<commit_message>
Writing methods and analysis
</commit_message>
<xml_diff>
--- a/analysis/paper/paper.docx
+++ b/analysis/paper/paper.docx
@@ -156,13 +156,13 @@
         <w:pStyle w:val="Date"/>
       </w:pPr>
       <w:r>
-        <w:t xml:space="preserve">29</w:t>
-      </w:r>
-      <w:r>
-        <w:t xml:space="preserve"> </w:t>
-      </w:r>
-      <w:r>
-        <w:t xml:space="preserve">March,</w:t>
+        <w:t xml:space="preserve">01</w:t>
+      </w:r>
+      <w:r>
+        <w:t xml:space="preserve"> </w:t>
+      </w:r>
+      <w:r>
+        <w:t xml:space="preserve">April,</w:t>
       </w:r>
       <w:r>
         <w:t xml:space="preserve"> </w:t>
@@ -2888,7 +2888,16 @@
         <w:t xml:space="preserve">(1996, 659–660)</w:t>
       </w:r>
       <w:r>
-        <w:t xml:space="preserve">, who took the number of pithoi (the most common urn type) and the number of pithoi, amphorae and kraters (which were in some cases used as urns) as middle and upper estimates of the number of interments, with all securely identified interments (in the form of ashes or osteological material) being the lower limit. In the present study, the mean of these three estimates was taken, to provide a single aggregate measure for the purposes of analysis (where no interments were known, this variable was still assigned a value of</w:t>
+        <w:t xml:space="preserve">, who took the number of pithoi (the most common urn type) and the number of pithoi, amphorae and kraters (which were in some cases used as urns) as middle and upper estimates of the number of interments, with all securely identified interments (in the form of ashes or osteological material) being the lower limit (Figure</w:t>
+      </w:r>
+      <w:r>
+        <w:t xml:space="preserve"> </w:t>
+      </w:r>
+      <w:r>
+        <w:t xml:space="preserve">1</w:t>
+      </w:r>
+      <w:r>
+        <w:t xml:space="preserve">). In the present study, the mean of these three estimates was taken, to provide a single aggregate measure for the purposes of analysis (where no interments were known, this variable was still assigned a value of</w:t>
       </w:r>
       <w:r>
         <w:t xml:space="preserve"> </w:t>
@@ -2986,39 +2995,63 @@
         <w:pStyle w:val="BodyText"/>
       </w:pPr>
       <w:r>
-        <w:t xml:space="preserve">For analysis at the level of individual finds, however, pithoi alone were taken as the best proxy, as they correlated most closely with the mean estimate, producing a pearson correlation coefficient of 0.978565 (Figure</w:t>
-      </w:r>
-      <w:r>
-        <w:t xml:space="preserve"> </w:t>
-      </w:r>
-      <w:r>
-        <w:t xml:space="preserve">1</w:t>
-      </w:r>
-      <w:r>
-        <w:t xml:space="preserve">). For the bulk of the analyses, any tombs lacking identified remains or a single vessel suitable for use as an urn were not considered, thus excluding the most heavily damaged and looted tombs.</w:t>
-      </w:r>
-    </w:p>
-    <w:p>
-      <w:pPr>
-        <w:pStyle w:val="BodyText"/>
+        <w:t xml:space="preserve">For most diachronic analyses, however, pithoi alone were taken as the best proxy for burial numbers, as they correlated most closely with the mean estimate, (Pearson’s</w:t>
+      </w:r>
+      <w:r>
+        <w:t xml:space="preserve"> </w:t>
+      </w:r>
+      <w:r>
+        <w:rPr>
+          <w:i/>
+        </w:rPr>
+        <w:t xml:space="preserve">r</w:t>
+      </w:r>
+      <w:r>
+        <w:t xml:space="preserve"> </w:t>
+      </w:r>
+      <w:r>
+        <w:t xml:space="preserve">= 0.978565). In most cases, and often simply by virute of the methods employed, any tombs lacking identified remains or a single vessel suitable for use as an urn were not considered, thus excluding what are presumably among the most heavily damaged and looted tombs.</w:t>
+      </w:r>
+    </w:p>
+    <w:p>
+      <w:pPr>
+        <w:pStyle w:val="Heading2"/>
+      </w:pPr>
+      <w:bookmarkStart w:id="36" w:name="aoristic-approaches-to-dating"/>
+      <w:bookmarkEnd w:id="36"/>
+      <w:r>
+        <w:t xml:space="preserve">Aoristic approaches to dating</w:t>
+      </w:r>
+    </w:p>
+    <w:p>
+      <w:pPr>
+        <w:pStyle w:val="FirstParagraph"/>
+      </w:pPr>
+      <w:r>
+        <w:t xml:space="preserve">A central concern of the present study was how to deal with the temporal uncertainty implicit within the assigning of individual vessels to stylistically-defined periods. A vessel dated to the Protogeometric B period could, on our best estimates of absolute chronology, date to any point between 840 and 810 BC. This situation results in major challenges to the visualisation and analysis of such data through mean which normally rely on event- and not range-based data inputs. A simple, if unsatisfying, solution is to use the midpoint of the range asigned to each vessel (i.e. 825 for our PGB example). This method is used in a couple of instances in the present paper when the course-grained sorting of the data (into 50 year periods) renders the innacuracies of such a method less significant.</w:t>
+      </w:r>
+    </w:p>
+    <w:p>
+      <w:pPr>
+        <w:pStyle w:val="FigureWithCaption"/>
       </w:pPr>
       <w:r>
         <w:drawing>
           <wp:inline>
             <wp:extent cx="4595937" cy="3676749"/>
             <wp:effectExtent b="0" l="0" r="0" t="0"/>
-            <wp:docPr descr="" title="" id="1" name="Picture"/>
+            <wp:docPr descr="Figure 2 Counts of pithoi across both cemeteries through time. Vessel dates have here been based on the midpoint of the absolute date range accompanying their respective ceramic periods." title="" id="1" name="Picture"/>
             <a:graphic>
               <a:graphicData uri="http://schemas.openxmlformats.org/drawingml/2006/picture">
                 <pic:pic>
                   <pic:nvPicPr>
-                    <pic:cNvPr descr="../figures/aorist_all_cems-1.png" id="0" name="Picture"/>
+                    <pic:cNvPr descr="../figures/allpithoi-1.png" id="0" name="Picture"/>
                     <pic:cNvPicPr>
                       <a:picLocks noChangeArrowheads="1" noChangeAspect="1"/>
                     </pic:cNvPicPr>
                   </pic:nvPicPr>
                   <pic:blipFill>
-                    <a:blip r:embed="rId36"/>
+                    <a:blip r:embed="rId37"/>
                     <a:stretch>
                       <a:fillRect/>
                     </a:stretch>
@@ -3047,299 +3080,91 @@
     </w:p>
     <w:p>
       <w:pPr>
+        <w:pStyle w:val="ImageCaption"/>
+      </w:pPr>
+      <w:r>
+        <w:t xml:space="preserve">Figure 2 Counts of pithoi across both cemeteries through time. Vessel dates have here been based on the midpoint of the absolute date range accompanying their respective ceramic periods.</w:t>
+      </w:r>
+    </w:p>
+    <w:p>
+      <w:pPr>
         <w:pStyle w:val="BodyText"/>
+      </w:pPr>
+      <w:r>
+        <w:t xml:space="preserve">But the artificial clustering this technique engenders around select absolute dates proves misleading when, for instance, the total number of pithoi deposited by date are plotted via a histogram (Figure</w:t>
+      </w:r>
+      <w:r>
+        <w:t xml:space="preserve"> </w:t>
+      </w:r>
+      <w:r>
+        <w:t xml:space="preserve">2</w:t>
+      </w:r>
+      <w:r>
+        <w:t xml:space="preserve">); the apparent cessation of burial activity for 30 years in the 8th century, followed by the most intense episode of deposition yet seen, is simply a fiction generated by the processing of the data.</w:t>
+      </w:r>
+    </w:p>
+    <w:p>
+      <w:pPr>
+        <w:pStyle w:val="BodyText"/>
+      </w:pPr>
+      <w:r>
+        <w:t xml:space="preserve">A alternative way of dealing with temporal uncertainty, and the method employed extensively in this paper, is the use of so-called</w:t>
+      </w:r>
+      <w:r>
+        <w:t xml:space="preserve"> </w:t>
+      </w:r>
+      <w:r>
+        <w:t xml:space="preserve">“</w:t>
+      </w:r>
+      <w:r>
+        <w:t xml:space="preserve">aoristic analysis</w:t>
+      </w:r>
+      <w:r>
+        <w:t xml:space="preserve">”</w:t>
+      </w:r>
+      <w:r>
+        <w:t xml:space="preserve">. Here, rather than assign a pot a single date, the entire timespan under investigation is divided into equal chunks (in this case, decades), and probability values summing to 1 are then assigned for each vessel, per chunk of time, based on its accordant date range. So, our PGB vessel, dateable between 840 and 810 BC would register a value of 0.33 for each of the three decades within which we it could theoretically have been produced. These values for individual vessels can can then simply be summed to produce tomb- or cemetery-level signatures. The greatest contribution of this method is that it incorporates temporal uncertainty into the size of the resulting values, that is,</w:t>
+      </w:r>
+      <w:r>
+        <w:t xml:space="preserve"> </w:t>
+      </w:r>
+      <w:r>
+        <w:t xml:space="preserve">“</w:t>
+      </w:r>
+      <w:r>
+        <w:t xml:space="preserve">events with tight temporal definition contribute more to the total probability over their range than do loosely defined events</w:t>
+      </w:r>
+      <w:r>
+        <w:t xml:space="preserve">”</w:t>
+      </w:r>
+      <w:r>
+        <w:t xml:space="preserve"> </w:t>
+      </w:r>
+      <w:r>
+        <w:t xml:space="preserve">(JOHNSON 2003 p2).</w:t>
+      </w:r>
+    </w:p>
+    <w:p>
+      <w:pPr>
+        <w:pStyle w:val="FigureWithCaption"/>
       </w:pPr>
       <w:r>
         <w:drawing>
           <wp:inline>
-            <wp:extent cx="5943600" cy="3396342"/>
+            <wp:extent cx="4595937" cy="3676749"/>
             <wp:effectExtent b="0" l="0" r="0" t="0"/>
-            <wp:docPr descr="" title="" id="1" name="Picture"/>
+            <wp:docPr descr="Figure 3 Aoristic sums of all vessels across both cemeteries. This represents a probabilistically weighted visualisation of depositional activity through time." title="" id="1" name="Picture"/>
             <a:graphic>
               <a:graphicData uri="http://schemas.openxmlformats.org/drawingml/2006/picture">
                 <pic:pic>
                   <pic:nvPicPr>
-                    <pic:cNvPr descr="../figures/aorist_uncertainty-1.png" id="0" name="Picture"/>
-                    <pic:cNvPicPr>
-                      <a:picLocks noChangeArrowheads="1" noChangeAspect="1"/>
-                    </pic:cNvPicPr>
-                  </pic:nvPicPr>
-                  <pic:blipFill>
-                    <a:blip r:embed="rId37"/>
-                    <a:stretch>
-                      <a:fillRect/>
-                    </a:stretch>
-                  </pic:blipFill>
-                  <pic:spPr bwMode="auto">
-                    <a:xfrm>
-                      <a:off x="0" y="0"/>
-                      <a:ext cx="5943600" cy="3396342"/>
-                    </a:xfrm>
-                    <a:prstGeom prst="rect">
-                      <a:avLst/>
-                    </a:prstGeom>
-                    <a:noFill/>
-                    <a:ln w="9525">
-                      <a:noFill/>
-                      <a:headEnd/>
-                      <a:tailEnd/>
-                    </a:ln>
-                  </pic:spPr>
-                </pic:pic>
-              </a:graphicData>
-            </a:graphic>
-          </wp:inline>
-        </w:drawing>
-      </w:r>
-      <w:r>
-        <w:drawing>
-          <wp:inline>
-            <wp:extent cx="5943600" cy="3396342"/>
-            <wp:effectExtent b="0" l="0" r="0" t="0"/>
-            <wp:docPr descr="" title="" id="1" name="Picture"/>
-            <a:graphic>
-              <a:graphicData uri="http://schemas.openxmlformats.org/drawingml/2006/picture">
-                <pic:pic>
-                  <pic:nvPicPr>
-                    <pic:cNvPr descr="../figures/aorist_uncertainty-2.png" id="0" name="Picture"/>
+                    <pic:cNvPr descr="../figures/aoristallcems-1.png" id="0" name="Picture"/>
                     <pic:cNvPicPr>
                       <a:picLocks noChangeArrowheads="1" noChangeAspect="1"/>
                     </pic:cNvPicPr>
                   </pic:nvPicPr>
                   <pic:blipFill>
                     <a:blip r:embed="rId38"/>
-                    <a:stretch>
-                      <a:fillRect/>
-                    </a:stretch>
-                  </pic:blipFill>
-                  <pic:spPr bwMode="auto">
-                    <a:xfrm>
-                      <a:off x="0" y="0"/>
-                      <a:ext cx="5943600" cy="3396342"/>
-                    </a:xfrm>
-                    <a:prstGeom prst="rect">
-                      <a:avLst/>
-                    </a:prstGeom>
-                    <a:noFill/>
-                    <a:ln w="9525">
-                      <a:noFill/>
-                      <a:headEnd/>
-                      <a:tailEnd/>
-                    </a:ln>
-                  </pic:spPr>
-                </pic:pic>
-              </a:graphicData>
-            </a:graphic>
-          </wp:inline>
-        </w:drawing>
-      </w:r>
-      <w:r>
-        <w:drawing>
-          <wp:inline>
-            <wp:extent cx="5943600" cy="3396342"/>
-            <wp:effectExtent b="0" l="0" r="0" t="0"/>
-            <wp:docPr descr="" title="" id="1" name="Picture"/>
-            <a:graphic>
-              <a:graphicData uri="http://schemas.openxmlformats.org/drawingml/2006/picture">
-                <pic:pic>
-                  <pic:nvPicPr>
-                    <pic:cNvPr descr="../figures/aorist_uncertainty-3.png" id="0" name="Picture"/>
-                    <pic:cNvPicPr>
-                      <a:picLocks noChangeArrowheads="1" noChangeAspect="1"/>
-                    </pic:cNvPicPr>
-                  </pic:nvPicPr>
-                  <pic:blipFill>
-                    <a:blip r:embed="rId39"/>
-                    <a:stretch>
-                      <a:fillRect/>
-                    </a:stretch>
-                  </pic:blipFill>
-                  <pic:spPr bwMode="auto">
-                    <a:xfrm>
-                      <a:off x="0" y="0"/>
-                      <a:ext cx="5943600" cy="3396342"/>
-                    </a:xfrm>
-                    <a:prstGeom prst="rect">
-                      <a:avLst/>
-                    </a:prstGeom>
-                    <a:noFill/>
-                    <a:ln w="9525">
-                      <a:noFill/>
-                      <a:headEnd/>
-                      <a:tailEnd/>
-                    </a:ln>
-                  </pic:spPr>
-                </pic:pic>
-              </a:graphicData>
-            </a:graphic>
-          </wp:inline>
-        </w:drawing>
-      </w:r>
-      <w:r>
-        <w:drawing>
-          <wp:inline>
-            <wp:extent cx="5943600" cy="3396342"/>
-            <wp:effectExtent b="0" l="0" r="0" t="0"/>
-            <wp:docPr descr="" title="" id="1" name="Picture"/>
-            <a:graphic>
-              <a:graphicData uri="http://schemas.openxmlformats.org/drawingml/2006/picture">
-                <pic:pic>
-                  <pic:nvPicPr>
-                    <pic:cNvPr descr="../figures/aorist_uncertainty-4.png" id="0" name="Picture"/>
-                    <pic:cNvPicPr>
-                      <a:picLocks noChangeArrowheads="1" noChangeAspect="1"/>
-                    </pic:cNvPicPr>
-                  </pic:nvPicPr>
-                  <pic:blipFill>
-                    <a:blip r:embed="rId40"/>
-                    <a:stretch>
-                      <a:fillRect/>
-                    </a:stretch>
-                  </pic:blipFill>
-                  <pic:spPr bwMode="auto">
-                    <a:xfrm>
-                      <a:off x="0" y="0"/>
-                      <a:ext cx="5943600" cy="3396342"/>
-                    </a:xfrm>
-                    <a:prstGeom prst="rect">
-                      <a:avLst/>
-                    </a:prstGeom>
-                    <a:noFill/>
-                    <a:ln w="9525">
-                      <a:noFill/>
-                      <a:headEnd/>
-                      <a:tailEnd/>
-                    </a:ln>
-                  </pic:spPr>
-                </pic:pic>
-              </a:graphicData>
-            </a:graphic>
-          </wp:inline>
-        </w:drawing>
-      </w:r>
-      <w:r>
-        <w:drawing>
-          <wp:inline>
-            <wp:extent cx="5943600" cy="3396342"/>
-            <wp:effectExtent b="0" l="0" r="0" t="0"/>
-            <wp:docPr descr="" title="" id="1" name="Picture"/>
-            <a:graphic>
-              <a:graphicData uri="http://schemas.openxmlformats.org/drawingml/2006/picture">
-                <pic:pic>
-                  <pic:nvPicPr>
-                    <pic:cNvPr descr="../figures/aorist_uncertainty-5.png" id="0" name="Picture"/>
-                    <pic:cNvPicPr>
-                      <a:picLocks noChangeArrowheads="1" noChangeAspect="1"/>
-                    </pic:cNvPicPr>
-                  </pic:nvPicPr>
-                  <pic:blipFill>
-                    <a:blip r:embed="rId41"/>
-                    <a:stretch>
-                      <a:fillRect/>
-                    </a:stretch>
-                  </pic:blipFill>
-                  <pic:spPr bwMode="auto">
-                    <a:xfrm>
-                      <a:off x="0" y="0"/>
-                      <a:ext cx="5943600" cy="3396342"/>
-                    </a:xfrm>
-                    <a:prstGeom prst="rect">
-                      <a:avLst/>
-                    </a:prstGeom>
-                    <a:noFill/>
-                    <a:ln w="9525">
-                      <a:noFill/>
-                      <a:headEnd/>
-                      <a:tailEnd/>
-                    </a:ln>
-                  </pic:spPr>
-                </pic:pic>
-              </a:graphicData>
-            </a:graphic>
-          </wp:inline>
-        </w:drawing>
-      </w:r>
-      <w:r>
-        <w:drawing>
-          <wp:inline>
-            <wp:extent cx="5943600" cy="3396342"/>
-            <wp:effectExtent b="0" l="0" r="0" t="0"/>
-            <wp:docPr descr="" title="" id="1" name="Picture"/>
-            <a:graphic>
-              <a:graphicData uri="http://schemas.openxmlformats.org/drawingml/2006/picture">
-                <pic:pic>
-                  <pic:nvPicPr>
-                    <pic:cNvPr descr="../figures/aorist_uncertainty-6.png" id="0" name="Picture"/>
-                    <pic:cNvPicPr>
-                      <a:picLocks noChangeArrowheads="1" noChangeAspect="1"/>
-                    </pic:cNvPicPr>
-                  </pic:nvPicPr>
-                  <pic:blipFill>
-                    <a:blip r:embed="rId42"/>
-                    <a:stretch>
-                      <a:fillRect/>
-                    </a:stretch>
-                  </pic:blipFill>
-                  <pic:spPr bwMode="auto">
-                    <a:xfrm>
-                      <a:off x="0" y="0"/>
-                      <a:ext cx="5943600" cy="3396342"/>
-                    </a:xfrm>
-                    <a:prstGeom prst="rect">
-                      <a:avLst/>
-                    </a:prstGeom>
-                    <a:noFill/>
-                    <a:ln w="9525">
-                      <a:noFill/>
-                      <a:headEnd/>
-                      <a:tailEnd/>
-                    </a:ln>
-                  </pic:spPr>
-                </pic:pic>
-              </a:graphicData>
-            </a:graphic>
-          </wp:inline>
-        </w:drawing>
-      </w:r>
-    </w:p>
-    <w:p>
-      <w:pPr>
-        <w:pStyle w:val="BodyText"/>
-      </w:pPr>
-      <w:r>
-        <w:t xml:space="preserve">We can also make a table (Table</w:t>
-      </w:r>
-      <w:r>
-        <w:t xml:space="preserve"> </w:t>
-      </w:r>
-      <w:r>
-        <w:t xml:space="preserve">??</w:t>
-      </w:r>
-      <w:r>
-        <w:t xml:space="preserve">)</w:t>
-      </w:r>
-    </w:p>
-    <w:p>
-      <w:pPr>
-        <w:pStyle w:val="BodyText"/>
-      </w:pPr>
-      <w:r>
-        <w:drawing>
-          <wp:inline>
-            <wp:extent cx="4595937" cy="3676749"/>
-            <wp:effectExtent b="0" l="0" r="0" t="0"/>
-            <wp:docPr descr="" title="" id="1" name="Picture"/>
-            <a:graphic>
-              <a:graphicData uri="http://schemas.openxmlformats.org/drawingml/2006/picture">
-                <pic:pic>
-                  <pic:nvPicPr>
-                    <pic:cNvPr descr="../figures/aoristknc-1.png" id="0" name="Picture"/>
-                    <pic:cNvPicPr>
-                      <a:picLocks noChangeArrowheads="1" noChangeAspect="1"/>
-                    </pic:cNvPicPr>
-                  </pic:nvPicPr>
-                  <pic:blipFill>
-                    <a:blip r:embed="rId43"/>
                     <a:stretch>
                       <a:fillRect/>
                     </a:stretch>
@@ -3368,6 +3193,178 @@
     </w:p>
     <w:p>
       <w:pPr>
+        <w:pStyle w:val="ImageCaption"/>
+      </w:pPr>
+      <w:r>
+        <w:t xml:space="preserve">Figure 3 Aoristic sums of all vessels across both cemeteries. This represents a probabilistically weighted visualisation of depositional activity through time.</w:t>
+      </w:r>
+    </w:p>
+    <w:p>
+      <w:pPr>
+        <w:pStyle w:val="BodyText"/>
+      </w:pPr>
+      <w:r>
+        <w:t xml:space="preserve">As seen in Figure</w:t>
+      </w:r>
+      <w:r>
+        <w:t xml:space="preserve"> </w:t>
+      </w:r>
+      <w:r>
+        <w:t xml:space="preserve">3</w:t>
+      </w:r>
+      <w:r>
+        <w:t xml:space="preserve">, the artifical peaks and troughs of the simple averaging method are avoided, and different patterns become visible. Though these methods present their own limitations, which will be explored in the following sections, they are considered a more robust and productive approach to the temporal uncertainty of ceramic dating and, as such, are used for much of the present analysis.</w:t>
+      </w:r>
+    </w:p>
+    <w:p>
+      <w:pPr>
+        <w:pStyle w:val="Heading2"/>
+      </w:pPr>
+      <w:bookmarkStart w:id="39" w:name="theory-and-method"/>
+      <w:bookmarkEnd w:id="39"/>
+      <w:r>
+        <w:t xml:space="preserve">Theory and method</w:t>
+      </w:r>
+    </w:p>
+    <w:p>
+      <w:pPr>
+        <w:pStyle w:val="FirstParagraph"/>
+      </w:pPr>
+      <w:r>
+        <w:t xml:space="preserve">Before proceeding to the main discussion, it should be stressed that, though I hope to demonstrate the power of quantitative and statistical approaches to the mortuary record, data-points cannot replace description, and theory must not be absent in the use of such methods. Quantifications and statistical analyses should, ideally, be employed as tools for the development and exploration of theoretically-informed models of social practice. Throughout the following analysis, I aim to link the observed patterning in the material back to possible forms of human behaviour, which in turn guides the focus of subsequent analyses, and so on. It is hoped that the value of such an approach will become clear.</w:t>
+      </w:r>
+    </w:p>
+    <w:p>
+      <w:pPr>
+        <w:pStyle w:val="Heading1"/>
+      </w:pPr>
+      <w:bookmarkStart w:id="40" w:name="analysis"/>
+      <w:bookmarkEnd w:id="40"/>
+      <w:r>
+        <w:t xml:space="preserve">Analysis</w:t>
+      </w:r>
+    </w:p>
+    <w:p>
+      <w:pPr>
+        <w:pStyle w:val="Heading2"/>
+      </w:pPr>
+      <w:bookmarkStart w:id="41" w:name="introduction-1"/>
+      <w:bookmarkEnd w:id="41"/>
+      <w:r>
+        <w:t xml:space="preserve">Introduction</w:t>
+      </w:r>
+    </w:p>
+    <w:p>
+      <w:pPr>
+        <w:pStyle w:val="FirstParagraph"/>
+      </w:pPr>
+      <w:r>
+        <w:t xml:space="preserve">The great advantage of the large, quantitative dataset compiled for the present analysis is that it permits investigation of several nested levels of potentially significant patterning. From individual burials, to collective tombs, to the cemeteries as a whole, and between cemeteries in the landscape, we have the opportunity to study and compare both the chronological and contemporary variation across these various levels. The following analysis is divided broadly into these two distinct, though complementary, perspectives. I consider, firstly, how temporal variations in the material may relate to broader social dynamics and, secondly, how the form and content of the tombs and their assemblages can enrich the schematic picture derived from the chronological patterns. Taken together, these two approaches enable us to develop a nuanced account of the changing social landscape of EIA Knossos, drawing together issues of group identity, external relations, and the communication of wealth and status through funerary practice.</w:t>
+      </w:r>
+    </w:p>
+    <w:p>
+      <w:pPr>
+        <w:pStyle w:val="Heading2"/>
+      </w:pPr>
+      <w:bookmarkStart w:id="42" w:name="temporal-variation-in-the-knossian-cemeteries"/>
+      <w:bookmarkEnd w:id="42"/>
+      <w:r>
+        <w:t xml:space="preserve">Temporal variation in the Knossian Cemeteries</w:t>
+      </w:r>
+    </w:p>
+    <w:p>
+      <w:pPr>
+        <w:pStyle w:val="FirstParagraph"/>
+      </w:pPr>
+      <w:r>
+        <w:t xml:space="preserve">An obvious place to begin is with the chronology of the burials themselves. The rate and number of burials being made through time provides the background against which to consider all other developments.</w:t>
+      </w:r>
+    </w:p>
+    <w:p>
+      <w:pPr>
+        <w:pStyle w:val="FigureWithCaption"/>
+      </w:pPr>
+      <w:r>
+        <w:drawing>
+          <wp:inline>
+            <wp:extent cx="5943600" cy="2971800"/>
+            <wp:effectExtent b="0" l="0" r="0" t="0"/>
+            <wp:docPr descr="Figure 4 Aorist sums of pithoi (left) as a proxy for cremation burials, and all vessels (right). The sums are colour coded to show the values of the two cemeteries, and the total values." title="" id="1" name="Picture"/>
+            <a:graphic>
+              <a:graphicData uri="http://schemas.openxmlformats.org/drawingml/2006/picture">
+                <pic:pic>
+                  <pic:nvPicPr>
+                    <pic:cNvPr descr="../figures/aoristbycem-1.png" id="0" name="Picture"/>
+                    <pic:cNvPicPr>
+                      <a:picLocks noChangeArrowheads="1" noChangeAspect="1"/>
+                    </pic:cNvPicPr>
+                  </pic:nvPicPr>
+                  <pic:blipFill>
+                    <a:blip r:embed="rId43"/>
+                    <a:stretch>
+                      <a:fillRect/>
+                    </a:stretch>
+                  </pic:blipFill>
+                  <pic:spPr bwMode="auto">
+                    <a:xfrm>
+                      <a:off x="0" y="0"/>
+                      <a:ext cx="5943600" cy="2971800"/>
+                    </a:xfrm>
+                    <a:prstGeom prst="rect">
+                      <a:avLst/>
+                    </a:prstGeom>
+                    <a:noFill/>
+                    <a:ln w="9525">
+                      <a:noFill/>
+                      <a:headEnd/>
+                      <a:tailEnd/>
+                    </a:ln>
+                  </pic:spPr>
+                </pic:pic>
+              </a:graphicData>
+            </a:graphic>
+          </wp:inline>
+        </w:drawing>
+      </w:r>
+    </w:p>
+    <w:p>
+      <w:pPr>
+        <w:pStyle w:val="ImageCaption"/>
+      </w:pPr>
+      <w:r>
+        <w:t xml:space="preserve">Figure 4 Aorist sums of pithoi (left) as a proxy for cremation burials, and all vessels (right). The sums are colour coded to show the values of the two cemeteries, and the total values.</w:t>
+      </w:r>
+    </w:p>
+    <w:p>
+      <w:pPr>
+        <w:pStyle w:val="BodyText"/>
+      </w:pPr>
+      <w:r>
+        <w:t xml:space="preserve">Figure</w:t>
+      </w:r>
+      <w:r>
+        <w:t xml:space="preserve"> </w:t>
+      </w:r>
+      <w:r>
+        <w:t xml:space="preserve">4</w:t>
+      </w:r>
+      <w:r>
+        <w:t xml:space="preserve"> </w:t>
+      </w:r>
+      <w:r>
+        <w:t xml:space="preserve">depicts the aoristic sums of pithoi (as a proxy for burials) and of all vessels, colour-coded by cemetery. Immediately apparent are the broad correspondences between both cemeteries. Despite differences in scale and timing, we can see the Fortetsa and Knossos North Cemeteries underwent similar chronological developments in the volume of burials and, to a lesser degree, grave goods. In both cemeteries, the rate of burial began rising around the end of the 9th century, plateaued slightly in the early 8th, and then rose again to a peak in the late 8th and early 7th centuries. For associated vessels, the developments are more volatile, but again there is clear growth beginning in the later 10th century - reaching an especially marked peak in the KNC by the end of the 9th - then a slight decline and levelling into the 8th century, before a final early 7th century apogee.</w:t>
+      </w:r>
+    </w:p>
+    <w:p>
+      <w:pPr>
+        <w:pStyle w:val="BodyText"/>
+      </w:pPr>
+      <w:r>
+        <w:t xml:space="preserve">The near total absence of pithoi from the 11th and early 10th centuries reflects the delayed onset of cremation burial, with inhumations representing a significant proportion of earlier interments. Nonetheless, the clear inference would appear to be that, at both cemeteries, the late 8th and early 7th centuries witnessed an unprecedented level of burial activity, something which makes the sudden and total drop of chamber-tomb burials around 630 BC even more remarkable.</w:t>
+      </w:r>
+    </w:p>
+    <w:p>
+      <w:pPr>
         <w:pStyle w:val="BodyText"/>
       </w:pPr>
       <w:r>
@@ -3380,7 +3377,7 @@
               <a:graphicData uri="http://schemas.openxmlformats.org/drawingml/2006/picture">
                 <pic:pic>
                   <pic:nvPicPr>
-                    <pic:cNvPr descr="../figures/aorist_burials-1.png" id="0" name="Picture"/>
+                    <pic:cNvPr descr="../figures/aoristknc-1.png" id="0" name="Picture"/>
                     <pic:cNvPicPr>
                       <a:picLocks noChangeArrowheads="1" noChangeAspect="1"/>
                     </pic:cNvPicPr>
@@ -3420,14 +3417,14 @@
       <w:r>
         <w:drawing>
           <wp:inline>
-            <wp:extent cx="4595937" cy="3676749"/>
+            <wp:extent cx="5943600" cy="3396342"/>
             <wp:effectExtent b="0" l="0" r="0" t="0"/>
             <wp:docPr descr="" title="" id="1" name="Picture"/>
             <a:graphic>
               <a:graphicData uri="http://schemas.openxmlformats.org/drawingml/2006/picture">
                 <pic:pic>
                   <pic:nvPicPr>
-                    <pic:cNvPr descr="../figures/aorist_tomb_adjust-1.png" id="0" name="Picture"/>
+                    <pic:cNvPr descr="../figures/aorist_uncertainty-1.png" id="0" name="Picture"/>
                     <pic:cNvPicPr>
                       <a:picLocks noChangeArrowheads="1" noChangeAspect="1"/>
                     </pic:cNvPicPr>
@@ -3441,7 +3438,7 @@
                   <pic:spPr bwMode="auto">
                     <a:xfrm>
                       <a:off x="0" y="0"/>
-                      <a:ext cx="4595937" cy="3676749"/>
+                      <a:ext cx="5943600" cy="3396342"/>
                     </a:xfrm>
                     <a:prstGeom prst="rect">
                       <a:avLst/>
@@ -3459,6 +3456,11 @@
           </wp:inline>
         </w:drawing>
       </w:r>
+    </w:p>
+    <w:p>
+      <w:pPr>
+        <w:pStyle w:val="BodyText"/>
+      </w:pPr>
       <w:r>
         <w:drawing>
           <wp:inline>
@@ -3469,7 +3471,7 @@
               <a:graphicData uri="http://schemas.openxmlformats.org/drawingml/2006/picture">
                 <pic:pic>
                   <pic:nvPicPr>
-                    <pic:cNvPr descr="../figures/aorist_tomb_adjust-2.png" id="0" name="Picture"/>
+                    <pic:cNvPr descr="../figures/aoristmedianadjust-1.png" id="0" name="Picture"/>
                     <pic:cNvPicPr>
                       <a:picLocks noChangeArrowheads="1" noChangeAspect="1"/>
                     </pic:cNvPicPr>
@@ -3504,936 +3506,7 @@
     </w:p>
     <w:p>
       <w:pPr>
-        <w:pStyle w:val="SourceCode"/>
-      </w:pPr>
-      <w:r>
-        <w:rPr>
-          <w:rStyle w:val="VerbatimChar"/>
-        </w:rPr>
-        <w:t xml:space="preserve">#&gt;   [1] "tomb"                   "cemetery"              </w:t>
-      </w:r>
-      <w:r>
-        <w:br w:type="textWrapping"/>
-      </w:r>
-      <w:r>
-        <w:rPr>
-          <w:rStyle w:val="VerbatimChar"/>
-        </w:rPr>
-        <w:t xml:space="preserve">#&gt;   [3] "cem_condensed"          "Tomb.Type"             </w:t>
-      </w:r>
-      <w:r>
-        <w:br w:type="textWrapping"/>
-      </w:r>
-      <w:r>
-        <w:rPr>
-          <w:rStyle w:val="VerbatimChar"/>
-        </w:rPr>
-        <w:t xml:space="preserve">#&gt;   [5] "SM"                     "EPG"                   </w:t>
-      </w:r>
-      <w:r>
-        <w:br w:type="textWrapping"/>
-      </w:r>
-      <w:r>
-        <w:rPr>
-          <w:rStyle w:val="VerbatimChar"/>
-        </w:rPr>
-        <w:t xml:space="preserve">#&gt;   [7] "MPG"                    "LPG"                   </w:t>
-      </w:r>
-      <w:r>
-        <w:br w:type="textWrapping"/>
-      </w:r>
-      <w:r>
-        <w:rPr>
-          <w:rStyle w:val="VerbatimChar"/>
-        </w:rPr>
-        <w:t xml:space="preserve">#&gt;   [9] "PGB"                    "EG"                    </w:t>
-      </w:r>
-      <w:r>
-        <w:br w:type="textWrapping"/>
-      </w:r>
-      <w:r>
-        <w:rPr>
-          <w:rStyle w:val="VerbatimChar"/>
-        </w:rPr>
-        <w:t xml:space="preserve">#&gt;  [11] "MG"                     "LG"                    </w:t>
-      </w:r>
-      <w:r>
-        <w:br w:type="textWrapping"/>
-      </w:r>
-      <w:r>
-        <w:rPr>
-          <w:rStyle w:val="VerbatimChar"/>
-        </w:rPr>
-        <w:t xml:space="preserve">#&gt;  [13] "EO"                     "LO"                    </w:t>
-      </w:r>
-      <w:r>
-        <w:br w:type="textWrapping"/>
-      </w:r>
-      <w:r>
-        <w:rPr>
-          <w:rStyle w:val="VerbatimChar"/>
-        </w:rPr>
-        <w:t xml:space="preserve">#&gt;  [15] "start_period"           "periods_used"          </w:t>
-      </w:r>
-      <w:r>
-        <w:br w:type="textWrapping"/>
-      </w:r>
-      <w:r>
-        <w:rPr>
-          <w:rStyle w:val="VerbatimChar"/>
-        </w:rPr>
-        <w:t xml:space="preserve">#&gt;  [17] "start_date"             "end_date"              </w:t>
-      </w:r>
-      <w:r>
-        <w:br w:type="textWrapping"/>
-      </w:r>
-      <w:r>
-        <w:rPr>
-          <w:rStyle w:val="VerbatimChar"/>
-        </w:rPr>
-        <w:t xml:space="preserve">#&gt;  [19] "time_used"              "century_built"         </w:t>
-      </w:r>
-      <w:r>
-        <w:br w:type="textWrapping"/>
-      </w:r>
-      <w:r>
-        <w:rPr>
-          <w:rStyle w:val="VerbatimChar"/>
-        </w:rPr>
-        <w:t xml:space="preserve">#&gt;  [21] "chamber_diameter"       "chamber_width"         </w:t>
-      </w:r>
-      <w:r>
-        <w:br w:type="textWrapping"/>
-      </w:r>
-      <w:r>
-        <w:rPr>
-          <w:rStyle w:val="VerbatimChar"/>
-        </w:rPr>
-        <w:t xml:space="preserve">#&gt;  [23] "chamber_depth"          "chamber_area"          </w:t>
-      </w:r>
-      <w:r>
-        <w:br w:type="textWrapping"/>
-      </w:r>
-      <w:r>
-        <w:rPr>
-          <w:rStyle w:val="VerbatimChar"/>
-        </w:rPr>
-        <w:t xml:space="preserve">#&gt;  [25] "stomion_width"          "stomion_depth"         </w:t>
-      </w:r>
-      <w:r>
-        <w:br w:type="textWrapping"/>
-      </w:r>
-      <w:r>
-        <w:rPr>
-          <w:rStyle w:val="VerbatimChar"/>
-        </w:rPr>
-        <w:t xml:space="preserve">#&gt;  [27] "dromos_length"          "dromos_width"          </w:t>
-      </w:r>
-      <w:r>
-        <w:br w:type="textWrapping"/>
-      </w:r>
-      <w:r>
-        <w:rPr>
-          <w:rStyle w:val="VerbatimChar"/>
-        </w:rPr>
-        <w:t xml:space="preserve">#&gt;  [29] "chamber_burials"        "dromos_burials"        </w:t>
-      </w:r>
-      <w:r>
-        <w:br w:type="textWrapping"/>
-      </w:r>
-      <w:r>
-        <w:rPr>
-          <w:rStyle w:val="VerbatimChar"/>
-        </w:rPr>
-        <w:t xml:space="preserve">#&gt;  [31] "total_burials"          "pithoi"                </w:t>
-      </w:r>
-      <w:r>
-        <w:br w:type="textWrapping"/>
-      </w:r>
-      <w:r>
-        <w:rPr>
-          <w:rStyle w:val="VerbatimChar"/>
-        </w:rPr>
-        <w:t xml:space="preserve">#&gt;  [33] "all_urns"               "est_burials"           </w:t>
-      </w:r>
-      <w:r>
-        <w:br w:type="textWrapping"/>
-      </w:r>
-      <w:r>
-        <w:rPr>
-          <w:rStyle w:val="VerbatimChar"/>
-        </w:rPr>
-        <w:t xml:space="preserve">#&gt;  [35] "gold"                   "iron"                  </w:t>
-      </w:r>
-      <w:r>
-        <w:br w:type="textWrapping"/>
-      </w:r>
-      <w:r>
-        <w:rPr>
-          <w:rStyle w:val="VerbatimChar"/>
-        </w:rPr>
-        <w:t xml:space="preserve">#&gt;  [37] "bronze"                 "silver"                </w:t>
-      </w:r>
-      <w:r>
-        <w:br w:type="textWrapping"/>
-      </w:r>
-      <w:r>
-        <w:rPr>
-          <w:rStyle w:val="VerbatimChar"/>
-        </w:rPr>
-        <w:t xml:space="preserve">#&gt;  [39] "lead"                   "electrum"              </w:t>
-      </w:r>
-      <w:r>
-        <w:br w:type="textWrapping"/>
-      </w:r>
-      <w:r>
-        <w:rPr>
-          <w:rStyle w:val="VerbatimChar"/>
-        </w:rPr>
-        <w:t xml:space="preserve">#&gt;  [41] "other_metal"            "total_metal"           </w:t>
-      </w:r>
-      <w:r>
-        <w:br w:type="textWrapping"/>
-      </w:r>
-      <w:r>
-        <w:rPr>
-          <w:rStyle w:val="VerbatimChar"/>
-        </w:rPr>
-        <w:t xml:space="preserve">#&gt;  [43] "bone_ivory"             "faience_blue"          </w:t>
-      </w:r>
-      <w:r>
-        <w:br w:type="textWrapping"/>
-      </w:r>
-      <w:r>
-        <w:rPr>
-          <w:rStyle w:val="VerbatimChar"/>
-        </w:rPr>
-        <w:t xml:space="preserve">#&gt;  [45] "amber"                  "organics"              </w:t>
-      </w:r>
-      <w:r>
-        <w:br w:type="textWrapping"/>
-      </w:r>
-      <w:r>
-        <w:rPr>
-          <w:rStyle w:val="VerbatimChar"/>
-        </w:rPr>
-        <w:t xml:space="preserve">#&gt;  [47] "stone"                  "glass_paste"           </w:t>
-      </w:r>
-      <w:r>
-        <w:br w:type="textWrapping"/>
-      </w:r>
-      <w:r>
-        <w:rPr>
-          <w:rStyle w:val="VerbatimChar"/>
-        </w:rPr>
-        <w:t xml:space="preserve">#&gt;  [49] "clay"                   "unknown_mat"           </w:t>
-      </w:r>
-      <w:r>
-        <w:br w:type="textWrapping"/>
-      </w:r>
-      <w:r>
-        <w:rPr>
-          <w:rStyle w:val="VerbatimChar"/>
-        </w:rPr>
-        <w:t xml:space="preserve">#&gt;  [51] "total_object"           "adornment"             </w:t>
-      </w:r>
-      <w:r>
-        <w:br w:type="textWrapping"/>
-      </w:r>
-      <w:r>
-        <w:rPr>
-          <w:rStyle w:val="VerbatimChar"/>
-        </w:rPr>
-        <w:t xml:space="preserve">#&gt;  [53] "tool"                   "weapon"                </w:t>
-      </w:r>
-      <w:r>
-        <w:br w:type="textWrapping"/>
-      </w:r>
-      <w:r>
-        <w:rPr>
-          <w:rStyle w:val="VerbatimChar"/>
-        </w:rPr>
-        <w:t xml:space="preserve">#&gt;  [55] "model"                  "jewellery"             </w:t>
-      </w:r>
-      <w:r>
-        <w:br w:type="textWrapping"/>
-      </w:r>
-      <w:r>
-        <w:rPr>
-          <w:rStyle w:val="VerbatimChar"/>
-        </w:rPr>
-        <w:t xml:space="preserve">#&gt;  [57] "strip"                  "sheet"                 </w:t>
-      </w:r>
-      <w:r>
-        <w:br w:type="textWrapping"/>
-      </w:r>
-      <w:r>
-        <w:rPr>
-          <w:rStyle w:val="VerbatimChar"/>
-        </w:rPr>
-        <w:t xml:space="preserve">#&gt;  [59] "cooking"                "loom"                  </w:t>
-      </w:r>
-      <w:r>
-        <w:br w:type="textWrapping"/>
-      </w:r>
-      <w:r>
-        <w:rPr>
-          <w:rStyle w:val="VerbatimChar"/>
-        </w:rPr>
-        <w:t xml:space="preserve">#&gt;  [61] "clothing_armour"        "scarab"                </w:t>
-      </w:r>
-      <w:r>
-        <w:br w:type="textWrapping"/>
-      </w:r>
-      <w:r>
-        <w:rPr>
-          <w:rStyle w:val="VerbatimChar"/>
-        </w:rPr>
-        <w:t xml:space="preserve">#&gt;  [63] "coin"                   "component"             </w:t>
-      </w:r>
-      <w:r>
-        <w:br w:type="textWrapping"/>
-      </w:r>
-      <w:r>
-        <w:rPr>
-          <w:rStyle w:val="VerbatimChar"/>
-        </w:rPr>
-        <w:t xml:space="preserve">#&gt;  [65] "seal"                   "ornament"              </w:t>
-      </w:r>
-      <w:r>
-        <w:br w:type="textWrapping"/>
-      </w:r>
-      <w:r>
-        <w:rPr>
-          <w:rStyle w:val="VerbatimChar"/>
-        </w:rPr>
-        <w:t xml:space="preserve">#&gt;  [67] "fitting"                "vessel"                </w:t>
-      </w:r>
-      <w:r>
-        <w:br w:type="textWrapping"/>
-      </w:r>
-      <w:r>
-        <w:rPr>
-          <w:rStyle w:val="VerbatimChar"/>
-        </w:rPr>
-        <w:t xml:space="preserve">#&gt;  [69] "unidentified_use"       "other_use"             </w:t>
-      </w:r>
-      <w:r>
-        <w:br w:type="textWrapping"/>
-      </w:r>
-      <w:r>
-        <w:rPr>
-          <w:rStyle w:val="VerbatimChar"/>
-        </w:rPr>
-        <w:t xml:space="preserve">#&gt;  [71] "stirrup_jar"            "jar"                   </w:t>
-      </w:r>
-      <w:r>
-        <w:br w:type="textWrapping"/>
-      </w:r>
-      <w:r>
-        <w:rPr>
-          <w:rStyle w:val="VerbatimChar"/>
-        </w:rPr>
-        <w:t xml:space="preserve">#&gt;  [73] "flask"                  "oinochoai"             </w:t>
-      </w:r>
-      <w:r>
-        <w:br w:type="textWrapping"/>
-      </w:r>
-      <w:r>
-        <w:rPr>
-          <w:rStyle w:val="VerbatimChar"/>
-        </w:rPr>
-        <w:t xml:space="preserve">#&gt;  [75] "amphora"                "thelastron"            </w:t>
-      </w:r>
-      <w:r>
-        <w:br w:type="textWrapping"/>
-      </w:r>
-      <w:r>
-        <w:rPr>
-          <w:rStyle w:val="VerbatimChar"/>
-        </w:rPr>
-        <w:t xml:space="preserve">#&gt;  [77] "amphoriskos"            "hydria"                </w:t>
-      </w:r>
-      <w:r>
-        <w:br w:type="textWrapping"/>
-      </w:r>
-      <w:r>
-        <w:rPr>
-          <w:rStyle w:val="VerbatimChar"/>
-        </w:rPr>
-        <w:t xml:space="preserve">#&gt;  [79] "pithos"                 "jug_let"               </w:t>
-      </w:r>
-      <w:r>
-        <w:br w:type="textWrapping"/>
-      </w:r>
-      <w:r>
-        <w:rPr>
-          <w:rStyle w:val="VerbatimChar"/>
-        </w:rPr>
-        <w:t xml:space="preserve">#&gt;  [81] "olpe"                   "alabastron"            </w:t>
-      </w:r>
-      <w:r>
-        <w:br w:type="textWrapping"/>
-      </w:r>
-      <w:r>
-        <w:rPr>
-          <w:rStyle w:val="VerbatimChar"/>
-        </w:rPr>
-        <w:t xml:space="preserve">#&gt;  [83] "lentoid_flask"          "lekythos"              </w:t>
-      </w:r>
-      <w:r>
-        <w:br w:type="textWrapping"/>
-      </w:r>
-      <w:r>
-        <w:rPr>
-          <w:rStyle w:val="VerbatimChar"/>
-        </w:rPr>
-        <w:t xml:space="preserve">#&gt;  [85] "alabastron_aryballos"   "aryballos"             </w:t>
-      </w:r>
-      <w:r>
-        <w:br w:type="textWrapping"/>
-      </w:r>
-      <w:r>
-        <w:rPr>
-          <w:rStyle w:val="VerbatimChar"/>
-        </w:rPr>
-        <w:t xml:space="preserve">#&gt;  [87] "bottle"                 "bird_askos"            </w:t>
-      </w:r>
-      <w:r>
-        <w:br w:type="textWrapping"/>
-      </w:r>
-      <w:r>
-        <w:rPr>
-          <w:rStyle w:val="VerbatimChar"/>
-        </w:rPr>
-        <w:t xml:space="preserve">#&gt;  [89] "pyxis"                  "dinos"                 </w:t>
-      </w:r>
-      <w:r>
-        <w:br w:type="textWrapping"/>
-      </w:r>
-      <w:r>
-        <w:rPr>
-          <w:rStyle w:val="VerbatimChar"/>
-        </w:rPr>
-        <w:t xml:space="preserve">#&gt;  [91] "krater"                 "krateriskos"           </w:t>
-      </w:r>
-      <w:r>
-        <w:br w:type="textWrapping"/>
-      </w:r>
-      <w:r>
-        <w:rPr>
-          <w:rStyle w:val="VerbatimChar"/>
-        </w:rPr>
-        <w:t xml:space="preserve">#&gt;  [93] "lekanis"                "skyphos"               </w:t>
-      </w:r>
-      <w:r>
-        <w:br w:type="textWrapping"/>
-      </w:r>
-      <w:r>
-        <w:rPr>
-          <w:rStyle w:val="VerbatimChar"/>
-        </w:rPr>
-        <w:t xml:space="preserve">#&gt;  [95] "bowl"                   "cup"                   </w:t>
-      </w:r>
-      <w:r>
-        <w:br w:type="textWrapping"/>
-      </w:r>
-      <w:r>
-        <w:rPr>
-          <w:rStyle w:val="VerbatimChar"/>
-        </w:rPr>
-        <w:t xml:space="preserve">#&gt;  [97] "kantharos"              "plate_tray"            </w:t>
-      </w:r>
-      <w:r>
-        <w:br w:type="textWrapping"/>
-      </w:r>
-      <w:r>
-        <w:rPr>
-          <w:rStyle w:val="VerbatimChar"/>
-        </w:rPr>
-        <w:t xml:space="preserve">#&gt;  [99] "kotyle"                 "kalathos"              </w:t>
-      </w:r>
-      <w:r>
-        <w:br w:type="textWrapping"/>
-      </w:r>
-      <w:r>
-        <w:rPr>
-          <w:rStyle w:val="VerbatimChar"/>
-        </w:rPr>
-        <w:t xml:space="preserve">#&gt; [101] "lid"                    "larnax"                </w:t>
-      </w:r>
-      <w:r>
-        <w:br w:type="textWrapping"/>
-      </w:r>
-      <w:r>
-        <w:rPr>
-          <w:rStyle w:val="VerbatimChar"/>
-        </w:rPr>
-        <w:t xml:space="preserve">#&gt; [103] "stand"                  "house_model"           </w:t>
-      </w:r>
-      <w:r>
-        <w:br w:type="textWrapping"/>
-      </w:r>
-      <w:r>
-        <w:rPr>
-          <w:rStyle w:val="VerbatimChar"/>
-        </w:rPr>
-        <w:t xml:space="preserve">#&gt; [105] "kernos"                 "other_vessel"          </w:t>
-      </w:r>
-      <w:r>
-        <w:br w:type="textWrapping"/>
-      </w:r>
-      <w:r>
-        <w:rPr>
-          <w:rStyle w:val="VerbatimChar"/>
-        </w:rPr>
-        <w:t xml:space="preserve">#&gt; [107] "unidentified_vessel"    "total_open_vessel"     </w:t>
-      </w:r>
-      <w:r>
-        <w:br w:type="textWrapping"/>
-      </w:r>
-      <w:r>
-        <w:rPr>
-          <w:rStyle w:val="VerbatimChar"/>
-        </w:rPr>
-        <w:t xml:space="preserve">#&gt; [109] "total_closed_vessel"    "total_other_vessel"    </w:t>
-      </w:r>
-      <w:r>
-        <w:br w:type="textWrapping"/>
-      </w:r>
-      <w:r>
-        <w:rPr>
-          <w:rStyle w:val="VerbatimChar"/>
-        </w:rPr>
-        <w:t xml:space="preserve">#&gt; [111] "total_pottery"          "total_finds"           </w:t>
-      </w:r>
-      <w:r>
-        <w:br w:type="textWrapping"/>
-      </w:r>
-      <w:r>
-        <w:rPr>
-          <w:rStyle w:val="VerbatimChar"/>
-        </w:rPr>
-        <w:t xml:space="preserve">#&gt; [113] "total_import"           "total_import_imitation"</w:t>
-      </w:r>
-      <w:r>
-        <w:br w:type="textWrapping"/>
-      </w:r>
-      <w:r>
-        <w:rPr>
-          <w:rStyle w:val="VerbatimChar"/>
-        </w:rPr>
-        <w:t xml:space="preserve">#&gt; [115] "total_imitation"        "antique"               </w:t>
-      </w:r>
-      <w:r>
-        <w:br w:type="textWrapping"/>
-      </w:r>
-      <w:r>
-        <w:rPr>
-          <w:rStyle w:val="VerbatimChar"/>
-        </w:rPr>
-        <w:t xml:space="preserve">#&gt; [117] "pithoi1100.1050"        "pithoi1050.1000"       </w:t>
-      </w:r>
-      <w:r>
-        <w:br w:type="textWrapping"/>
-      </w:r>
-      <w:r>
-        <w:rPr>
-          <w:rStyle w:val="VerbatimChar"/>
-        </w:rPr>
-        <w:t xml:space="preserve">#&gt; [119] "pithoi1000.950"         "pithoi950.900"         </w:t>
-      </w:r>
-      <w:r>
-        <w:br w:type="textWrapping"/>
-      </w:r>
-      <w:r>
-        <w:rPr>
-          <w:rStyle w:val="VerbatimChar"/>
-        </w:rPr>
-        <w:t xml:space="preserve">#&gt; [121] "pithoi900.850"          "pithoi850.800"         </w:t>
-      </w:r>
-      <w:r>
-        <w:br w:type="textWrapping"/>
-      </w:r>
-      <w:r>
-        <w:rPr>
-          <w:rStyle w:val="VerbatimChar"/>
-        </w:rPr>
-        <w:t xml:space="preserve">#&gt; [123] "pithoi800.750"          "pithoi750.700"         </w:t>
-      </w:r>
-      <w:r>
-        <w:br w:type="textWrapping"/>
-      </w:r>
-      <w:r>
-        <w:rPr>
-          <w:rStyle w:val="VerbatimChar"/>
-        </w:rPr>
-        <w:t xml:space="preserve">#&gt; [125] "pithoi700.650"          "pithoi650.600"         </w:t>
-      </w:r>
-      <w:r>
-        <w:br w:type="textWrapping"/>
-      </w:r>
-      <w:r>
-        <w:rPr>
-          <w:rStyle w:val="VerbatimChar"/>
-        </w:rPr>
-        <w:t xml:space="preserve">#&gt; [127] "pots1100.1050"          "pots1050.1000"         </w:t>
-      </w:r>
-      <w:r>
-        <w:br w:type="textWrapping"/>
-      </w:r>
-      <w:r>
-        <w:rPr>
-          <w:rStyle w:val="VerbatimChar"/>
-        </w:rPr>
-        <w:t xml:space="preserve">#&gt; [129] "pots1000.950"           "pots950.900"           </w:t>
-      </w:r>
-      <w:r>
-        <w:br w:type="textWrapping"/>
-      </w:r>
-      <w:r>
-        <w:rPr>
-          <w:rStyle w:val="VerbatimChar"/>
-        </w:rPr>
-        <w:t xml:space="preserve">#&gt; [131] "pots900.850"            "pots850.800"           </w:t>
-      </w:r>
-      <w:r>
-        <w:br w:type="textWrapping"/>
-      </w:r>
-      <w:r>
-        <w:rPr>
-          <w:rStyle w:val="VerbatimChar"/>
-        </w:rPr>
-        <w:t xml:space="preserve">#&gt; [133] "pots800.750"            "pots750.700"           </w:t>
-      </w:r>
-      <w:r>
-        <w:br w:type="textWrapping"/>
-      </w:r>
-      <w:r>
-        <w:rPr>
-          <w:rStyle w:val="VerbatimChar"/>
-        </w:rPr>
-        <w:t xml:space="preserve">#&gt; [135] "pots700.650"            "pots650.600"           </w:t>
-      </w:r>
-      <w:r>
-        <w:br w:type="textWrapping"/>
-      </w:r>
-      <w:r>
-        <w:rPr>
-          <w:rStyle w:val="VerbatimChar"/>
-        </w:rPr>
-        <w:t xml:space="preserve">#&gt; [137] "SMpithoi"               "EPGpithoi"             </w:t>
-      </w:r>
-      <w:r>
-        <w:br w:type="textWrapping"/>
-      </w:r>
-      <w:r>
-        <w:rPr>
-          <w:rStyle w:val="VerbatimChar"/>
-        </w:rPr>
-        <w:t xml:space="preserve">#&gt; [139] "MPGpithoi"              "LPGpithoi"             </w:t>
-      </w:r>
-      <w:r>
-        <w:br w:type="textWrapping"/>
-      </w:r>
-      <w:r>
-        <w:rPr>
-          <w:rStyle w:val="VerbatimChar"/>
-        </w:rPr>
-        <w:t xml:space="preserve">#&gt; [141] "PGBpithoi"              "EGpithoi"              </w:t>
-      </w:r>
-      <w:r>
-        <w:br w:type="textWrapping"/>
-      </w:r>
-      <w:r>
-        <w:rPr>
-          <w:rStyle w:val="VerbatimChar"/>
-        </w:rPr>
-        <w:t xml:space="preserve">#&gt; [143] "MGpithoi"               "LGpithoi"              </w:t>
-      </w:r>
-      <w:r>
-        <w:br w:type="textWrapping"/>
-      </w:r>
-      <w:r>
-        <w:rPr>
-          <w:rStyle w:val="VerbatimChar"/>
-        </w:rPr>
-        <w:t xml:space="preserve">#&gt; [145] "EOpithoi"               "LOpithoi"              </w:t>
-      </w:r>
-      <w:r>
-        <w:br w:type="textWrapping"/>
-      </w:r>
-      <w:r>
-        <w:rPr>
-          <w:rStyle w:val="VerbatimChar"/>
-        </w:rPr>
-        <w:t xml:space="preserve">#&gt; [147] "SMpots"                 "EPGpots"               </w:t>
-      </w:r>
-      <w:r>
-        <w:br w:type="textWrapping"/>
-      </w:r>
-      <w:r>
-        <w:rPr>
-          <w:rStyle w:val="VerbatimChar"/>
-        </w:rPr>
-        <w:t xml:space="preserve">#&gt; [149] "MPGpots"                "LPGpots"               </w:t>
-      </w:r>
-      <w:r>
-        <w:br w:type="textWrapping"/>
-      </w:r>
-      <w:r>
-        <w:rPr>
-          <w:rStyle w:val="VerbatimChar"/>
-        </w:rPr>
-        <w:t xml:space="preserve">#&gt; [151] "PGBpots"                "EGpots"                </w:t>
-      </w:r>
-      <w:r>
-        <w:br w:type="textWrapping"/>
-      </w:r>
-      <w:r>
-        <w:rPr>
-          <w:rStyle w:val="VerbatimChar"/>
-        </w:rPr>
-        <w:t xml:space="preserve">#&gt; [153] "MGpots"                 "LGpots"                </w:t>
-      </w:r>
-      <w:r>
-        <w:br w:type="textWrapping"/>
-      </w:r>
-      <w:r>
-        <w:rPr>
-          <w:rStyle w:val="VerbatimChar"/>
-        </w:rPr>
-        <w:t xml:space="preserve">#&gt; [155] "EOpots"                 "LOpots"                </w:t>
-      </w:r>
-      <w:r>
-        <w:br w:type="textWrapping"/>
-      </w:r>
-      <w:r>
-        <w:rPr>
-          <w:rStyle w:val="VerbatimChar"/>
-        </w:rPr>
-        <w:t xml:space="preserve">#&gt; [157] "X1100"                  "X1090"                 </w:t>
-      </w:r>
-      <w:r>
-        <w:br w:type="textWrapping"/>
-      </w:r>
-      <w:r>
-        <w:rPr>
-          <w:rStyle w:val="VerbatimChar"/>
-        </w:rPr>
-        <w:t xml:space="preserve">#&gt; [159] "X1080"                  "X1070"                 </w:t>
-      </w:r>
-      <w:r>
-        <w:br w:type="textWrapping"/>
-      </w:r>
-      <w:r>
-        <w:rPr>
-          <w:rStyle w:val="VerbatimChar"/>
-        </w:rPr>
-        <w:t xml:space="preserve">#&gt; [161] "X1060"                  "X1050"                 </w:t>
-      </w:r>
-      <w:r>
-        <w:br w:type="textWrapping"/>
-      </w:r>
-      <w:r>
-        <w:rPr>
-          <w:rStyle w:val="VerbatimChar"/>
-        </w:rPr>
-        <w:t xml:space="preserve">#&gt; [163] "X1040"                  "X1030"                 </w:t>
-      </w:r>
-      <w:r>
-        <w:br w:type="textWrapping"/>
-      </w:r>
-      <w:r>
-        <w:rPr>
-          <w:rStyle w:val="VerbatimChar"/>
-        </w:rPr>
-        <w:t xml:space="preserve">#&gt; [165] "X1020"                  "X1010"                 </w:t>
-      </w:r>
-      <w:r>
-        <w:br w:type="textWrapping"/>
-      </w:r>
-      <w:r>
-        <w:rPr>
-          <w:rStyle w:val="VerbatimChar"/>
-        </w:rPr>
-        <w:t xml:space="preserve">#&gt; [167] "X1000"                  "X990"                  </w:t>
-      </w:r>
-      <w:r>
-        <w:br w:type="textWrapping"/>
-      </w:r>
-      <w:r>
-        <w:rPr>
-          <w:rStyle w:val="VerbatimChar"/>
-        </w:rPr>
-        <w:t xml:space="preserve">#&gt; [169] "X980"                   "X970"                  </w:t>
-      </w:r>
-      <w:r>
-        <w:br w:type="textWrapping"/>
-      </w:r>
-      <w:r>
-        <w:rPr>
-          <w:rStyle w:val="VerbatimChar"/>
-        </w:rPr>
-        <w:t xml:space="preserve">#&gt; [171] "X960"                   "X950"                  </w:t>
-      </w:r>
-      <w:r>
-        <w:br w:type="textWrapping"/>
-      </w:r>
-      <w:r>
-        <w:rPr>
-          <w:rStyle w:val="VerbatimChar"/>
-        </w:rPr>
-        <w:t xml:space="preserve">#&gt; [173] "X940"                   "X930"                  </w:t>
-      </w:r>
-      <w:r>
-        <w:br w:type="textWrapping"/>
-      </w:r>
-      <w:r>
-        <w:rPr>
-          <w:rStyle w:val="VerbatimChar"/>
-        </w:rPr>
-        <w:t xml:space="preserve">#&gt; [175] "X920"                   "X910"                  </w:t>
-      </w:r>
-      <w:r>
-        <w:br w:type="textWrapping"/>
-      </w:r>
-      <w:r>
-        <w:rPr>
-          <w:rStyle w:val="VerbatimChar"/>
-        </w:rPr>
-        <w:t xml:space="preserve">#&gt; [177] "X900"                   "X890"                  </w:t>
-      </w:r>
-      <w:r>
-        <w:br w:type="textWrapping"/>
-      </w:r>
-      <w:r>
-        <w:rPr>
-          <w:rStyle w:val="VerbatimChar"/>
-        </w:rPr>
-        <w:t xml:space="preserve">#&gt; [179] "X880"                   "X870"                  </w:t>
-      </w:r>
-      <w:r>
-        <w:br w:type="textWrapping"/>
-      </w:r>
-      <w:r>
-        <w:rPr>
-          <w:rStyle w:val="VerbatimChar"/>
-        </w:rPr>
-        <w:t xml:space="preserve">#&gt; [181] "X860"                   "X850"                  </w:t>
-      </w:r>
-      <w:r>
-        <w:br w:type="textWrapping"/>
-      </w:r>
-      <w:r>
-        <w:rPr>
-          <w:rStyle w:val="VerbatimChar"/>
-        </w:rPr>
-        <w:t xml:space="preserve">#&gt; [183] "X840"                   "X830"                  </w:t>
-      </w:r>
-      <w:r>
-        <w:br w:type="textWrapping"/>
-      </w:r>
-      <w:r>
-        <w:rPr>
-          <w:rStyle w:val="VerbatimChar"/>
-        </w:rPr>
-        <w:t xml:space="preserve">#&gt; [185] "X820"                   "X810"                  </w:t>
-      </w:r>
-      <w:r>
-        <w:br w:type="textWrapping"/>
-      </w:r>
-      <w:r>
-        <w:rPr>
-          <w:rStyle w:val="VerbatimChar"/>
-        </w:rPr>
-        <w:t xml:space="preserve">#&gt; [187] "X800"                   "X790"                  </w:t>
-      </w:r>
-      <w:r>
-        <w:br w:type="textWrapping"/>
-      </w:r>
-      <w:r>
-        <w:rPr>
-          <w:rStyle w:val="VerbatimChar"/>
-        </w:rPr>
-        <w:t xml:space="preserve">#&gt; [189] "X780"                   "X770"                  </w:t>
-      </w:r>
-      <w:r>
-        <w:br w:type="textWrapping"/>
-      </w:r>
-      <w:r>
-        <w:rPr>
-          <w:rStyle w:val="VerbatimChar"/>
-        </w:rPr>
-        <w:t xml:space="preserve">#&gt; [191] "X760"                   "X750"                  </w:t>
-      </w:r>
-      <w:r>
-        <w:br w:type="textWrapping"/>
-      </w:r>
-      <w:r>
-        <w:rPr>
-          <w:rStyle w:val="VerbatimChar"/>
-        </w:rPr>
-        <w:t xml:space="preserve">#&gt; [193] "X740"                   "X730"                  </w:t>
-      </w:r>
-      <w:r>
-        <w:br w:type="textWrapping"/>
-      </w:r>
-      <w:r>
-        <w:rPr>
-          <w:rStyle w:val="VerbatimChar"/>
-        </w:rPr>
-        <w:t xml:space="preserve">#&gt; [195] "X720"                   "X710"                  </w:t>
-      </w:r>
-      <w:r>
-        <w:br w:type="textWrapping"/>
-      </w:r>
-      <w:r>
-        <w:rPr>
-          <w:rStyle w:val="VerbatimChar"/>
-        </w:rPr>
-        <w:t xml:space="preserve">#&gt; [197] "X700"                   "X690"                  </w:t>
-      </w:r>
-      <w:r>
-        <w:br w:type="textWrapping"/>
-      </w:r>
-      <w:r>
-        <w:rPr>
-          <w:rStyle w:val="VerbatimChar"/>
-        </w:rPr>
-        <w:t xml:space="preserve">#&gt; [199] "X680"                   "X670"                  </w:t>
-      </w:r>
-      <w:r>
-        <w:br w:type="textWrapping"/>
-      </w:r>
-      <w:r>
-        <w:rPr>
-          <w:rStyle w:val="VerbatimChar"/>
-        </w:rPr>
-        <w:t xml:space="preserve">#&gt; [201] "X660"                   "X650"                  </w:t>
-      </w:r>
-      <w:r>
-        <w:br w:type="textWrapping"/>
-      </w:r>
-      <w:r>
-        <w:rPr>
-          <w:rStyle w:val="VerbatimChar"/>
-        </w:rPr>
-        <w:t xml:space="preserve">#&gt; [203] "X640"                   "X630"                  </w:t>
-      </w:r>
-      <w:r>
-        <w:br w:type="textWrapping"/>
-      </w:r>
-      <w:r>
-        <w:rPr>
-          <w:rStyle w:val="VerbatimChar"/>
-        </w:rPr>
-        <w:t xml:space="preserve">#&gt; [205] "X620"                   "X610"</w:t>
-      </w:r>
-    </w:p>
-    <w:p>
-      <w:pPr>
-        <w:pStyle w:val="FirstParagraph"/>
+        <w:pStyle w:val="BodyText"/>
       </w:pPr>
       <w:r>
         <w:drawing>
@@ -4445,7 +3518,7 @@
               <a:graphicData uri="http://schemas.openxmlformats.org/drawingml/2006/picture">
                 <pic:pic>
                   <pic:nvPicPr>
-                    <pic:cNvPr descr="../figures/aorist_tomb_adjust-3.png" id="0" name="Picture"/>
+                    <pic:cNvPr descr="../figures/unnamed-chunk-1-1.png" id="0" name="Picture"/>
                     <pic:cNvPicPr>
                       <a:picLocks noChangeArrowheads="1" noChangeAspect="1"/>
                     </pic:cNvPicPr>
@@ -4487,7 +3560,7 @@
               <a:graphicData uri="http://schemas.openxmlformats.org/drawingml/2006/picture">
                 <pic:pic>
                   <pic:nvPicPr>
-                    <pic:cNvPr descr="../figures/aorist_tomb_adjust-4.png" id="0" name="Picture"/>
+                    <pic:cNvPr descr="../figures/unnamed-chunk-1-2.png" id="0" name="Picture"/>
                     <pic:cNvPicPr>
                       <a:picLocks noChangeArrowheads="1" noChangeAspect="1"/>
                     </pic:cNvPicPr>
@@ -4519,6 +3592,11 @@
           </wp:inline>
         </w:drawing>
       </w:r>
+    </w:p>
+    <w:p>
+      <w:pPr>
+        <w:pStyle w:val="BodyText"/>
+      </w:pPr>
       <w:r>
         <w:drawing>
           <wp:inline>
@@ -4529,7 +3607,7 @@
               <a:graphicData uri="http://schemas.openxmlformats.org/drawingml/2006/picture">
                 <pic:pic>
                   <pic:nvPicPr>
-                    <pic:cNvPr descr="../figures/aorist_tomb_adjust-5.png" id="0" name="Picture"/>
+                    <pic:cNvPr descr="../figures/unnamed-chunk-2-1.png" id="0" name="Picture"/>
                     <pic:cNvPicPr>
                       <a:picLocks noChangeArrowheads="1" noChangeAspect="1"/>
                     </pic:cNvPicPr>
@@ -4561,11 +3639,6 @@
           </wp:inline>
         </w:drawing>
       </w:r>
-    </w:p>
-    <w:p>
-      <w:pPr>
-        <w:pStyle w:val="BodyText"/>
-      </w:pPr>
       <w:r>
         <w:drawing>
           <wp:inline>
@@ -4576,7 +3649,7 @@
               <a:graphicData uri="http://schemas.openxmlformats.org/drawingml/2006/picture">
                 <pic:pic>
                   <pic:nvPicPr>
-                    <pic:cNvPr descr="../figures/rates%20of%20burials-1.png" id="0" name="Picture"/>
+                    <pic:cNvPr descr="../figures/unnamed-chunk-2-2.png" id="0" name="Picture"/>
                     <pic:cNvPicPr>
                       <a:picLocks noChangeArrowheads="1" noChangeAspect="1"/>
                     </pic:cNvPicPr>
@@ -4608,13 +3681,1540 @@
           </wp:inline>
         </w:drawing>
       </w:r>
+      <w:r>
+        <w:drawing>
+          <wp:inline>
+            <wp:extent cx="4595937" cy="3676749"/>
+            <wp:effectExtent b="0" l="0" r="0" t="0"/>
+            <wp:docPr descr="" title="" id="1" name="Picture"/>
+            <a:graphic>
+              <a:graphicData uri="http://schemas.openxmlformats.org/drawingml/2006/picture">
+                <pic:pic>
+                  <pic:nvPicPr>
+                    <pic:cNvPr descr="../figures/unnamed-chunk-2-3.png" id="0" name="Picture"/>
+                    <pic:cNvPicPr>
+                      <a:picLocks noChangeArrowheads="1" noChangeAspect="1"/>
+                    </pic:cNvPicPr>
+                  </pic:nvPicPr>
+                  <pic:blipFill>
+                    <a:blip r:embed="rId51"/>
+                    <a:stretch>
+                      <a:fillRect/>
+                    </a:stretch>
+                  </pic:blipFill>
+                  <pic:spPr bwMode="auto">
+                    <a:xfrm>
+                      <a:off x="0" y="0"/>
+                      <a:ext cx="4595937" cy="3676749"/>
+                    </a:xfrm>
+                    <a:prstGeom prst="rect">
+                      <a:avLst/>
+                    </a:prstGeom>
+                    <a:noFill/>
+                    <a:ln w="9525">
+                      <a:noFill/>
+                      <a:headEnd/>
+                      <a:tailEnd/>
+                    </a:ln>
+                  </pic:spPr>
+                </pic:pic>
+              </a:graphicData>
+            </a:graphic>
+          </wp:inline>
+        </w:drawing>
+      </w:r>
+    </w:p>
+    <w:p>
+      <w:pPr>
+        <w:pStyle w:val="BodyText"/>
+      </w:pPr>
+      <w:r>
+        <w:t xml:space="preserve">We can also make a table (Table</w:t>
+      </w:r>
+      <w:r>
+        <w:t xml:space="preserve"> </w:t>
+      </w:r>
+      <w:r>
+        <w:t xml:space="preserve">??</w:t>
+      </w:r>
+      <w:r>
+        <w:t xml:space="preserve">)</w:t>
+      </w:r>
+    </w:p>
+    <w:p>
+      <w:pPr>
+        <w:pStyle w:val="BodyText"/>
+      </w:pPr>
+      <w:r>
+        <w:drawing>
+          <wp:inline>
+            <wp:extent cx="4595937" cy="3676749"/>
+            <wp:effectExtent b="0" l="0" r="0" t="0"/>
+            <wp:docPr descr="" title="" id="1" name="Picture"/>
+            <a:graphic>
+              <a:graphicData uri="http://schemas.openxmlformats.org/drawingml/2006/picture">
+                <pic:pic>
+                  <pic:nvPicPr>
+                    <pic:cNvPr descr="../figures/aorist_burials-1.png" id="0" name="Picture"/>
+                    <pic:cNvPicPr>
+                      <a:picLocks noChangeArrowheads="1" noChangeAspect="1"/>
+                    </pic:cNvPicPr>
+                  </pic:nvPicPr>
+                  <pic:blipFill>
+                    <a:blip r:embed="rId52"/>
+                    <a:stretch>
+                      <a:fillRect/>
+                    </a:stretch>
+                  </pic:blipFill>
+                  <pic:spPr bwMode="auto">
+                    <a:xfrm>
+                      <a:off x="0" y="0"/>
+                      <a:ext cx="4595937" cy="3676749"/>
+                    </a:xfrm>
+                    <a:prstGeom prst="rect">
+                      <a:avLst/>
+                    </a:prstGeom>
+                    <a:noFill/>
+                    <a:ln w="9525">
+                      <a:noFill/>
+                      <a:headEnd/>
+                      <a:tailEnd/>
+                    </a:ln>
+                  </pic:spPr>
+                </pic:pic>
+              </a:graphicData>
+            </a:graphic>
+          </wp:inline>
+        </w:drawing>
+      </w:r>
+    </w:p>
+    <w:p>
+      <w:pPr>
+        <w:pStyle w:val="BodyText"/>
+      </w:pPr>
+      <w:r>
+        <w:drawing>
+          <wp:inline>
+            <wp:extent cx="4595937" cy="3676749"/>
+            <wp:effectExtent b="0" l="0" r="0" t="0"/>
+            <wp:docPr descr="" title="" id="1" name="Picture"/>
+            <a:graphic>
+              <a:graphicData uri="http://schemas.openxmlformats.org/drawingml/2006/picture">
+                <pic:pic>
+                  <pic:nvPicPr>
+                    <pic:cNvPr descr="../figures/aorist_tomb_adjust-1.png" id="0" name="Picture"/>
+                    <pic:cNvPicPr>
+                      <a:picLocks noChangeArrowheads="1" noChangeAspect="1"/>
+                    </pic:cNvPicPr>
+                  </pic:nvPicPr>
+                  <pic:blipFill>
+                    <a:blip r:embed="rId53"/>
+                    <a:stretch>
+                      <a:fillRect/>
+                    </a:stretch>
+                  </pic:blipFill>
+                  <pic:spPr bwMode="auto">
+                    <a:xfrm>
+                      <a:off x="0" y="0"/>
+                      <a:ext cx="4595937" cy="3676749"/>
+                    </a:xfrm>
+                    <a:prstGeom prst="rect">
+                      <a:avLst/>
+                    </a:prstGeom>
+                    <a:noFill/>
+                    <a:ln w="9525">
+                      <a:noFill/>
+                      <a:headEnd/>
+                      <a:tailEnd/>
+                    </a:ln>
+                  </pic:spPr>
+                </pic:pic>
+              </a:graphicData>
+            </a:graphic>
+          </wp:inline>
+        </w:drawing>
+      </w:r>
+      <w:r>
+        <w:drawing>
+          <wp:inline>
+            <wp:extent cx="4595937" cy="3676749"/>
+            <wp:effectExtent b="0" l="0" r="0" t="0"/>
+            <wp:docPr descr="" title="" id="1" name="Picture"/>
+            <a:graphic>
+              <a:graphicData uri="http://schemas.openxmlformats.org/drawingml/2006/picture">
+                <pic:pic>
+                  <pic:nvPicPr>
+                    <pic:cNvPr descr="../figures/aorist_tomb_adjust-2.png" id="0" name="Picture"/>
+                    <pic:cNvPicPr>
+                      <a:picLocks noChangeArrowheads="1" noChangeAspect="1"/>
+                    </pic:cNvPicPr>
+                  </pic:nvPicPr>
+                  <pic:blipFill>
+                    <a:blip r:embed="rId54"/>
+                    <a:stretch>
+                      <a:fillRect/>
+                    </a:stretch>
+                  </pic:blipFill>
+                  <pic:spPr bwMode="auto">
+                    <a:xfrm>
+                      <a:off x="0" y="0"/>
+                      <a:ext cx="4595937" cy="3676749"/>
+                    </a:xfrm>
+                    <a:prstGeom prst="rect">
+                      <a:avLst/>
+                    </a:prstGeom>
+                    <a:noFill/>
+                    <a:ln w="9525">
+                      <a:noFill/>
+                      <a:headEnd/>
+                      <a:tailEnd/>
+                    </a:ln>
+                  </pic:spPr>
+                </pic:pic>
+              </a:graphicData>
+            </a:graphic>
+          </wp:inline>
+        </w:drawing>
+      </w:r>
+    </w:p>
+    <w:p>
+      <w:pPr>
+        <w:pStyle w:val="SourceCode"/>
+      </w:pPr>
+      <w:r>
+        <w:rPr>
+          <w:rStyle w:val="VerbatimChar"/>
+        </w:rPr>
+        <w:t xml:space="preserve">#&gt;   [1] "tomb"                   "cemetery"              </w:t>
+      </w:r>
+      <w:r>
+        <w:br w:type="textWrapping"/>
+      </w:r>
+      <w:r>
+        <w:rPr>
+          <w:rStyle w:val="VerbatimChar"/>
+        </w:rPr>
+        <w:t xml:space="preserve">#&gt;   [3] "cem_condensed"          "Tomb.Type"             </w:t>
+      </w:r>
+      <w:r>
+        <w:br w:type="textWrapping"/>
+      </w:r>
+      <w:r>
+        <w:rPr>
+          <w:rStyle w:val="VerbatimChar"/>
+        </w:rPr>
+        <w:t xml:space="preserve">#&gt;   [5] "SM"                     "EPG"                   </w:t>
+      </w:r>
+      <w:r>
+        <w:br w:type="textWrapping"/>
+      </w:r>
+      <w:r>
+        <w:rPr>
+          <w:rStyle w:val="VerbatimChar"/>
+        </w:rPr>
+        <w:t xml:space="preserve">#&gt;   [7] "MPG"                    "LPG"                   </w:t>
+      </w:r>
+      <w:r>
+        <w:br w:type="textWrapping"/>
+      </w:r>
+      <w:r>
+        <w:rPr>
+          <w:rStyle w:val="VerbatimChar"/>
+        </w:rPr>
+        <w:t xml:space="preserve">#&gt;   [9] "PGB"                    "EG"                    </w:t>
+      </w:r>
+      <w:r>
+        <w:br w:type="textWrapping"/>
+      </w:r>
+      <w:r>
+        <w:rPr>
+          <w:rStyle w:val="VerbatimChar"/>
+        </w:rPr>
+        <w:t xml:space="preserve">#&gt;  [11] "MG"                     "LG"                    </w:t>
+      </w:r>
+      <w:r>
+        <w:br w:type="textWrapping"/>
+      </w:r>
+      <w:r>
+        <w:rPr>
+          <w:rStyle w:val="VerbatimChar"/>
+        </w:rPr>
+        <w:t xml:space="preserve">#&gt;  [13] "EO"                     "LO"                    </w:t>
+      </w:r>
+      <w:r>
+        <w:br w:type="textWrapping"/>
+      </w:r>
+      <w:r>
+        <w:rPr>
+          <w:rStyle w:val="VerbatimChar"/>
+        </w:rPr>
+        <w:t xml:space="preserve">#&gt;  [15] "start_period"           "periods_used"          </w:t>
+      </w:r>
+      <w:r>
+        <w:br w:type="textWrapping"/>
+      </w:r>
+      <w:r>
+        <w:rPr>
+          <w:rStyle w:val="VerbatimChar"/>
+        </w:rPr>
+        <w:t xml:space="preserve">#&gt;  [17] "start_date"             "end_date"              </w:t>
+      </w:r>
+      <w:r>
+        <w:br w:type="textWrapping"/>
+      </w:r>
+      <w:r>
+        <w:rPr>
+          <w:rStyle w:val="VerbatimChar"/>
+        </w:rPr>
+        <w:t xml:space="preserve">#&gt;  [19] "time_used"              "century_built"         </w:t>
+      </w:r>
+      <w:r>
+        <w:br w:type="textWrapping"/>
+      </w:r>
+      <w:r>
+        <w:rPr>
+          <w:rStyle w:val="VerbatimChar"/>
+        </w:rPr>
+        <w:t xml:space="preserve">#&gt;  [21] "chamber_diameter"       "chamber_width"         </w:t>
+      </w:r>
+      <w:r>
+        <w:br w:type="textWrapping"/>
+      </w:r>
+      <w:r>
+        <w:rPr>
+          <w:rStyle w:val="VerbatimChar"/>
+        </w:rPr>
+        <w:t xml:space="preserve">#&gt;  [23] "chamber_depth"          "chamber_area"          </w:t>
+      </w:r>
+      <w:r>
+        <w:br w:type="textWrapping"/>
+      </w:r>
+      <w:r>
+        <w:rPr>
+          <w:rStyle w:val="VerbatimChar"/>
+        </w:rPr>
+        <w:t xml:space="preserve">#&gt;  [25] "stomion_width"          "stomion_depth"         </w:t>
+      </w:r>
+      <w:r>
+        <w:br w:type="textWrapping"/>
+      </w:r>
+      <w:r>
+        <w:rPr>
+          <w:rStyle w:val="VerbatimChar"/>
+        </w:rPr>
+        <w:t xml:space="preserve">#&gt;  [27] "dromos_length"          "dromos_width"          </w:t>
+      </w:r>
+      <w:r>
+        <w:br w:type="textWrapping"/>
+      </w:r>
+      <w:r>
+        <w:rPr>
+          <w:rStyle w:val="VerbatimChar"/>
+        </w:rPr>
+        <w:t xml:space="preserve">#&gt;  [29] "chamber_burials"        "dromos_burials"        </w:t>
+      </w:r>
+      <w:r>
+        <w:br w:type="textWrapping"/>
+      </w:r>
+      <w:r>
+        <w:rPr>
+          <w:rStyle w:val="VerbatimChar"/>
+        </w:rPr>
+        <w:t xml:space="preserve">#&gt;  [31] "total_burials"          "pithoi"                </w:t>
+      </w:r>
+      <w:r>
+        <w:br w:type="textWrapping"/>
+      </w:r>
+      <w:r>
+        <w:rPr>
+          <w:rStyle w:val="VerbatimChar"/>
+        </w:rPr>
+        <w:t xml:space="preserve">#&gt;  [33] "all_urns"               "est_burials"           </w:t>
+      </w:r>
+      <w:r>
+        <w:br w:type="textWrapping"/>
+      </w:r>
+      <w:r>
+        <w:rPr>
+          <w:rStyle w:val="VerbatimChar"/>
+        </w:rPr>
+        <w:t xml:space="preserve">#&gt;  [35] "gold"                   "iron"                  </w:t>
+      </w:r>
+      <w:r>
+        <w:br w:type="textWrapping"/>
+      </w:r>
+      <w:r>
+        <w:rPr>
+          <w:rStyle w:val="VerbatimChar"/>
+        </w:rPr>
+        <w:t xml:space="preserve">#&gt;  [37] "bronze"                 "silver"                </w:t>
+      </w:r>
+      <w:r>
+        <w:br w:type="textWrapping"/>
+      </w:r>
+      <w:r>
+        <w:rPr>
+          <w:rStyle w:val="VerbatimChar"/>
+        </w:rPr>
+        <w:t xml:space="preserve">#&gt;  [39] "lead"                   "electrum"              </w:t>
+      </w:r>
+      <w:r>
+        <w:br w:type="textWrapping"/>
+      </w:r>
+      <w:r>
+        <w:rPr>
+          <w:rStyle w:val="VerbatimChar"/>
+        </w:rPr>
+        <w:t xml:space="preserve">#&gt;  [41] "other_metal"            "total_metal"           </w:t>
+      </w:r>
+      <w:r>
+        <w:br w:type="textWrapping"/>
+      </w:r>
+      <w:r>
+        <w:rPr>
+          <w:rStyle w:val="VerbatimChar"/>
+        </w:rPr>
+        <w:t xml:space="preserve">#&gt;  [43] "bone_ivory"             "faience_blue"          </w:t>
+      </w:r>
+      <w:r>
+        <w:br w:type="textWrapping"/>
+      </w:r>
+      <w:r>
+        <w:rPr>
+          <w:rStyle w:val="VerbatimChar"/>
+        </w:rPr>
+        <w:t xml:space="preserve">#&gt;  [45] "amber"                  "organics"              </w:t>
+      </w:r>
+      <w:r>
+        <w:br w:type="textWrapping"/>
+      </w:r>
+      <w:r>
+        <w:rPr>
+          <w:rStyle w:val="VerbatimChar"/>
+        </w:rPr>
+        <w:t xml:space="preserve">#&gt;  [47] "stone"                  "glass_paste"           </w:t>
+      </w:r>
+      <w:r>
+        <w:br w:type="textWrapping"/>
+      </w:r>
+      <w:r>
+        <w:rPr>
+          <w:rStyle w:val="VerbatimChar"/>
+        </w:rPr>
+        <w:t xml:space="preserve">#&gt;  [49] "clay"                   "unknown_mat"           </w:t>
+      </w:r>
+      <w:r>
+        <w:br w:type="textWrapping"/>
+      </w:r>
+      <w:r>
+        <w:rPr>
+          <w:rStyle w:val="VerbatimChar"/>
+        </w:rPr>
+        <w:t xml:space="preserve">#&gt;  [51] "total_object"           "adornment"             </w:t>
+      </w:r>
+      <w:r>
+        <w:br w:type="textWrapping"/>
+      </w:r>
+      <w:r>
+        <w:rPr>
+          <w:rStyle w:val="VerbatimChar"/>
+        </w:rPr>
+        <w:t xml:space="preserve">#&gt;  [53] "tool"                   "weapon"                </w:t>
+      </w:r>
+      <w:r>
+        <w:br w:type="textWrapping"/>
+      </w:r>
+      <w:r>
+        <w:rPr>
+          <w:rStyle w:val="VerbatimChar"/>
+        </w:rPr>
+        <w:t xml:space="preserve">#&gt;  [55] "model"                  "jewellery"             </w:t>
+      </w:r>
+      <w:r>
+        <w:br w:type="textWrapping"/>
+      </w:r>
+      <w:r>
+        <w:rPr>
+          <w:rStyle w:val="VerbatimChar"/>
+        </w:rPr>
+        <w:t xml:space="preserve">#&gt;  [57] "strip"                  "sheet"                 </w:t>
+      </w:r>
+      <w:r>
+        <w:br w:type="textWrapping"/>
+      </w:r>
+      <w:r>
+        <w:rPr>
+          <w:rStyle w:val="VerbatimChar"/>
+        </w:rPr>
+        <w:t xml:space="preserve">#&gt;  [59] "cooking"                "loom"                  </w:t>
+      </w:r>
+      <w:r>
+        <w:br w:type="textWrapping"/>
+      </w:r>
+      <w:r>
+        <w:rPr>
+          <w:rStyle w:val="VerbatimChar"/>
+        </w:rPr>
+        <w:t xml:space="preserve">#&gt;  [61] "clothing_armour"        "scarab"                </w:t>
+      </w:r>
+      <w:r>
+        <w:br w:type="textWrapping"/>
+      </w:r>
+      <w:r>
+        <w:rPr>
+          <w:rStyle w:val="VerbatimChar"/>
+        </w:rPr>
+        <w:t xml:space="preserve">#&gt;  [63] "coin"                   "component"             </w:t>
+      </w:r>
+      <w:r>
+        <w:br w:type="textWrapping"/>
+      </w:r>
+      <w:r>
+        <w:rPr>
+          <w:rStyle w:val="VerbatimChar"/>
+        </w:rPr>
+        <w:t xml:space="preserve">#&gt;  [65] "seal"                   "ornament"              </w:t>
+      </w:r>
+      <w:r>
+        <w:br w:type="textWrapping"/>
+      </w:r>
+      <w:r>
+        <w:rPr>
+          <w:rStyle w:val="VerbatimChar"/>
+        </w:rPr>
+        <w:t xml:space="preserve">#&gt;  [67] "fitting"                "vessel"                </w:t>
+      </w:r>
+      <w:r>
+        <w:br w:type="textWrapping"/>
+      </w:r>
+      <w:r>
+        <w:rPr>
+          <w:rStyle w:val="VerbatimChar"/>
+        </w:rPr>
+        <w:t xml:space="preserve">#&gt;  [69] "unidentified_use"       "other_use"             </w:t>
+      </w:r>
+      <w:r>
+        <w:br w:type="textWrapping"/>
+      </w:r>
+      <w:r>
+        <w:rPr>
+          <w:rStyle w:val="VerbatimChar"/>
+        </w:rPr>
+        <w:t xml:space="preserve">#&gt;  [71] "stirrup_jar"            "jar"                   </w:t>
+      </w:r>
+      <w:r>
+        <w:br w:type="textWrapping"/>
+      </w:r>
+      <w:r>
+        <w:rPr>
+          <w:rStyle w:val="VerbatimChar"/>
+        </w:rPr>
+        <w:t xml:space="preserve">#&gt;  [73] "flask"                  "oinochoai"             </w:t>
+      </w:r>
+      <w:r>
+        <w:br w:type="textWrapping"/>
+      </w:r>
+      <w:r>
+        <w:rPr>
+          <w:rStyle w:val="VerbatimChar"/>
+        </w:rPr>
+        <w:t xml:space="preserve">#&gt;  [75] "amphora"                "thelastron"            </w:t>
+      </w:r>
+      <w:r>
+        <w:br w:type="textWrapping"/>
+      </w:r>
+      <w:r>
+        <w:rPr>
+          <w:rStyle w:val="VerbatimChar"/>
+        </w:rPr>
+        <w:t xml:space="preserve">#&gt;  [77] "amphoriskos"            "hydria"                </w:t>
+      </w:r>
+      <w:r>
+        <w:br w:type="textWrapping"/>
+      </w:r>
+      <w:r>
+        <w:rPr>
+          <w:rStyle w:val="VerbatimChar"/>
+        </w:rPr>
+        <w:t xml:space="preserve">#&gt;  [79] "pithos"                 "jug_let"               </w:t>
+      </w:r>
+      <w:r>
+        <w:br w:type="textWrapping"/>
+      </w:r>
+      <w:r>
+        <w:rPr>
+          <w:rStyle w:val="VerbatimChar"/>
+        </w:rPr>
+        <w:t xml:space="preserve">#&gt;  [81] "olpe"                   "alabastron"            </w:t>
+      </w:r>
+      <w:r>
+        <w:br w:type="textWrapping"/>
+      </w:r>
+      <w:r>
+        <w:rPr>
+          <w:rStyle w:val="VerbatimChar"/>
+        </w:rPr>
+        <w:t xml:space="preserve">#&gt;  [83] "lentoid_flask"          "lekythos"              </w:t>
+      </w:r>
+      <w:r>
+        <w:br w:type="textWrapping"/>
+      </w:r>
+      <w:r>
+        <w:rPr>
+          <w:rStyle w:val="VerbatimChar"/>
+        </w:rPr>
+        <w:t xml:space="preserve">#&gt;  [85] "alabastron_aryballos"   "aryballos"             </w:t>
+      </w:r>
+      <w:r>
+        <w:br w:type="textWrapping"/>
+      </w:r>
+      <w:r>
+        <w:rPr>
+          <w:rStyle w:val="VerbatimChar"/>
+        </w:rPr>
+        <w:t xml:space="preserve">#&gt;  [87] "bottle"                 "bird_askos"            </w:t>
+      </w:r>
+      <w:r>
+        <w:br w:type="textWrapping"/>
+      </w:r>
+      <w:r>
+        <w:rPr>
+          <w:rStyle w:val="VerbatimChar"/>
+        </w:rPr>
+        <w:t xml:space="preserve">#&gt;  [89] "pyxis"                  "dinos"                 </w:t>
+      </w:r>
+      <w:r>
+        <w:br w:type="textWrapping"/>
+      </w:r>
+      <w:r>
+        <w:rPr>
+          <w:rStyle w:val="VerbatimChar"/>
+        </w:rPr>
+        <w:t xml:space="preserve">#&gt;  [91] "krater"                 "krateriskos"           </w:t>
+      </w:r>
+      <w:r>
+        <w:br w:type="textWrapping"/>
+      </w:r>
+      <w:r>
+        <w:rPr>
+          <w:rStyle w:val="VerbatimChar"/>
+        </w:rPr>
+        <w:t xml:space="preserve">#&gt;  [93] "lekanis"                "skyphos"               </w:t>
+      </w:r>
+      <w:r>
+        <w:br w:type="textWrapping"/>
+      </w:r>
+      <w:r>
+        <w:rPr>
+          <w:rStyle w:val="VerbatimChar"/>
+        </w:rPr>
+        <w:t xml:space="preserve">#&gt;  [95] "bowl"                   "cup"                   </w:t>
+      </w:r>
+      <w:r>
+        <w:br w:type="textWrapping"/>
+      </w:r>
+      <w:r>
+        <w:rPr>
+          <w:rStyle w:val="VerbatimChar"/>
+        </w:rPr>
+        <w:t xml:space="preserve">#&gt;  [97] "kantharos"              "plate_tray"            </w:t>
+      </w:r>
+      <w:r>
+        <w:br w:type="textWrapping"/>
+      </w:r>
+      <w:r>
+        <w:rPr>
+          <w:rStyle w:val="VerbatimChar"/>
+        </w:rPr>
+        <w:t xml:space="preserve">#&gt;  [99] "kotyle"                 "kalathos"              </w:t>
+      </w:r>
+      <w:r>
+        <w:br w:type="textWrapping"/>
+      </w:r>
+      <w:r>
+        <w:rPr>
+          <w:rStyle w:val="VerbatimChar"/>
+        </w:rPr>
+        <w:t xml:space="preserve">#&gt; [101] "lid"                    "larnax"                </w:t>
+      </w:r>
+      <w:r>
+        <w:br w:type="textWrapping"/>
+      </w:r>
+      <w:r>
+        <w:rPr>
+          <w:rStyle w:val="VerbatimChar"/>
+        </w:rPr>
+        <w:t xml:space="preserve">#&gt; [103] "stand"                  "house_model"           </w:t>
+      </w:r>
+      <w:r>
+        <w:br w:type="textWrapping"/>
+      </w:r>
+      <w:r>
+        <w:rPr>
+          <w:rStyle w:val="VerbatimChar"/>
+        </w:rPr>
+        <w:t xml:space="preserve">#&gt; [105] "kernos"                 "other_vessel"          </w:t>
+      </w:r>
+      <w:r>
+        <w:br w:type="textWrapping"/>
+      </w:r>
+      <w:r>
+        <w:rPr>
+          <w:rStyle w:val="VerbatimChar"/>
+        </w:rPr>
+        <w:t xml:space="preserve">#&gt; [107] "unidentified_vessel"    "total_open_vessel"     </w:t>
+      </w:r>
+      <w:r>
+        <w:br w:type="textWrapping"/>
+      </w:r>
+      <w:r>
+        <w:rPr>
+          <w:rStyle w:val="VerbatimChar"/>
+        </w:rPr>
+        <w:t xml:space="preserve">#&gt; [109] "total_closed_vessel"    "total_other_vessel"    </w:t>
+      </w:r>
+      <w:r>
+        <w:br w:type="textWrapping"/>
+      </w:r>
+      <w:r>
+        <w:rPr>
+          <w:rStyle w:val="VerbatimChar"/>
+        </w:rPr>
+        <w:t xml:space="preserve">#&gt; [111] "total_pottery"          "total_finds"           </w:t>
+      </w:r>
+      <w:r>
+        <w:br w:type="textWrapping"/>
+      </w:r>
+      <w:r>
+        <w:rPr>
+          <w:rStyle w:val="VerbatimChar"/>
+        </w:rPr>
+        <w:t xml:space="preserve">#&gt; [113] "total_import"           "total_import_imitation"</w:t>
+      </w:r>
+      <w:r>
+        <w:br w:type="textWrapping"/>
+      </w:r>
+      <w:r>
+        <w:rPr>
+          <w:rStyle w:val="VerbatimChar"/>
+        </w:rPr>
+        <w:t xml:space="preserve">#&gt; [115] "total_imitation"        "antique"               </w:t>
+      </w:r>
+      <w:r>
+        <w:br w:type="textWrapping"/>
+      </w:r>
+      <w:r>
+        <w:rPr>
+          <w:rStyle w:val="VerbatimChar"/>
+        </w:rPr>
+        <w:t xml:space="preserve">#&gt; [117] "pithoi1100.1050"        "pithoi1050.1000"       </w:t>
+      </w:r>
+      <w:r>
+        <w:br w:type="textWrapping"/>
+      </w:r>
+      <w:r>
+        <w:rPr>
+          <w:rStyle w:val="VerbatimChar"/>
+        </w:rPr>
+        <w:t xml:space="preserve">#&gt; [119] "pithoi1000.950"         "pithoi950.900"         </w:t>
+      </w:r>
+      <w:r>
+        <w:br w:type="textWrapping"/>
+      </w:r>
+      <w:r>
+        <w:rPr>
+          <w:rStyle w:val="VerbatimChar"/>
+        </w:rPr>
+        <w:t xml:space="preserve">#&gt; [121] "pithoi900.850"          "pithoi850.800"         </w:t>
+      </w:r>
+      <w:r>
+        <w:br w:type="textWrapping"/>
+      </w:r>
+      <w:r>
+        <w:rPr>
+          <w:rStyle w:val="VerbatimChar"/>
+        </w:rPr>
+        <w:t xml:space="preserve">#&gt; [123] "pithoi800.750"          "pithoi750.700"         </w:t>
+      </w:r>
+      <w:r>
+        <w:br w:type="textWrapping"/>
+      </w:r>
+      <w:r>
+        <w:rPr>
+          <w:rStyle w:val="VerbatimChar"/>
+        </w:rPr>
+        <w:t xml:space="preserve">#&gt; [125] "pithoi700.650"          "pithoi650.600"         </w:t>
+      </w:r>
+      <w:r>
+        <w:br w:type="textWrapping"/>
+      </w:r>
+      <w:r>
+        <w:rPr>
+          <w:rStyle w:val="VerbatimChar"/>
+        </w:rPr>
+        <w:t xml:space="preserve">#&gt; [127] "pots1100.1050"          "pots1050.1000"         </w:t>
+      </w:r>
+      <w:r>
+        <w:br w:type="textWrapping"/>
+      </w:r>
+      <w:r>
+        <w:rPr>
+          <w:rStyle w:val="VerbatimChar"/>
+        </w:rPr>
+        <w:t xml:space="preserve">#&gt; [129] "pots1000.950"           "pots950.900"           </w:t>
+      </w:r>
+      <w:r>
+        <w:br w:type="textWrapping"/>
+      </w:r>
+      <w:r>
+        <w:rPr>
+          <w:rStyle w:val="VerbatimChar"/>
+        </w:rPr>
+        <w:t xml:space="preserve">#&gt; [131] "pots900.850"            "pots850.800"           </w:t>
+      </w:r>
+      <w:r>
+        <w:br w:type="textWrapping"/>
+      </w:r>
+      <w:r>
+        <w:rPr>
+          <w:rStyle w:val="VerbatimChar"/>
+        </w:rPr>
+        <w:t xml:space="preserve">#&gt; [133] "pots800.750"            "pots750.700"           </w:t>
+      </w:r>
+      <w:r>
+        <w:br w:type="textWrapping"/>
+      </w:r>
+      <w:r>
+        <w:rPr>
+          <w:rStyle w:val="VerbatimChar"/>
+        </w:rPr>
+        <w:t xml:space="preserve">#&gt; [135] "pots700.650"            "pots650.600"           </w:t>
+      </w:r>
+      <w:r>
+        <w:br w:type="textWrapping"/>
+      </w:r>
+      <w:r>
+        <w:rPr>
+          <w:rStyle w:val="VerbatimChar"/>
+        </w:rPr>
+        <w:t xml:space="preserve">#&gt; [137] "SMpithoi"               "EPGpithoi"             </w:t>
+      </w:r>
+      <w:r>
+        <w:br w:type="textWrapping"/>
+      </w:r>
+      <w:r>
+        <w:rPr>
+          <w:rStyle w:val="VerbatimChar"/>
+        </w:rPr>
+        <w:t xml:space="preserve">#&gt; [139] "MPGpithoi"              "LPGpithoi"             </w:t>
+      </w:r>
+      <w:r>
+        <w:br w:type="textWrapping"/>
+      </w:r>
+      <w:r>
+        <w:rPr>
+          <w:rStyle w:val="VerbatimChar"/>
+        </w:rPr>
+        <w:t xml:space="preserve">#&gt; [141] "PGBpithoi"              "EGpithoi"              </w:t>
+      </w:r>
+      <w:r>
+        <w:br w:type="textWrapping"/>
+      </w:r>
+      <w:r>
+        <w:rPr>
+          <w:rStyle w:val="VerbatimChar"/>
+        </w:rPr>
+        <w:t xml:space="preserve">#&gt; [143] "MGpithoi"               "LGpithoi"              </w:t>
+      </w:r>
+      <w:r>
+        <w:br w:type="textWrapping"/>
+      </w:r>
+      <w:r>
+        <w:rPr>
+          <w:rStyle w:val="VerbatimChar"/>
+        </w:rPr>
+        <w:t xml:space="preserve">#&gt; [145] "EOpithoi"               "LOpithoi"              </w:t>
+      </w:r>
+      <w:r>
+        <w:br w:type="textWrapping"/>
+      </w:r>
+      <w:r>
+        <w:rPr>
+          <w:rStyle w:val="VerbatimChar"/>
+        </w:rPr>
+        <w:t xml:space="preserve">#&gt; [147] "SMpots"                 "EPGpots"               </w:t>
+      </w:r>
+      <w:r>
+        <w:br w:type="textWrapping"/>
+      </w:r>
+      <w:r>
+        <w:rPr>
+          <w:rStyle w:val="VerbatimChar"/>
+        </w:rPr>
+        <w:t xml:space="preserve">#&gt; [149] "MPGpots"                "LPGpots"               </w:t>
+      </w:r>
+      <w:r>
+        <w:br w:type="textWrapping"/>
+      </w:r>
+      <w:r>
+        <w:rPr>
+          <w:rStyle w:val="VerbatimChar"/>
+        </w:rPr>
+        <w:t xml:space="preserve">#&gt; [151] "PGBpots"                "EGpots"                </w:t>
+      </w:r>
+      <w:r>
+        <w:br w:type="textWrapping"/>
+      </w:r>
+      <w:r>
+        <w:rPr>
+          <w:rStyle w:val="VerbatimChar"/>
+        </w:rPr>
+        <w:t xml:space="preserve">#&gt; [153] "MGpots"                 "LGpots"                </w:t>
+      </w:r>
+      <w:r>
+        <w:br w:type="textWrapping"/>
+      </w:r>
+      <w:r>
+        <w:rPr>
+          <w:rStyle w:val="VerbatimChar"/>
+        </w:rPr>
+        <w:t xml:space="preserve">#&gt; [155] "EOpots"                 "LOpots"                </w:t>
+      </w:r>
+      <w:r>
+        <w:br w:type="textWrapping"/>
+      </w:r>
+      <w:r>
+        <w:rPr>
+          <w:rStyle w:val="VerbatimChar"/>
+        </w:rPr>
+        <w:t xml:space="preserve">#&gt; [157] "X1100"                  "X1090"                 </w:t>
+      </w:r>
+      <w:r>
+        <w:br w:type="textWrapping"/>
+      </w:r>
+      <w:r>
+        <w:rPr>
+          <w:rStyle w:val="VerbatimChar"/>
+        </w:rPr>
+        <w:t xml:space="preserve">#&gt; [159] "X1080"                  "X1070"                 </w:t>
+      </w:r>
+      <w:r>
+        <w:br w:type="textWrapping"/>
+      </w:r>
+      <w:r>
+        <w:rPr>
+          <w:rStyle w:val="VerbatimChar"/>
+        </w:rPr>
+        <w:t xml:space="preserve">#&gt; [161] "X1060"                  "X1050"                 </w:t>
+      </w:r>
+      <w:r>
+        <w:br w:type="textWrapping"/>
+      </w:r>
+      <w:r>
+        <w:rPr>
+          <w:rStyle w:val="VerbatimChar"/>
+        </w:rPr>
+        <w:t xml:space="preserve">#&gt; [163] "X1040"                  "X1030"                 </w:t>
+      </w:r>
+      <w:r>
+        <w:br w:type="textWrapping"/>
+      </w:r>
+      <w:r>
+        <w:rPr>
+          <w:rStyle w:val="VerbatimChar"/>
+        </w:rPr>
+        <w:t xml:space="preserve">#&gt; [165] "X1020"                  "X1010"                 </w:t>
+      </w:r>
+      <w:r>
+        <w:br w:type="textWrapping"/>
+      </w:r>
+      <w:r>
+        <w:rPr>
+          <w:rStyle w:val="VerbatimChar"/>
+        </w:rPr>
+        <w:t xml:space="preserve">#&gt; [167] "X1000"                  "X990"                  </w:t>
+      </w:r>
+      <w:r>
+        <w:br w:type="textWrapping"/>
+      </w:r>
+      <w:r>
+        <w:rPr>
+          <w:rStyle w:val="VerbatimChar"/>
+        </w:rPr>
+        <w:t xml:space="preserve">#&gt; [169] "X980"                   "X970"                  </w:t>
+      </w:r>
+      <w:r>
+        <w:br w:type="textWrapping"/>
+      </w:r>
+      <w:r>
+        <w:rPr>
+          <w:rStyle w:val="VerbatimChar"/>
+        </w:rPr>
+        <w:t xml:space="preserve">#&gt; [171] "X960"                   "X950"                  </w:t>
+      </w:r>
+      <w:r>
+        <w:br w:type="textWrapping"/>
+      </w:r>
+      <w:r>
+        <w:rPr>
+          <w:rStyle w:val="VerbatimChar"/>
+        </w:rPr>
+        <w:t xml:space="preserve">#&gt; [173] "X940"                   "X930"                  </w:t>
+      </w:r>
+      <w:r>
+        <w:br w:type="textWrapping"/>
+      </w:r>
+      <w:r>
+        <w:rPr>
+          <w:rStyle w:val="VerbatimChar"/>
+        </w:rPr>
+        <w:t xml:space="preserve">#&gt; [175] "X920"                   "X910"                  </w:t>
+      </w:r>
+      <w:r>
+        <w:br w:type="textWrapping"/>
+      </w:r>
+      <w:r>
+        <w:rPr>
+          <w:rStyle w:val="VerbatimChar"/>
+        </w:rPr>
+        <w:t xml:space="preserve">#&gt; [177] "X900"                   "X890"                  </w:t>
+      </w:r>
+      <w:r>
+        <w:br w:type="textWrapping"/>
+      </w:r>
+      <w:r>
+        <w:rPr>
+          <w:rStyle w:val="VerbatimChar"/>
+        </w:rPr>
+        <w:t xml:space="preserve">#&gt; [179] "X880"                   "X870"                  </w:t>
+      </w:r>
+      <w:r>
+        <w:br w:type="textWrapping"/>
+      </w:r>
+      <w:r>
+        <w:rPr>
+          <w:rStyle w:val="VerbatimChar"/>
+        </w:rPr>
+        <w:t xml:space="preserve">#&gt; [181] "X860"                   "X850"                  </w:t>
+      </w:r>
+      <w:r>
+        <w:br w:type="textWrapping"/>
+      </w:r>
+      <w:r>
+        <w:rPr>
+          <w:rStyle w:val="VerbatimChar"/>
+        </w:rPr>
+        <w:t xml:space="preserve">#&gt; [183] "X840"                   "X830"                  </w:t>
+      </w:r>
+      <w:r>
+        <w:br w:type="textWrapping"/>
+      </w:r>
+      <w:r>
+        <w:rPr>
+          <w:rStyle w:val="VerbatimChar"/>
+        </w:rPr>
+        <w:t xml:space="preserve">#&gt; [185] "X820"                   "X810"                  </w:t>
+      </w:r>
+      <w:r>
+        <w:br w:type="textWrapping"/>
+      </w:r>
+      <w:r>
+        <w:rPr>
+          <w:rStyle w:val="VerbatimChar"/>
+        </w:rPr>
+        <w:t xml:space="preserve">#&gt; [187] "X800"                   "X790"                  </w:t>
+      </w:r>
+      <w:r>
+        <w:br w:type="textWrapping"/>
+      </w:r>
+      <w:r>
+        <w:rPr>
+          <w:rStyle w:val="VerbatimChar"/>
+        </w:rPr>
+        <w:t xml:space="preserve">#&gt; [189] "X780"                   "X770"                  </w:t>
+      </w:r>
+      <w:r>
+        <w:br w:type="textWrapping"/>
+      </w:r>
+      <w:r>
+        <w:rPr>
+          <w:rStyle w:val="VerbatimChar"/>
+        </w:rPr>
+        <w:t xml:space="preserve">#&gt; [191] "X760"                   "X750"                  </w:t>
+      </w:r>
+      <w:r>
+        <w:br w:type="textWrapping"/>
+      </w:r>
+      <w:r>
+        <w:rPr>
+          <w:rStyle w:val="VerbatimChar"/>
+        </w:rPr>
+        <w:t xml:space="preserve">#&gt; [193] "X740"                   "X730"                  </w:t>
+      </w:r>
+      <w:r>
+        <w:br w:type="textWrapping"/>
+      </w:r>
+      <w:r>
+        <w:rPr>
+          <w:rStyle w:val="VerbatimChar"/>
+        </w:rPr>
+        <w:t xml:space="preserve">#&gt; [195] "X720"                   "X710"                  </w:t>
+      </w:r>
+      <w:r>
+        <w:br w:type="textWrapping"/>
+      </w:r>
+      <w:r>
+        <w:rPr>
+          <w:rStyle w:val="VerbatimChar"/>
+        </w:rPr>
+        <w:t xml:space="preserve">#&gt; [197] "X700"                   "X690"                  </w:t>
+      </w:r>
+      <w:r>
+        <w:br w:type="textWrapping"/>
+      </w:r>
+      <w:r>
+        <w:rPr>
+          <w:rStyle w:val="VerbatimChar"/>
+        </w:rPr>
+        <w:t xml:space="preserve">#&gt; [199] "X680"                   "X670"                  </w:t>
+      </w:r>
+      <w:r>
+        <w:br w:type="textWrapping"/>
+      </w:r>
+      <w:r>
+        <w:rPr>
+          <w:rStyle w:val="VerbatimChar"/>
+        </w:rPr>
+        <w:t xml:space="preserve">#&gt; [201] "X660"                   "X650"                  </w:t>
+      </w:r>
+      <w:r>
+        <w:br w:type="textWrapping"/>
+      </w:r>
+      <w:r>
+        <w:rPr>
+          <w:rStyle w:val="VerbatimChar"/>
+        </w:rPr>
+        <w:t xml:space="preserve">#&gt; [203] "X640"                   "X630"                  </w:t>
+      </w:r>
+      <w:r>
+        <w:br w:type="textWrapping"/>
+      </w:r>
+      <w:r>
+        <w:rPr>
+          <w:rStyle w:val="VerbatimChar"/>
+        </w:rPr>
+        <w:t xml:space="preserve">#&gt; [205] "X620"                   "X610"                  </w:t>
+      </w:r>
+      <w:r>
+        <w:br w:type="textWrapping"/>
+      </w:r>
+      <w:r>
+        <w:rPr>
+          <w:rStyle w:val="VerbatimChar"/>
+        </w:rPr>
+        <w:t xml:space="preserve">#&gt; [207] "pithoi1100"             "pithoi1090"            </w:t>
+      </w:r>
+      <w:r>
+        <w:br w:type="textWrapping"/>
+      </w:r>
+      <w:r>
+        <w:rPr>
+          <w:rStyle w:val="VerbatimChar"/>
+        </w:rPr>
+        <w:t xml:space="preserve">#&gt; [209] "pithoi1080"             "pithoi1070"            </w:t>
+      </w:r>
+      <w:r>
+        <w:br w:type="textWrapping"/>
+      </w:r>
+      <w:r>
+        <w:rPr>
+          <w:rStyle w:val="VerbatimChar"/>
+        </w:rPr>
+        <w:t xml:space="preserve">#&gt; [211] "pithoi1060"             "pithoi1050"            </w:t>
+      </w:r>
+      <w:r>
+        <w:br w:type="textWrapping"/>
+      </w:r>
+      <w:r>
+        <w:rPr>
+          <w:rStyle w:val="VerbatimChar"/>
+        </w:rPr>
+        <w:t xml:space="preserve">#&gt; [213] "pithoi1040"             "pithoi1030"            </w:t>
+      </w:r>
+      <w:r>
+        <w:br w:type="textWrapping"/>
+      </w:r>
+      <w:r>
+        <w:rPr>
+          <w:rStyle w:val="VerbatimChar"/>
+        </w:rPr>
+        <w:t xml:space="preserve">#&gt; [215] "pithoi1020"             "pithoi1010"            </w:t>
+      </w:r>
+      <w:r>
+        <w:br w:type="textWrapping"/>
+      </w:r>
+      <w:r>
+        <w:rPr>
+          <w:rStyle w:val="VerbatimChar"/>
+        </w:rPr>
+        <w:t xml:space="preserve">#&gt; [217] "pithoi1000"             "pithoi990"             </w:t>
+      </w:r>
+      <w:r>
+        <w:br w:type="textWrapping"/>
+      </w:r>
+      <w:r>
+        <w:rPr>
+          <w:rStyle w:val="VerbatimChar"/>
+        </w:rPr>
+        <w:t xml:space="preserve">#&gt; [219] "pithoi980"              "pithoi970"             </w:t>
+      </w:r>
+      <w:r>
+        <w:br w:type="textWrapping"/>
+      </w:r>
+      <w:r>
+        <w:rPr>
+          <w:rStyle w:val="VerbatimChar"/>
+        </w:rPr>
+        <w:t xml:space="preserve">#&gt; [221] "pithoi960"              "pithoi950"             </w:t>
+      </w:r>
+      <w:r>
+        <w:br w:type="textWrapping"/>
+      </w:r>
+      <w:r>
+        <w:rPr>
+          <w:rStyle w:val="VerbatimChar"/>
+        </w:rPr>
+        <w:t xml:space="preserve">#&gt; [223] "pithoi940"              "pithoi930"             </w:t>
+      </w:r>
+      <w:r>
+        <w:br w:type="textWrapping"/>
+      </w:r>
+      <w:r>
+        <w:rPr>
+          <w:rStyle w:val="VerbatimChar"/>
+        </w:rPr>
+        <w:t xml:space="preserve">#&gt; [225] "pithoi920"              "pithoi910"             </w:t>
+      </w:r>
+      <w:r>
+        <w:br w:type="textWrapping"/>
+      </w:r>
+      <w:r>
+        <w:rPr>
+          <w:rStyle w:val="VerbatimChar"/>
+        </w:rPr>
+        <w:t xml:space="preserve">#&gt; [227] "pithoi900"              "pithoi890"             </w:t>
+      </w:r>
+      <w:r>
+        <w:br w:type="textWrapping"/>
+      </w:r>
+      <w:r>
+        <w:rPr>
+          <w:rStyle w:val="VerbatimChar"/>
+        </w:rPr>
+        <w:t xml:space="preserve">#&gt; [229] "pithoi880"              "pithoi870"             </w:t>
+      </w:r>
+      <w:r>
+        <w:br w:type="textWrapping"/>
+      </w:r>
+      <w:r>
+        <w:rPr>
+          <w:rStyle w:val="VerbatimChar"/>
+        </w:rPr>
+        <w:t xml:space="preserve">#&gt; [231] "pithoi860"              "pithoi850"             </w:t>
+      </w:r>
+      <w:r>
+        <w:br w:type="textWrapping"/>
+      </w:r>
+      <w:r>
+        <w:rPr>
+          <w:rStyle w:val="VerbatimChar"/>
+        </w:rPr>
+        <w:t xml:space="preserve">#&gt; [233] "pithoi840"              "pithoi830"             </w:t>
+      </w:r>
+      <w:r>
+        <w:br w:type="textWrapping"/>
+      </w:r>
+      <w:r>
+        <w:rPr>
+          <w:rStyle w:val="VerbatimChar"/>
+        </w:rPr>
+        <w:t xml:space="preserve">#&gt; [235] "pithoi820"              "pithoi810"             </w:t>
+      </w:r>
+      <w:r>
+        <w:br w:type="textWrapping"/>
+      </w:r>
+      <w:r>
+        <w:rPr>
+          <w:rStyle w:val="VerbatimChar"/>
+        </w:rPr>
+        <w:t xml:space="preserve">#&gt; [237] "pithoi800"              "pithoi790"             </w:t>
+      </w:r>
+      <w:r>
+        <w:br w:type="textWrapping"/>
+      </w:r>
+      <w:r>
+        <w:rPr>
+          <w:rStyle w:val="VerbatimChar"/>
+        </w:rPr>
+        <w:t xml:space="preserve">#&gt; [239] "pithoi780"              "pithoi770"             </w:t>
+      </w:r>
+      <w:r>
+        <w:br w:type="textWrapping"/>
+      </w:r>
+      <w:r>
+        <w:rPr>
+          <w:rStyle w:val="VerbatimChar"/>
+        </w:rPr>
+        <w:t xml:space="preserve">#&gt; [241] "pithoi760"              "pithoi750"             </w:t>
+      </w:r>
+      <w:r>
+        <w:br w:type="textWrapping"/>
+      </w:r>
+      <w:r>
+        <w:rPr>
+          <w:rStyle w:val="VerbatimChar"/>
+        </w:rPr>
+        <w:t xml:space="preserve">#&gt; [243] "pithoi740"              "pithoi730"             </w:t>
+      </w:r>
+      <w:r>
+        <w:br w:type="textWrapping"/>
+      </w:r>
+      <w:r>
+        <w:rPr>
+          <w:rStyle w:val="VerbatimChar"/>
+        </w:rPr>
+        <w:t xml:space="preserve">#&gt; [245] "pithoi720"              "pithoi710"             </w:t>
+      </w:r>
+      <w:r>
+        <w:br w:type="textWrapping"/>
+      </w:r>
+      <w:r>
+        <w:rPr>
+          <w:rStyle w:val="VerbatimChar"/>
+        </w:rPr>
+        <w:t xml:space="preserve">#&gt; [247] "pithoi700"              "pithoi690"             </w:t>
+      </w:r>
+      <w:r>
+        <w:br w:type="textWrapping"/>
+      </w:r>
+      <w:r>
+        <w:rPr>
+          <w:rStyle w:val="VerbatimChar"/>
+        </w:rPr>
+        <w:t xml:space="preserve">#&gt; [249] "pithoi680"              "pithoi670"             </w:t>
+      </w:r>
+      <w:r>
+        <w:br w:type="textWrapping"/>
+      </w:r>
+      <w:r>
+        <w:rPr>
+          <w:rStyle w:val="VerbatimChar"/>
+        </w:rPr>
+        <w:t xml:space="preserve">#&gt; [251] "pithoi660"              "pithoi650"             </w:t>
+      </w:r>
+      <w:r>
+        <w:br w:type="textWrapping"/>
+      </w:r>
+      <w:r>
+        <w:rPr>
+          <w:rStyle w:val="VerbatimChar"/>
+        </w:rPr>
+        <w:t xml:space="preserve">#&gt; [253] "pithoi640"              "pithoi630"             </w:t>
+      </w:r>
+      <w:r>
+        <w:br w:type="textWrapping"/>
+      </w:r>
+      <w:r>
+        <w:rPr>
+          <w:rStyle w:val="VerbatimChar"/>
+        </w:rPr>
+        <w:t xml:space="preserve">#&gt; [255] "pithoi620"              "pithoi610"</w:t>
+      </w:r>
+    </w:p>
+    <w:p>
+      <w:pPr>
+        <w:pStyle w:val="FirstParagraph"/>
+      </w:pPr>
+      <w:r>
+        <w:drawing>
+          <wp:inline>
+            <wp:extent cx="4595937" cy="3676749"/>
+            <wp:effectExtent b="0" l="0" r="0" t="0"/>
+            <wp:docPr descr="" title="" id="1" name="Picture"/>
+            <a:graphic>
+              <a:graphicData uri="http://schemas.openxmlformats.org/drawingml/2006/picture">
+                <pic:pic>
+                  <pic:nvPicPr>
+                    <pic:cNvPr descr="../figures/aorist_tomb_adjust-3.png" id="0" name="Picture"/>
+                    <pic:cNvPicPr>
+                      <a:picLocks noChangeArrowheads="1" noChangeAspect="1"/>
+                    </pic:cNvPicPr>
+                  </pic:nvPicPr>
+                  <pic:blipFill>
+                    <a:blip r:embed="rId55"/>
+                    <a:stretch>
+                      <a:fillRect/>
+                    </a:stretch>
+                  </pic:blipFill>
+                  <pic:spPr bwMode="auto">
+                    <a:xfrm>
+                      <a:off x="0" y="0"/>
+                      <a:ext cx="4595937" cy="3676749"/>
+                    </a:xfrm>
+                    <a:prstGeom prst="rect">
+                      <a:avLst/>
+                    </a:prstGeom>
+                    <a:noFill/>
+                    <a:ln w="9525">
+                      <a:noFill/>
+                      <a:headEnd/>
+                      <a:tailEnd/>
+                    </a:ln>
+                  </pic:spPr>
+                </pic:pic>
+              </a:graphicData>
+            </a:graphic>
+          </wp:inline>
+        </w:drawing>
+      </w:r>
+      <w:r>
+        <w:drawing>
+          <wp:inline>
+            <wp:extent cx="4595937" cy="3676749"/>
+            <wp:effectExtent b="0" l="0" r="0" t="0"/>
+            <wp:docPr descr="" title="" id="1" name="Picture"/>
+            <a:graphic>
+              <a:graphicData uri="http://schemas.openxmlformats.org/drawingml/2006/picture">
+                <pic:pic>
+                  <pic:nvPicPr>
+                    <pic:cNvPr descr="../figures/aorist_tomb_adjust-4.png" id="0" name="Picture"/>
+                    <pic:cNvPicPr>
+                      <a:picLocks noChangeArrowheads="1" noChangeAspect="1"/>
+                    </pic:cNvPicPr>
+                  </pic:nvPicPr>
+                  <pic:blipFill>
+                    <a:blip r:embed="rId56"/>
+                    <a:stretch>
+                      <a:fillRect/>
+                    </a:stretch>
+                  </pic:blipFill>
+                  <pic:spPr bwMode="auto">
+                    <a:xfrm>
+                      <a:off x="0" y="0"/>
+                      <a:ext cx="4595937" cy="3676749"/>
+                    </a:xfrm>
+                    <a:prstGeom prst="rect">
+                      <a:avLst/>
+                    </a:prstGeom>
+                    <a:noFill/>
+                    <a:ln w="9525">
+                      <a:noFill/>
+                      <a:headEnd/>
+                      <a:tailEnd/>
+                    </a:ln>
+                  </pic:spPr>
+                </pic:pic>
+              </a:graphicData>
+            </a:graphic>
+          </wp:inline>
+        </w:drawing>
+      </w:r>
+      <w:r>
+        <w:drawing>
+          <wp:inline>
+            <wp:extent cx="4595937" cy="3676749"/>
+            <wp:effectExtent b="0" l="0" r="0" t="0"/>
+            <wp:docPr descr="" title="" id="1" name="Picture"/>
+            <a:graphic>
+              <a:graphicData uri="http://schemas.openxmlformats.org/drawingml/2006/picture">
+                <pic:pic>
+                  <pic:nvPicPr>
+                    <pic:cNvPr descr="../figures/aorist_tomb_adjust-5.png" id="0" name="Picture"/>
+                    <pic:cNvPicPr>
+                      <a:picLocks noChangeArrowheads="1" noChangeAspect="1"/>
+                    </pic:cNvPicPr>
+                  </pic:nvPicPr>
+                  <pic:blipFill>
+                    <a:blip r:embed="rId57"/>
+                    <a:stretch>
+                      <a:fillRect/>
+                    </a:stretch>
+                  </pic:blipFill>
+                  <pic:spPr bwMode="auto">
+                    <a:xfrm>
+                      <a:off x="0" y="0"/>
+                      <a:ext cx="4595937" cy="3676749"/>
+                    </a:xfrm>
+                    <a:prstGeom prst="rect">
+                      <a:avLst/>
+                    </a:prstGeom>
+                    <a:noFill/>
+                    <a:ln w="9525">
+                      <a:noFill/>
+                      <a:headEnd/>
+                      <a:tailEnd/>
+                    </a:ln>
+                  </pic:spPr>
+                </pic:pic>
+              </a:graphicData>
+            </a:graphic>
+          </wp:inline>
+        </w:drawing>
+      </w:r>
+    </w:p>
+    <w:p>
+      <w:pPr>
+        <w:pStyle w:val="BodyText"/>
+      </w:pPr>
+      <w:r>
+        <w:drawing>
+          <wp:inline>
+            <wp:extent cx="4595937" cy="3676749"/>
+            <wp:effectExtent b="0" l="0" r="0" t="0"/>
+            <wp:docPr descr="" title="" id="1" name="Picture"/>
+            <a:graphic>
+              <a:graphicData uri="http://schemas.openxmlformats.org/drawingml/2006/picture">
+                <pic:pic>
+                  <pic:nvPicPr>
+                    <pic:cNvPr descr="../figures/rates%20of%20burials-1.png" id="0" name="Picture"/>
+                    <pic:cNvPicPr>
+                      <a:picLocks noChangeArrowheads="1" noChangeAspect="1"/>
+                    </pic:cNvPicPr>
+                  </pic:nvPicPr>
+                  <pic:blipFill>
+                    <a:blip r:embed="rId58"/>
+                    <a:stretch>
+                      <a:fillRect/>
+                    </a:stretch>
+                  </pic:blipFill>
+                  <pic:spPr bwMode="auto">
+                    <a:xfrm>
+                      <a:off x="0" y="0"/>
+                      <a:ext cx="4595937" cy="3676749"/>
+                    </a:xfrm>
+                    <a:prstGeom prst="rect">
+                      <a:avLst/>
+                    </a:prstGeom>
+                    <a:noFill/>
+                    <a:ln w="9525">
+                      <a:noFill/>
+                      <a:headEnd/>
+                      <a:tailEnd/>
+                    </a:ln>
+                  </pic:spPr>
+                </pic:pic>
+              </a:graphicData>
+            </a:graphic>
+          </wp:inline>
+        </w:drawing>
+      </w:r>
     </w:p>
     <w:p>
       <w:pPr>
         <w:pStyle w:val="Heading1"/>
       </w:pPr>
-      <w:bookmarkStart w:id="51" w:name="results"/>
-      <w:bookmarkEnd w:id="51"/>
+      <w:bookmarkStart w:id="59" w:name="results"/>
+      <w:bookmarkEnd w:id="59"/>
       <w:r>
         <w:t xml:space="preserve">Results</w:t>
       </w:r>
@@ -4623,8 +5223,8 @@
       <w:pPr>
         <w:pStyle w:val="Heading1"/>
       </w:pPr>
-      <w:bookmarkStart w:id="52" w:name="discussion"/>
-      <w:bookmarkEnd w:id="52"/>
+      <w:bookmarkStart w:id="60" w:name="discussion"/>
+      <w:bookmarkEnd w:id="60"/>
       <w:r>
         <w:t xml:space="preserve">Discussion</w:t>
       </w:r>
@@ -4633,8 +5233,8 @@
       <w:pPr>
         <w:pStyle w:val="Heading1"/>
       </w:pPr>
-      <w:bookmarkStart w:id="53" w:name="conclusion"/>
-      <w:bookmarkEnd w:id="53"/>
+      <w:bookmarkStart w:id="61" w:name="conclusion"/>
+      <w:bookmarkEnd w:id="61"/>
       <w:r>
         <w:t xml:space="preserve">Conclusion</w:t>
       </w:r>
@@ -4643,8 +5243,8 @@
       <w:pPr>
         <w:pStyle w:val="Heading1"/>
       </w:pPr>
-      <w:bookmarkStart w:id="54" w:name="acknowledgements"/>
-      <w:bookmarkEnd w:id="54"/>
+      <w:bookmarkStart w:id="62" w:name="acknowledgements"/>
+      <w:bookmarkEnd w:id="62"/>
       <w:r>
         <w:t xml:space="preserve">Acknowledgements</w:t>
       </w:r>
@@ -4653,8 +5253,8 @@
       <w:pPr>
         <w:pStyle w:val="Heading5"/>
       </w:pPr>
-      <w:bookmarkStart w:id="55" w:name="pagebreak"/>
-      <w:bookmarkEnd w:id="55"/>
+      <w:bookmarkStart w:id="63" w:name="pagebreak"/>
+      <w:bookmarkEnd w:id="63"/>
       <w:r>
         <w:t xml:space="preserve">pagebreak</w:t>
       </w:r>
@@ -4663,8 +5263,8 @@
       <w:pPr>
         <w:pStyle w:val="Heading1"/>
       </w:pPr>
-      <w:bookmarkStart w:id="56" w:name="references"/>
-      <w:bookmarkEnd w:id="56"/>
+      <w:bookmarkStart w:id="64" w:name="references"/>
+      <w:bookmarkEnd w:id="64"/>
       <w:r>
         <w:t xml:space="preserve">References</w:t>
       </w:r>
@@ -4691,7 +5291,7 @@
       <w:r>
         <w:t xml:space="preserve">98 (3): 389–410. doi:</w:t>
       </w:r>
-      <w:hyperlink r:id="rId57">
+      <w:hyperlink r:id="rId65">
         <w:r>
           <w:rPr>
             <w:rStyle w:val="Hyperlink"/>
@@ -4713,7 +5313,7 @@
       <w:r>
         <w:t xml:space="preserve"> </w:t>
       </w:r>
-      <w:hyperlink r:id="rId58">
+      <w:hyperlink r:id="rId66">
         <w:r>
           <w:rPr>
             <w:rStyle w:val="Hyperlink"/>
@@ -4896,7 +5496,7 @@
       <w:r>
         <w:t xml:space="preserve">96 (1976): 8–17. doi:</w:t>
       </w:r>
-      <w:hyperlink r:id="rId59">
+      <w:hyperlink r:id="rId67">
         <w:r>
           <w:rPr>
             <w:rStyle w:val="Hyperlink"/>
@@ -5859,7 +6459,7 @@
       <w:r>
         <w:t xml:space="preserve">24 (2). Springer US: 424–450. doi:</w:t>
       </w:r>
-      <w:hyperlink r:id="rId60">
+      <w:hyperlink r:id="rId68">
         <w:r>
           <w:rPr>
             <w:rStyle w:val="Hyperlink"/>
@@ -6036,7 +6636,7 @@
       <w:r>
         <w:t xml:space="preserve">132 (4): 667–670. doi:</w:t>
       </w:r>
-      <w:hyperlink r:id="rId61">
+      <w:hyperlink r:id="rId69">
         <w:r>
           <w:rPr>
             <w:rStyle w:val="Hyperlink"/>
@@ -6422,8 +7022,8 @@
       <w:pPr>
         <w:pStyle w:val="Heading5"/>
       </w:pPr>
-      <w:bookmarkStart w:id="62" w:name="pagebreak-1"/>
-      <w:bookmarkEnd w:id="62"/>
+      <w:bookmarkStart w:id="70" w:name="pagebreak-1"/>
+      <w:bookmarkEnd w:id="70"/>
       <w:r>
         <w:t xml:space="preserve">pagebreak</w:t>
       </w:r>
@@ -6432,8 +7032,8 @@
       <w:pPr>
         <w:pStyle w:val="Heading3"/>
       </w:pPr>
-      <w:bookmarkStart w:id="63" w:name="colophon"/>
-      <w:bookmarkEnd w:id="63"/>
+      <w:bookmarkStart w:id="71" w:name="colophon"/>
+      <w:bookmarkEnd w:id="71"/>
       <w:r>
         <w:t xml:space="preserve">Colophon</w:t>
       </w:r>
@@ -6443,7 +7043,7 @@
         <w:pStyle w:val="FirstParagraph"/>
       </w:pPr>
       <w:r>
-        <w:t xml:space="preserve">This report was generated on 2019-03-29 17:14:56 using the following computational environment and dependencies:</w:t>
+        <w:t xml:space="preserve">This report was generated on 2019-04-01 17:33:31 using the following computational environment and dependencies:</w:t>
       </w:r>
     </w:p>
     <w:p>
@@ -6544,7 +7144,7 @@
         <w:rPr>
           <w:rStyle w:val="VerbatimChar"/>
         </w:rPr>
-        <w:t xml:space="preserve">#&gt;  date     2019-03-29                  </w:t>
+        <w:t xml:space="preserve">#&gt;  date     2019-04-01                  </w:t>
       </w:r>
       <w:r>
         <w:br w:type="textWrapping"/>
@@ -6634,6 +7234,15 @@
         <w:rPr>
           <w:rStyle w:val="VerbatimChar"/>
         </w:rPr>
+        <w:t xml:space="preserve">#&gt;  cowplot      * 0.9.4   2019-01-08 [1] CRAN (R 3.5.3)</w:t>
+      </w:r>
+      <w:r>
+        <w:br w:type="textWrapping"/>
+      </w:r>
+      <w:r>
+        <w:rPr>
+          <w:rStyle w:val="VerbatimChar"/>
+        </w:rPr>
         <w:t xml:space="preserve">#&gt;  crayon         1.3.4   2017-09-16 [1] CRAN (R 3.5.2)</w:t>
       </w:r>
       <w:r>
@@ -6733,6 +7342,15 @@
         <w:rPr>
           <w:rStyle w:val="VerbatimChar"/>
         </w:rPr>
+        <w:t xml:space="preserve">#&gt;  ggpubr       * 0.2     2018-11-15 [1] CRAN (R 3.5.2)</w:t>
+      </w:r>
+      <w:r>
+        <w:br w:type="textWrapping"/>
+      </w:r>
+      <w:r>
+        <w:rPr>
+          <w:rStyle w:val="VerbatimChar"/>
+        </w:rPr>
         <w:t xml:space="preserve">#&gt;  ggrepel      * 0.8.0   2018-05-09 [1] CRAN (R 3.5.3)</w:t>
       </w:r>
       <w:r>
@@ -6751,6 +7369,15 @@
         <w:rPr>
           <w:rStyle w:val="VerbatimChar"/>
         </w:rPr>
+        <w:t xml:space="preserve">#&gt;  gridExtra    * 2.3     2017-09-09 [1] CRAN (R 3.5.3)</w:t>
+      </w:r>
+      <w:r>
+        <w:br w:type="textWrapping"/>
+      </w:r>
+      <w:r>
+        <w:rPr>
+          <w:rStyle w:val="VerbatimChar"/>
+        </w:rPr>
         <w:t xml:space="preserve">#&gt;  gtable         0.2.0   2016-02-26 [1] CRAN (R 3.5.2)</w:t>
       </w:r>
       <w:r>
@@ -6814,7 +7441,7 @@
         <w:rPr>
           <w:rStyle w:val="VerbatimChar"/>
         </w:rPr>
-        <w:t xml:space="preserve">#&gt;  magrittr       1.5     2014-11-22 [1] CRAN (R 3.5.2)</w:t>
+        <w:t xml:space="preserve">#&gt;  magrittr     * 1.5     2014-11-22 [1] CRAN (R 3.5.2)</w:t>
       </w:r>
       <w:r>
         <w:br w:type="textWrapping"/>
@@ -7157,7 +7784,7 @@
         <w:rPr>
           <w:rStyle w:val="VerbatimChar"/>
         </w:rPr>
-        <w:t xml:space="preserve">#&gt; Head:     [74a4639] 2019-03-29: gini estimates</w:t>
+        <w:t xml:space="preserve">#&gt; Head:     [e4badcf] 2019-03-29: image edits</w:t>
       </w:r>
     </w:p>
     <w:sectPr>
@@ -7744,7 +8371,7 @@
     </w:lvl>
   </w:abstractNum>
   <w:abstractNum w:abstractNumId="990">
-    <w:nsid w:val="47739970"/>
+    <w:nsid w:val="a147e3cb"/>
     <w:multiLevelType w:val="multilevel"/>
     <w:lvl w:ilvl="0">
       <w:numFmt w:val="bullet"/>

</xml_diff>

<commit_message>
Figure creation and writing
</commit_message>
<xml_diff>
--- a/analysis/paper/paper.docx
+++ b/analysis/paper/paper.docx
@@ -156,7 +156,7 @@
         <w:pStyle w:val="Date"/>
       </w:pPr>
       <w:r>
-        <w:t xml:space="preserve">01</w:t>
+        <w:t xml:space="preserve">10</w:t>
       </w:r>
       <w:r>
         <w:t xml:space="preserve"> </w:t>
@@ -2917,32 +2917,12 @@
     </w:p>
     <w:p>
       <w:pPr>
-        <w:pStyle w:val="SourceCode"/>
-      </w:pPr>
-      <w:r>
-        <w:rPr>
-          <w:rStyle w:val="VerbatimChar"/>
-        </w:rPr>
-        <w:t xml:space="preserve">#&gt; Importing fonts may take a few minutes, depending on the number of fonts and the speed of the system.</w:t>
-      </w:r>
-      <w:r>
-        <w:br w:type="textWrapping"/>
-      </w:r>
-      <w:r>
-        <w:rPr>
-          <w:rStyle w:val="VerbatimChar"/>
-        </w:rPr>
-        <w:t xml:space="preserve">#&gt; Continue? [y/n]</w:t>
-      </w:r>
-    </w:p>
-    <w:p>
-      <w:pPr>
         <w:pStyle w:val="FigureWithCaption"/>
       </w:pPr>
       <w:r>
         <w:drawing>
           <wp:inline>
-            <wp:extent cx="4595937" cy="3676749"/>
+            <wp:extent cx="5943600" cy="3396342"/>
             <wp:effectExtent b="0" l="0" r="0" t="0"/>
             <wp:docPr descr="Figure 1 Relationship between known interments, counts of pithoi, and counts of pithoi, amphorae and kraters. The straight line represents the mean estimate based on these three values." title="" id="1" name="Picture"/>
             <a:graphic>
@@ -2963,7 +2943,7 @@
                   <pic:spPr bwMode="auto">
                     <a:xfrm>
                       <a:off x="0" y="0"/>
-                      <a:ext cx="4595937" cy="3676749"/>
+                      <a:ext cx="5943600" cy="3396342"/>
                     </a:xfrm>
                     <a:prstGeom prst="rect">
                       <a:avLst/>
@@ -3360,7 +3340,7 @@
         <w:pStyle w:val="BodyText"/>
       </w:pPr>
       <w:r>
-        <w:t xml:space="preserve">The near total absence of pithoi from the 11th and early 10th centuries reflects the delayed onset of cremation burial, with inhumations representing a significant proportion of earlier interments. Nonetheless, the clear inference would appear to be that, at both cemeteries, the late 8th and early 7th centuries witnessed an unprecedented level of burial activity, something which makes the sudden and total drop of chamber-tomb burials around 630 BC even more remarkable.</w:t>
+        <w:t xml:space="preserve">The near total absence of pithoi from the 11th and early 10th centuries reflects the delayed onset of cremation burial, with inhumations representing a significant proportion of earlier interments. Nonetheless, the clear inference would appear to be that, at both cemeteries, the late 8th and early 7th centuries witnessed an unprecedented level of burial activity, something which makes the sudden and total decline of chamber-tomb burials around 630 BC even more notable.</w:t>
       </w:r>
     </w:p>
     <w:p>
@@ -3377,7 +3357,7 @@
               <a:graphicData uri="http://schemas.openxmlformats.org/drawingml/2006/picture">
                 <pic:pic>
                   <pic:nvPicPr>
-                    <pic:cNvPr descr="../figures/aoristknc-1.png" id="0" name="Picture"/>
+                    <pic:cNvPr descr="../figures/tombconstruction-1.png" id="0" name="Picture"/>
                     <pic:cNvPicPr>
                       <a:picLocks noChangeArrowheads="1" noChangeAspect="1"/>
                     </pic:cNvPicPr>
@@ -3409,6 +3389,48 @@
           </wp:inline>
         </w:drawing>
       </w:r>
+      <w:r>
+        <w:drawing>
+          <wp:inline>
+            <wp:extent cx="4595937" cy="3676749"/>
+            <wp:effectExtent b="0" l="0" r="0" t="0"/>
+            <wp:docPr descr="" title="" id="1" name="Picture"/>
+            <a:graphic>
+              <a:graphicData uri="http://schemas.openxmlformats.org/drawingml/2006/picture">
+                <pic:pic>
+                  <pic:nvPicPr>
+                    <pic:cNvPr descr="../figures/tombconstruction-2.png" id="0" name="Picture"/>
+                    <pic:cNvPicPr>
+                      <a:picLocks noChangeArrowheads="1" noChangeAspect="1"/>
+                    </pic:cNvPicPr>
+                  </pic:nvPicPr>
+                  <pic:blipFill>
+                    <a:blip r:embed="rId45"/>
+                    <a:stretch>
+                      <a:fillRect/>
+                    </a:stretch>
+                  </pic:blipFill>
+                  <pic:spPr bwMode="auto">
+                    <a:xfrm>
+                      <a:off x="0" y="0"/>
+                      <a:ext cx="4595937" cy="3676749"/>
+                    </a:xfrm>
+                    <a:prstGeom prst="rect">
+                      <a:avLst/>
+                    </a:prstGeom>
+                    <a:noFill/>
+                    <a:ln w="9525">
+                      <a:noFill/>
+                      <a:headEnd/>
+                      <a:tailEnd/>
+                    </a:ln>
+                  </pic:spPr>
+                </pic:pic>
+              </a:graphicData>
+            </a:graphic>
+          </wp:inline>
+        </w:drawing>
+      </w:r>
     </w:p>
     <w:p>
       <w:pPr>
@@ -3430,7 +3452,7 @@
                     </pic:cNvPicPr>
                   </pic:nvPicPr>
                   <pic:blipFill>
-                    <a:blip r:embed="rId45"/>
+                    <a:blip r:embed="rId46"/>
                     <a:stretch>
                       <a:fillRect/>
                     </a:stretch>
@@ -3472,53 +3494,6 @@
                 <pic:pic>
                   <pic:nvPicPr>
                     <pic:cNvPr descr="../figures/aoristmedianadjust-1.png" id="0" name="Picture"/>
-                    <pic:cNvPicPr>
-                      <a:picLocks noChangeArrowheads="1" noChangeAspect="1"/>
-                    </pic:cNvPicPr>
-                  </pic:nvPicPr>
-                  <pic:blipFill>
-                    <a:blip r:embed="rId46"/>
-                    <a:stretch>
-                      <a:fillRect/>
-                    </a:stretch>
-                  </pic:blipFill>
-                  <pic:spPr bwMode="auto">
-                    <a:xfrm>
-                      <a:off x="0" y="0"/>
-                      <a:ext cx="4595937" cy="3676749"/>
-                    </a:xfrm>
-                    <a:prstGeom prst="rect">
-                      <a:avLst/>
-                    </a:prstGeom>
-                    <a:noFill/>
-                    <a:ln w="9525">
-                      <a:noFill/>
-                      <a:headEnd/>
-                      <a:tailEnd/>
-                    </a:ln>
-                  </pic:spPr>
-                </pic:pic>
-              </a:graphicData>
-            </a:graphic>
-          </wp:inline>
-        </w:drawing>
-      </w:r>
-    </w:p>
-    <w:p>
-      <w:pPr>
-        <w:pStyle w:val="BodyText"/>
-      </w:pPr>
-      <w:r>
-        <w:drawing>
-          <wp:inline>
-            <wp:extent cx="4595937" cy="3676749"/>
-            <wp:effectExtent b="0" l="0" r="0" t="0"/>
-            <wp:docPr descr="" title="" id="1" name="Picture"/>
-            <a:graphic>
-              <a:graphicData uri="http://schemas.openxmlformats.org/drawingml/2006/picture">
-                <pic:pic>
-                  <pic:nvPicPr>
-                    <pic:cNvPr descr="../figures/unnamed-chunk-1-1.png" id="0" name="Picture"/>
                     <pic:cNvPicPr>
                       <a:picLocks noChangeArrowheads="1" noChangeAspect="1"/>
                     </pic:cNvPicPr>
@@ -3550,6 +3525,11 @@
           </wp:inline>
         </w:drawing>
       </w:r>
+    </w:p>
+    <w:p>
+      <w:pPr>
+        <w:pStyle w:val="BodyText"/>
+      </w:pPr>
       <w:r>
         <w:drawing>
           <wp:inline>
@@ -3560,7 +3540,7 @@
               <a:graphicData uri="http://schemas.openxmlformats.org/drawingml/2006/picture">
                 <pic:pic>
                   <pic:nvPicPr>
-                    <pic:cNvPr descr="../figures/unnamed-chunk-1-2.png" id="0" name="Picture"/>
+                    <pic:cNvPr descr="../figures/unnamed-chunk-1-1.png" id="0" name="Picture"/>
                     <pic:cNvPicPr>
                       <a:picLocks noChangeArrowheads="1" noChangeAspect="1"/>
                     </pic:cNvPicPr>
@@ -3592,11 +3572,6 @@
           </wp:inline>
         </w:drawing>
       </w:r>
-    </w:p>
-    <w:p>
-      <w:pPr>
-        <w:pStyle w:val="BodyText"/>
-      </w:pPr>
       <w:r>
         <w:drawing>
           <wp:inline>
@@ -3607,7 +3582,7 @@
               <a:graphicData uri="http://schemas.openxmlformats.org/drawingml/2006/picture">
                 <pic:pic>
                   <pic:nvPicPr>
-                    <pic:cNvPr descr="../figures/unnamed-chunk-2-1.png" id="0" name="Picture"/>
+                    <pic:cNvPr descr="../figures/unnamed-chunk-1-2.png" id="0" name="Picture"/>
                     <pic:cNvPicPr>
                       <a:picLocks noChangeArrowheads="1" noChangeAspect="1"/>
                     </pic:cNvPicPr>
@@ -3639,6 +3614,11 @@
           </wp:inline>
         </w:drawing>
       </w:r>
+    </w:p>
+    <w:p>
+      <w:pPr>
+        <w:pStyle w:val="BodyText"/>
+      </w:pPr>
       <w:r>
         <w:drawing>
           <wp:inline>
@@ -3649,7 +3629,7 @@
               <a:graphicData uri="http://schemas.openxmlformats.org/drawingml/2006/picture">
                 <pic:pic>
                   <pic:nvPicPr>
-                    <pic:cNvPr descr="../figures/unnamed-chunk-2-2.png" id="0" name="Picture"/>
+                    <pic:cNvPr descr="../figures/unnamed-chunk-2-1.png" id="0" name="Picture"/>
                     <pic:cNvPicPr>
                       <a:picLocks noChangeArrowheads="1" noChangeAspect="1"/>
                     </pic:cNvPicPr>
@@ -3691,7 +3671,7 @@
               <a:graphicData uri="http://schemas.openxmlformats.org/drawingml/2006/picture">
                 <pic:pic>
                   <pic:nvPicPr>
-                    <pic:cNvPr descr="../figures/unnamed-chunk-2-3.png" id="0" name="Picture"/>
+                    <pic:cNvPr descr="../figures/unnamed-chunk-2-2.png" id="0" name="Picture"/>
                     <pic:cNvPicPr>
                       <a:picLocks noChangeArrowheads="1" noChangeAspect="1"/>
                     </pic:cNvPicPr>
@@ -3723,28 +3703,6 @@
           </wp:inline>
         </w:drawing>
       </w:r>
-    </w:p>
-    <w:p>
-      <w:pPr>
-        <w:pStyle w:val="BodyText"/>
-      </w:pPr>
-      <w:r>
-        <w:t xml:space="preserve">We can also make a table (Table</w:t>
-      </w:r>
-      <w:r>
-        <w:t xml:space="preserve"> </w:t>
-      </w:r>
-      <w:r>
-        <w:t xml:space="preserve">??</w:t>
-      </w:r>
-      <w:r>
-        <w:t xml:space="preserve">)</w:t>
-      </w:r>
-    </w:p>
-    <w:p>
-      <w:pPr>
-        <w:pStyle w:val="BodyText"/>
-      </w:pPr>
       <w:r>
         <w:drawing>
           <wp:inline>
@@ -3755,7 +3713,7 @@
               <a:graphicData uri="http://schemas.openxmlformats.org/drawingml/2006/picture">
                 <pic:pic>
                   <pic:nvPicPr>
-                    <pic:cNvPr descr="../figures/aorist_burials-1.png" id="0" name="Picture"/>
+                    <pic:cNvPr descr="../figures/unnamed-chunk-2-3.png" id="0" name="Picture"/>
                     <pic:cNvPicPr>
                       <a:picLocks noChangeArrowheads="1" noChangeAspect="1"/>
                     </pic:cNvPicPr>
@@ -3793,6 +3751,23 @@
         <w:pStyle w:val="BodyText"/>
       </w:pPr>
       <w:r>
+        <w:t xml:space="preserve">We can also make a table (Table</w:t>
+      </w:r>
+      <w:r>
+        <w:t xml:space="preserve"> </w:t>
+      </w:r>
+      <w:r>
+        <w:t xml:space="preserve">??</w:t>
+      </w:r>
+      <w:r>
+        <w:t xml:space="preserve">)</w:t>
+      </w:r>
+    </w:p>
+    <w:p>
+      <w:pPr>
+        <w:pStyle w:val="BodyText"/>
+      </w:pPr>
+      <w:r>
         <w:drawing>
           <wp:inline>
             <wp:extent cx="4595937" cy="3676749"/>
@@ -3802,7 +3777,7 @@
               <a:graphicData uri="http://schemas.openxmlformats.org/drawingml/2006/picture">
                 <pic:pic>
                   <pic:nvPicPr>
-                    <pic:cNvPr descr="../figures/aorist_tomb_adjust-1.png" id="0" name="Picture"/>
+                    <pic:cNvPr descr="../figures/aorist_burials-1.png" id="0" name="Picture"/>
                     <pic:cNvPicPr>
                       <a:picLocks noChangeArrowheads="1" noChangeAspect="1"/>
                     </pic:cNvPicPr>
@@ -3834,6 +3809,11 @@
           </wp:inline>
         </w:drawing>
       </w:r>
+    </w:p>
+    <w:p>
+      <w:pPr>
+        <w:pStyle w:val="BodyText"/>
+      </w:pPr>
       <w:r>
         <w:drawing>
           <wp:inline>
@@ -3844,7 +3824,7 @@
               <a:graphicData uri="http://schemas.openxmlformats.org/drawingml/2006/picture">
                 <pic:pic>
                   <pic:nvPicPr>
-                    <pic:cNvPr descr="../figures/aorist_tomb_adjust-2.png" id="0" name="Picture"/>
+                    <pic:cNvPr descr="../figures/aorist_tomb_adjust-1.png" id="0" name="Picture"/>
                     <pic:cNvPicPr>
                       <a:picLocks noChangeArrowheads="1" noChangeAspect="1"/>
                     </pic:cNvPicPr>
@@ -3876,1165 +3856,6 @@
           </wp:inline>
         </w:drawing>
       </w:r>
-    </w:p>
-    <w:p>
-      <w:pPr>
-        <w:pStyle w:val="SourceCode"/>
-      </w:pPr>
-      <w:r>
-        <w:rPr>
-          <w:rStyle w:val="VerbatimChar"/>
-        </w:rPr>
-        <w:t xml:space="preserve">#&gt;   [1] "tomb"                   "cemetery"              </w:t>
-      </w:r>
-      <w:r>
-        <w:br w:type="textWrapping"/>
-      </w:r>
-      <w:r>
-        <w:rPr>
-          <w:rStyle w:val="VerbatimChar"/>
-        </w:rPr>
-        <w:t xml:space="preserve">#&gt;   [3] "cem_condensed"          "Tomb.Type"             </w:t>
-      </w:r>
-      <w:r>
-        <w:br w:type="textWrapping"/>
-      </w:r>
-      <w:r>
-        <w:rPr>
-          <w:rStyle w:val="VerbatimChar"/>
-        </w:rPr>
-        <w:t xml:space="preserve">#&gt;   [5] "SM"                     "EPG"                   </w:t>
-      </w:r>
-      <w:r>
-        <w:br w:type="textWrapping"/>
-      </w:r>
-      <w:r>
-        <w:rPr>
-          <w:rStyle w:val="VerbatimChar"/>
-        </w:rPr>
-        <w:t xml:space="preserve">#&gt;   [7] "MPG"                    "LPG"                   </w:t>
-      </w:r>
-      <w:r>
-        <w:br w:type="textWrapping"/>
-      </w:r>
-      <w:r>
-        <w:rPr>
-          <w:rStyle w:val="VerbatimChar"/>
-        </w:rPr>
-        <w:t xml:space="preserve">#&gt;   [9] "PGB"                    "EG"                    </w:t>
-      </w:r>
-      <w:r>
-        <w:br w:type="textWrapping"/>
-      </w:r>
-      <w:r>
-        <w:rPr>
-          <w:rStyle w:val="VerbatimChar"/>
-        </w:rPr>
-        <w:t xml:space="preserve">#&gt;  [11] "MG"                     "LG"                    </w:t>
-      </w:r>
-      <w:r>
-        <w:br w:type="textWrapping"/>
-      </w:r>
-      <w:r>
-        <w:rPr>
-          <w:rStyle w:val="VerbatimChar"/>
-        </w:rPr>
-        <w:t xml:space="preserve">#&gt;  [13] "EO"                     "LO"                    </w:t>
-      </w:r>
-      <w:r>
-        <w:br w:type="textWrapping"/>
-      </w:r>
-      <w:r>
-        <w:rPr>
-          <w:rStyle w:val="VerbatimChar"/>
-        </w:rPr>
-        <w:t xml:space="preserve">#&gt;  [15] "start_period"           "periods_used"          </w:t>
-      </w:r>
-      <w:r>
-        <w:br w:type="textWrapping"/>
-      </w:r>
-      <w:r>
-        <w:rPr>
-          <w:rStyle w:val="VerbatimChar"/>
-        </w:rPr>
-        <w:t xml:space="preserve">#&gt;  [17] "start_date"             "end_date"              </w:t>
-      </w:r>
-      <w:r>
-        <w:br w:type="textWrapping"/>
-      </w:r>
-      <w:r>
-        <w:rPr>
-          <w:rStyle w:val="VerbatimChar"/>
-        </w:rPr>
-        <w:t xml:space="preserve">#&gt;  [19] "time_used"              "century_built"         </w:t>
-      </w:r>
-      <w:r>
-        <w:br w:type="textWrapping"/>
-      </w:r>
-      <w:r>
-        <w:rPr>
-          <w:rStyle w:val="VerbatimChar"/>
-        </w:rPr>
-        <w:t xml:space="preserve">#&gt;  [21] "chamber_diameter"       "chamber_width"         </w:t>
-      </w:r>
-      <w:r>
-        <w:br w:type="textWrapping"/>
-      </w:r>
-      <w:r>
-        <w:rPr>
-          <w:rStyle w:val="VerbatimChar"/>
-        </w:rPr>
-        <w:t xml:space="preserve">#&gt;  [23] "chamber_depth"          "chamber_area"          </w:t>
-      </w:r>
-      <w:r>
-        <w:br w:type="textWrapping"/>
-      </w:r>
-      <w:r>
-        <w:rPr>
-          <w:rStyle w:val="VerbatimChar"/>
-        </w:rPr>
-        <w:t xml:space="preserve">#&gt;  [25] "stomion_width"          "stomion_depth"         </w:t>
-      </w:r>
-      <w:r>
-        <w:br w:type="textWrapping"/>
-      </w:r>
-      <w:r>
-        <w:rPr>
-          <w:rStyle w:val="VerbatimChar"/>
-        </w:rPr>
-        <w:t xml:space="preserve">#&gt;  [27] "dromos_length"          "dromos_width"          </w:t>
-      </w:r>
-      <w:r>
-        <w:br w:type="textWrapping"/>
-      </w:r>
-      <w:r>
-        <w:rPr>
-          <w:rStyle w:val="VerbatimChar"/>
-        </w:rPr>
-        <w:t xml:space="preserve">#&gt;  [29] "chamber_burials"        "dromos_burials"        </w:t>
-      </w:r>
-      <w:r>
-        <w:br w:type="textWrapping"/>
-      </w:r>
-      <w:r>
-        <w:rPr>
-          <w:rStyle w:val="VerbatimChar"/>
-        </w:rPr>
-        <w:t xml:space="preserve">#&gt;  [31] "total_burials"          "pithoi"                </w:t>
-      </w:r>
-      <w:r>
-        <w:br w:type="textWrapping"/>
-      </w:r>
-      <w:r>
-        <w:rPr>
-          <w:rStyle w:val="VerbatimChar"/>
-        </w:rPr>
-        <w:t xml:space="preserve">#&gt;  [33] "all_urns"               "est_burials"           </w:t>
-      </w:r>
-      <w:r>
-        <w:br w:type="textWrapping"/>
-      </w:r>
-      <w:r>
-        <w:rPr>
-          <w:rStyle w:val="VerbatimChar"/>
-        </w:rPr>
-        <w:t xml:space="preserve">#&gt;  [35] "gold"                   "iron"                  </w:t>
-      </w:r>
-      <w:r>
-        <w:br w:type="textWrapping"/>
-      </w:r>
-      <w:r>
-        <w:rPr>
-          <w:rStyle w:val="VerbatimChar"/>
-        </w:rPr>
-        <w:t xml:space="preserve">#&gt;  [37] "bronze"                 "silver"                </w:t>
-      </w:r>
-      <w:r>
-        <w:br w:type="textWrapping"/>
-      </w:r>
-      <w:r>
-        <w:rPr>
-          <w:rStyle w:val="VerbatimChar"/>
-        </w:rPr>
-        <w:t xml:space="preserve">#&gt;  [39] "lead"                   "electrum"              </w:t>
-      </w:r>
-      <w:r>
-        <w:br w:type="textWrapping"/>
-      </w:r>
-      <w:r>
-        <w:rPr>
-          <w:rStyle w:val="VerbatimChar"/>
-        </w:rPr>
-        <w:t xml:space="preserve">#&gt;  [41] "other_metal"            "total_metal"           </w:t>
-      </w:r>
-      <w:r>
-        <w:br w:type="textWrapping"/>
-      </w:r>
-      <w:r>
-        <w:rPr>
-          <w:rStyle w:val="VerbatimChar"/>
-        </w:rPr>
-        <w:t xml:space="preserve">#&gt;  [43] "bone_ivory"             "faience_blue"          </w:t>
-      </w:r>
-      <w:r>
-        <w:br w:type="textWrapping"/>
-      </w:r>
-      <w:r>
-        <w:rPr>
-          <w:rStyle w:val="VerbatimChar"/>
-        </w:rPr>
-        <w:t xml:space="preserve">#&gt;  [45] "amber"                  "organics"              </w:t>
-      </w:r>
-      <w:r>
-        <w:br w:type="textWrapping"/>
-      </w:r>
-      <w:r>
-        <w:rPr>
-          <w:rStyle w:val="VerbatimChar"/>
-        </w:rPr>
-        <w:t xml:space="preserve">#&gt;  [47] "stone"                  "glass_paste"           </w:t>
-      </w:r>
-      <w:r>
-        <w:br w:type="textWrapping"/>
-      </w:r>
-      <w:r>
-        <w:rPr>
-          <w:rStyle w:val="VerbatimChar"/>
-        </w:rPr>
-        <w:t xml:space="preserve">#&gt;  [49] "clay"                   "unknown_mat"           </w:t>
-      </w:r>
-      <w:r>
-        <w:br w:type="textWrapping"/>
-      </w:r>
-      <w:r>
-        <w:rPr>
-          <w:rStyle w:val="VerbatimChar"/>
-        </w:rPr>
-        <w:t xml:space="preserve">#&gt;  [51] "total_object"           "adornment"             </w:t>
-      </w:r>
-      <w:r>
-        <w:br w:type="textWrapping"/>
-      </w:r>
-      <w:r>
-        <w:rPr>
-          <w:rStyle w:val="VerbatimChar"/>
-        </w:rPr>
-        <w:t xml:space="preserve">#&gt;  [53] "tool"                   "weapon"                </w:t>
-      </w:r>
-      <w:r>
-        <w:br w:type="textWrapping"/>
-      </w:r>
-      <w:r>
-        <w:rPr>
-          <w:rStyle w:val="VerbatimChar"/>
-        </w:rPr>
-        <w:t xml:space="preserve">#&gt;  [55] "model"                  "jewellery"             </w:t>
-      </w:r>
-      <w:r>
-        <w:br w:type="textWrapping"/>
-      </w:r>
-      <w:r>
-        <w:rPr>
-          <w:rStyle w:val="VerbatimChar"/>
-        </w:rPr>
-        <w:t xml:space="preserve">#&gt;  [57] "strip"                  "sheet"                 </w:t>
-      </w:r>
-      <w:r>
-        <w:br w:type="textWrapping"/>
-      </w:r>
-      <w:r>
-        <w:rPr>
-          <w:rStyle w:val="VerbatimChar"/>
-        </w:rPr>
-        <w:t xml:space="preserve">#&gt;  [59] "cooking"                "loom"                  </w:t>
-      </w:r>
-      <w:r>
-        <w:br w:type="textWrapping"/>
-      </w:r>
-      <w:r>
-        <w:rPr>
-          <w:rStyle w:val="VerbatimChar"/>
-        </w:rPr>
-        <w:t xml:space="preserve">#&gt;  [61] "clothing_armour"        "scarab"                </w:t>
-      </w:r>
-      <w:r>
-        <w:br w:type="textWrapping"/>
-      </w:r>
-      <w:r>
-        <w:rPr>
-          <w:rStyle w:val="VerbatimChar"/>
-        </w:rPr>
-        <w:t xml:space="preserve">#&gt;  [63] "coin"                   "component"             </w:t>
-      </w:r>
-      <w:r>
-        <w:br w:type="textWrapping"/>
-      </w:r>
-      <w:r>
-        <w:rPr>
-          <w:rStyle w:val="VerbatimChar"/>
-        </w:rPr>
-        <w:t xml:space="preserve">#&gt;  [65] "seal"                   "ornament"              </w:t>
-      </w:r>
-      <w:r>
-        <w:br w:type="textWrapping"/>
-      </w:r>
-      <w:r>
-        <w:rPr>
-          <w:rStyle w:val="VerbatimChar"/>
-        </w:rPr>
-        <w:t xml:space="preserve">#&gt;  [67] "fitting"                "vessel"                </w:t>
-      </w:r>
-      <w:r>
-        <w:br w:type="textWrapping"/>
-      </w:r>
-      <w:r>
-        <w:rPr>
-          <w:rStyle w:val="VerbatimChar"/>
-        </w:rPr>
-        <w:t xml:space="preserve">#&gt;  [69] "unidentified_use"       "other_use"             </w:t>
-      </w:r>
-      <w:r>
-        <w:br w:type="textWrapping"/>
-      </w:r>
-      <w:r>
-        <w:rPr>
-          <w:rStyle w:val="VerbatimChar"/>
-        </w:rPr>
-        <w:t xml:space="preserve">#&gt;  [71] "stirrup_jar"            "jar"                   </w:t>
-      </w:r>
-      <w:r>
-        <w:br w:type="textWrapping"/>
-      </w:r>
-      <w:r>
-        <w:rPr>
-          <w:rStyle w:val="VerbatimChar"/>
-        </w:rPr>
-        <w:t xml:space="preserve">#&gt;  [73] "flask"                  "oinochoai"             </w:t>
-      </w:r>
-      <w:r>
-        <w:br w:type="textWrapping"/>
-      </w:r>
-      <w:r>
-        <w:rPr>
-          <w:rStyle w:val="VerbatimChar"/>
-        </w:rPr>
-        <w:t xml:space="preserve">#&gt;  [75] "amphora"                "thelastron"            </w:t>
-      </w:r>
-      <w:r>
-        <w:br w:type="textWrapping"/>
-      </w:r>
-      <w:r>
-        <w:rPr>
-          <w:rStyle w:val="VerbatimChar"/>
-        </w:rPr>
-        <w:t xml:space="preserve">#&gt;  [77] "amphoriskos"            "hydria"                </w:t>
-      </w:r>
-      <w:r>
-        <w:br w:type="textWrapping"/>
-      </w:r>
-      <w:r>
-        <w:rPr>
-          <w:rStyle w:val="VerbatimChar"/>
-        </w:rPr>
-        <w:t xml:space="preserve">#&gt;  [79] "pithos"                 "jug_let"               </w:t>
-      </w:r>
-      <w:r>
-        <w:br w:type="textWrapping"/>
-      </w:r>
-      <w:r>
-        <w:rPr>
-          <w:rStyle w:val="VerbatimChar"/>
-        </w:rPr>
-        <w:t xml:space="preserve">#&gt;  [81] "olpe"                   "alabastron"            </w:t>
-      </w:r>
-      <w:r>
-        <w:br w:type="textWrapping"/>
-      </w:r>
-      <w:r>
-        <w:rPr>
-          <w:rStyle w:val="VerbatimChar"/>
-        </w:rPr>
-        <w:t xml:space="preserve">#&gt;  [83] "lentoid_flask"          "lekythos"              </w:t>
-      </w:r>
-      <w:r>
-        <w:br w:type="textWrapping"/>
-      </w:r>
-      <w:r>
-        <w:rPr>
-          <w:rStyle w:val="VerbatimChar"/>
-        </w:rPr>
-        <w:t xml:space="preserve">#&gt;  [85] "alabastron_aryballos"   "aryballos"             </w:t>
-      </w:r>
-      <w:r>
-        <w:br w:type="textWrapping"/>
-      </w:r>
-      <w:r>
-        <w:rPr>
-          <w:rStyle w:val="VerbatimChar"/>
-        </w:rPr>
-        <w:t xml:space="preserve">#&gt;  [87] "bottle"                 "bird_askos"            </w:t>
-      </w:r>
-      <w:r>
-        <w:br w:type="textWrapping"/>
-      </w:r>
-      <w:r>
-        <w:rPr>
-          <w:rStyle w:val="VerbatimChar"/>
-        </w:rPr>
-        <w:t xml:space="preserve">#&gt;  [89] "pyxis"                  "dinos"                 </w:t>
-      </w:r>
-      <w:r>
-        <w:br w:type="textWrapping"/>
-      </w:r>
-      <w:r>
-        <w:rPr>
-          <w:rStyle w:val="VerbatimChar"/>
-        </w:rPr>
-        <w:t xml:space="preserve">#&gt;  [91] "krater"                 "krateriskos"           </w:t>
-      </w:r>
-      <w:r>
-        <w:br w:type="textWrapping"/>
-      </w:r>
-      <w:r>
-        <w:rPr>
-          <w:rStyle w:val="VerbatimChar"/>
-        </w:rPr>
-        <w:t xml:space="preserve">#&gt;  [93] "lekanis"                "skyphos"               </w:t>
-      </w:r>
-      <w:r>
-        <w:br w:type="textWrapping"/>
-      </w:r>
-      <w:r>
-        <w:rPr>
-          <w:rStyle w:val="VerbatimChar"/>
-        </w:rPr>
-        <w:t xml:space="preserve">#&gt;  [95] "bowl"                   "cup"                   </w:t>
-      </w:r>
-      <w:r>
-        <w:br w:type="textWrapping"/>
-      </w:r>
-      <w:r>
-        <w:rPr>
-          <w:rStyle w:val="VerbatimChar"/>
-        </w:rPr>
-        <w:t xml:space="preserve">#&gt;  [97] "kantharos"              "plate_tray"            </w:t>
-      </w:r>
-      <w:r>
-        <w:br w:type="textWrapping"/>
-      </w:r>
-      <w:r>
-        <w:rPr>
-          <w:rStyle w:val="VerbatimChar"/>
-        </w:rPr>
-        <w:t xml:space="preserve">#&gt;  [99] "kotyle"                 "kalathos"              </w:t>
-      </w:r>
-      <w:r>
-        <w:br w:type="textWrapping"/>
-      </w:r>
-      <w:r>
-        <w:rPr>
-          <w:rStyle w:val="VerbatimChar"/>
-        </w:rPr>
-        <w:t xml:space="preserve">#&gt; [101] "lid"                    "larnax"                </w:t>
-      </w:r>
-      <w:r>
-        <w:br w:type="textWrapping"/>
-      </w:r>
-      <w:r>
-        <w:rPr>
-          <w:rStyle w:val="VerbatimChar"/>
-        </w:rPr>
-        <w:t xml:space="preserve">#&gt; [103] "stand"                  "house_model"           </w:t>
-      </w:r>
-      <w:r>
-        <w:br w:type="textWrapping"/>
-      </w:r>
-      <w:r>
-        <w:rPr>
-          <w:rStyle w:val="VerbatimChar"/>
-        </w:rPr>
-        <w:t xml:space="preserve">#&gt; [105] "kernos"                 "other_vessel"          </w:t>
-      </w:r>
-      <w:r>
-        <w:br w:type="textWrapping"/>
-      </w:r>
-      <w:r>
-        <w:rPr>
-          <w:rStyle w:val="VerbatimChar"/>
-        </w:rPr>
-        <w:t xml:space="preserve">#&gt; [107] "unidentified_vessel"    "total_open_vessel"     </w:t>
-      </w:r>
-      <w:r>
-        <w:br w:type="textWrapping"/>
-      </w:r>
-      <w:r>
-        <w:rPr>
-          <w:rStyle w:val="VerbatimChar"/>
-        </w:rPr>
-        <w:t xml:space="preserve">#&gt; [109] "total_closed_vessel"    "total_other_vessel"    </w:t>
-      </w:r>
-      <w:r>
-        <w:br w:type="textWrapping"/>
-      </w:r>
-      <w:r>
-        <w:rPr>
-          <w:rStyle w:val="VerbatimChar"/>
-        </w:rPr>
-        <w:t xml:space="preserve">#&gt; [111] "total_pottery"          "total_finds"           </w:t>
-      </w:r>
-      <w:r>
-        <w:br w:type="textWrapping"/>
-      </w:r>
-      <w:r>
-        <w:rPr>
-          <w:rStyle w:val="VerbatimChar"/>
-        </w:rPr>
-        <w:t xml:space="preserve">#&gt; [113] "total_import"           "total_import_imitation"</w:t>
-      </w:r>
-      <w:r>
-        <w:br w:type="textWrapping"/>
-      </w:r>
-      <w:r>
-        <w:rPr>
-          <w:rStyle w:val="VerbatimChar"/>
-        </w:rPr>
-        <w:t xml:space="preserve">#&gt; [115] "total_imitation"        "antique"               </w:t>
-      </w:r>
-      <w:r>
-        <w:br w:type="textWrapping"/>
-      </w:r>
-      <w:r>
-        <w:rPr>
-          <w:rStyle w:val="VerbatimChar"/>
-        </w:rPr>
-        <w:t xml:space="preserve">#&gt; [117] "pithoi1100.1050"        "pithoi1050.1000"       </w:t>
-      </w:r>
-      <w:r>
-        <w:br w:type="textWrapping"/>
-      </w:r>
-      <w:r>
-        <w:rPr>
-          <w:rStyle w:val="VerbatimChar"/>
-        </w:rPr>
-        <w:t xml:space="preserve">#&gt; [119] "pithoi1000.950"         "pithoi950.900"         </w:t>
-      </w:r>
-      <w:r>
-        <w:br w:type="textWrapping"/>
-      </w:r>
-      <w:r>
-        <w:rPr>
-          <w:rStyle w:val="VerbatimChar"/>
-        </w:rPr>
-        <w:t xml:space="preserve">#&gt; [121] "pithoi900.850"          "pithoi850.800"         </w:t>
-      </w:r>
-      <w:r>
-        <w:br w:type="textWrapping"/>
-      </w:r>
-      <w:r>
-        <w:rPr>
-          <w:rStyle w:val="VerbatimChar"/>
-        </w:rPr>
-        <w:t xml:space="preserve">#&gt; [123] "pithoi800.750"          "pithoi750.700"         </w:t>
-      </w:r>
-      <w:r>
-        <w:br w:type="textWrapping"/>
-      </w:r>
-      <w:r>
-        <w:rPr>
-          <w:rStyle w:val="VerbatimChar"/>
-        </w:rPr>
-        <w:t xml:space="preserve">#&gt; [125] "pithoi700.650"          "pithoi650.600"         </w:t>
-      </w:r>
-      <w:r>
-        <w:br w:type="textWrapping"/>
-      </w:r>
-      <w:r>
-        <w:rPr>
-          <w:rStyle w:val="VerbatimChar"/>
-        </w:rPr>
-        <w:t xml:space="preserve">#&gt; [127] "pots1100.1050"          "pots1050.1000"         </w:t>
-      </w:r>
-      <w:r>
-        <w:br w:type="textWrapping"/>
-      </w:r>
-      <w:r>
-        <w:rPr>
-          <w:rStyle w:val="VerbatimChar"/>
-        </w:rPr>
-        <w:t xml:space="preserve">#&gt; [129] "pots1000.950"           "pots950.900"           </w:t>
-      </w:r>
-      <w:r>
-        <w:br w:type="textWrapping"/>
-      </w:r>
-      <w:r>
-        <w:rPr>
-          <w:rStyle w:val="VerbatimChar"/>
-        </w:rPr>
-        <w:t xml:space="preserve">#&gt; [131] "pots900.850"            "pots850.800"           </w:t>
-      </w:r>
-      <w:r>
-        <w:br w:type="textWrapping"/>
-      </w:r>
-      <w:r>
-        <w:rPr>
-          <w:rStyle w:val="VerbatimChar"/>
-        </w:rPr>
-        <w:t xml:space="preserve">#&gt; [133] "pots800.750"            "pots750.700"           </w:t>
-      </w:r>
-      <w:r>
-        <w:br w:type="textWrapping"/>
-      </w:r>
-      <w:r>
-        <w:rPr>
-          <w:rStyle w:val="VerbatimChar"/>
-        </w:rPr>
-        <w:t xml:space="preserve">#&gt; [135] "pots700.650"            "pots650.600"           </w:t>
-      </w:r>
-      <w:r>
-        <w:br w:type="textWrapping"/>
-      </w:r>
-      <w:r>
-        <w:rPr>
-          <w:rStyle w:val="VerbatimChar"/>
-        </w:rPr>
-        <w:t xml:space="preserve">#&gt; [137] "SMpithoi"               "EPGpithoi"             </w:t>
-      </w:r>
-      <w:r>
-        <w:br w:type="textWrapping"/>
-      </w:r>
-      <w:r>
-        <w:rPr>
-          <w:rStyle w:val="VerbatimChar"/>
-        </w:rPr>
-        <w:t xml:space="preserve">#&gt; [139] "MPGpithoi"              "LPGpithoi"             </w:t>
-      </w:r>
-      <w:r>
-        <w:br w:type="textWrapping"/>
-      </w:r>
-      <w:r>
-        <w:rPr>
-          <w:rStyle w:val="VerbatimChar"/>
-        </w:rPr>
-        <w:t xml:space="preserve">#&gt; [141] "PGBpithoi"              "EGpithoi"              </w:t>
-      </w:r>
-      <w:r>
-        <w:br w:type="textWrapping"/>
-      </w:r>
-      <w:r>
-        <w:rPr>
-          <w:rStyle w:val="VerbatimChar"/>
-        </w:rPr>
-        <w:t xml:space="preserve">#&gt; [143] "MGpithoi"               "LGpithoi"              </w:t>
-      </w:r>
-      <w:r>
-        <w:br w:type="textWrapping"/>
-      </w:r>
-      <w:r>
-        <w:rPr>
-          <w:rStyle w:val="VerbatimChar"/>
-        </w:rPr>
-        <w:t xml:space="preserve">#&gt; [145] "EOpithoi"               "LOpithoi"              </w:t>
-      </w:r>
-      <w:r>
-        <w:br w:type="textWrapping"/>
-      </w:r>
-      <w:r>
-        <w:rPr>
-          <w:rStyle w:val="VerbatimChar"/>
-        </w:rPr>
-        <w:t xml:space="preserve">#&gt; [147] "SMpots"                 "EPGpots"               </w:t>
-      </w:r>
-      <w:r>
-        <w:br w:type="textWrapping"/>
-      </w:r>
-      <w:r>
-        <w:rPr>
-          <w:rStyle w:val="VerbatimChar"/>
-        </w:rPr>
-        <w:t xml:space="preserve">#&gt; [149] "MPGpots"                "LPGpots"               </w:t>
-      </w:r>
-      <w:r>
-        <w:br w:type="textWrapping"/>
-      </w:r>
-      <w:r>
-        <w:rPr>
-          <w:rStyle w:val="VerbatimChar"/>
-        </w:rPr>
-        <w:t xml:space="preserve">#&gt; [151] "PGBpots"                "EGpots"                </w:t>
-      </w:r>
-      <w:r>
-        <w:br w:type="textWrapping"/>
-      </w:r>
-      <w:r>
-        <w:rPr>
-          <w:rStyle w:val="VerbatimChar"/>
-        </w:rPr>
-        <w:t xml:space="preserve">#&gt; [153] "MGpots"                 "LGpots"                </w:t>
-      </w:r>
-      <w:r>
-        <w:br w:type="textWrapping"/>
-      </w:r>
-      <w:r>
-        <w:rPr>
-          <w:rStyle w:val="VerbatimChar"/>
-        </w:rPr>
-        <w:t xml:space="preserve">#&gt; [155] "EOpots"                 "LOpots"                </w:t>
-      </w:r>
-      <w:r>
-        <w:br w:type="textWrapping"/>
-      </w:r>
-      <w:r>
-        <w:rPr>
-          <w:rStyle w:val="VerbatimChar"/>
-        </w:rPr>
-        <w:t xml:space="preserve">#&gt; [157] "X1100"                  "X1090"                 </w:t>
-      </w:r>
-      <w:r>
-        <w:br w:type="textWrapping"/>
-      </w:r>
-      <w:r>
-        <w:rPr>
-          <w:rStyle w:val="VerbatimChar"/>
-        </w:rPr>
-        <w:t xml:space="preserve">#&gt; [159] "X1080"                  "X1070"                 </w:t>
-      </w:r>
-      <w:r>
-        <w:br w:type="textWrapping"/>
-      </w:r>
-      <w:r>
-        <w:rPr>
-          <w:rStyle w:val="VerbatimChar"/>
-        </w:rPr>
-        <w:t xml:space="preserve">#&gt; [161] "X1060"                  "X1050"                 </w:t>
-      </w:r>
-      <w:r>
-        <w:br w:type="textWrapping"/>
-      </w:r>
-      <w:r>
-        <w:rPr>
-          <w:rStyle w:val="VerbatimChar"/>
-        </w:rPr>
-        <w:t xml:space="preserve">#&gt; [163] "X1040"                  "X1030"                 </w:t>
-      </w:r>
-      <w:r>
-        <w:br w:type="textWrapping"/>
-      </w:r>
-      <w:r>
-        <w:rPr>
-          <w:rStyle w:val="VerbatimChar"/>
-        </w:rPr>
-        <w:t xml:space="preserve">#&gt; [165] "X1020"                  "X1010"                 </w:t>
-      </w:r>
-      <w:r>
-        <w:br w:type="textWrapping"/>
-      </w:r>
-      <w:r>
-        <w:rPr>
-          <w:rStyle w:val="VerbatimChar"/>
-        </w:rPr>
-        <w:t xml:space="preserve">#&gt; [167] "X1000"                  "X990"                  </w:t>
-      </w:r>
-      <w:r>
-        <w:br w:type="textWrapping"/>
-      </w:r>
-      <w:r>
-        <w:rPr>
-          <w:rStyle w:val="VerbatimChar"/>
-        </w:rPr>
-        <w:t xml:space="preserve">#&gt; [169] "X980"                   "X970"                  </w:t>
-      </w:r>
-      <w:r>
-        <w:br w:type="textWrapping"/>
-      </w:r>
-      <w:r>
-        <w:rPr>
-          <w:rStyle w:val="VerbatimChar"/>
-        </w:rPr>
-        <w:t xml:space="preserve">#&gt; [171] "X960"                   "X950"                  </w:t>
-      </w:r>
-      <w:r>
-        <w:br w:type="textWrapping"/>
-      </w:r>
-      <w:r>
-        <w:rPr>
-          <w:rStyle w:val="VerbatimChar"/>
-        </w:rPr>
-        <w:t xml:space="preserve">#&gt; [173] "X940"                   "X930"                  </w:t>
-      </w:r>
-      <w:r>
-        <w:br w:type="textWrapping"/>
-      </w:r>
-      <w:r>
-        <w:rPr>
-          <w:rStyle w:val="VerbatimChar"/>
-        </w:rPr>
-        <w:t xml:space="preserve">#&gt; [175] "X920"                   "X910"                  </w:t>
-      </w:r>
-      <w:r>
-        <w:br w:type="textWrapping"/>
-      </w:r>
-      <w:r>
-        <w:rPr>
-          <w:rStyle w:val="VerbatimChar"/>
-        </w:rPr>
-        <w:t xml:space="preserve">#&gt; [177] "X900"                   "X890"                  </w:t>
-      </w:r>
-      <w:r>
-        <w:br w:type="textWrapping"/>
-      </w:r>
-      <w:r>
-        <w:rPr>
-          <w:rStyle w:val="VerbatimChar"/>
-        </w:rPr>
-        <w:t xml:space="preserve">#&gt; [179] "X880"                   "X870"                  </w:t>
-      </w:r>
-      <w:r>
-        <w:br w:type="textWrapping"/>
-      </w:r>
-      <w:r>
-        <w:rPr>
-          <w:rStyle w:val="VerbatimChar"/>
-        </w:rPr>
-        <w:t xml:space="preserve">#&gt; [181] "X860"                   "X850"                  </w:t>
-      </w:r>
-      <w:r>
-        <w:br w:type="textWrapping"/>
-      </w:r>
-      <w:r>
-        <w:rPr>
-          <w:rStyle w:val="VerbatimChar"/>
-        </w:rPr>
-        <w:t xml:space="preserve">#&gt; [183] "X840"                   "X830"                  </w:t>
-      </w:r>
-      <w:r>
-        <w:br w:type="textWrapping"/>
-      </w:r>
-      <w:r>
-        <w:rPr>
-          <w:rStyle w:val="VerbatimChar"/>
-        </w:rPr>
-        <w:t xml:space="preserve">#&gt; [185] "X820"                   "X810"                  </w:t>
-      </w:r>
-      <w:r>
-        <w:br w:type="textWrapping"/>
-      </w:r>
-      <w:r>
-        <w:rPr>
-          <w:rStyle w:val="VerbatimChar"/>
-        </w:rPr>
-        <w:t xml:space="preserve">#&gt; [187] "X800"                   "X790"                  </w:t>
-      </w:r>
-      <w:r>
-        <w:br w:type="textWrapping"/>
-      </w:r>
-      <w:r>
-        <w:rPr>
-          <w:rStyle w:val="VerbatimChar"/>
-        </w:rPr>
-        <w:t xml:space="preserve">#&gt; [189] "X780"                   "X770"                  </w:t>
-      </w:r>
-      <w:r>
-        <w:br w:type="textWrapping"/>
-      </w:r>
-      <w:r>
-        <w:rPr>
-          <w:rStyle w:val="VerbatimChar"/>
-        </w:rPr>
-        <w:t xml:space="preserve">#&gt; [191] "X760"                   "X750"                  </w:t>
-      </w:r>
-      <w:r>
-        <w:br w:type="textWrapping"/>
-      </w:r>
-      <w:r>
-        <w:rPr>
-          <w:rStyle w:val="VerbatimChar"/>
-        </w:rPr>
-        <w:t xml:space="preserve">#&gt; [193] "X740"                   "X730"                  </w:t>
-      </w:r>
-      <w:r>
-        <w:br w:type="textWrapping"/>
-      </w:r>
-      <w:r>
-        <w:rPr>
-          <w:rStyle w:val="VerbatimChar"/>
-        </w:rPr>
-        <w:t xml:space="preserve">#&gt; [195] "X720"                   "X710"                  </w:t>
-      </w:r>
-      <w:r>
-        <w:br w:type="textWrapping"/>
-      </w:r>
-      <w:r>
-        <w:rPr>
-          <w:rStyle w:val="VerbatimChar"/>
-        </w:rPr>
-        <w:t xml:space="preserve">#&gt; [197] "X700"                   "X690"                  </w:t>
-      </w:r>
-      <w:r>
-        <w:br w:type="textWrapping"/>
-      </w:r>
-      <w:r>
-        <w:rPr>
-          <w:rStyle w:val="VerbatimChar"/>
-        </w:rPr>
-        <w:t xml:space="preserve">#&gt; [199] "X680"                   "X670"                  </w:t>
-      </w:r>
-      <w:r>
-        <w:br w:type="textWrapping"/>
-      </w:r>
-      <w:r>
-        <w:rPr>
-          <w:rStyle w:val="VerbatimChar"/>
-        </w:rPr>
-        <w:t xml:space="preserve">#&gt; [201] "X660"                   "X650"                  </w:t>
-      </w:r>
-      <w:r>
-        <w:br w:type="textWrapping"/>
-      </w:r>
-      <w:r>
-        <w:rPr>
-          <w:rStyle w:val="VerbatimChar"/>
-        </w:rPr>
-        <w:t xml:space="preserve">#&gt; [203] "X640"                   "X630"                  </w:t>
-      </w:r>
-      <w:r>
-        <w:br w:type="textWrapping"/>
-      </w:r>
-      <w:r>
-        <w:rPr>
-          <w:rStyle w:val="VerbatimChar"/>
-        </w:rPr>
-        <w:t xml:space="preserve">#&gt; [205] "X620"                   "X610"                  </w:t>
-      </w:r>
-      <w:r>
-        <w:br w:type="textWrapping"/>
-      </w:r>
-      <w:r>
-        <w:rPr>
-          <w:rStyle w:val="VerbatimChar"/>
-        </w:rPr>
-        <w:t xml:space="preserve">#&gt; [207] "pithoi1100"             "pithoi1090"            </w:t>
-      </w:r>
-      <w:r>
-        <w:br w:type="textWrapping"/>
-      </w:r>
-      <w:r>
-        <w:rPr>
-          <w:rStyle w:val="VerbatimChar"/>
-        </w:rPr>
-        <w:t xml:space="preserve">#&gt; [209] "pithoi1080"             "pithoi1070"            </w:t>
-      </w:r>
-      <w:r>
-        <w:br w:type="textWrapping"/>
-      </w:r>
-      <w:r>
-        <w:rPr>
-          <w:rStyle w:val="VerbatimChar"/>
-        </w:rPr>
-        <w:t xml:space="preserve">#&gt; [211] "pithoi1060"             "pithoi1050"            </w:t>
-      </w:r>
-      <w:r>
-        <w:br w:type="textWrapping"/>
-      </w:r>
-      <w:r>
-        <w:rPr>
-          <w:rStyle w:val="VerbatimChar"/>
-        </w:rPr>
-        <w:t xml:space="preserve">#&gt; [213] "pithoi1040"             "pithoi1030"            </w:t>
-      </w:r>
-      <w:r>
-        <w:br w:type="textWrapping"/>
-      </w:r>
-      <w:r>
-        <w:rPr>
-          <w:rStyle w:val="VerbatimChar"/>
-        </w:rPr>
-        <w:t xml:space="preserve">#&gt; [215] "pithoi1020"             "pithoi1010"            </w:t>
-      </w:r>
-      <w:r>
-        <w:br w:type="textWrapping"/>
-      </w:r>
-      <w:r>
-        <w:rPr>
-          <w:rStyle w:val="VerbatimChar"/>
-        </w:rPr>
-        <w:t xml:space="preserve">#&gt; [217] "pithoi1000"             "pithoi990"             </w:t>
-      </w:r>
-      <w:r>
-        <w:br w:type="textWrapping"/>
-      </w:r>
-      <w:r>
-        <w:rPr>
-          <w:rStyle w:val="VerbatimChar"/>
-        </w:rPr>
-        <w:t xml:space="preserve">#&gt; [219] "pithoi980"              "pithoi970"             </w:t>
-      </w:r>
-      <w:r>
-        <w:br w:type="textWrapping"/>
-      </w:r>
-      <w:r>
-        <w:rPr>
-          <w:rStyle w:val="VerbatimChar"/>
-        </w:rPr>
-        <w:t xml:space="preserve">#&gt; [221] "pithoi960"              "pithoi950"             </w:t>
-      </w:r>
-      <w:r>
-        <w:br w:type="textWrapping"/>
-      </w:r>
-      <w:r>
-        <w:rPr>
-          <w:rStyle w:val="VerbatimChar"/>
-        </w:rPr>
-        <w:t xml:space="preserve">#&gt; [223] "pithoi940"              "pithoi930"             </w:t>
-      </w:r>
-      <w:r>
-        <w:br w:type="textWrapping"/>
-      </w:r>
-      <w:r>
-        <w:rPr>
-          <w:rStyle w:val="VerbatimChar"/>
-        </w:rPr>
-        <w:t xml:space="preserve">#&gt; [225] "pithoi920"              "pithoi910"             </w:t>
-      </w:r>
-      <w:r>
-        <w:br w:type="textWrapping"/>
-      </w:r>
-      <w:r>
-        <w:rPr>
-          <w:rStyle w:val="VerbatimChar"/>
-        </w:rPr>
-        <w:t xml:space="preserve">#&gt; [227] "pithoi900"              "pithoi890"             </w:t>
-      </w:r>
-      <w:r>
-        <w:br w:type="textWrapping"/>
-      </w:r>
-      <w:r>
-        <w:rPr>
-          <w:rStyle w:val="VerbatimChar"/>
-        </w:rPr>
-        <w:t xml:space="preserve">#&gt; [229] "pithoi880"              "pithoi870"             </w:t>
-      </w:r>
-      <w:r>
-        <w:br w:type="textWrapping"/>
-      </w:r>
-      <w:r>
-        <w:rPr>
-          <w:rStyle w:val="VerbatimChar"/>
-        </w:rPr>
-        <w:t xml:space="preserve">#&gt; [231] "pithoi860"              "pithoi850"             </w:t>
-      </w:r>
-      <w:r>
-        <w:br w:type="textWrapping"/>
-      </w:r>
-      <w:r>
-        <w:rPr>
-          <w:rStyle w:val="VerbatimChar"/>
-        </w:rPr>
-        <w:t xml:space="preserve">#&gt; [233] "pithoi840"              "pithoi830"             </w:t>
-      </w:r>
-      <w:r>
-        <w:br w:type="textWrapping"/>
-      </w:r>
-      <w:r>
-        <w:rPr>
-          <w:rStyle w:val="VerbatimChar"/>
-        </w:rPr>
-        <w:t xml:space="preserve">#&gt; [235] "pithoi820"              "pithoi810"             </w:t>
-      </w:r>
-      <w:r>
-        <w:br w:type="textWrapping"/>
-      </w:r>
-      <w:r>
-        <w:rPr>
-          <w:rStyle w:val="VerbatimChar"/>
-        </w:rPr>
-        <w:t xml:space="preserve">#&gt; [237] "pithoi800"              "pithoi790"             </w:t>
-      </w:r>
-      <w:r>
-        <w:br w:type="textWrapping"/>
-      </w:r>
-      <w:r>
-        <w:rPr>
-          <w:rStyle w:val="VerbatimChar"/>
-        </w:rPr>
-        <w:t xml:space="preserve">#&gt; [239] "pithoi780"              "pithoi770"             </w:t>
-      </w:r>
-      <w:r>
-        <w:br w:type="textWrapping"/>
-      </w:r>
-      <w:r>
-        <w:rPr>
-          <w:rStyle w:val="VerbatimChar"/>
-        </w:rPr>
-        <w:t xml:space="preserve">#&gt; [241] "pithoi760"              "pithoi750"             </w:t>
-      </w:r>
-      <w:r>
-        <w:br w:type="textWrapping"/>
-      </w:r>
-      <w:r>
-        <w:rPr>
-          <w:rStyle w:val="VerbatimChar"/>
-        </w:rPr>
-        <w:t xml:space="preserve">#&gt; [243] "pithoi740"              "pithoi730"             </w:t>
-      </w:r>
-      <w:r>
-        <w:br w:type="textWrapping"/>
-      </w:r>
-      <w:r>
-        <w:rPr>
-          <w:rStyle w:val="VerbatimChar"/>
-        </w:rPr>
-        <w:t xml:space="preserve">#&gt; [245] "pithoi720"              "pithoi710"             </w:t>
-      </w:r>
-      <w:r>
-        <w:br w:type="textWrapping"/>
-      </w:r>
-      <w:r>
-        <w:rPr>
-          <w:rStyle w:val="VerbatimChar"/>
-        </w:rPr>
-        <w:t xml:space="preserve">#&gt; [247] "pithoi700"              "pithoi690"             </w:t>
-      </w:r>
-      <w:r>
-        <w:br w:type="textWrapping"/>
-      </w:r>
-      <w:r>
-        <w:rPr>
-          <w:rStyle w:val="VerbatimChar"/>
-        </w:rPr>
-        <w:t xml:space="preserve">#&gt; [249] "pithoi680"              "pithoi670"             </w:t>
-      </w:r>
-      <w:r>
-        <w:br w:type="textWrapping"/>
-      </w:r>
-      <w:r>
-        <w:rPr>
-          <w:rStyle w:val="VerbatimChar"/>
-        </w:rPr>
-        <w:t xml:space="preserve">#&gt; [251] "pithoi660"              "pithoi650"             </w:t>
-      </w:r>
-      <w:r>
-        <w:br w:type="textWrapping"/>
-      </w:r>
-      <w:r>
-        <w:rPr>
-          <w:rStyle w:val="VerbatimChar"/>
-        </w:rPr>
-        <w:t xml:space="preserve">#&gt; [253] "pithoi640"              "pithoi630"             </w:t>
-      </w:r>
-      <w:r>
-        <w:br w:type="textWrapping"/>
-      </w:r>
-      <w:r>
-        <w:rPr>
-          <w:rStyle w:val="VerbatimChar"/>
-        </w:rPr>
-        <w:t xml:space="preserve">#&gt; [255] "pithoi620"              "pithoi610"</w:t>
-      </w:r>
-    </w:p>
-    <w:p>
-      <w:pPr>
-        <w:pStyle w:val="FirstParagraph"/>
-      </w:pPr>
       <w:r>
         <w:drawing>
           <wp:inline>
@@ -5045,7 +3866,7 @@
               <a:graphicData uri="http://schemas.openxmlformats.org/drawingml/2006/picture">
                 <pic:pic>
                   <pic:nvPicPr>
-                    <pic:cNvPr descr="../figures/aorist_tomb_adjust-3.png" id="0" name="Picture"/>
+                    <pic:cNvPr descr="../figures/aorist_tomb_adjust-2.png" id="0" name="Picture"/>
                     <pic:cNvPicPr>
                       <a:picLocks noChangeArrowheads="1" noChangeAspect="1"/>
                     </pic:cNvPicPr>
@@ -5077,6 +3898,1165 @@
           </wp:inline>
         </w:drawing>
       </w:r>
+    </w:p>
+    <w:p>
+      <w:pPr>
+        <w:pStyle w:val="SourceCode"/>
+      </w:pPr>
+      <w:r>
+        <w:rPr>
+          <w:rStyle w:val="VerbatimChar"/>
+        </w:rPr>
+        <w:t xml:space="preserve">#&gt;   [1] "tomb"                   "cemetery"              </w:t>
+      </w:r>
+      <w:r>
+        <w:br w:type="textWrapping"/>
+      </w:r>
+      <w:r>
+        <w:rPr>
+          <w:rStyle w:val="VerbatimChar"/>
+        </w:rPr>
+        <w:t xml:space="preserve">#&gt;   [3] "cem_condensed"          "Tomb.Type"             </w:t>
+      </w:r>
+      <w:r>
+        <w:br w:type="textWrapping"/>
+      </w:r>
+      <w:r>
+        <w:rPr>
+          <w:rStyle w:val="VerbatimChar"/>
+        </w:rPr>
+        <w:t xml:space="preserve">#&gt;   [5] "SM"                     "EPG"                   </w:t>
+      </w:r>
+      <w:r>
+        <w:br w:type="textWrapping"/>
+      </w:r>
+      <w:r>
+        <w:rPr>
+          <w:rStyle w:val="VerbatimChar"/>
+        </w:rPr>
+        <w:t xml:space="preserve">#&gt;   [7] "MPG"                    "LPG"                   </w:t>
+      </w:r>
+      <w:r>
+        <w:br w:type="textWrapping"/>
+      </w:r>
+      <w:r>
+        <w:rPr>
+          <w:rStyle w:val="VerbatimChar"/>
+        </w:rPr>
+        <w:t xml:space="preserve">#&gt;   [9] "PGB"                    "EG"                    </w:t>
+      </w:r>
+      <w:r>
+        <w:br w:type="textWrapping"/>
+      </w:r>
+      <w:r>
+        <w:rPr>
+          <w:rStyle w:val="VerbatimChar"/>
+        </w:rPr>
+        <w:t xml:space="preserve">#&gt;  [11] "MG"                     "LG"                    </w:t>
+      </w:r>
+      <w:r>
+        <w:br w:type="textWrapping"/>
+      </w:r>
+      <w:r>
+        <w:rPr>
+          <w:rStyle w:val="VerbatimChar"/>
+        </w:rPr>
+        <w:t xml:space="preserve">#&gt;  [13] "EO"                     "LO"                    </w:t>
+      </w:r>
+      <w:r>
+        <w:br w:type="textWrapping"/>
+      </w:r>
+      <w:r>
+        <w:rPr>
+          <w:rStyle w:val="VerbatimChar"/>
+        </w:rPr>
+        <w:t xml:space="preserve">#&gt;  [15] "start_period"           "periods_used"          </w:t>
+      </w:r>
+      <w:r>
+        <w:br w:type="textWrapping"/>
+      </w:r>
+      <w:r>
+        <w:rPr>
+          <w:rStyle w:val="VerbatimChar"/>
+        </w:rPr>
+        <w:t xml:space="preserve">#&gt;  [17] "start_date"             "end_date"              </w:t>
+      </w:r>
+      <w:r>
+        <w:br w:type="textWrapping"/>
+      </w:r>
+      <w:r>
+        <w:rPr>
+          <w:rStyle w:val="VerbatimChar"/>
+        </w:rPr>
+        <w:t xml:space="preserve">#&gt;  [19] "time_used"              "century_built"         </w:t>
+      </w:r>
+      <w:r>
+        <w:br w:type="textWrapping"/>
+      </w:r>
+      <w:r>
+        <w:rPr>
+          <w:rStyle w:val="VerbatimChar"/>
+        </w:rPr>
+        <w:t xml:space="preserve">#&gt;  [21] "chamber_diameter"       "chamber_width"         </w:t>
+      </w:r>
+      <w:r>
+        <w:br w:type="textWrapping"/>
+      </w:r>
+      <w:r>
+        <w:rPr>
+          <w:rStyle w:val="VerbatimChar"/>
+        </w:rPr>
+        <w:t xml:space="preserve">#&gt;  [23] "chamber_depth"          "chamber_area"          </w:t>
+      </w:r>
+      <w:r>
+        <w:br w:type="textWrapping"/>
+      </w:r>
+      <w:r>
+        <w:rPr>
+          <w:rStyle w:val="VerbatimChar"/>
+        </w:rPr>
+        <w:t xml:space="preserve">#&gt;  [25] "stomion_width"          "stomion_depth"         </w:t>
+      </w:r>
+      <w:r>
+        <w:br w:type="textWrapping"/>
+      </w:r>
+      <w:r>
+        <w:rPr>
+          <w:rStyle w:val="VerbatimChar"/>
+        </w:rPr>
+        <w:t xml:space="preserve">#&gt;  [27] "dromos_length"          "dromos_width"          </w:t>
+      </w:r>
+      <w:r>
+        <w:br w:type="textWrapping"/>
+      </w:r>
+      <w:r>
+        <w:rPr>
+          <w:rStyle w:val="VerbatimChar"/>
+        </w:rPr>
+        <w:t xml:space="preserve">#&gt;  [29] "chamber_burials"        "dromos_burials"        </w:t>
+      </w:r>
+      <w:r>
+        <w:br w:type="textWrapping"/>
+      </w:r>
+      <w:r>
+        <w:rPr>
+          <w:rStyle w:val="VerbatimChar"/>
+        </w:rPr>
+        <w:t xml:space="preserve">#&gt;  [31] "total_burials"          "pithoi"                </w:t>
+      </w:r>
+      <w:r>
+        <w:br w:type="textWrapping"/>
+      </w:r>
+      <w:r>
+        <w:rPr>
+          <w:rStyle w:val="VerbatimChar"/>
+        </w:rPr>
+        <w:t xml:space="preserve">#&gt;  [33] "all_urns"               "est_burials"           </w:t>
+      </w:r>
+      <w:r>
+        <w:br w:type="textWrapping"/>
+      </w:r>
+      <w:r>
+        <w:rPr>
+          <w:rStyle w:val="VerbatimChar"/>
+        </w:rPr>
+        <w:t xml:space="preserve">#&gt;  [35] "gold"                   "iron"                  </w:t>
+      </w:r>
+      <w:r>
+        <w:br w:type="textWrapping"/>
+      </w:r>
+      <w:r>
+        <w:rPr>
+          <w:rStyle w:val="VerbatimChar"/>
+        </w:rPr>
+        <w:t xml:space="preserve">#&gt;  [37] "bronze"                 "silver"                </w:t>
+      </w:r>
+      <w:r>
+        <w:br w:type="textWrapping"/>
+      </w:r>
+      <w:r>
+        <w:rPr>
+          <w:rStyle w:val="VerbatimChar"/>
+        </w:rPr>
+        <w:t xml:space="preserve">#&gt;  [39] "lead"                   "electrum"              </w:t>
+      </w:r>
+      <w:r>
+        <w:br w:type="textWrapping"/>
+      </w:r>
+      <w:r>
+        <w:rPr>
+          <w:rStyle w:val="VerbatimChar"/>
+        </w:rPr>
+        <w:t xml:space="preserve">#&gt;  [41] "other_metal"            "total_metal"           </w:t>
+      </w:r>
+      <w:r>
+        <w:br w:type="textWrapping"/>
+      </w:r>
+      <w:r>
+        <w:rPr>
+          <w:rStyle w:val="VerbatimChar"/>
+        </w:rPr>
+        <w:t xml:space="preserve">#&gt;  [43] "bone_ivory"             "faience_blue"          </w:t>
+      </w:r>
+      <w:r>
+        <w:br w:type="textWrapping"/>
+      </w:r>
+      <w:r>
+        <w:rPr>
+          <w:rStyle w:val="VerbatimChar"/>
+        </w:rPr>
+        <w:t xml:space="preserve">#&gt;  [45] "amber"                  "organics"              </w:t>
+      </w:r>
+      <w:r>
+        <w:br w:type="textWrapping"/>
+      </w:r>
+      <w:r>
+        <w:rPr>
+          <w:rStyle w:val="VerbatimChar"/>
+        </w:rPr>
+        <w:t xml:space="preserve">#&gt;  [47] "stone"                  "glass_paste"           </w:t>
+      </w:r>
+      <w:r>
+        <w:br w:type="textWrapping"/>
+      </w:r>
+      <w:r>
+        <w:rPr>
+          <w:rStyle w:val="VerbatimChar"/>
+        </w:rPr>
+        <w:t xml:space="preserve">#&gt;  [49] "clay"                   "unknown_mat"           </w:t>
+      </w:r>
+      <w:r>
+        <w:br w:type="textWrapping"/>
+      </w:r>
+      <w:r>
+        <w:rPr>
+          <w:rStyle w:val="VerbatimChar"/>
+        </w:rPr>
+        <w:t xml:space="preserve">#&gt;  [51] "total_object"           "adornment"             </w:t>
+      </w:r>
+      <w:r>
+        <w:br w:type="textWrapping"/>
+      </w:r>
+      <w:r>
+        <w:rPr>
+          <w:rStyle w:val="VerbatimChar"/>
+        </w:rPr>
+        <w:t xml:space="preserve">#&gt;  [53] "tool"                   "weapon"                </w:t>
+      </w:r>
+      <w:r>
+        <w:br w:type="textWrapping"/>
+      </w:r>
+      <w:r>
+        <w:rPr>
+          <w:rStyle w:val="VerbatimChar"/>
+        </w:rPr>
+        <w:t xml:space="preserve">#&gt;  [55] "model"                  "jewellery"             </w:t>
+      </w:r>
+      <w:r>
+        <w:br w:type="textWrapping"/>
+      </w:r>
+      <w:r>
+        <w:rPr>
+          <w:rStyle w:val="VerbatimChar"/>
+        </w:rPr>
+        <w:t xml:space="preserve">#&gt;  [57] "strip"                  "sheet"                 </w:t>
+      </w:r>
+      <w:r>
+        <w:br w:type="textWrapping"/>
+      </w:r>
+      <w:r>
+        <w:rPr>
+          <w:rStyle w:val="VerbatimChar"/>
+        </w:rPr>
+        <w:t xml:space="preserve">#&gt;  [59] "cooking"                "loom"                  </w:t>
+      </w:r>
+      <w:r>
+        <w:br w:type="textWrapping"/>
+      </w:r>
+      <w:r>
+        <w:rPr>
+          <w:rStyle w:val="VerbatimChar"/>
+        </w:rPr>
+        <w:t xml:space="preserve">#&gt;  [61] "clothing_armour"        "scarab"                </w:t>
+      </w:r>
+      <w:r>
+        <w:br w:type="textWrapping"/>
+      </w:r>
+      <w:r>
+        <w:rPr>
+          <w:rStyle w:val="VerbatimChar"/>
+        </w:rPr>
+        <w:t xml:space="preserve">#&gt;  [63] "coin"                   "component"             </w:t>
+      </w:r>
+      <w:r>
+        <w:br w:type="textWrapping"/>
+      </w:r>
+      <w:r>
+        <w:rPr>
+          <w:rStyle w:val="VerbatimChar"/>
+        </w:rPr>
+        <w:t xml:space="preserve">#&gt;  [65] "seal"                   "ornament"              </w:t>
+      </w:r>
+      <w:r>
+        <w:br w:type="textWrapping"/>
+      </w:r>
+      <w:r>
+        <w:rPr>
+          <w:rStyle w:val="VerbatimChar"/>
+        </w:rPr>
+        <w:t xml:space="preserve">#&gt;  [67] "fitting"                "vessel"                </w:t>
+      </w:r>
+      <w:r>
+        <w:br w:type="textWrapping"/>
+      </w:r>
+      <w:r>
+        <w:rPr>
+          <w:rStyle w:val="VerbatimChar"/>
+        </w:rPr>
+        <w:t xml:space="preserve">#&gt;  [69] "unidentified_use"       "other_use"             </w:t>
+      </w:r>
+      <w:r>
+        <w:br w:type="textWrapping"/>
+      </w:r>
+      <w:r>
+        <w:rPr>
+          <w:rStyle w:val="VerbatimChar"/>
+        </w:rPr>
+        <w:t xml:space="preserve">#&gt;  [71] "stirrup_jar"            "jar"                   </w:t>
+      </w:r>
+      <w:r>
+        <w:br w:type="textWrapping"/>
+      </w:r>
+      <w:r>
+        <w:rPr>
+          <w:rStyle w:val="VerbatimChar"/>
+        </w:rPr>
+        <w:t xml:space="preserve">#&gt;  [73] "flask"                  "oinochoai"             </w:t>
+      </w:r>
+      <w:r>
+        <w:br w:type="textWrapping"/>
+      </w:r>
+      <w:r>
+        <w:rPr>
+          <w:rStyle w:val="VerbatimChar"/>
+        </w:rPr>
+        <w:t xml:space="preserve">#&gt;  [75] "amphora"                "thelastron"            </w:t>
+      </w:r>
+      <w:r>
+        <w:br w:type="textWrapping"/>
+      </w:r>
+      <w:r>
+        <w:rPr>
+          <w:rStyle w:val="VerbatimChar"/>
+        </w:rPr>
+        <w:t xml:space="preserve">#&gt;  [77] "amphoriskos"            "hydria"                </w:t>
+      </w:r>
+      <w:r>
+        <w:br w:type="textWrapping"/>
+      </w:r>
+      <w:r>
+        <w:rPr>
+          <w:rStyle w:val="VerbatimChar"/>
+        </w:rPr>
+        <w:t xml:space="preserve">#&gt;  [79] "pithos"                 "jug_let"               </w:t>
+      </w:r>
+      <w:r>
+        <w:br w:type="textWrapping"/>
+      </w:r>
+      <w:r>
+        <w:rPr>
+          <w:rStyle w:val="VerbatimChar"/>
+        </w:rPr>
+        <w:t xml:space="preserve">#&gt;  [81] "olpe"                   "alabastron"            </w:t>
+      </w:r>
+      <w:r>
+        <w:br w:type="textWrapping"/>
+      </w:r>
+      <w:r>
+        <w:rPr>
+          <w:rStyle w:val="VerbatimChar"/>
+        </w:rPr>
+        <w:t xml:space="preserve">#&gt;  [83] "lentoid_flask"          "lekythos"              </w:t>
+      </w:r>
+      <w:r>
+        <w:br w:type="textWrapping"/>
+      </w:r>
+      <w:r>
+        <w:rPr>
+          <w:rStyle w:val="VerbatimChar"/>
+        </w:rPr>
+        <w:t xml:space="preserve">#&gt;  [85] "alabastron_aryballos"   "aryballos"             </w:t>
+      </w:r>
+      <w:r>
+        <w:br w:type="textWrapping"/>
+      </w:r>
+      <w:r>
+        <w:rPr>
+          <w:rStyle w:val="VerbatimChar"/>
+        </w:rPr>
+        <w:t xml:space="preserve">#&gt;  [87] "bottle"                 "bird_askos"            </w:t>
+      </w:r>
+      <w:r>
+        <w:br w:type="textWrapping"/>
+      </w:r>
+      <w:r>
+        <w:rPr>
+          <w:rStyle w:val="VerbatimChar"/>
+        </w:rPr>
+        <w:t xml:space="preserve">#&gt;  [89] "pyxis"                  "dinos"                 </w:t>
+      </w:r>
+      <w:r>
+        <w:br w:type="textWrapping"/>
+      </w:r>
+      <w:r>
+        <w:rPr>
+          <w:rStyle w:val="VerbatimChar"/>
+        </w:rPr>
+        <w:t xml:space="preserve">#&gt;  [91] "krater"                 "krateriskos"           </w:t>
+      </w:r>
+      <w:r>
+        <w:br w:type="textWrapping"/>
+      </w:r>
+      <w:r>
+        <w:rPr>
+          <w:rStyle w:val="VerbatimChar"/>
+        </w:rPr>
+        <w:t xml:space="preserve">#&gt;  [93] "lekanis"                "skyphos"               </w:t>
+      </w:r>
+      <w:r>
+        <w:br w:type="textWrapping"/>
+      </w:r>
+      <w:r>
+        <w:rPr>
+          <w:rStyle w:val="VerbatimChar"/>
+        </w:rPr>
+        <w:t xml:space="preserve">#&gt;  [95] "bowl"                   "cup"                   </w:t>
+      </w:r>
+      <w:r>
+        <w:br w:type="textWrapping"/>
+      </w:r>
+      <w:r>
+        <w:rPr>
+          <w:rStyle w:val="VerbatimChar"/>
+        </w:rPr>
+        <w:t xml:space="preserve">#&gt;  [97] "kantharos"              "plate_tray"            </w:t>
+      </w:r>
+      <w:r>
+        <w:br w:type="textWrapping"/>
+      </w:r>
+      <w:r>
+        <w:rPr>
+          <w:rStyle w:val="VerbatimChar"/>
+        </w:rPr>
+        <w:t xml:space="preserve">#&gt;  [99] "kotyle"                 "kalathos"              </w:t>
+      </w:r>
+      <w:r>
+        <w:br w:type="textWrapping"/>
+      </w:r>
+      <w:r>
+        <w:rPr>
+          <w:rStyle w:val="VerbatimChar"/>
+        </w:rPr>
+        <w:t xml:space="preserve">#&gt; [101] "lid"                    "larnax"                </w:t>
+      </w:r>
+      <w:r>
+        <w:br w:type="textWrapping"/>
+      </w:r>
+      <w:r>
+        <w:rPr>
+          <w:rStyle w:val="VerbatimChar"/>
+        </w:rPr>
+        <w:t xml:space="preserve">#&gt; [103] "stand"                  "house_model"           </w:t>
+      </w:r>
+      <w:r>
+        <w:br w:type="textWrapping"/>
+      </w:r>
+      <w:r>
+        <w:rPr>
+          <w:rStyle w:val="VerbatimChar"/>
+        </w:rPr>
+        <w:t xml:space="preserve">#&gt; [105] "kernos"                 "other_vessel"          </w:t>
+      </w:r>
+      <w:r>
+        <w:br w:type="textWrapping"/>
+      </w:r>
+      <w:r>
+        <w:rPr>
+          <w:rStyle w:val="VerbatimChar"/>
+        </w:rPr>
+        <w:t xml:space="preserve">#&gt; [107] "unidentified_vessel"    "total_open_vessel"     </w:t>
+      </w:r>
+      <w:r>
+        <w:br w:type="textWrapping"/>
+      </w:r>
+      <w:r>
+        <w:rPr>
+          <w:rStyle w:val="VerbatimChar"/>
+        </w:rPr>
+        <w:t xml:space="preserve">#&gt; [109] "total_closed_vessel"    "total_other_vessel"    </w:t>
+      </w:r>
+      <w:r>
+        <w:br w:type="textWrapping"/>
+      </w:r>
+      <w:r>
+        <w:rPr>
+          <w:rStyle w:val="VerbatimChar"/>
+        </w:rPr>
+        <w:t xml:space="preserve">#&gt; [111] "total_pottery"          "total_finds"           </w:t>
+      </w:r>
+      <w:r>
+        <w:br w:type="textWrapping"/>
+      </w:r>
+      <w:r>
+        <w:rPr>
+          <w:rStyle w:val="VerbatimChar"/>
+        </w:rPr>
+        <w:t xml:space="preserve">#&gt; [113] "total_import"           "total_import_imitation"</w:t>
+      </w:r>
+      <w:r>
+        <w:br w:type="textWrapping"/>
+      </w:r>
+      <w:r>
+        <w:rPr>
+          <w:rStyle w:val="VerbatimChar"/>
+        </w:rPr>
+        <w:t xml:space="preserve">#&gt; [115] "total_imitation"        "antique"               </w:t>
+      </w:r>
+      <w:r>
+        <w:br w:type="textWrapping"/>
+      </w:r>
+      <w:r>
+        <w:rPr>
+          <w:rStyle w:val="VerbatimChar"/>
+        </w:rPr>
+        <w:t xml:space="preserve">#&gt; [117] "pithoi1100.1050"        "pithoi1050.1000"       </w:t>
+      </w:r>
+      <w:r>
+        <w:br w:type="textWrapping"/>
+      </w:r>
+      <w:r>
+        <w:rPr>
+          <w:rStyle w:val="VerbatimChar"/>
+        </w:rPr>
+        <w:t xml:space="preserve">#&gt; [119] "pithoi1000.950"         "pithoi950.900"         </w:t>
+      </w:r>
+      <w:r>
+        <w:br w:type="textWrapping"/>
+      </w:r>
+      <w:r>
+        <w:rPr>
+          <w:rStyle w:val="VerbatimChar"/>
+        </w:rPr>
+        <w:t xml:space="preserve">#&gt; [121] "pithoi900.850"          "pithoi850.800"         </w:t>
+      </w:r>
+      <w:r>
+        <w:br w:type="textWrapping"/>
+      </w:r>
+      <w:r>
+        <w:rPr>
+          <w:rStyle w:val="VerbatimChar"/>
+        </w:rPr>
+        <w:t xml:space="preserve">#&gt; [123] "pithoi800.750"          "pithoi750.700"         </w:t>
+      </w:r>
+      <w:r>
+        <w:br w:type="textWrapping"/>
+      </w:r>
+      <w:r>
+        <w:rPr>
+          <w:rStyle w:val="VerbatimChar"/>
+        </w:rPr>
+        <w:t xml:space="preserve">#&gt; [125] "pithoi700.650"          "pithoi650.600"         </w:t>
+      </w:r>
+      <w:r>
+        <w:br w:type="textWrapping"/>
+      </w:r>
+      <w:r>
+        <w:rPr>
+          <w:rStyle w:val="VerbatimChar"/>
+        </w:rPr>
+        <w:t xml:space="preserve">#&gt; [127] "pots1100.1050"          "pots1050.1000"         </w:t>
+      </w:r>
+      <w:r>
+        <w:br w:type="textWrapping"/>
+      </w:r>
+      <w:r>
+        <w:rPr>
+          <w:rStyle w:val="VerbatimChar"/>
+        </w:rPr>
+        <w:t xml:space="preserve">#&gt; [129] "pots1000.950"           "pots950.900"           </w:t>
+      </w:r>
+      <w:r>
+        <w:br w:type="textWrapping"/>
+      </w:r>
+      <w:r>
+        <w:rPr>
+          <w:rStyle w:val="VerbatimChar"/>
+        </w:rPr>
+        <w:t xml:space="preserve">#&gt; [131] "pots900.850"            "pots850.800"           </w:t>
+      </w:r>
+      <w:r>
+        <w:br w:type="textWrapping"/>
+      </w:r>
+      <w:r>
+        <w:rPr>
+          <w:rStyle w:val="VerbatimChar"/>
+        </w:rPr>
+        <w:t xml:space="preserve">#&gt; [133] "pots800.750"            "pots750.700"           </w:t>
+      </w:r>
+      <w:r>
+        <w:br w:type="textWrapping"/>
+      </w:r>
+      <w:r>
+        <w:rPr>
+          <w:rStyle w:val="VerbatimChar"/>
+        </w:rPr>
+        <w:t xml:space="preserve">#&gt; [135] "pots700.650"            "pots650.600"           </w:t>
+      </w:r>
+      <w:r>
+        <w:br w:type="textWrapping"/>
+      </w:r>
+      <w:r>
+        <w:rPr>
+          <w:rStyle w:val="VerbatimChar"/>
+        </w:rPr>
+        <w:t xml:space="preserve">#&gt; [137] "SMpithoi"               "EPGpithoi"             </w:t>
+      </w:r>
+      <w:r>
+        <w:br w:type="textWrapping"/>
+      </w:r>
+      <w:r>
+        <w:rPr>
+          <w:rStyle w:val="VerbatimChar"/>
+        </w:rPr>
+        <w:t xml:space="preserve">#&gt; [139] "MPGpithoi"              "LPGpithoi"             </w:t>
+      </w:r>
+      <w:r>
+        <w:br w:type="textWrapping"/>
+      </w:r>
+      <w:r>
+        <w:rPr>
+          <w:rStyle w:val="VerbatimChar"/>
+        </w:rPr>
+        <w:t xml:space="preserve">#&gt; [141] "PGBpithoi"              "EGpithoi"              </w:t>
+      </w:r>
+      <w:r>
+        <w:br w:type="textWrapping"/>
+      </w:r>
+      <w:r>
+        <w:rPr>
+          <w:rStyle w:val="VerbatimChar"/>
+        </w:rPr>
+        <w:t xml:space="preserve">#&gt; [143] "MGpithoi"               "LGpithoi"              </w:t>
+      </w:r>
+      <w:r>
+        <w:br w:type="textWrapping"/>
+      </w:r>
+      <w:r>
+        <w:rPr>
+          <w:rStyle w:val="VerbatimChar"/>
+        </w:rPr>
+        <w:t xml:space="preserve">#&gt; [145] "EOpithoi"               "LOpithoi"              </w:t>
+      </w:r>
+      <w:r>
+        <w:br w:type="textWrapping"/>
+      </w:r>
+      <w:r>
+        <w:rPr>
+          <w:rStyle w:val="VerbatimChar"/>
+        </w:rPr>
+        <w:t xml:space="preserve">#&gt; [147] "SMpots"                 "EPGpots"               </w:t>
+      </w:r>
+      <w:r>
+        <w:br w:type="textWrapping"/>
+      </w:r>
+      <w:r>
+        <w:rPr>
+          <w:rStyle w:val="VerbatimChar"/>
+        </w:rPr>
+        <w:t xml:space="preserve">#&gt; [149] "MPGpots"                "LPGpots"               </w:t>
+      </w:r>
+      <w:r>
+        <w:br w:type="textWrapping"/>
+      </w:r>
+      <w:r>
+        <w:rPr>
+          <w:rStyle w:val="VerbatimChar"/>
+        </w:rPr>
+        <w:t xml:space="preserve">#&gt; [151] "PGBpots"                "EGpots"                </w:t>
+      </w:r>
+      <w:r>
+        <w:br w:type="textWrapping"/>
+      </w:r>
+      <w:r>
+        <w:rPr>
+          <w:rStyle w:val="VerbatimChar"/>
+        </w:rPr>
+        <w:t xml:space="preserve">#&gt; [153] "MGpots"                 "LGpots"                </w:t>
+      </w:r>
+      <w:r>
+        <w:br w:type="textWrapping"/>
+      </w:r>
+      <w:r>
+        <w:rPr>
+          <w:rStyle w:val="VerbatimChar"/>
+        </w:rPr>
+        <w:t xml:space="preserve">#&gt; [155] "EOpots"                 "LOpots"                </w:t>
+      </w:r>
+      <w:r>
+        <w:br w:type="textWrapping"/>
+      </w:r>
+      <w:r>
+        <w:rPr>
+          <w:rStyle w:val="VerbatimChar"/>
+        </w:rPr>
+        <w:t xml:space="preserve">#&gt; [157] "X1100"                  "X1090"                 </w:t>
+      </w:r>
+      <w:r>
+        <w:br w:type="textWrapping"/>
+      </w:r>
+      <w:r>
+        <w:rPr>
+          <w:rStyle w:val="VerbatimChar"/>
+        </w:rPr>
+        <w:t xml:space="preserve">#&gt; [159] "X1080"                  "X1070"                 </w:t>
+      </w:r>
+      <w:r>
+        <w:br w:type="textWrapping"/>
+      </w:r>
+      <w:r>
+        <w:rPr>
+          <w:rStyle w:val="VerbatimChar"/>
+        </w:rPr>
+        <w:t xml:space="preserve">#&gt; [161] "X1060"                  "X1050"                 </w:t>
+      </w:r>
+      <w:r>
+        <w:br w:type="textWrapping"/>
+      </w:r>
+      <w:r>
+        <w:rPr>
+          <w:rStyle w:val="VerbatimChar"/>
+        </w:rPr>
+        <w:t xml:space="preserve">#&gt; [163] "X1040"                  "X1030"                 </w:t>
+      </w:r>
+      <w:r>
+        <w:br w:type="textWrapping"/>
+      </w:r>
+      <w:r>
+        <w:rPr>
+          <w:rStyle w:val="VerbatimChar"/>
+        </w:rPr>
+        <w:t xml:space="preserve">#&gt; [165] "X1020"                  "X1010"                 </w:t>
+      </w:r>
+      <w:r>
+        <w:br w:type="textWrapping"/>
+      </w:r>
+      <w:r>
+        <w:rPr>
+          <w:rStyle w:val="VerbatimChar"/>
+        </w:rPr>
+        <w:t xml:space="preserve">#&gt; [167] "X1000"                  "X990"                  </w:t>
+      </w:r>
+      <w:r>
+        <w:br w:type="textWrapping"/>
+      </w:r>
+      <w:r>
+        <w:rPr>
+          <w:rStyle w:val="VerbatimChar"/>
+        </w:rPr>
+        <w:t xml:space="preserve">#&gt; [169] "X980"                   "X970"                  </w:t>
+      </w:r>
+      <w:r>
+        <w:br w:type="textWrapping"/>
+      </w:r>
+      <w:r>
+        <w:rPr>
+          <w:rStyle w:val="VerbatimChar"/>
+        </w:rPr>
+        <w:t xml:space="preserve">#&gt; [171] "X960"                   "X950"                  </w:t>
+      </w:r>
+      <w:r>
+        <w:br w:type="textWrapping"/>
+      </w:r>
+      <w:r>
+        <w:rPr>
+          <w:rStyle w:val="VerbatimChar"/>
+        </w:rPr>
+        <w:t xml:space="preserve">#&gt; [173] "X940"                   "X930"                  </w:t>
+      </w:r>
+      <w:r>
+        <w:br w:type="textWrapping"/>
+      </w:r>
+      <w:r>
+        <w:rPr>
+          <w:rStyle w:val="VerbatimChar"/>
+        </w:rPr>
+        <w:t xml:space="preserve">#&gt; [175] "X920"                   "X910"                  </w:t>
+      </w:r>
+      <w:r>
+        <w:br w:type="textWrapping"/>
+      </w:r>
+      <w:r>
+        <w:rPr>
+          <w:rStyle w:val="VerbatimChar"/>
+        </w:rPr>
+        <w:t xml:space="preserve">#&gt; [177] "X900"                   "X890"                  </w:t>
+      </w:r>
+      <w:r>
+        <w:br w:type="textWrapping"/>
+      </w:r>
+      <w:r>
+        <w:rPr>
+          <w:rStyle w:val="VerbatimChar"/>
+        </w:rPr>
+        <w:t xml:space="preserve">#&gt; [179] "X880"                   "X870"                  </w:t>
+      </w:r>
+      <w:r>
+        <w:br w:type="textWrapping"/>
+      </w:r>
+      <w:r>
+        <w:rPr>
+          <w:rStyle w:val="VerbatimChar"/>
+        </w:rPr>
+        <w:t xml:space="preserve">#&gt; [181] "X860"                   "X850"                  </w:t>
+      </w:r>
+      <w:r>
+        <w:br w:type="textWrapping"/>
+      </w:r>
+      <w:r>
+        <w:rPr>
+          <w:rStyle w:val="VerbatimChar"/>
+        </w:rPr>
+        <w:t xml:space="preserve">#&gt; [183] "X840"                   "X830"                  </w:t>
+      </w:r>
+      <w:r>
+        <w:br w:type="textWrapping"/>
+      </w:r>
+      <w:r>
+        <w:rPr>
+          <w:rStyle w:val="VerbatimChar"/>
+        </w:rPr>
+        <w:t xml:space="preserve">#&gt; [185] "X820"                   "X810"                  </w:t>
+      </w:r>
+      <w:r>
+        <w:br w:type="textWrapping"/>
+      </w:r>
+      <w:r>
+        <w:rPr>
+          <w:rStyle w:val="VerbatimChar"/>
+        </w:rPr>
+        <w:t xml:space="preserve">#&gt; [187] "X800"                   "X790"                  </w:t>
+      </w:r>
+      <w:r>
+        <w:br w:type="textWrapping"/>
+      </w:r>
+      <w:r>
+        <w:rPr>
+          <w:rStyle w:val="VerbatimChar"/>
+        </w:rPr>
+        <w:t xml:space="preserve">#&gt; [189] "X780"                   "X770"                  </w:t>
+      </w:r>
+      <w:r>
+        <w:br w:type="textWrapping"/>
+      </w:r>
+      <w:r>
+        <w:rPr>
+          <w:rStyle w:val="VerbatimChar"/>
+        </w:rPr>
+        <w:t xml:space="preserve">#&gt; [191] "X760"                   "X750"                  </w:t>
+      </w:r>
+      <w:r>
+        <w:br w:type="textWrapping"/>
+      </w:r>
+      <w:r>
+        <w:rPr>
+          <w:rStyle w:val="VerbatimChar"/>
+        </w:rPr>
+        <w:t xml:space="preserve">#&gt; [193] "X740"                   "X730"                  </w:t>
+      </w:r>
+      <w:r>
+        <w:br w:type="textWrapping"/>
+      </w:r>
+      <w:r>
+        <w:rPr>
+          <w:rStyle w:val="VerbatimChar"/>
+        </w:rPr>
+        <w:t xml:space="preserve">#&gt; [195] "X720"                   "X710"                  </w:t>
+      </w:r>
+      <w:r>
+        <w:br w:type="textWrapping"/>
+      </w:r>
+      <w:r>
+        <w:rPr>
+          <w:rStyle w:val="VerbatimChar"/>
+        </w:rPr>
+        <w:t xml:space="preserve">#&gt; [197] "X700"                   "X690"                  </w:t>
+      </w:r>
+      <w:r>
+        <w:br w:type="textWrapping"/>
+      </w:r>
+      <w:r>
+        <w:rPr>
+          <w:rStyle w:val="VerbatimChar"/>
+        </w:rPr>
+        <w:t xml:space="preserve">#&gt; [199] "X680"                   "X670"                  </w:t>
+      </w:r>
+      <w:r>
+        <w:br w:type="textWrapping"/>
+      </w:r>
+      <w:r>
+        <w:rPr>
+          <w:rStyle w:val="VerbatimChar"/>
+        </w:rPr>
+        <w:t xml:space="preserve">#&gt; [201] "X660"                   "X650"                  </w:t>
+      </w:r>
+      <w:r>
+        <w:br w:type="textWrapping"/>
+      </w:r>
+      <w:r>
+        <w:rPr>
+          <w:rStyle w:val="VerbatimChar"/>
+        </w:rPr>
+        <w:t xml:space="preserve">#&gt; [203] "X640"                   "X630"                  </w:t>
+      </w:r>
+      <w:r>
+        <w:br w:type="textWrapping"/>
+      </w:r>
+      <w:r>
+        <w:rPr>
+          <w:rStyle w:val="VerbatimChar"/>
+        </w:rPr>
+        <w:t xml:space="preserve">#&gt; [205] "X620"                   "X610"                  </w:t>
+      </w:r>
+      <w:r>
+        <w:br w:type="textWrapping"/>
+      </w:r>
+      <w:r>
+        <w:rPr>
+          <w:rStyle w:val="VerbatimChar"/>
+        </w:rPr>
+        <w:t xml:space="preserve">#&gt; [207] "pithoi1100"             "pithoi1090"            </w:t>
+      </w:r>
+      <w:r>
+        <w:br w:type="textWrapping"/>
+      </w:r>
+      <w:r>
+        <w:rPr>
+          <w:rStyle w:val="VerbatimChar"/>
+        </w:rPr>
+        <w:t xml:space="preserve">#&gt; [209] "pithoi1080"             "pithoi1070"            </w:t>
+      </w:r>
+      <w:r>
+        <w:br w:type="textWrapping"/>
+      </w:r>
+      <w:r>
+        <w:rPr>
+          <w:rStyle w:val="VerbatimChar"/>
+        </w:rPr>
+        <w:t xml:space="preserve">#&gt; [211] "pithoi1060"             "pithoi1050"            </w:t>
+      </w:r>
+      <w:r>
+        <w:br w:type="textWrapping"/>
+      </w:r>
+      <w:r>
+        <w:rPr>
+          <w:rStyle w:val="VerbatimChar"/>
+        </w:rPr>
+        <w:t xml:space="preserve">#&gt; [213] "pithoi1040"             "pithoi1030"            </w:t>
+      </w:r>
+      <w:r>
+        <w:br w:type="textWrapping"/>
+      </w:r>
+      <w:r>
+        <w:rPr>
+          <w:rStyle w:val="VerbatimChar"/>
+        </w:rPr>
+        <w:t xml:space="preserve">#&gt; [215] "pithoi1020"             "pithoi1010"            </w:t>
+      </w:r>
+      <w:r>
+        <w:br w:type="textWrapping"/>
+      </w:r>
+      <w:r>
+        <w:rPr>
+          <w:rStyle w:val="VerbatimChar"/>
+        </w:rPr>
+        <w:t xml:space="preserve">#&gt; [217] "pithoi1000"             "pithoi990"             </w:t>
+      </w:r>
+      <w:r>
+        <w:br w:type="textWrapping"/>
+      </w:r>
+      <w:r>
+        <w:rPr>
+          <w:rStyle w:val="VerbatimChar"/>
+        </w:rPr>
+        <w:t xml:space="preserve">#&gt; [219] "pithoi980"              "pithoi970"             </w:t>
+      </w:r>
+      <w:r>
+        <w:br w:type="textWrapping"/>
+      </w:r>
+      <w:r>
+        <w:rPr>
+          <w:rStyle w:val="VerbatimChar"/>
+        </w:rPr>
+        <w:t xml:space="preserve">#&gt; [221] "pithoi960"              "pithoi950"             </w:t>
+      </w:r>
+      <w:r>
+        <w:br w:type="textWrapping"/>
+      </w:r>
+      <w:r>
+        <w:rPr>
+          <w:rStyle w:val="VerbatimChar"/>
+        </w:rPr>
+        <w:t xml:space="preserve">#&gt; [223] "pithoi940"              "pithoi930"             </w:t>
+      </w:r>
+      <w:r>
+        <w:br w:type="textWrapping"/>
+      </w:r>
+      <w:r>
+        <w:rPr>
+          <w:rStyle w:val="VerbatimChar"/>
+        </w:rPr>
+        <w:t xml:space="preserve">#&gt; [225] "pithoi920"              "pithoi910"             </w:t>
+      </w:r>
+      <w:r>
+        <w:br w:type="textWrapping"/>
+      </w:r>
+      <w:r>
+        <w:rPr>
+          <w:rStyle w:val="VerbatimChar"/>
+        </w:rPr>
+        <w:t xml:space="preserve">#&gt; [227] "pithoi900"              "pithoi890"             </w:t>
+      </w:r>
+      <w:r>
+        <w:br w:type="textWrapping"/>
+      </w:r>
+      <w:r>
+        <w:rPr>
+          <w:rStyle w:val="VerbatimChar"/>
+        </w:rPr>
+        <w:t xml:space="preserve">#&gt; [229] "pithoi880"              "pithoi870"             </w:t>
+      </w:r>
+      <w:r>
+        <w:br w:type="textWrapping"/>
+      </w:r>
+      <w:r>
+        <w:rPr>
+          <w:rStyle w:val="VerbatimChar"/>
+        </w:rPr>
+        <w:t xml:space="preserve">#&gt; [231] "pithoi860"              "pithoi850"             </w:t>
+      </w:r>
+      <w:r>
+        <w:br w:type="textWrapping"/>
+      </w:r>
+      <w:r>
+        <w:rPr>
+          <w:rStyle w:val="VerbatimChar"/>
+        </w:rPr>
+        <w:t xml:space="preserve">#&gt; [233] "pithoi840"              "pithoi830"             </w:t>
+      </w:r>
+      <w:r>
+        <w:br w:type="textWrapping"/>
+      </w:r>
+      <w:r>
+        <w:rPr>
+          <w:rStyle w:val="VerbatimChar"/>
+        </w:rPr>
+        <w:t xml:space="preserve">#&gt; [235] "pithoi820"              "pithoi810"             </w:t>
+      </w:r>
+      <w:r>
+        <w:br w:type="textWrapping"/>
+      </w:r>
+      <w:r>
+        <w:rPr>
+          <w:rStyle w:val="VerbatimChar"/>
+        </w:rPr>
+        <w:t xml:space="preserve">#&gt; [237] "pithoi800"              "pithoi790"             </w:t>
+      </w:r>
+      <w:r>
+        <w:br w:type="textWrapping"/>
+      </w:r>
+      <w:r>
+        <w:rPr>
+          <w:rStyle w:val="VerbatimChar"/>
+        </w:rPr>
+        <w:t xml:space="preserve">#&gt; [239] "pithoi780"              "pithoi770"             </w:t>
+      </w:r>
+      <w:r>
+        <w:br w:type="textWrapping"/>
+      </w:r>
+      <w:r>
+        <w:rPr>
+          <w:rStyle w:val="VerbatimChar"/>
+        </w:rPr>
+        <w:t xml:space="preserve">#&gt; [241] "pithoi760"              "pithoi750"             </w:t>
+      </w:r>
+      <w:r>
+        <w:br w:type="textWrapping"/>
+      </w:r>
+      <w:r>
+        <w:rPr>
+          <w:rStyle w:val="VerbatimChar"/>
+        </w:rPr>
+        <w:t xml:space="preserve">#&gt; [243] "pithoi740"              "pithoi730"             </w:t>
+      </w:r>
+      <w:r>
+        <w:br w:type="textWrapping"/>
+      </w:r>
+      <w:r>
+        <w:rPr>
+          <w:rStyle w:val="VerbatimChar"/>
+        </w:rPr>
+        <w:t xml:space="preserve">#&gt; [245] "pithoi720"              "pithoi710"             </w:t>
+      </w:r>
+      <w:r>
+        <w:br w:type="textWrapping"/>
+      </w:r>
+      <w:r>
+        <w:rPr>
+          <w:rStyle w:val="VerbatimChar"/>
+        </w:rPr>
+        <w:t xml:space="preserve">#&gt; [247] "pithoi700"              "pithoi690"             </w:t>
+      </w:r>
+      <w:r>
+        <w:br w:type="textWrapping"/>
+      </w:r>
+      <w:r>
+        <w:rPr>
+          <w:rStyle w:val="VerbatimChar"/>
+        </w:rPr>
+        <w:t xml:space="preserve">#&gt; [249] "pithoi680"              "pithoi670"             </w:t>
+      </w:r>
+      <w:r>
+        <w:br w:type="textWrapping"/>
+      </w:r>
+      <w:r>
+        <w:rPr>
+          <w:rStyle w:val="VerbatimChar"/>
+        </w:rPr>
+        <w:t xml:space="preserve">#&gt; [251] "pithoi660"              "pithoi650"             </w:t>
+      </w:r>
+      <w:r>
+        <w:br w:type="textWrapping"/>
+      </w:r>
+      <w:r>
+        <w:rPr>
+          <w:rStyle w:val="VerbatimChar"/>
+        </w:rPr>
+        <w:t xml:space="preserve">#&gt; [253] "pithoi640"              "pithoi630"             </w:t>
+      </w:r>
+      <w:r>
+        <w:br w:type="textWrapping"/>
+      </w:r>
+      <w:r>
+        <w:rPr>
+          <w:rStyle w:val="VerbatimChar"/>
+        </w:rPr>
+        <w:t xml:space="preserve">#&gt; [255] "pithoi620"              "pithoi610"</w:t>
+      </w:r>
+    </w:p>
+    <w:p>
+      <w:pPr>
+        <w:pStyle w:val="FirstParagraph"/>
+      </w:pPr>
       <w:r>
         <w:drawing>
           <wp:inline>
@@ -5087,7 +5067,7 @@
               <a:graphicData uri="http://schemas.openxmlformats.org/drawingml/2006/picture">
                 <pic:pic>
                   <pic:nvPicPr>
-                    <pic:cNvPr descr="../figures/aorist_tomb_adjust-4.png" id="0" name="Picture"/>
+                    <pic:cNvPr descr="../figures/aorist_tomb_adjust-3.png" id="0" name="Picture"/>
                     <pic:cNvPicPr>
                       <a:picLocks noChangeArrowheads="1" noChangeAspect="1"/>
                     </pic:cNvPicPr>
@@ -5129,7 +5109,7 @@
               <a:graphicData uri="http://schemas.openxmlformats.org/drawingml/2006/picture">
                 <pic:pic>
                   <pic:nvPicPr>
-                    <pic:cNvPr descr="../figures/aorist_tomb_adjust-5.png" id="0" name="Picture"/>
+                    <pic:cNvPr descr="../figures/aorist_tomb_adjust-4.png" id="0" name="Picture"/>
                     <pic:cNvPicPr>
                       <a:picLocks noChangeArrowheads="1" noChangeAspect="1"/>
                     </pic:cNvPicPr>
@@ -5161,11 +5141,6 @@
           </wp:inline>
         </w:drawing>
       </w:r>
-    </w:p>
-    <w:p>
-      <w:pPr>
-        <w:pStyle w:val="BodyText"/>
-      </w:pPr>
       <w:r>
         <w:drawing>
           <wp:inline>
@@ -5176,7 +5151,7 @@
               <a:graphicData uri="http://schemas.openxmlformats.org/drawingml/2006/picture">
                 <pic:pic>
                   <pic:nvPicPr>
-                    <pic:cNvPr descr="../figures/rates%20of%20burials-1.png" id="0" name="Picture"/>
+                    <pic:cNvPr descr="../figures/aorist_tomb_adjust-5.png" id="0" name="Picture"/>
                     <pic:cNvPicPr>
                       <a:picLocks noChangeArrowheads="1" noChangeAspect="1"/>
                     </pic:cNvPicPr>
@@ -5211,10 +5186,57 @@
     </w:p>
     <w:p>
       <w:pPr>
+        <w:pStyle w:val="BodyText"/>
+      </w:pPr>
+      <w:r>
+        <w:drawing>
+          <wp:inline>
+            <wp:extent cx="4595937" cy="3676749"/>
+            <wp:effectExtent b="0" l="0" r="0" t="0"/>
+            <wp:docPr descr="" title="" id="1" name="Picture"/>
+            <a:graphic>
+              <a:graphicData uri="http://schemas.openxmlformats.org/drawingml/2006/picture">
+                <pic:pic>
+                  <pic:nvPicPr>
+                    <pic:cNvPr descr="../figures/rates%20of%20burials-1.png" id="0" name="Picture"/>
+                    <pic:cNvPicPr>
+                      <a:picLocks noChangeArrowheads="1" noChangeAspect="1"/>
+                    </pic:cNvPicPr>
+                  </pic:nvPicPr>
+                  <pic:blipFill>
+                    <a:blip r:embed="rId59"/>
+                    <a:stretch>
+                      <a:fillRect/>
+                    </a:stretch>
+                  </pic:blipFill>
+                  <pic:spPr bwMode="auto">
+                    <a:xfrm>
+                      <a:off x="0" y="0"/>
+                      <a:ext cx="4595937" cy="3676749"/>
+                    </a:xfrm>
+                    <a:prstGeom prst="rect">
+                      <a:avLst/>
+                    </a:prstGeom>
+                    <a:noFill/>
+                    <a:ln w="9525">
+                      <a:noFill/>
+                      <a:headEnd/>
+                      <a:tailEnd/>
+                    </a:ln>
+                  </pic:spPr>
+                </pic:pic>
+              </a:graphicData>
+            </a:graphic>
+          </wp:inline>
+        </w:drawing>
+      </w:r>
+    </w:p>
+    <w:p>
+      <w:pPr>
         <w:pStyle w:val="Heading1"/>
       </w:pPr>
-      <w:bookmarkStart w:id="59" w:name="results"/>
-      <w:bookmarkEnd w:id="59"/>
+      <w:bookmarkStart w:id="60" w:name="results"/>
+      <w:bookmarkEnd w:id="60"/>
       <w:r>
         <w:t xml:space="preserve">Results</w:t>
       </w:r>
@@ -5223,8 +5245,8 @@
       <w:pPr>
         <w:pStyle w:val="Heading1"/>
       </w:pPr>
-      <w:bookmarkStart w:id="60" w:name="discussion"/>
-      <w:bookmarkEnd w:id="60"/>
+      <w:bookmarkStart w:id="61" w:name="discussion"/>
+      <w:bookmarkEnd w:id="61"/>
       <w:r>
         <w:t xml:space="preserve">Discussion</w:t>
       </w:r>
@@ -5233,8 +5255,8 @@
       <w:pPr>
         <w:pStyle w:val="Heading1"/>
       </w:pPr>
-      <w:bookmarkStart w:id="61" w:name="conclusion"/>
-      <w:bookmarkEnd w:id="61"/>
+      <w:bookmarkStart w:id="62" w:name="conclusion"/>
+      <w:bookmarkEnd w:id="62"/>
       <w:r>
         <w:t xml:space="preserve">Conclusion</w:t>
       </w:r>
@@ -5243,8 +5265,8 @@
       <w:pPr>
         <w:pStyle w:val="Heading1"/>
       </w:pPr>
-      <w:bookmarkStart w:id="62" w:name="acknowledgements"/>
-      <w:bookmarkEnd w:id="62"/>
+      <w:bookmarkStart w:id="63" w:name="acknowledgements"/>
+      <w:bookmarkEnd w:id="63"/>
       <w:r>
         <w:t xml:space="preserve">Acknowledgements</w:t>
       </w:r>
@@ -5253,8 +5275,8 @@
       <w:pPr>
         <w:pStyle w:val="Heading5"/>
       </w:pPr>
-      <w:bookmarkStart w:id="63" w:name="pagebreak"/>
-      <w:bookmarkEnd w:id="63"/>
+      <w:bookmarkStart w:id="64" w:name="pagebreak"/>
+      <w:bookmarkEnd w:id="64"/>
       <w:r>
         <w:t xml:space="preserve">pagebreak</w:t>
       </w:r>
@@ -5263,8 +5285,8 @@
       <w:pPr>
         <w:pStyle w:val="Heading1"/>
       </w:pPr>
-      <w:bookmarkStart w:id="64" w:name="references"/>
-      <w:bookmarkEnd w:id="64"/>
+      <w:bookmarkStart w:id="65" w:name="references"/>
+      <w:bookmarkEnd w:id="65"/>
       <w:r>
         <w:t xml:space="preserve">References</w:t>
       </w:r>
@@ -5291,7 +5313,7 @@
       <w:r>
         <w:t xml:space="preserve">98 (3): 389–410. doi:</w:t>
       </w:r>
-      <w:hyperlink r:id="rId65">
+      <w:hyperlink r:id="rId66">
         <w:r>
           <w:rPr>
             <w:rStyle w:val="Hyperlink"/>
@@ -5313,7 +5335,7 @@
       <w:r>
         <w:t xml:space="preserve"> </w:t>
       </w:r>
-      <w:hyperlink r:id="rId66">
+      <w:hyperlink r:id="rId67">
         <w:r>
           <w:rPr>
             <w:rStyle w:val="Hyperlink"/>
@@ -5496,7 +5518,7 @@
       <w:r>
         <w:t xml:space="preserve">96 (1976): 8–17. doi:</w:t>
       </w:r>
-      <w:hyperlink r:id="rId67">
+      <w:hyperlink r:id="rId68">
         <w:r>
           <w:rPr>
             <w:rStyle w:val="Hyperlink"/>
@@ -6459,7 +6481,7 @@
       <w:r>
         <w:t xml:space="preserve">24 (2). Springer US: 424–450. doi:</w:t>
       </w:r>
-      <w:hyperlink r:id="rId68">
+      <w:hyperlink r:id="rId69">
         <w:r>
           <w:rPr>
             <w:rStyle w:val="Hyperlink"/>
@@ -6636,7 +6658,7 @@
       <w:r>
         <w:t xml:space="preserve">132 (4): 667–670. doi:</w:t>
       </w:r>
-      <w:hyperlink r:id="rId69">
+      <w:hyperlink r:id="rId70">
         <w:r>
           <w:rPr>
             <w:rStyle w:val="Hyperlink"/>
@@ -7022,8 +7044,8 @@
       <w:pPr>
         <w:pStyle w:val="Heading5"/>
       </w:pPr>
-      <w:bookmarkStart w:id="70" w:name="pagebreak-1"/>
-      <w:bookmarkEnd w:id="70"/>
+      <w:bookmarkStart w:id="71" w:name="pagebreak-1"/>
+      <w:bookmarkEnd w:id="71"/>
       <w:r>
         <w:t xml:space="preserve">pagebreak</w:t>
       </w:r>
@@ -7032,8 +7054,8 @@
       <w:pPr>
         <w:pStyle w:val="Heading3"/>
       </w:pPr>
-      <w:bookmarkStart w:id="71" w:name="colophon"/>
-      <w:bookmarkEnd w:id="71"/>
+      <w:bookmarkStart w:id="72" w:name="colophon"/>
+      <w:bookmarkEnd w:id="72"/>
       <w:r>
         <w:t xml:space="preserve">Colophon</w:t>
       </w:r>
@@ -7043,7 +7065,7 @@
         <w:pStyle w:val="FirstParagraph"/>
       </w:pPr>
       <w:r>
-        <w:t xml:space="preserve">This report was generated on 2019-04-01 17:33:31 using the following computational environment and dependencies:</w:t>
+        <w:t xml:space="preserve">This report was generated on 2019-04-10 15:42:02 using the following computational environment and dependencies:</w:t>
       </w:r>
     </w:p>
     <w:p>
@@ -7144,7 +7166,7 @@
         <w:rPr>
           <w:rStyle w:val="VerbatimChar"/>
         </w:rPr>
-        <w:t xml:space="preserve">#&gt;  date     2019-04-01                  </w:t>
+        <w:t xml:space="preserve">#&gt;  date     2019-04-10                  </w:t>
       </w:r>
       <w:r>
         <w:br w:type="textWrapping"/>
@@ -7784,7 +7806,7 @@
         <w:rPr>
           <w:rStyle w:val="VerbatimChar"/>
         </w:rPr>
-        <w:t xml:space="preserve">#&gt; Head:     [e4badcf] 2019-03-29: image edits</w:t>
+        <w:t xml:space="preserve">#&gt; Head:     [29bc685] 2019-04-03: Writing up</w:t>
       </w:r>
     </w:p>
     <w:sectPr>
@@ -8371,7 +8393,7 @@
     </w:lvl>
   </w:abstractNum>
   <w:abstractNum w:abstractNumId="990">
-    <w:nsid w:val="a147e3cb"/>
+    <w:nsid w:val="dd1f5ec6"/>
     <w:multiLevelType w:val="multilevel"/>
     <w:lvl w:ilvl="0">
       <w:numFmt w:val="bullet"/>

</xml_diff>

<commit_message>
Writing analysis part 1
</commit_message>
<xml_diff>
--- a/analysis/paper/paper.docx
+++ b/analysis/paper/paper.docx
@@ -156,13 +156,13 @@
         <w:pStyle w:val="Date"/>
       </w:pPr>
       <w:r>
-        <w:t xml:space="preserve">10</w:t>
-      </w:r>
-      <w:r>
-        <w:t xml:space="preserve"> </w:t>
-      </w:r>
-      <w:r>
-        <w:t xml:space="preserve">April,</w:t>
+        <w:t xml:space="preserve">13</w:t>
+      </w:r>
+      <w:r>
+        <w:t xml:space="preserve"> </w:t>
+      </w:r>
+      <w:r>
+        <w:t xml:space="preserve">May,</w:t>
       </w:r>
       <w:r>
         <w:t xml:space="preserve"> </w:t>
@@ -1703,7 +1703,7 @@
         <w:t xml:space="preserve"> </w:t>
       </w:r>
       <w:r>
-        <w:t xml:space="preserve">(Coldstream 1984a)</w:t>
+        <w:t xml:space="preserve">(J. Coldstream 1984a)</w:t>
       </w:r>
       <w:r>
         <w:t xml:space="preserve">. But a lack of quantitative analyses, or systematic comparisons between different cemeteries, has left us with many intuited trends, some clearly exceptional tombs, but a general impression of un-patterned multiplicity.</w:t>
@@ -2221,7 +2221,7 @@
         <w:t xml:space="preserve"> </w:t>
       </w:r>
       <w:r>
-        <w:t xml:space="preserve">Coldstream (1984a)</w:t>
+        <w:t xml:space="preserve">J. Coldstream (1984a)</w:t>
       </w:r>
       <w:r>
         <w:t xml:space="preserve">;</w:t>
@@ -2589,7 +2589,7 @@
         <w:t xml:space="preserve"> </w:t>
       </w:r>
       <w:r>
-        <w:t xml:space="preserve">(Coldstream 1984a, 94–101)</w:t>
+        <w:t xml:space="preserve">(J. Coldstream 1984a, 94–101)</w:t>
       </w:r>
       <w:r>
         <w:t xml:space="preserve">. The magpie-like amalgamation of these styles and motifs seem to exemplify the particular cultural openness, fluidity and competition suggested to characterise the PGB period. Artefacts such as this hint towards an intimate discourse of (re)discovery; a painter, struck by the strangeness, or perhaps the uncanny familiarity, of centuries-old images, incorporated them into his own work.</w:t>
@@ -2975,22 +2975,7 @@
         <w:pStyle w:val="BodyText"/>
       </w:pPr>
       <w:r>
-        <w:t xml:space="preserve">For most diachronic analyses, however, pithoi alone were taken as the best proxy for burial numbers, as they correlated most closely with the mean estimate, (Pearson’s</w:t>
-      </w:r>
-      <w:r>
-        <w:t xml:space="preserve"> </w:t>
-      </w:r>
-      <w:r>
-        <w:rPr>
-          <w:i/>
-        </w:rPr>
-        <w:t xml:space="preserve">r</w:t>
-      </w:r>
-      <w:r>
-        <w:t xml:space="preserve"> </w:t>
-      </w:r>
-      <w:r>
-        <w:t xml:space="preserve">= 0.978565). In most cases, and often simply by virute of the methods employed, any tombs lacking identified remains or a single vessel suitable for use as an urn were not considered, thus excluding what are presumably among the most heavily damaged and looted tombs.</w:t>
+        <w:t xml:space="preserve">For most diachronic analyses, however, pithoi alone were taken as the best proxy for burial numbers. In most cases, and often simply by virtue of the methods employed, any tombs lacking identified remains or a single vessel suitable for use as an urn were not considered, thus excluding what are presumably among the most heavily damaged and looted tombs.</w:t>
       </w:r>
     </w:p>
     <w:p>
@@ -3008,7 +2993,7 @@
         <w:pStyle w:val="FirstParagraph"/>
       </w:pPr>
       <w:r>
-        <w:t xml:space="preserve">A central concern of the present study was how to deal with the temporal uncertainty implicit within the assigning of individual vessels to stylistically-defined periods. A vessel dated to the Protogeometric B period could, on our best estimates of absolute chronology, date to any point between 840 and 810 BC. This situation results in major challenges to the visualisation and analysis of such data through mean which normally rely on event- and not range-based data inputs. A simple, if unsatisfying, solution is to use the midpoint of the range asigned to each vessel (i.e. 825 for our PGB example). This method is used in a couple of instances in the present paper when the course-grained sorting of the data (into 50 year periods) renders the innacuracies of such a method less significant.</w:t>
+        <w:t xml:space="preserve">A central concern of the present study was how to deal with the temporal uncertainty implicit within the assigning of individual vessels to stylistically-defined periods. A vessel dated to the Protogeometric B period could, on our best estimates of absolute chronology, date to any point between 840 and 810 BC. This situation results in major challenges to the visualisation and analysis of such data through mean which normally rely on event- and not range-based data inputs. A simple, if unsatisfying, solution is to use the midpoint of the range assigned to each vessel (i.e. 825 for our PGB example). This method is used in a couple of instances in the present paper when the course-grained sorting of the data (into 50 year periods) renders the inaccuracies of such a method less significant.</w:t>
       </w:r>
     </w:p>
     <w:p>
@@ -3018,7 +3003,7 @@
       <w:r>
         <w:drawing>
           <wp:inline>
-            <wp:extent cx="4595937" cy="3676749"/>
+            <wp:extent cx="5943600" cy="3396342"/>
             <wp:effectExtent b="0" l="0" r="0" t="0"/>
             <wp:docPr descr="Figure 2 Counts of pithoi across both cemeteries through time. Vessel dates have here been based on the midpoint of the absolute date range accompanying their respective ceramic periods." title="" id="1" name="Picture"/>
             <a:graphic>
@@ -3039,7 +3024,7 @@
                   <pic:spPr bwMode="auto">
                     <a:xfrm>
                       <a:off x="0" y="0"/>
-                      <a:ext cx="4595937" cy="3676749"/>
+                      <a:ext cx="5943600" cy="3396342"/>
                     </a:xfrm>
                     <a:prstGeom prst="rect">
                       <a:avLst/>
@@ -3103,7 +3088,46 @@
         <w:t xml:space="preserve">”</w:t>
       </w:r>
       <w:r>
-        <w:t xml:space="preserve">. Here, rather than assign a pot a single date, the entire timespan under investigation is divided into equal chunks (in this case, decades), and probability values summing to 1 are then assigned for each vessel, per chunk of time, based on its accordant date range. So, our PGB vessel, dateable between 840 and 810 BC would register a value of 0.33 for each of the three decades within which we it could theoretically have been produced. These values for individual vessels can can then simply be summed to produce tomb- or cemetery-level signatures. The greatest contribution of this method is that it incorporates temporal uncertainty into the size of the resulting values, that is,</w:t>
+        <w:t xml:space="preserve"> </w:t>
+      </w:r>
+      <w:r>
+        <w:t xml:space="preserve">[for original use in criminology, see</w:t>
+      </w:r>
+      <w:r>
+        <w:t xml:space="preserve"> </w:t>
+      </w:r>
+      <w:r>
+        <w:t xml:space="preserve">Ratcliffe (2000)</w:t>
+      </w:r>
+      <w:r>
+        <w:t xml:space="preserve">; for archaeological applications, see</w:t>
+      </w:r>
+      <w:r>
+        <w:t xml:space="preserve"> </w:t>
+      </w:r>
+      <w:r>
+        <w:t xml:space="preserve">Crema, Bevan, and Lake (2010)</w:t>
+      </w:r>
+      <w:r>
+        <w:t xml:space="preserve">;</w:t>
+      </w:r>
+      <w:r>
+        <w:t xml:space="preserve"> </w:t>
+      </w:r>
+      <w:r>
+        <w:t xml:space="preserve">Crema (2012)</w:t>
+      </w:r>
+      <w:r>
+        <w:t xml:space="preserve">; Johnson2004]. Here, rather than assign a pot a single date, the entire time span under investigation is divided into equal chunks (in this case, decades), and probability values summing to 1 are then assigned for each vessel, per chunk of time, based on its accordant date range. So, our PGB vessel, datable between 840 and 810 BC would register a value of 0.33 for each of the three decades within which we it could theoretically have been produced. These values for individual vessels can can then simply be summed to produce tomb- or cemetery-level signatures. The major contribution of this method (though it too creates problems; see</w:t>
+      </w:r>
+      <w:r>
+        <w:t xml:space="preserve"> </w:t>
+      </w:r>
+      <w:r>
+        <w:t xml:space="preserve">Crema, Bevan, and Lake (2010)</w:t>
+      </w:r>
+      <w:r>
+        <w:t xml:space="preserve">, 1123-1124) is that it incorporates temporal uncertainty into the size of the resulting values, that is,</w:t>
       </w:r>
       <w:r>
         <w:t xml:space="preserve"> </w:t>
@@ -3121,7 +3145,10 @@
         <w:t xml:space="preserve"> </w:t>
       </w:r>
       <w:r>
-        <w:t xml:space="preserve">(JOHNSON 2003 p2).</w:t>
+        <w:t xml:space="preserve">(Johnson 2004, 450)</w:t>
+      </w:r>
+      <w:r>
+        <w:t xml:space="preserve">.</w:t>
       </w:r>
     </w:p>
     <w:p>
@@ -3131,7 +3158,7 @@
       <w:r>
         <w:drawing>
           <wp:inline>
-            <wp:extent cx="4595937" cy="3676749"/>
+            <wp:extent cx="5943600" cy="3396342"/>
             <wp:effectExtent b="0" l="0" r="0" t="0"/>
             <wp:docPr descr="Figure 3 Aoristic sums of all vessels across both cemeteries. This represents a probabilistically weighted visualisation of depositional activity through time." title="" id="1" name="Picture"/>
             <a:graphic>
@@ -3152,7 +3179,7 @@
                   <pic:spPr bwMode="auto">
                     <a:xfrm>
                       <a:off x="0" y="0"/>
-                      <a:ext cx="4595937" cy="3676749"/>
+                      <a:ext cx="5943600" cy="3396342"/>
                     </a:xfrm>
                     <a:prstGeom prst="rect">
                       <a:avLst/>
@@ -3193,7 +3220,7 @@
         <w:t xml:space="preserve">3</w:t>
       </w:r>
       <w:r>
-        <w:t xml:space="preserve">, the artifical peaks and troughs of the simple averaging method are avoided, and different patterns become visible. Though these methods present their own limitations, which will be explored in the following sections, they are considered a more robust and productive approach to the temporal uncertainty of ceramic dating and, as such, are used for much of the present analysis.</w:t>
+        <w:t xml:space="preserve">, the artificial peaks and troughs of the simple averaging method are avoided, and different patterns become visible. Though these methods present their own limitations, which will be explored in the following sections, they are considered a more robust and productive approach to the temporal uncertainty of ceramic dating and, as such, are used for much of the present analysis.</w:t>
       </w:r>
     </w:p>
     <w:p>
@@ -3239,7 +3266,7 @@
         <w:pStyle w:val="FirstParagraph"/>
       </w:pPr>
       <w:r>
-        <w:t xml:space="preserve">The great advantage of the large, quantitative dataset compiled for the present analysis is that it permits investigation of several nested levels of potentially significant patterning. From individual burials, to collective tombs, to the cemeteries as a whole, and between cemeteries in the landscape, we have the opportunity to study and compare both the chronological and contemporary variation across these various levels. The following analysis is divided broadly into these two distinct, though complementary, perspectives. I consider, firstly, how temporal variations in the material may relate to broader social dynamics and, secondly, how the form and content of the tombs and their assemblages can enrich the schematic picture derived from the chronological patterns. Taken together, these two approaches enable us to develop a nuanced account of the changing social landscape of EIA Knossos, drawing together issues of group identity, external relations, and the communication of wealth and status through funerary practice.</w:t>
+        <w:t xml:space="preserve">The great advantage of the large, quantitative data set compiled for the present analysis is that it permits investigation of several nested levels of potentially significant patterning in the material. From individual burials, to collective tombs, to the cemeteries as a whole, and between cemeteries in the landscape, we have the opportunity to study and compare both the synchronic and diachronic variation across these various levels. The following analysis is divided broadly into these two distinct, though complementary, perspectives. I consider, firstly, how temporal variations in the material may relate to broader social dynamics and, secondly, how the form and content of the tombs and their assemblages can enrich the schematic picture derived from the chronological patterns. Taken together, these two approaches enable us to develop a nuanced account of the changing social landscape of EIA Knossos, drawing together issues of group identity, external relations, and the communication of wealth and status through funerary practice.</w:t>
       </w:r>
     </w:p>
     <w:p>
@@ -3332,7 +3359,7 @@
         <w:t xml:space="preserve"> </w:t>
       </w:r>
       <w:r>
-        <w:t xml:space="preserve">depicts the aoristic sums of pithoi (as a proxy for burials) and of all vessels, colour-coded by cemetery. Immediately apparent are the broad correspondences between both cemeteries. Despite differences in scale and timing, we can see the Fortetsa and Knossos North Cemeteries underwent similar chronological developments in the volume of burials and, to a lesser degree, grave goods. In both cemeteries, the rate of burial began rising around the end of the 9th century, plateaued slightly in the early 8th, and then rose again to a peak in the late 8th and early 7th centuries. For associated vessels, the developments are more volatile, but again there is clear growth beginning in the later 10th century - reaching an especially marked peak in the KNC by the end of the 9th - then a slight decline and levelling into the 8th century, before a final early 7th century apogee.</w:t>
+        <w:t xml:space="preserve">presents the aoristic sums of pithoi (as a proxy for burials) and of all vessels, colour-coded by cemetery. Immediately apparent are the broad correspondences between both cemeteries. Despite differences in scale and timing, we can see the Fortetsa and Knossos North Cemeteries underwent similar chronological developments in the volume of burials and, to a lesser degree, grave goods. In both cemeteries, the rate of cremation burial began rising around the end of the 9th century, plateaued slightly in the early 8th, and then rose again to a peak in the late 8th and early 7th centuries. For all vessels, the developments are more volatile, but again there is clear growth beginning in the later 10th century - reaching an especially marked peak in the KNC by the end of the 9th - then a slight decline and levelling into the 8th century, before a final early 7th century flourit.</w:t>
       </w:r>
     </w:p>
     <w:p>
@@ -3340,19 +3367,19 @@
         <w:pStyle w:val="BodyText"/>
       </w:pPr>
       <w:r>
-        <w:t xml:space="preserve">The near total absence of pithoi from the 11th and early 10th centuries reflects the delayed onset of cremation burial, with inhumations representing a significant proportion of earlier interments. Nonetheless, the clear inference would appear to be that, at both cemeteries, the late 8th and early 7th centuries witnessed an unprecedented level of burial activity, something which makes the sudden and total decline of chamber-tomb burials around 630 BC even more notable.</w:t>
-      </w:r>
-    </w:p>
-    <w:p>
-      <w:pPr>
-        <w:pStyle w:val="BodyText"/>
+        <w:t xml:space="preserve">The near total absence of pithoi from the 11th and early 10th centuries reflects the delayed onset of cremation burial, with inhumations representing a significant proportion of earlier interments. Nonetheless, the clear inference would appear to be that, at both cemeteries, the late 8th and early 7th centuries witnessed an unprecedented level of burial activity, something which makes the sudden and total decline of chamber-tomb burials around 630 BC even more notable. We might assume that these developments would be mirrored in the construction of new tombs, but this proves not to be the case.</w:t>
+      </w:r>
+    </w:p>
+    <w:p>
+      <w:pPr>
+        <w:pStyle w:val="FigureWithCaption"/>
       </w:pPr>
       <w:r>
         <w:drawing>
           <wp:inline>
-            <wp:extent cx="4595937" cy="3676749"/>
+            <wp:extent cx="5943600" cy="2971800"/>
             <wp:effectExtent b="0" l="0" r="0" t="0"/>
-            <wp:docPr descr="" title="" id="1" name="Picture"/>
+            <wp:docPr descr="Figure 5 Aorist sums of pithoi (left) as a proxy for cremation burials, and all vessels (right). The sums are colour coded to show the values of the two cemeteries, and the total values." title="" id="1" name="Picture"/>
             <a:graphic>
               <a:graphicData uri="http://schemas.openxmlformats.org/drawingml/2006/picture">
                 <pic:pic>
@@ -3371,7 +3398,7 @@
                   <pic:spPr bwMode="auto">
                     <a:xfrm>
                       <a:off x="0" y="0"/>
-                      <a:ext cx="4595937" cy="3676749"/>
+                      <a:ext cx="5943600" cy="2971800"/>
                     </a:xfrm>
                     <a:prstGeom prst="rect">
                       <a:avLst/>
@@ -3389,6 +3416,39 @@
           </wp:inline>
         </w:drawing>
       </w:r>
+    </w:p>
+    <w:p>
+      <w:pPr>
+        <w:pStyle w:val="ImageCaption"/>
+      </w:pPr>
+      <w:r>
+        <w:t xml:space="preserve">Figure 5 Aorist sums of pithoi (left) as a proxy for cremation burials, and all vessels (right). The sums are colour coded to show the values of the two cemeteries, and the total values.</w:t>
+      </w:r>
+    </w:p>
+    <w:p>
+      <w:pPr>
+        <w:pStyle w:val="BodyText"/>
+      </w:pPr>
+      <w:r>
+        <w:t xml:space="preserve">Figure</w:t>
+      </w:r>
+      <w:r>
+        <w:t xml:space="preserve"> </w:t>
+      </w:r>
+      <w:r>
+        <w:t xml:space="preserve">5</w:t>
+      </w:r>
+      <w:r>
+        <w:t xml:space="preserve"> </w:t>
+      </w:r>
+      <w:r>
+        <w:t xml:space="preserve">shows the aoristic sums for the periods of tomb construction across both periods (the tombs, like the pottery, cannot be dated precisely, and so aoristic sums again provide a way to visualise them whilst accounting for this uncertainty). The aoristic sums are not actual counts (though, in this case, they do come close to being so), but the trend they illustrate is clear. The North Cemetery began with a rash of building during the, admittedly prolongued, SM period, followed by a long, gradual decline in rates of consruction, offset by small peaks resurgences of activity in the late 9th and 8th centuries. The Fortetsa, meanwhile, saw next to no new construction from the 8th century onwards. In both cases, then, the rates of tomb building run counter the late 8th-early 7th century spate of burial activity. These countervalent trends present a number of interpretive problems. The abatement of chamber tomb construction has been noted before (Brock 1957, 4; Cavanagh 1996, 652–3) and, with the slight increase in individual pit burials during the 7th century, has been somewhat implicitly read as evidence of restructuring of the funerary rite, if not a decline in the fortunes of the wider community. But the quantity of interments within pre-existent tombs at this time sits uneasily with the image of a waigning investment in chamber tomb burials.</w:t>
+      </w:r>
+    </w:p>
+    <w:p>
+      <w:pPr>
+        <w:pStyle w:val="BodyText"/>
+      </w:pPr>
       <w:r>
         <w:drawing>
           <wp:inline>
@@ -3399,7 +3459,7 @@
               <a:graphicData uri="http://schemas.openxmlformats.org/drawingml/2006/picture">
                 <pic:pic>
                   <pic:nvPicPr>
-                    <pic:cNvPr descr="../figures/tombconstruction-2.png" id="0" name="Picture"/>
+                    <pic:cNvPr descr="../figures/unnamed-chunk-1-1.png" id="0" name="Picture"/>
                     <pic:cNvPicPr>
                       <a:picLocks noChangeArrowheads="1" noChangeAspect="1"/>
                     </pic:cNvPicPr>
@@ -3439,14 +3499,14 @@
       <w:r>
         <w:drawing>
           <wp:inline>
-            <wp:extent cx="5943600" cy="3396342"/>
+            <wp:extent cx="4595937" cy="3676749"/>
             <wp:effectExtent b="0" l="0" r="0" t="0"/>
             <wp:docPr descr="" title="" id="1" name="Picture"/>
             <a:graphic>
               <a:graphicData uri="http://schemas.openxmlformats.org/drawingml/2006/picture">
                 <pic:pic>
                   <pic:nvPicPr>
-                    <pic:cNvPr descr="../figures/aorist_uncertainty-1.png" id="0" name="Picture"/>
+                    <pic:cNvPr descr="../figures/unnamed-chunk-2-1.png" id="0" name="Picture"/>
                     <pic:cNvPicPr>
                       <a:picLocks noChangeArrowheads="1" noChangeAspect="1"/>
                     </pic:cNvPicPr>
@@ -3460,7 +3520,7 @@
                   <pic:spPr bwMode="auto">
                     <a:xfrm>
                       <a:off x="0" y="0"/>
-                      <a:ext cx="5943600" cy="3396342"/>
+                      <a:ext cx="4595937" cy="3676749"/>
                     </a:xfrm>
                     <a:prstGeom prst="rect">
                       <a:avLst/>
@@ -3478,11 +3538,6 @@
           </wp:inline>
         </w:drawing>
       </w:r>
-    </w:p>
-    <w:p>
-      <w:pPr>
-        <w:pStyle w:val="BodyText"/>
-      </w:pPr>
       <w:r>
         <w:drawing>
           <wp:inline>
@@ -3493,7 +3548,7 @@
               <a:graphicData uri="http://schemas.openxmlformats.org/drawingml/2006/picture">
                 <pic:pic>
                   <pic:nvPicPr>
-                    <pic:cNvPr descr="../figures/aoristmedianadjust-1.png" id="0" name="Picture"/>
+                    <pic:cNvPr descr="../figures/unnamed-chunk-2-2.png" id="0" name="Picture"/>
                     <pic:cNvPicPr>
                       <a:picLocks noChangeArrowheads="1" noChangeAspect="1"/>
                     </pic:cNvPicPr>
@@ -3540,7 +3595,7 @@
               <a:graphicData uri="http://schemas.openxmlformats.org/drawingml/2006/picture">
                 <pic:pic>
                   <pic:nvPicPr>
-                    <pic:cNvPr descr="../figures/unnamed-chunk-1-1.png" id="0" name="Picture"/>
+                    <pic:cNvPr descr="../figures/unnamed-chunk-3-1.png" id="0" name="Picture"/>
                     <pic:cNvPicPr>
                       <a:picLocks noChangeArrowheads="1" noChangeAspect="1"/>
                     </pic:cNvPicPr>
@@ -3582,7 +3637,7 @@
               <a:graphicData uri="http://schemas.openxmlformats.org/drawingml/2006/picture">
                 <pic:pic>
                   <pic:nvPicPr>
-                    <pic:cNvPr descr="../figures/unnamed-chunk-1-2.png" id="0" name="Picture"/>
+                    <pic:cNvPr descr="../figures/unnamed-chunk-3-2.png" id="0" name="Picture"/>
                     <pic:cNvPicPr>
                       <a:picLocks noChangeArrowheads="1" noChangeAspect="1"/>
                     </pic:cNvPicPr>
@@ -3614,11 +3669,6 @@
           </wp:inline>
         </w:drawing>
       </w:r>
-    </w:p>
-    <w:p>
-      <w:pPr>
-        <w:pStyle w:val="BodyText"/>
-      </w:pPr>
       <w:r>
         <w:drawing>
           <wp:inline>
@@ -3629,7 +3679,7 @@
               <a:graphicData uri="http://schemas.openxmlformats.org/drawingml/2006/picture">
                 <pic:pic>
                   <pic:nvPicPr>
-                    <pic:cNvPr descr="../figures/unnamed-chunk-2-1.png" id="0" name="Picture"/>
+                    <pic:cNvPr descr="../figures/unnamed-chunk-3-3.png" id="0" name="Picture"/>
                     <pic:cNvPicPr>
                       <a:picLocks noChangeArrowheads="1" noChangeAspect="1"/>
                     </pic:cNvPicPr>
@@ -3661,6 +3711,28 @@
           </wp:inline>
         </w:drawing>
       </w:r>
+    </w:p>
+    <w:p>
+      <w:pPr>
+        <w:pStyle w:val="BodyText"/>
+      </w:pPr>
+      <w:r>
+        <w:t xml:space="preserve">We can also make a table (Table</w:t>
+      </w:r>
+      <w:r>
+        <w:t xml:space="preserve"> </w:t>
+      </w:r>
+      <w:r>
+        <w:t xml:space="preserve">??</w:t>
+      </w:r>
+      <w:r>
+        <w:t xml:space="preserve">)</w:t>
+      </w:r>
+    </w:p>
+    <w:p>
+      <w:pPr>
+        <w:pStyle w:val="BodyText"/>
+      </w:pPr>
       <w:r>
         <w:drawing>
           <wp:inline>
@@ -3671,7 +3743,7 @@
               <a:graphicData uri="http://schemas.openxmlformats.org/drawingml/2006/picture">
                 <pic:pic>
                   <pic:nvPicPr>
-                    <pic:cNvPr descr="../figures/unnamed-chunk-2-2.png" id="0" name="Picture"/>
+                    <pic:cNvPr descr="../figures/aorist_burials-1.png" id="0" name="Picture"/>
                     <pic:cNvPicPr>
                       <a:picLocks noChangeArrowheads="1" noChangeAspect="1"/>
                     </pic:cNvPicPr>
@@ -3703,6 +3775,11 @@
           </wp:inline>
         </w:drawing>
       </w:r>
+    </w:p>
+    <w:p>
+      <w:pPr>
+        <w:pStyle w:val="BodyText"/>
+      </w:pPr>
       <w:r>
         <w:drawing>
           <wp:inline>
@@ -3713,7 +3790,7 @@
               <a:graphicData uri="http://schemas.openxmlformats.org/drawingml/2006/picture">
                 <pic:pic>
                   <pic:nvPicPr>
-                    <pic:cNvPr descr="../figures/unnamed-chunk-2-3.png" id="0" name="Picture"/>
+                    <pic:cNvPr descr="../figures/aorist_tomb_adjust-1.png" id="0" name="Picture"/>
                     <pic:cNvPicPr>
                       <a:picLocks noChangeArrowheads="1" noChangeAspect="1"/>
                     </pic:cNvPicPr>
@@ -3745,28 +3822,6 @@
           </wp:inline>
         </w:drawing>
       </w:r>
-    </w:p>
-    <w:p>
-      <w:pPr>
-        <w:pStyle w:val="BodyText"/>
-      </w:pPr>
-      <w:r>
-        <w:t xml:space="preserve">We can also make a table (Table</w:t>
-      </w:r>
-      <w:r>
-        <w:t xml:space="preserve"> </w:t>
-      </w:r>
-      <w:r>
-        <w:t xml:space="preserve">??</w:t>
-      </w:r>
-      <w:r>
-        <w:t xml:space="preserve">)</w:t>
-      </w:r>
-    </w:p>
-    <w:p>
-      <w:pPr>
-        <w:pStyle w:val="BodyText"/>
-      </w:pPr>
       <w:r>
         <w:drawing>
           <wp:inline>
@@ -3777,7 +3832,7 @@
               <a:graphicData uri="http://schemas.openxmlformats.org/drawingml/2006/picture">
                 <pic:pic>
                   <pic:nvPicPr>
-                    <pic:cNvPr descr="../figures/aorist_burials-1.png" id="0" name="Picture"/>
+                    <pic:cNvPr descr="../figures/aorist_tomb_adjust-2.png" id="0" name="Picture"/>
                     <pic:cNvPicPr>
                       <a:picLocks noChangeArrowheads="1" noChangeAspect="1"/>
                     </pic:cNvPicPr>
@@ -3812,7 +3867,1170 @@
     </w:p>
     <w:p>
       <w:pPr>
-        <w:pStyle w:val="BodyText"/>
+        <w:pStyle w:val="SourceCode"/>
+      </w:pPr>
+      <w:r>
+        <w:rPr>
+          <w:rStyle w:val="VerbatimChar"/>
+        </w:rPr>
+        <w:t xml:space="preserve">#&gt;   [1] "tomb"                   "cemetery"              </w:t>
+      </w:r>
+      <w:r>
+        <w:br w:type="textWrapping"/>
+      </w:r>
+      <w:r>
+        <w:rPr>
+          <w:rStyle w:val="VerbatimChar"/>
+        </w:rPr>
+        <w:t xml:space="preserve">#&gt;   [3] "cem_condensed"          "tomb_type"             </w:t>
+      </w:r>
+      <w:r>
+        <w:br w:type="textWrapping"/>
+      </w:r>
+      <w:r>
+        <w:rPr>
+          <w:rStyle w:val="VerbatimChar"/>
+        </w:rPr>
+        <w:t xml:space="preserve">#&gt;   [5] "tomb_type_condensed"    "SM"                    </w:t>
+      </w:r>
+      <w:r>
+        <w:br w:type="textWrapping"/>
+      </w:r>
+      <w:r>
+        <w:rPr>
+          <w:rStyle w:val="VerbatimChar"/>
+        </w:rPr>
+        <w:t xml:space="preserve">#&gt;   [7] "EPG"                    "MPG"                   </w:t>
+      </w:r>
+      <w:r>
+        <w:br w:type="textWrapping"/>
+      </w:r>
+      <w:r>
+        <w:rPr>
+          <w:rStyle w:val="VerbatimChar"/>
+        </w:rPr>
+        <w:t xml:space="preserve">#&gt;   [9] "LPG"                    "PGB"                   </w:t>
+      </w:r>
+      <w:r>
+        <w:br w:type="textWrapping"/>
+      </w:r>
+      <w:r>
+        <w:rPr>
+          <w:rStyle w:val="VerbatimChar"/>
+        </w:rPr>
+        <w:t xml:space="preserve">#&gt;  [11] "EG"                     "MG"                    </w:t>
+      </w:r>
+      <w:r>
+        <w:br w:type="textWrapping"/>
+      </w:r>
+      <w:r>
+        <w:rPr>
+          <w:rStyle w:val="VerbatimChar"/>
+        </w:rPr>
+        <w:t xml:space="preserve">#&gt;  [13] "LG"                     "EO"                    </w:t>
+      </w:r>
+      <w:r>
+        <w:br w:type="textWrapping"/>
+      </w:r>
+      <w:r>
+        <w:rPr>
+          <w:rStyle w:val="VerbatimChar"/>
+        </w:rPr>
+        <w:t xml:space="preserve">#&gt;  [15] "LO"                     "start_period"          </w:t>
+      </w:r>
+      <w:r>
+        <w:br w:type="textWrapping"/>
+      </w:r>
+      <w:r>
+        <w:rPr>
+          <w:rStyle w:val="VerbatimChar"/>
+        </w:rPr>
+        <w:t xml:space="preserve">#&gt;  [17] "period_use"             "start_date"            </w:t>
+      </w:r>
+      <w:r>
+        <w:br w:type="textWrapping"/>
+      </w:r>
+      <w:r>
+        <w:rPr>
+          <w:rStyle w:val="VerbatimChar"/>
+        </w:rPr>
+        <w:t xml:space="preserve">#&gt;  [19] "end_date"               "time_in_use"           </w:t>
+      </w:r>
+      <w:r>
+        <w:br w:type="textWrapping"/>
+      </w:r>
+      <w:r>
+        <w:rPr>
+          <w:rStyle w:val="VerbatimChar"/>
+        </w:rPr>
+        <w:t xml:space="preserve">#&gt;  [21] "century_built"          "chamber_diameter"      </w:t>
+      </w:r>
+      <w:r>
+        <w:br w:type="textWrapping"/>
+      </w:r>
+      <w:r>
+        <w:rPr>
+          <w:rStyle w:val="VerbatimChar"/>
+        </w:rPr>
+        <w:t xml:space="preserve">#&gt;  [23] "chamber_width"          "chamber_depth"         </w:t>
+      </w:r>
+      <w:r>
+        <w:br w:type="textWrapping"/>
+      </w:r>
+      <w:r>
+        <w:rPr>
+          <w:rStyle w:val="VerbatimChar"/>
+        </w:rPr>
+        <w:t xml:space="preserve">#&gt;  [25] "chamber_area"           "stomion_width"         </w:t>
+      </w:r>
+      <w:r>
+        <w:br w:type="textWrapping"/>
+      </w:r>
+      <w:r>
+        <w:rPr>
+          <w:rStyle w:val="VerbatimChar"/>
+        </w:rPr>
+        <w:t xml:space="preserve">#&gt;  [27] "stomion_depth"          "dromos_length"         </w:t>
+      </w:r>
+      <w:r>
+        <w:br w:type="textWrapping"/>
+      </w:r>
+      <w:r>
+        <w:rPr>
+          <w:rStyle w:val="VerbatimChar"/>
+        </w:rPr>
+        <w:t xml:space="preserve">#&gt;  [29] "dromos_width"           "chamber_burials"       </w:t>
+      </w:r>
+      <w:r>
+        <w:br w:type="textWrapping"/>
+      </w:r>
+      <w:r>
+        <w:rPr>
+          <w:rStyle w:val="VerbatimChar"/>
+        </w:rPr>
+        <w:t xml:space="preserve">#&gt;  [31] "dromos_burials"         "total_burials"         </w:t>
+      </w:r>
+      <w:r>
+        <w:br w:type="textWrapping"/>
+      </w:r>
+      <w:r>
+        <w:rPr>
+          <w:rStyle w:val="VerbatimChar"/>
+        </w:rPr>
+        <w:t xml:space="preserve">#&gt;  [33] "pithoi"                 "all_urns"              </w:t>
+      </w:r>
+      <w:r>
+        <w:br w:type="textWrapping"/>
+      </w:r>
+      <w:r>
+        <w:rPr>
+          <w:rStyle w:val="VerbatimChar"/>
+        </w:rPr>
+        <w:t xml:space="preserve">#&gt;  [35] "est_burials"            "gold"                  </w:t>
+      </w:r>
+      <w:r>
+        <w:br w:type="textWrapping"/>
+      </w:r>
+      <w:r>
+        <w:rPr>
+          <w:rStyle w:val="VerbatimChar"/>
+        </w:rPr>
+        <w:t xml:space="preserve">#&gt;  [37] "iron"                   "bronze"                </w:t>
+      </w:r>
+      <w:r>
+        <w:br w:type="textWrapping"/>
+      </w:r>
+      <w:r>
+        <w:rPr>
+          <w:rStyle w:val="VerbatimChar"/>
+        </w:rPr>
+        <w:t xml:space="preserve">#&gt;  [39] "silver"                 "lead"                  </w:t>
+      </w:r>
+      <w:r>
+        <w:br w:type="textWrapping"/>
+      </w:r>
+      <w:r>
+        <w:rPr>
+          <w:rStyle w:val="VerbatimChar"/>
+        </w:rPr>
+        <w:t xml:space="preserve">#&gt;  [41] "electrum"               "other_metal"           </w:t>
+      </w:r>
+      <w:r>
+        <w:br w:type="textWrapping"/>
+      </w:r>
+      <w:r>
+        <w:rPr>
+          <w:rStyle w:val="VerbatimChar"/>
+        </w:rPr>
+        <w:t xml:space="preserve">#&gt;  [43] "total_metal"            "bone_ivory"            </w:t>
+      </w:r>
+      <w:r>
+        <w:br w:type="textWrapping"/>
+      </w:r>
+      <w:r>
+        <w:rPr>
+          <w:rStyle w:val="VerbatimChar"/>
+        </w:rPr>
+        <w:t xml:space="preserve">#&gt;  [45] "faience_blue"           "amber"                 </w:t>
+      </w:r>
+      <w:r>
+        <w:br w:type="textWrapping"/>
+      </w:r>
+      <w:r>
+        <w:rPr>
+          <w:rStyle w:val="VerbatimChar"/>
+        </w:rPr>
+        <w:t xml:space="preserve">#&gt;  [47] "organics"               "stone"                 </w:t>
+      </w:r>
+      <w:r>
+        <w:br w:type="textWrapping"/>
+      </w:r>
+      <w:r>
+        <w:rPr>
+          <w:rStyle w:val="VerbatimChar"/>
+        </w:rPr>
+        <w:t xml:space="preserve">#&gt;  [49] "glass_paste"            "clay"                  </w:t>
+      </w:r>
+      <w:r>
+        <w:br w:type="textWrapping"/>
+      </w:r>
+      <w:r>
+        <w:rPr>
+          <w:rStyle w:val="VerbatimChar"/>
+        </w:rPr>
+        <w:t xml:space="preserve">#&gt;  [51] "unknown_mat"            "total_object"          </w:t>
+      </w:r>
+      <w:r>
+        <w:br w:type="textWrapping"/>
+      </w:r>
+      <w:r>
+        <w:rPr>
+          <w:rStyle w:val="VerbatimChar"/>
+        </w:rPr>
+        <w:t xml:space="preserve">#&gt;  [53] "adornment"              "tool"                  </w:t>
+      </w:r>
+      <w:r>
+        <w:br w:type="textWrapping"/>
+      </w:r>
+      <w:r>
+        <w:rPr>
+          <w:rStyle w:val="VerbatimChar"/>
+        </w:rPr>
+        <w:t xml:space="preserve">#&gt;  [55] "weapon"                 "model"                 </w:t>
+      </w:r>
+      <w:r>
+        <w:br w:type="textWrapping"/>
+      </w:r>
+      <w:r>
+        <w:rPr>
+          <w:rStyle w:val="VerbatimChar"/>
+        </w:rPr>
+        <w:t xml:space="preserve">#&gt;  [57] "jewellery"              "strip"                 </w:t>
+      </w:r>
+      <w:r>
+        <w:br w:type="textWrapping"/>
+      </w:r>
+      <w:r>
+        <w:rPr>
+          <w:rStyle w:val="VerbatimChar"/>
+        </w:rPr>
+        <w:t xml:space="preserve">#&gt;  [59] "sheet"                  "cooking"               </w:t>
+      </w:r>
+      <w:r>
+        <w:br w:type="textWrapping"/>
+      </w:r>
+      <w:r>
+        <w:rPr>
+          <w:rStyle w:val="VerbatimChar"/>
+        </w:rPr>
+        <w:t xml:space="preserve">#&gt;  [61] "loom"                   "clothing_armour"       </w:t>
+      </w:r>
+      <w:r>
+        <w:br w:type="textWrapping"/>
+      </w:r>
+      <w:r>
+        <w:rPr>
+          <w:rStyle w:val="VerbatimChar"/>
+        </w:rPr>
+        <w:t xml:space="preserve">#&gt;  [63] "scarab"                 "coin"                  </w:t>
+      </w:r>
+      <w:r>
+        <w:br w:type="textWrapping"/>
+      </w:r>
+      <w:r>
+        <w:rPr>
+          <w:rStyle w:val="VerbatimChar"/>
+        </w:rPr>
+        <w:t xml:space="preserve">#&gt;  [65] "component"              "seal"                  </w:t>
+      </w:r>
+      <w:r>
+        <w:br w:type="textWrapping"/>
+      </w:r>
+      <w:r>
+        <w:rPr>
+          <w:rStyle w:val="VerbatimChar"/>
+        </w:rPr>
+        <w:t xml:space="preserve">#&gt;  [67] "ornament"               "fitting"               </w:t>
+      </w:r>
+      <w:r>
+        <w:br w:type="textWrapping"/>
+      </w:r>
+      <w:r>
+        <w:rPr>
+          <w:rStyle w:val="VerbatimChar"/>
+        </w:rPr>
+        <w:t xml:space="preserve">#&gt;  [69] "vessel"                 "unidentified_use"      </w:t>
+      </w:r>
+      <w:r>
+        <w:br w:type="textWrapping"/>
+      </w:r>
+      <w:r>
+        <w:rPr>
+          <w:rStyle w:val="VerbatimChar"/>
+        </w:rPr>
+        <w:t xml:space="preserve">#&gt;  [71] "other_use"              "stirrup_jar"           </w:t>
+      </w:r>
+      <w:r>
+        <w:br w:type="textWrapping"/>
+      </w:r>
+      <w:r>
+        <w:rPr>
+          <w:rStyle w:val="VerbatimChar"/>
+        </w:rPr>
+        <w:t xml:space="preserve">#&gt;  [73] "jar"                    "flask"                 </w:t>
+      </w:r>
+      <w:r>
+        <w:br w:type="textWrapping"/>
+      </w:r>
+      <w:r>
+        <w:rPr>
+          <w:rStyle w:val="VerbatimChar"/>
+        </w:rPr>
+        <w:t xml:space="preserve">#&gt;  [75] "oinochoai"              "amphora"               </w:t>
+      </w:r>
+      <w:r>
+        <w:br w:type="textWrapping"/>
+      </w:r>
+      <w:r>
+        <w:rPr>
+          <w:rStyle w:val="VerbatimChar"/>
+        </w:rPr>
+        <w:t xml:space="preserve">#&gt;  [77] "thelastron"             "amphoriskos"           </w:t>
+      </w:r>
+      <w:r>
+        <w:br w:type="textWrapping"/>
+      </w:r>
+      <w:r>
+        <w:rPr>
+          <w:rStyle w:val="VerbatimChar"/>
+        </w:rPr>
+        <w:t xml:space="preserve">#&gt;  [79] "hydria"                 "pithos"                </w:t>
+      </w:r>
+      <w:r>
+        <w:br w:type="textWrapping"/>
+      </w:r>
+      <w:r>
+        <w:rPr>
+          <w:rStyle w:val="VerbatimChar"/>
+        </w:rPr>
+        <w:t xml:space="preserve">#&gt;  [81] "jug_let"                "olpe"                  </w:t>
+      </w:r>
+      <w:r>
+        <w:br w:type="textWrapping"/>
+      </w:r>
+      <w:r>
+        <w:rPr>
+          <w:rStyle w:val="VerbatimChar"/>
+        </w:rPr>
+        <w:t xml:space="preserve">#&gt;  [83] "alabastron"             "lentoid_flask"         </w:t>
+      </w:r>
+      <w:r>
+        <w:br w:type="textWrapping"/>
+      </w:r>
+      <w:r>
+        <w:rPr>
+          <w:rStyle w:val="VerbatimChar"/>
+        </w:rPr>
+        <w:t xml:space="preserve">#&gt;  [85] "lekythos"               "alabastron_aryballos"  </w:t>
+      </w:r>
+      <w:r>
+        <w:br w:type="textWrapping"/>
+      </w:r>
+      <w:r>
+        <w:rPr>
+          <w:rStyle w:val="VerbatimChar"/>
+        </w:rPr>
+        <w:t xml:space="preserve">#&gt;  [87] "aryballos"              "bottle"                </w:t>
+      </w:r>
+      <w:r>
+        <w:br w:type="textWrapping"/>
+      </w:r>
+      <w:r>
+        <w:rPr>
+          <w:rStyle w:val="VerbatimChar"/>
+        </w:rPr>
+        <w:t xml:space="preserve">#&gt;  [89] "bird_askos"             "pyxis"                 </w:t>
+      </w:r>
+      <w:r>
+        <w:br w:type="textWrapping"/>
+      </w:r>
+      <w:r>
+        <w:rPr>
+          <w:rStyle w:val="VerbatimChar"/>
+        </w:rPr>
+        <w:t xml:space="preserve">#&gt;  [91] "dinos"                  "krater"                </w:t>
+      </w:r>
+      <w:r>
+        <w:br w:type="textWrapping"/>
+      </w:r>
+      <w:r>
+        <w:rPr>
+          <w:rStyle w:val="VerbatimChar"/>
+        </w:rPr>
+        <w:t xml:space="preserve">#&gt;  [93] "krateriskos"            "lekanis"               </w:t>
+      </w:r>
+      <w:r>
+        <w:br w:type="textWrapping"/>
+      </w:r>
+      <w:r>
+        <w:rPr>
+          <w:rStyle w:val="VerbatimChar"/>
+        </w:rPr>
+        <w:t xml:space="preserve">#&gt;  [95] "skyphos"                "bowl"                  </w:t>
+      </w:r>
+      <w:r>
+        <w:br w:type="textWrapping"/>
+      </w:r>
+      <w:r>
+        <w:rPr>
+          <w:rStyle w:val="VerbatimChar"/>
+        </w:rPr>
+        <w:t xml:space="preserve">#&gt;  [97] "cup"                    "kantharos"             </w:t>
+      </w:r>
+      <w:r>
+        <w:br w:type="textWrapping"/>
+      </w:r>
+      <w:r>
+        <w:rPr>
+          <w:rStyle w:val="VerbatimChar"/>
+        </w:rPr>
+        <w:t xml:space="preserve">#&gt;  [99] "plate_tray"             "kotyle"                </w:t>
+      </w:r>
+      <w:r>
+        <w:br w:type="textWrapping"/>
+      </w:r>
+      <w:r>
+        <w:rPr>
+          <w:rStyle w:val="VerbatimChar"/>
+        </w:rPr>
+        <w:t xml:space="preserve">#&gt; [101] "kalathos"               "lid"                   </w:t>
+      </w:r>
+      <w:r>
+        <w:br w:type="textWrapping"/>
+      </w:r>
+      <w:r>
+        <w:rPr>
+          <w:rStyle w:val="VerbatimChar"/>
+        </w:rPr>
+        <w:t xml:space="preserve">#&gt; [103] "larnax"                 "stand"                 </w:t>
+      </w:r>
+      <w:r>
+        <w:br w:type="textWrapping"/>
+      </w:r>
+      <w:r>
+        <w:rPr>
+          <w:rStyle w:val="VerbatimChar"/>
+        </w:rPr>
+        <w:t xml:space="preserve">#&gt; [105] "house_model"            "kernos"                </w:t>
+      </w:r>
+      <w:r>
+        <w:br w:type="textWrapping"/>
+      </w:r>
+      <w:r>
+        <w:rPr>
+          <w:rStyle w:val="VerbatimChar"/>
+        </w:rPr>
+        <w:t xml:space="preserve">#&gt; [107] "other_vessel"           "unidentified_vessel"   </w:t>
+      </w:r>
+      <w:r>
+        <w:br w:type="textWrapping"/>
+      </w:r>
+      <w:r>
+        <w:rPr>
+          <w:rStyle w:val="VerbatimChar"/>
+        </w:rPr>
+        <w:t xml:space="preserve">#&gt; [109] "total_open_vessel"      "total_closed_vessel"   </w:t>
+      </w:r>
+      <w:r>
+        <w:br w:type="textWrapping"/>
+      </w:r>
+      <w:r>
+        <w:rPr>
+          <w:rStyle w:val="VerbatimChar"/>
+        </w:rPr>
+        <w:t xml:space="preserve">#&gt; [111] "total_other_vessel"     "total_pottery"         </w:t>
+      </w:r>
+      <w:r>
+        <w:br w:type="textWrapping"/>
+      </w:r>
+      <w:r>
+        <w:rPr>
+          <w:rStyle w:val="VerbatimChar"/>
+        </w:rPr>
+        <w:t xml:space="preserve">#&gt; [113] "total_finds"            "total_import"          </w:t>
+      </w:r>
+      <w:r>
+        <w:br w:type="textWrapping"/>
+      </w:r>
+      <w:r>
+        <w:rPr>
+          <w:rStyle w:val="VerbatimChar"/>
+        </w:rPr>
+        <w:t xml:space="preserve">#&gt; [115] "total_import_imitation" "total_imitation"       </w:t>
+      </w:r>
+      <w:r>
+        <w:br w:type="textWrapping"/>
+      </w:r>
+      <w:r>
+        <w:rPr>
+          <w:rStyle w:val="VerbatimChar"/>
+        </w:rPr>
+        <w:t xml:space="preserve">#&gt; [117] "antique"                "pithoi1100.1050"       </w:t>
+      </w:r>
+      <w:r>
+        <w:br w:type="textWrapping"/>
+      </w:r>
+      <w:r>
+        <w:rPr>
+          <w:rStyle w:val="VerbatimChar"/>
+        </w:rPr>
+        <w:t xml:space="preserve">#&gt; [119] "pithoi1050.1000"        "pithoi1000.950"        </w:t>
+      </w:r>
+      <w:r>
+        <w:br w:type="textWrapping"/>
+      </w:r>
+      <w:r>
+        <w:rPr>
+          <w:rStyle w:val="VerbatimChar"/>
+        </w:rPr>
+        <w:t xml:space="preserve">#&gt; [121] "pithoi950.900"          "pithoi900.850"         </w:t>
+      </w:r>
+      <w:r>
+        <w:br w:type="textWrapping"/>
+      </w:r>
+      <w:r>
+        <w:rPr>
+          <w:rStyle w:val="VerbatimChar"/>
+        </w:rPr>
+        <w:t xml:space="preserve">#&gt; [123] "pithoi850.800"          "pithoi800.750"         </w:t>
+      </w:r>
+      <w:r>
+        <w:br w:type="textWrapping"/>
+      </w:r>
+      <w:r>
+        <w:rPr>
+          <w:rStyle w:val="VerbatimChar"/>
+        </w:rPr>
+        <w:t xml:space="preserve">#&gt; [125] "pithoi750.700"          "pithoi700.650"         </w:t>
+      </w:r>
+      <w:r>
+        <w:br w:type="textWrapping"/>
+      </w:r>
+      <w:r>
+        <w:rPr>
+          <w:rStyle w:val="VerbatimChar"/>
+        </w:rPr>
+        <w:t xml:space="preserve">#&gt; [127] "pithoi650.600"          "pots1100.1050"         </w:t>
+      </w:r>
+      <w:r>
+        <w:br w:type="textWrapping"/>
+      </w:r>
+      <w:r>
+        <w:rPr>
+          <w:rStyle w:val="VerbatimChar"/>
+        </w:rPr>
+        <w:t xml:space="preserve">#&gt; [129] "pots1050.1000"          "pots1000.950"          </w:t>
+      </w:r>
+      <w:r>
+        <w:br w:type="textWrapping"/>
+      </w:r>
+      <w:r>
+        <w:rPr>
+          <w:rStyle w:val="VerbatimChar"/>
+        </w:rPr>
+        <w:t xml:space="preserve">#&gt; [131] "pots950.900"            "pots900.850"           </w:t>
+      </w:r>
+      <w:r>
+        <w:br w:type="textWrapping"/>
+      </w:r>
+      <w:r>
+        <w:rPr>
+          <w:rStyle w:val="VerbatimChar"/>
+        </w:rPr>
+        <w:t xml:space="preserve">#&gt; [133] "pots850.800"            "pots800.750"           </w:t>
+      </w:r>
+      <w:r>
+        <w:br w:type="textWrapping"/>
+      </w:r>
+      <w:r>
+        <w:rPr>
+          <w:rStyle w:val="VerbatimChar"/>
+        </w:rPr>
+        <w:t xml:space="preserve">#&gt; [135] "pots750.700"            "pots700.650"           </w:t>
+      </w:r>
+      <w:r>
+        <w:br w:type="textWrapping"/>
+      </w:r>
+      <w:r>
+        <w:rPr>
+          <w:rStyle w:val="VerbatimChar"/>
+        </w:rPr>
+        <w:t xml:space="preserve">#&gt; [137] "pots650.600"            "SMpithoi"              </w:t>
+      </w:r>
+      <w:r>
+        <w:br w:type="textWrapping"/>
+      </w:r>
+      <w:r>
+        <w:rPr>
+          <w:rStyle w:val="VerbatimChar"/>
+        </w:rPr>
+        <w:t xml:space="preserve">#&gt; [139] "EPGpithoi"              "MPGpithoi"             </w:t>
+      </w:r>
+      <w:r>
+        <w:br w:type="textWrapping"/>
+      </w:r>
+      <w:r>
+        <w:rPr>
+          <w:rStyle w:val="VerbatimChar"/>
+        </w:rPr>
+        <w:t xml:space="preserve">#&gt; [141] "LPGpithoi"              "PGBpithoi"             </w:t>
+      </w:r>
+      <w:r>
+        <w:br w:type="textWrapping"/>
+      </w:r>
+      <w:r>
+        <w:rPr>
+          <w:rStyle w:val="VerbatimChar"/>
+        </w:rPr>
+        <w:t xml:space="preserve">#&gt; [143] "EGpithoi"               "MGpithoi"              </w:t>
+      </w:r>
+      <w:r>
+        <w:br w:type="textWrapping"/>
+      </w:r>
+      <w:r>
+        <w:rPr>
+          <w:rStyle w:val="VerbatimChar"/>
+        </w:rPr>
+        <w:t xml:space="preserve">#&gt; [145] "LGpithoi"               "EOpithoi"              </w:t>
+      </w:r>
+      <w:r>
+        <w:br w:type="textWrapping"/>
+      </w:r>
+      <w:r>
+        <w:rPr>
+          <w:rStyle w:val="VerbatimChar"/>
+        </w:rPr>
+        <w:t xml:space="preserve">#&gt; [147] "LOpithoi"               "SMpots"                </w:t>
+      </w:r>
+      <w:r>
+        <w:br w:type="textWrapping"/>
+      </w:r>
+      <w:r>
+        <w:rPr>
+          <w:rStyle w:val="VerbatimChar"/>
+        </w:rPr>
+        <w:t xml:space="preserve">#&gt; [149] "EPGpots"                "MPGpots"               </w:t>
+      </w:r>
+      <w:r>
+        <w:br w:type="textWrapping"/>
+      </w:r>
+      <w:r>
+        <w:rPr>
+          <w:rStyle w:val="VerbatimChar"/>
+        </w:rPr>
+        <w:t xml:space="preserve">#&gt; [151] "LPGpots"                "PGBpots"               </w:t>
+      </w:r>
+      <w:r>
+        <w:br w:type="textWrapping"/>
+      </w:r>
+      <w:r>
+        <w:rPr>
+          <w:rStyle w:val="VerbatimChar"/>
+        </w:rPr>
+        <w:t xml:space="preserve">#&gt; [153] "EGpots"                 "MGpots"                </w:t>
+      </w:r>
+      <w:r>
+        <w:br w:type="textWrapping"/>
+      </w:r>
+      <w:r>
+        <w:rPr>
+          <w:rStyle w:val="VerbatimChar"/>
+        </w:rPr>
+        <w:t xml:space="preserve">#&gt; [155] "LGpots"                 "EOpots"                </w:t>
+      </w:r>
+      <w:r>
+        <w:br w:type="textWrapping"/>
+      </w:r>
+      <w:r>
+        <w:rPr>
+          <w:rStyle w:val="VerbatimChar"/>
+        </w:rPr>
+        <w:t xml:space="preserve">#&gt; [157] "LOpots"                 "X1100"                 </w:t>
+      </w:r>
+      <w:r>
+        <w:br w:type="textWrapping"/>
+      </w:r>
+      <w:r>
+        <w:rPr>
+          <w:rStyle w:val="VerbatimChar"/>
+        </w:rPr>
+        <w:t xml:space="preserve">#&gt; [159] "X1090"                  "X1080"                 </w:t>
+      </w:r>
+      <w:r>
+        <w:br w:type="textWrapping"/>
+      </w:r>
+      <w:r>
+        <w:rPr>
+          <w:rStyle w:val="VerbatimChar"/>
+        </w:rPr>
+        <w:t xml:space="preserve">#&gt; [161] "X1070"                  "X1060"                 </w:t>
+      </w:r>
+      <w:r>
+        <w:br w:type="textWrapping"/>
+      </w:r>
+      <w:r>
+        <w:rPr>
+          <w:rStyle w:val="VerbatimChar"/>
+        </w:rPr>
+        <w:t xml:space="preserve">#&gt; [163] "X1050"                  "X1040"                 </w:t>
+      </w:r>
+      <w:r>
+        <w:br w:type="textWrapping"/>
+      </w:r>
+      <w:r>
+        <w:rPr>
+          <w:rStyle w:val="VerbatimChar"/>
+        </w:rPr>
+        <w:t xml:space="preserve">#&gt; [165] "X1030"                  "X1020"                 </w:t>
+      </w:r>
+      <w:r>
+        <w:br w:type="textWrapping"/>
+      </w:r>
+      <w:r>
+        <w:rPr>
+          <w:rStyle w:val="VerbatimChar"/>
+        </w:rPr>
+        <w:t xml:space="preserve">#&gt; [167] "X1010"                  "X1000"                 </w:t>
+      </w:r>
+      <w:r>
+        <w:br w:type="textWrapping"/>
+      </w:r>
+      <w:r>
+        <w:rPr>
+          <w:rStyle w:val="VerbatimChar"/>
+        </w:rPr>
+        <w:t xml:space="preserve">#&gt; [169] "X990"                   "X980"                  </w:t>
+      </w:r>
+      <w:r>
+        <w:br w:type="textWrapping"/>
+      </w:r>
+      <w:r>
+        <w:rPr>
+          <w:rStyle w:val="VerbatimChar"/>
+        </w:rPr>
+        <w:t xml:space="preserve">#&gt; [171] "X970"                   "X960"                  </w:t>
+      </w:r>
+      <w:r>
+        <w:br w:type="textWrapping"/>
+      </w:r>
+      <w:r>
+        <w:rPr>
+          <w:rStyle w:val="VerbatimChar"/>
+        </w:rPr>
+        <w:t xml:space="preserve">#&gt; [173] "X950"                   "X940"                  </w:t>
+      </w:r>
+      <w:r>
+        <w:br w:type="textWrapping"/>
+      </w:r>
+      <w:r>
+        <w:rPr>
+          <w:rStyle w:val="VerbatimChar"/>
+        </w:rPr>
+        <w:t xml:space="preserve">#&gt; [175] "X930"                   "X920"                  </w:t>
+      </w:r>
+      <w:r>
+        <w:br w:type="textWrapping"/>
+      </w:r>
+      <w:r>
+        <w:rPr>
+          <w:rStyle w:val="VerbatimChar"/>
+        </w:rPr>
+        <w:t xml:space="preserve">#&gt; [177] "X910"                   "X900"                  </w:t>
+      </w:r>
+      <w:r>
+        <w:br w:type="textWrapping"/>
+      </w:r>
+      <w:r>
+        <w:rPr>
+          <w:rStyle w:val="VerbatimChar"/>
+        </w:rPr>
+        <w:t xml:space="preserve">#&gt; [179] "X890"                   "X880"                  </w:t>
+      </w:r>
+      <w:r>
+        <w:br w:type="textWrapping"/>
+      </w:r>
+      <w:r>
+        <w:rPr>
+          <w:rStyle w:val="VerbatimChar"/>
+        </w:rPr>
+        <w:t xml:space="preserve">#&gt; [181] "X870"                   "X860"                  </w:t>
+      </w:r>
+      <w:r>
+        <w:br w:type="textWrapping"/>
+      </w:r>
+      <w:r>
+        <w:rPr>
+          <w:rStyle w:val="VerbatimChar"/>
+        </w:rPr>
+        <w:t xml:space="preserve">#&gt; [183] "X850"                   "X840"                  </w:t>
+      </w:r>
+      <w:r>
+        <w:br w:type="textWrapping"/>
+      </w:r>
+      <w:r>
+        <w:rPr>
+          <w:rStyle w:val="VerbatimChar"/>
+        </w:rPr>
+        <w:t xml:space="preserve">#&gt; [185] "X830"                   "X820"                  </w:t>
+      </w:r>
+      <w:r>
+        <w:br w:type="textWrapping"/>
+      </w:r>
+      <w:r>
+        <w:rPr>
+          <w:rStyle w:val="VerbatimChar"/>
+        </w:rPr>
+        <w:t xml:space="preserve">#&gt; [187] "X810"                   "X800"                  </w:t>
+      </w:r>
+      <w:r>
+        <w:br w:type="textWrapping"/>
+      </w:r>
+      <w:r>
+        <w:rPr>
+          <w:rStyle w:val="VerbatimChar"/>
+        </w:rPr>
+        <w:t xml:space="preserve">#&gt; [189] "X790"                   "X780"                  </w:t>
+      </w:r>
+      <w:r>
+        <w:br w:type="textWrapping"/>
+      </w:r>
+      <w:r>
+        <w:rPr>
+          <w:rStyle w:val="VerbatimChar"/>
+        </w:rPr>
+        <w:t xml:space="preserve">#&gt; [191] "X770"                   "X760"                  </w:t>
+      </w:r>
+      <w:r>
+        <w:br w:type="textWrapping"/>
+      </w:r>
+      <w:r>
+        <w:rPr>
+          <w:rStyle w:val="VerbatimChar"/>
+        </w:rPr>
+        <w:t xml:space="preserve">#&gt; [193] "X750"                   "X740"                  </w:t>
+      </w:r>
+      <w:r>
+        <w:br w:type="textWrapping"/>
+      </w:r>
+      <w:r>
+        <w:rPr>
+          <w:rStyle w:val="VerbatimChar"/>
+        </w:rPr>
+        <w:t xml:space="preserve">#&gt; [195] "X730"                   "X720"                  </w:t>
+      </w:r>
+      <w:r>
+        <w:br w:type="textWrapping"/>
+      </w:r>
+      <w:r>
+        <w:rPr>
+          <w:rStyle w:val="VerbatimChar"/>
+        </w:rPr>
+        <w:t xml:space="preserve">#&gt; [197] "X710"                   "X700"                  </w:t>
+      </w:r>
+      <w:r>
+        <w:br w:type="textWrapping"/>
+      </w:r>
+      <w:r>
+        <w:rPr>
+          <w:rStyle w:val="VerbatimChar"/>
+        </w:rPr>
+        <w:t xml:space="preserve">#&gt; [199] "X690"                   "X680"                  </w:t>
+      </w:r>
+      <w:r>
+        <w:br w:type="textWrapping"/>
+      </w:r>
+      <w:r>
+        <w:rPr>
+          <w:rStyle w:val="VerbatimChar"/>
+        </w:rPr>
+        <w:t xml:space="preserve">#&gt; [201] "X670"                   "X660"                  </w:t>
+      </w:r>
+      <w:r>
+        <w:br w:type="textWrapping"/>
+      </w:r>
+      <w:r>
+        <w:rPr>
+          <w:rStyle w:val="VerbatimChar"/>
+        </w:rPr>
+        <w:t xml:space="preserve">#&gt; [203] "X650"                   "X640"                  </w:t>
+      </w:r>
+      <w:r>
+        <w:br w:type="textWrapping"/>
+      </w:r>
+      <w:r>
+        <w:rPr>
+          <w:rStyle w:val="VerbatimChar"/>
+        </w:rPr>
+        <w:t xml:space="preserve">#&gt; [205] "X630"                   "X620"                  </w:t>
+      </w:r>
+      <w:r>
+        <w:br w:type="textWrapping"/>
+      </w:r>
+      <w:r>
+        <w:rPr>
+          <w:rStyle w:val="VerbatimChar"/>
+        </w:rPr>
+        <w:t xml:space="preserve">#&gt; [207] "X610"                   "pithoi1100"            </w:t>
+      </w:r>
+      <w:r>
+        <w:br w:type="textWrapping"/>
+      </w:r>
+      <w:r>
+        <w:rPr>
+          <w:rStyle w:val="VerbatimChar"/>
+        </w:rPr>
+        <w:t xml:space="preserve">#&gt; [209] "pithoi1090"             "pithoi1080"            </w:t>
+      </w:r>
+      <w:r>
+        <w:br w:type="textWrapping"/>
+      </w:r>
+      <w:r>
+        <w:rPr>
+          <w:rStyle w:val="VerbatimChar"/>
+        </w:rPr>
+        <w:t xml:space="preserve">#&gt; [211] "pithoi1070"             "pithoi1060"            </w:t>
+      </w:r>
+      <w:r>
+        <w:br w:type="textWrapping"/>
+      </w:r>
+      <w:r>
+        <w:rPr>
+          <w:rStyle w:val="VerbatimChar"/>
+        </w:rPr>
+        <w:t xml:space="preserve">#&gt; [213] "pithoi1050"             "pithoi1040"            </w:t>
+      </w:r>
+      <w:r>
+        <w:br w:type="textWrapping"/>
+      </w:r>
+      <w:r>
+        <w:rPr>
+          <w:rStyle w:val="VerbatimChar"/>
+        </w:rPr>
+        <w:t xml:space="preserve">#&gt; [215] "pithoi1030"             "pithoi1020"            </w:t>
+      </w:r>
+      <w:r>
+        <w:br w:type="textWrapping"/>
+      </w:r>
+      <w:r>
+        <w:rPr>
+          <w:rStyle w:val="VerbatimChar"/>
+        </w:rPr>
+        <w:t xml:space="preserve">#&gt; [217] "pithoi1010"             "pithoi1000"            </w:t>
+      </w:r>
+      <w:r>
+        <w:br w:type="textWrapping"/>
+      </w:r>
+      <w:r>
+        <w:rPr>
+          <w:rStyle w:val="VerbatimChar"/>
+        </w:rPr>
+        <w:t xml:space="preserve">#&gt; [219] "pithoi990"              "pithoi980"             </w:t>
+      </w:r>
+      <w:r>
+        <w:br w:type="textWrapping"/>
+      </w:r>
+      <w:r>
+        <w:rPr>
+          <w:rStyle w:val="VerbatimChar"/>
+        </w:rPr>
+        <w:t xml:space="preserve">#&gt; [221] "pithoi970"              "pithoi960"             </w:t>
+      </w:r>
+      <w:r>
+        <w:br w:type="textWrapping"/>
+      </w:r>
+      <w:r>
+        <w:rPr>
+          <w:rStyle w:val="VerbatimChar"/>
+        </w:rPr>
+        <w:t xml:space="preserve">#&gt; [223] "pithoi950"              "pithoi940"             </w:t>
+      </w:r>
+      <w:r>
+        <w:br w:type="textWrapping"/>
+      </w:r>
+      <w:r>
+        <w:rPr>
+          <w:rStyle w:val="VerbatimChar"/>
+        </w:rPr>
+        <w:t xml:space="preserve">#&gt; [225] "pithoi930"              "pithoi920"             </w:t>
+      </w:r>
+      <w:r>
+        <w:br w:type="textWrapping"/>
+      </w:r>
+      <w:r>
+        <w:rPr>
+          <w:rStyle w:val="VerbatimChar"/>
+        </w:rPr>
+        <w:t xml:space="preserve">#&gt; [227] "pithoi910"              "pithoi900"             </w:t>
+      </w:r>
+      <w:r>
+        <w:br w:type="textWrapping"/>
+      </w:r>
+      <w:r>
+        <w:rPr>
+          <w:rStyle w:val="VerbatimChar"/>
+        </w:rPr>
+        <w:t xml:space="preserve">#&gt; [229] "pithoi890"              "pithoi880"             </w:t>
+      </w:r>
+      <w:r>
+        <w:br w:type="textWrapping"/>
+      </w:r>
+      <w:r>
+        <w:rPr>
+          <w:rStyle w:val="VerbatimChar"/>
+        </w:rPr>
+        <w:t xml:space="preserve">#&gt; [231] "pithoi870"              "pithoi860"             </w:t>
+      </w:r>
+      <w:r>
+        <w:br w:type="textWrapping"/>
+      </w:r>
+      <w:r>
+        <w:rPr>
+          <w:rStyle w:val="VerbatimChar"/>
+        </w:rPr>
+        <w:t xml:space="preserve">#&gt; [233] "pithoi850"              "pithoi840"             </w:t>
+      </w:r>
+      <w:r>
+        <w:br w:type="textWrapping"/>
+      </w:r>
+      <w:r>
+        <w:rPr>
+          <w:rStyle w:val="VerbatimChar"/>
+        </w:rPr>
+        <w:t xml:space="preserve">#&gt; [235] "pithoi830"              "pithoi820"             </w:t>
+      </w:r>
+      <w:r>
+        <w:br w:type="textWrapping"/>
+      </w:r>
+      <w:r>
+        <w:rPr>
+          <w:rStyle w:val="VerbatimChar"/>
+        </w:rPr>
+        <w:t xml:space="preserve">#&gt; [237] "pithoi810"              "pithoi800"             </w:t>
+      </w:r>
+      <w:r>
+        <w:br w:type="textWrapping"/>
+      </w:r>
+      <w:r>
+        <w:rPr>
+          <w:rStyle w:val="VerbatimChar"/>
+        </w:rPr>
+        <w:t xml:space="preserve">#&gt; [239] "pithoi790"              "pithoi780"             </w:t>
+      </w:r>
+      <w:r>
+        <w:br w:type="textWrapping"/>
+      </w:r>
+      <w:r>
+        <w:rPr>
+          <w:rStyle w:val="VerbatimChar"/>
+        </w:rPr>
+        <w:t xml:space="preserve">#&gt; [241] "pithoi770"              "pithoi760"             </w:t>
+      </w:r>
+      <w:r>
+        <w:br w:type="textWrapping"/>
+      </w:r>
+      <w:r>
+        <w:rPr>
+          <w:rStyle w:val="VerbatimChar"/>
+        </w:rPr>
+        <w:t xml:space="preserve">#&gt; [243] "pithoi750"              "pithoi740"             </w:t>
+      </w:r>
+      <w:r>
+        <w:br w:type="textWrapping"/>
+      </w:r>
+      <w:r>
+        <w:rPr>
+          <w:rStyle w:val="VerbatimChar"/>
+        </w:rPr>
+        <w:t xml:space="preserve">#&gt; [245] "pithoi730"              "pithoi720"             </w:t>
+      </w:r>
+      <w:r>
+        <w:br w:type="textWrapping"/>
+      </w:r>
+      <w:r>
+        <w:rPr>
+          <w:rStyle w:val="VerbatimChar"/>
+        </w:rPr>
+        <w:t xml:space="preserve">#&gt; [247] "pithoi710"              "pithoi700"             </w:t>
+      </w:r>
+      <w:r>
+        <w:br w:type="textWrapping"/>
+      </w:r>
+      <w:r>
+        <w:rPr>
+          <w:rStyle w:val="VerbatimChar"/>
+        </w:rPr>
+        <w:t xml:space="preserve">#&gt; [249] "pithoi690"              "pithoi680"             </w:t>
+      </w:r>
+      <w:r>
+        <w:br w:type="textWrapping"/>
+      </w:r>
+      <w:r>
+        <w:rPr>
+          <w:rStyle w:val="VerbatimChar"/>
+        </w:rPr>
+        <w:t xml:space="preserve">#&gt; [251] "pithoi670"              "pithoi660"             </w:t>
+      </w:r>
+      <w:r>
+        <w:br w:type="textWrapping"/>
+      </w:r>
+      <w:r>
+        <w:rPr>
+          <w:rStyle w:val="VerbatimChar"/>
+        </w:rPr>
+        <w:t xml:space="preserve">#&gt; [253] "pithoi650"              "pithoi640"             </w:t>
+      </w:r>
+      <w:r>
+        <w:br w:type="textWrapping"/>
+      </w:r>
+      <w:r>
+        <w:rPr>
+          <w:rStyle w:val="VerbatimChar"/>
+        </w:rPr>
+        <w:t xml:space="preserve">#&gt; [255] "pithoi630"              "pithoi620"             </w:t>
+      </w:r>
+      <w:r>
+        <w:br w:type="textWrapping"/>
+      </w:r>
+      <w:r>
+        <w:rPr>
+          <w:rStyle w:val="VerbatimChar"/>
+        </w:rPr>
+        <w:t xml:space="preserve">#&gt; [257] "pithoi610"</w:t>
+      </w:r>
+    </w:p>
+    <w:p>
+      <w:pPr>
+        <w:pStyle w:val="FirstParagraph"/>
       </w:pPr>
       <w:r>
         <w:drawing>
@@ -3824,7 +5042,7 @@
               <a:graphicData uri="http://schemas.openxmlformats.org/drawingml/2006/picture">
                 <pic:pic>
                   <pic:nvPicPr>
-                    <pic:cNvPr descr="../figures/aorist_tomb_adjust-1.png" id="0" name="Picture"/>
+                    <pic:cNvPr descr="../figures/aorist_tomb_adjust-3.png" id="0" name="Picture"/>
                     <pic:cNvPicPr>
                       <a:picLocks noChangeArrowheads="1" noChangeAspect="1"/>
                     </pic:cNvPicPr>
@@ -3866,7 +5084,7 @@
               <a:graphicData uri="http://schemas.openxmlformats.org/drawingml/2006/picture">
                 <pic:pic>
                   <pic:nvPicPr>
-                    <pic:cNvPr descr="../figures/aorist_tomb_adjust-2.png" id="0" name="Picture"/>
+                    <pic:cNvPr descr="../figures/aorist_tomb_adjust-4.png" id="0" name="Picture"/>
                     <pic:cNvPicPr>
                       <a:picLocks noChangeArrowheads="1" noChangeAspect="1"/>
                     </pic:cNvPicPr>
@@ -3898,1165 +5116,6 @@
           </wp:inline>
         </w:drawing>
       </w:r>
-    </w:p>
-    <w:p>
-      <w:pPr>
-        <w:pStyle w:val="SourceCode"/>
-      </w:pPr>
-      <w:r>
-        <w:rPr>
-          <w:rStyle w:val="VerbatimChar"/>
-        </w:rPr>
-        <w:t xml:space="preserve">#&gt;   [1] "tomb"                   "cemetery"              </w:t>
-      </w:r>
-      <w:r>
-        <w:br w:type="textWrapping"/>
-      </w:r>
-      <w:r>
-        <w:rPr>
-          <w:rStyle w:val="VerbatimChar"/>
-        </w:rPr>
-        <w:t xml:space="preserve">#&gt;   [3] "cem_condensed"          "Tomb.Type"             </w:t>
-      </w:r>
-      <w:r>
-        <w:br w:type="textWrapping"/>
-      </w:r>
-      <w:r>
-        <w:rPr>
-          <w:rStyle w:val="VerbatimChar"/>
-        </w:rPr>
-        <w:t xml:space="preserve">#&gt;   [5] "SM"                     "EPG"                   </w:t>
-      </w:r>
-      <w:r>
-        <w:br w:type="textWrapping"/>
-      </w:r>
-      <w:r>
-        <w:rPr>
-          <w:rStyle w:val="VerbatimChar"/>
-        </w:rPr>
-        <w:t xml:space="preserve">#&gt;   [7] "MPG"                    "LPG"                   </w:t>
-      </w:r>
-      <w:r>
-        <w:br w:type="textWrapping"/>
-      </w:r>
-      <w:r>
-        <w:rPr>
-          <w:rStyle w:val="VerbatimChar"/>
-        </w:rPr>
-        <w:t xml:space="preserve">#&gt;   [9] "PGB"                    "EG"                    </w:t>
-      </w:r>
-      <w:r>
-        <w:br w:type="textWrapping"/>
-      </w:r>
-      <w:r>
-        <w:rPr>
-          <w:rStyle w:val="VerbatimChar"/>
-        </w:rPr>
-        <w:t xml:space="preserve">#&gt;  [11] "MG"                     "LG"                    </w:t>
-      </w:r>
-      <w:r>
-        <w:br w:type="textWrapping"/>
-      </w:r>
-      <w:r>
-        <w:rPr>
-          <w:rStyle w:val="VerbatimChar"/>
-        </w:rPr>
-        <w:t xml:space="preserve">#&gt;  [13] "EO"                     "LO"                    </w:t>
-      </w:r>
-      <w:r>
-        <w:br w:type="textWrapping"/>
-      </w:r>
-      <w:r>
-        <w:rPr>
-          <w:rStyle w:val="VerbatimChar"/>
-        </w:rPr>
-        <w:t xml:space="preserve">#&gt;  [15] "start_period"           "periods_used"          </w:t>
-      </w:r>
-      <w:r>
-        <w:br w:type="textWrapping"/>
-      </w:r>
-      <w:r>
-        <w:rPr>
-          <w:rStyle w:val="VerbatimChar"/>
-        </w:rPr>
-        <w:t xml:space="preserve">#&gt;  [17] "start_date"             "end_date"              </w:t>
-      </w:r>
-      <w:r>
-        <w:br w:type="textWrapping"/>
-      </w:r>
-      <w:r>
-        <w:rPr>
-          <w:rStyle w:val="VerbatimChar"/>
-        </w:rPr>
-        <w:t xml:space="preserve">#&gt;  [19] "time_used"              "century_built"         </w:t>
-      </w:r>
-      <w:r>
-        <w:br w:type="textWrapping"/>
-      </w:r>
-      <w:r>
-        <w:rPr>
-          <w:rStyle w:val="VerbatimChar"/>
-        </w:rPr>
-        <w:t xml:space="preserve">#&gt;  [21] "chamber_diameter"       "chamber_width"         </w:t>
-      </w:r>
-      <w:r>
-        <w:br w:type="textWrapping"/>
-      </w:r>
-      <w:r>
-        <w:rPr>
-          <w:rStyle w:val="VerbatimChar"/>
-        </w:rPr>
-        <w:t xml:space="preserve">#&gt;  [23] "chamber_depth"          "chamber_area"          </w:t>
-      </w:r>
-      <w:r>
-        <w:br w:type="textWrapping"/>
-      </w:r>
-      <w:r>
-        <w:rPr>
-          <w:rStyle w:val="VerbatimChar"/>
-        </w:rPr>
-        <w:t xml:space="preserve">#&gt;  [25] "stomion_width"          "stomion_depth"         </w:t>
-      </w:r>
-      <w:r>
-        <w:br w:type="textWrapping"/>
-      </w:r>
-      <w:r>
-        <w:rPr>
-          <w:rStyle w:val="VerbatimChar"/>
-        </w:rPr>
-        <w:t xml:space="preserve">#&gt;  [27] "dromos_length"          "dromos_width"          </w:t>
-      </w:r>
-      <w:r>
-        <w:br w:type="textWrapping"/>
-      </w:r>
-      <w:r>
-        <w:rPr>
-          <w:rStyle w:val="VerbatimChar"/>
-        </w:rPr>
-        <w:t xml:space="preserve">#&gt;  [29] "chamber_burials"        "dromos_burials"        </w:t>
-      </w:r>
-      <w:r>
-        <w:br w:type="textWrapping"/>
-      </w:r>
-      <w:r>
-        <w:rPr>
-          <w:rStyle w:val="VerbatimChar"/>
-        </w:rPr>
-        <w:t xml:space="preserve">#&gt;  [31] "total_burials"          "pithoi"                </w:t>
-      </w:r>
-      <w:r>
-        <w:br w:type="textWrapping"/>
-      </w:r>
-      <w:r>
-        <w:rPr>
-          <w:rStyle w:val="VerbatimChar"/>
-        </w:rPr>
-        <w:t xml:space="preserve">#&gt;  [33] "all_urns"               "est_burials"           </w:t>
-      </w:r>
-      <w:r>
-        <w:br w:type="textWrapping"/>
-      </w:r>
-      <w:r>
-        <w:rPr>
-          <w:rStyle w:val="VerbatimChar"/>
-        </w:rPr>
-        <w:t xml:space="preserve">#&gt;  [35] "gold"                   "iron"                  </w:t>
-      </w:r>
-      <w:r>
-        <w:br w:type="textWrapping"/>
-      </w:r>
-      <w:r>
-        <w:rPr>
-          <w:rStyle w:val="VerbatimChar"/>
-        </w:rPr>
-        <w:t xml:space="preserve">#&gt;  [37] "bronze"                 "silver"                </w:t>
-      </w:r>
-      <w:r>
-        <w:br w:type="textWrapping"/>
-      </w:r>
-      <w:r>
-        <w:rPr>
-          <w:rStyle w:val="VerbatimChar"/>
-        </w:rPr>
-        <w:t xml:space="preserve">#&gt;  [39] "lead"                   "electrum"              </w:t>
-      </w:r>
-      <w:r>
-        <w:br w:type="textWrapping"/>
-      </w:r>
-      <w:r>
-        <w:rPr>
-          <w:rStyle w:val="VerbatimChar"/>
-        </w:rPr>
-        <w:t xml:space="preserve">#&gt;  [41] "other_metal"            "total_metal"           </w:t>
-      </w:r>
-      <w:r>
-        <w:br w:type="textWrapping"/>
-      </w:r>
-      <w:r>
-        <w:rPr>
-          <w:rStyle w:val="VerbatimChar"/>
-        </w:rPr>
-        <w:t xml:space="preserve">#&gt;  [43] "bone_ivory"             "faience_blue"          </w:t>
-      </w:r>
-      <w:r>
-        <w:br w:type="textWrapping"/>
-      </w:r>
-      <w:r>
-        <w:rPr>
-          <w:rStyle w:val="VerbatimChar"/>
-        </w:rPr>
-        <w:t xml:space="preserve">#&gt;  [45] "amber"                  "organics"              </w:t>
-      </w:r>
-      <w:r>
-        <w:br w:type="textWrapping"/>
-      </w:r>
-      <w:r>
-        <w:rPr>
-          <w:rStyle w:val="VerbatimChar"/>
-        </w:rPr>
-        <w:t xml:space="preserve">#&gt;  [47] "stone"                  "glass_paste"           </w:t>
-      </w:r>
-      <w:r>
-        <w:br w:type="textWrapping"/>
-      </w:r>
-      <w:r>
-        <w:rPr>
-          <w:rStyle w:val="VerbatimChar"/>
-        </w:rPr>
-        <w:t xml:space="preserve">#&gt;  [49] "clay"                   "unknown_mat"           </w:t>
-      </w:r>
-      <w:r>
-        <w:br w:type="textWrapping"/>
-      </w:r>
-      <w:r>
-        <w:rPr>
-          <w:rStyle w:val="VerbatimChar"/>
-        </w:rPr>
-        <w:t xml:space="preserve">#&gt;  [51] "total_object"           "adornment"             </w:t>
-      </w:r>
-      <w:r>
-        <w:br w:type="textWrapping"/>
-      </w:r>
-      <w:r>
-        <w:rPr>
-          <w:rStyle w:val="VerbatimChar"/>
-        </w:rPr>
-        <w:t xml:space="preserve">#&gt;  [53] "tool"                   "weapon"                </w:t>
-      </w:r>
-      <w:r>
-        <w:br w:type="textWrapping"/>
-      </w:r>
-      <w:r>
-        <w:rPr>
-          <w:rStyle w:val="VerbatimChar"/>
-        </w:rPr>
-        <w:t xml:space="preserve">#&gt;  [55] "model"                  "jewellery"             </w:t>
-      </w:r>
-      <w:r>
-        <w:br w:type="textWrapping"/>
-      </w:r>
-      <w:r>
-        <w:rPr>
-          <w:rStyle w:val="VerbatimChar"/>
-        </w:rPr>
-        <w:t xml:space="preserve">#&gt;  [57] "strip"                  "sheet"                 </w:t>
-      </w:r>
-      <w:r>
-        <w:br w:type="textWrapping"/>
-      </w:r>
-      <w:r>
-        <w:rPr>
-          <w:rStyle w:val="VerbatimChar"/>
-        </w:rPr>
-        <w:t xml:space="preserve">#&gt;  [59] "cooking"                "loom"                  </w:t>
-      </w:r>
-      <w:r>
-        <w:br w:type="textWrapping"/>
-      </w:r>
-      <w:r>
-        <w:rPr>
-          <w:rStyle w:val="VerbatimChar"/>
-        </w:rPr>
-        <w:t xml:space="preserve">#&gt;  [61] "clothing_armour"        "scarab"                </w:t>
-      </w:r>
-      <w:r>
-        <w:br w:type="textWrapping"/>
-      </w:r>
-      <w:r>
-        <w:rPr>
-          <w:rStyle w:val="VerbatimChar"/>
-        </w:rPr>
-        <w:t xml:space="preserve">#&gt;  [63] "coin"                   "component"             </w:t>
-      </w:r>
-      <w:r>
-        <w:br w:type="textWrapping"/>
-      </w:r>
-      <w:r>
-        <w:rPr>
-          <w:rStyle w:val="VerbatimChar"/>
-        </w:rPr>
-        <w:t xml:space="preserve">#&gt;  [65] "seal"                   "ornament"              </w:t>
-      </w:r>
-      <w:r>
-        <w:br w:type="textWrapping"/>
-      </w:r>
-      <w:r>
-        <w:rPr>
-          <w:rStyle w:val="VerbatimChar"/>
-        </w:rPr>
-        <w:t xml:space="preserve">#&gt;  [67] "fitting"                "vessel"                </w:t>
-      </w:r>
-      <w:r>
-        <w:br w:type="textWrapping"/>
-      </w:r>
-      <w:r>
-        <w:rPr>
-          <w:rStyle w:val="VerbatimChar"/>
-        </w:rPr>
-        <w:t xml:space="preserve">#&gt;  [69] "unidentified_use"       "other_use"             </w:t>
-      </w:r>
-      <w:r>
-        <w:br w:type="textWrapping"/>
-      </w:r>
-      <w:r>
-        <w:rPr>
-          <w:rStyle w:val="VerbatimChar"/>
-        </w:rPr>
-        <w:t xml:space="preserve">#&gt;  [71] "stirrup_jar"            "jar"                   </w:t>
-      </w:r>
-      <w:r>
-        <w:br w:type="textWrapping"/>
-      </w:r>
-      <w:r>
-        <w:rPr>
-          <w:rStyle w:val="VerbatimChar"/>
-        </w:rPr>
-        <w:t xml:space="preserve">#&gt;  [73] "flask"                  "oinochoai"             </w:t>
-      </w:r>
-      <w:r>
-        <w:br w:type="textWrapping"/>
-      </w:r>
-      <w:r>
-        <w:rPr>
-          <w:rStyle w:val="VerbatimChar"/>
-        </w:rPr>
-        <w:t xml:space="preserve">#&gt;  [75] "amphora"                "thelastron"            </w:t>
-      </w:r>
-      <w:r>
-        <w:br w:type="textWrapping"/>
-      </w:r>
-      <w:r>
-        <w:rPr>
-          <w:rStyle w:val="VerbatimChar"/>
-        </w:rPr>
-        <w:t xml:space="preserve">#&gt;  [77] "amphoriskos"            "hydria"                </w:t>
-      </w:r>
-      <w:r>
-        <w:br w:type="textWrapping"/>
-      </w:r>
-      <w:r>
-        <w:rPr>
-          <w:rStyle w:val="VerbatimChar"/>
-        </w:rPr>
-        <w:t xml:space="preserve">#&gt;  [79] "pithos"                 "jug_let"               </w:t>
-      </w:r>
-      <w:r>
-        <w:br w:type="textWrapping"/>
-      </w:r>
-      <w:r>
-        <w:rPr>
-          <w:rStyle w:val="VerbatimChar"/>
-        </w:rPr>
-        <w:t xml:space="preserve">#&gt;  [81] "olpe"                   "alabastron"            </w:t>
-      </w:r>
-      <w:r>
-        <w:br w:type="textWrapping"/>
-      </w:r>
-      <w:r>
-        <w:rPr>
-          <w:rStyle w:val="VerbatimChar"/>
-        </w:rPr>
-        <w:t xml:space="preserve">#&gt;  [83] "lentoid_flask"          "lekythos"              </w:t>
-      </w:r>
-      <w:r>
-        <w:br w:type="textWrapping"/>
-      </w:r>
-      <w:r>
-        <w:rPr>
-          <w:rStyle w:val="VerbatimChar"/>
-        </w:rPr>
-        <w:t xml:space="preserve">#&gt;  [85] "alabastron_aryballos"   "aryballos"             </w:t>
-      </w:r>
-      <w:r>
-        <w:br w:type="textWrapping"/>
-      </w:r>
-      <w:r>
-        <w:rPr>
-          <w:rStyle w:val="VerbatimChar"/>
-        </w:rPr>
-        <w:t xml:space="preserve">#&gt;  [87] "bottle"                 "bird_askos"            </w:t>
-      </w:r>
-      <w:r>
-        <w:br w:type="textWrapping"/>
-      </w:r>
-      <w:r>
-        <w:rPr>
-          <w:rStyle w:val="VerbatimChar"/>
-        </w:rPr>
-        <w:t xml:space="preserve">#&gt;  [89] "pyxis"                  "dinos"                 </w:t>
-      </w:r>
-      <w:r>
-        <w:br w:type="textWrapping"/>
-      </w:r>
-      <w:r>
-        <w:rPr>
-          <w:rStyle w:val="VerbatimChar"/>
-        </w:rPr>
-        <w:t xml:space="preserve">#&gt;  [91] "krater"                 "krateriskos"           </w:t>
-      </w:r>
-      <w:r>
-        <w:br w:type="textWrapping"/>
-      </w:r>
-      <w:r>
-        <w:rPr>
-          <w:rStyle w:val="VerbatimChar"/>
-        </w:rPr>
-        <w:t xml:space="preserve">#&gt;  [93] "lekanis"                "skyphos"               </w:t>
-      </w:r>
-      <w:r>
-        <w:br w:type="textWrapping"/>
-      </w:r>
-      <w:r>
-        <w:rPr>
-          <w:rStyle w:val="VerbatimChar"/>
-        </w:rPr>
-        <w:t xml:space="preserve">#&gt;  [95] "bowl"                   "cup"                   </w:t>
-      </w:r>
-      <w:r>
-        <w:br w:type="textWrapping"/>
-      </w:r>
-      <w:r>
-        <w:rPr>
-          <w:rStyle w:val="VerbatimChar"/>
-        </w:rPr>
-        <w:t xml:space="preserve">#&gt;  [97] "kantharos"              "plate_tray"            </w:t>
-      </w:r>
-      <w:r>
-        <w:br w:type="textWrapping"/>
-      </w:r>
-      <w:r>
-        <w:rPr>
-          <w:rStyle w:val="VerbatimChar"/>
-        </w:rPr>
-        <w:t xml:space="preserve">#&gt;  [99] "kotyle"                 "kalathos"              </w:t>
-      </w:r>
-      <w:r>
-        <w:br w:type="textWrapping"/>
-      </w:r>
-      <w:r>
-        <w:rPr>
-          <w:rStyle w:val="VerbatimChar"/>
-        </w:rPr>
-        <w:t xml:space="preserve">#&gt; [101] "lid"                    "larnax"                </w:t>
-      </w:r>
-      <w:r>
-        <w:br w:type="textWrapping"/>
-      </w:r>
-      <w:r>
-        <w:rPr>
-          <w:rStyle w:val="VerbatimChar"/>
-        </w:rPr>
-        <w:t xml:space="preserve">#&gt; [103] "stand"                  "house_model"           </w:t>
-      </w:r>
-      <w:r>
-        <w:br w:type="textWrapping"/>
-      </w:r>
-      <w:r>
-        <w:rPr>
-          <w:rStyle w:val="VerbatimChar"/>
-        </w:rPr>
-        <w:t xml:space="preserve">#&gt; [105] "kernos"                 "other_vessel"          </w:t>
-      </w:r>
-      <w:r>
-        <w:br w:type="textWrapping"/>
-      </w:r>
-      <w:r>
-        <w:rPr>
-          <w:rStyle w:val="VerbatimChar"/>
-        </w:rPr>
-        <w:t xml:space="preserve">#&gt; [107] "unidentified_vessel"    "total_open_vessel"     </w:t>
-      </w:r>
-      <w:r>
-        <w:br w:type="textWrapping"/>
-      </w:r>
-      <w:r>
-        <w:rPr>
-          <w:rStyle w:val="VerbatimChar"/>
-        </w:rPr>
-        <w:t xml:space="preserve">#&gt; [109] "total_closed_vessel"    "total_other_vessel"    </w:t>
-      </w:r>
-      <w:r>
-        <w:br w:type="textWrapping"/>
-      </w:r>
-      <w:r>
-        <w:rPr>
-          <w:rStyle w:val="VerbatimChar"/>
-        </w:rPr>
-        <w:t xml:space="preserve">#&gt; [111] "total_pottery"          "total_finds"           </w:t>
-      </w:r>
-      <w:r>
-        <w:br w:type="textWrapping"/>
-      </w:r>
-      <w:r>
-        <w:rPr>
-          <w:rStyle w:val="VerbatimChar"/>
-        </w:rPr>
-        <w:t xml:space="preserve">#&gt; [113] "total_import"           "total_import_imitation"</w:t>
-      </w:r>
-      <w:r>
-        <w:br w:type="textWrapping"/>
-      </w:r>
-      <w:r>
-        <w:rPr>
-          <w:rStyle w:val="VerbatimChar"/>
-        </w:rPr>
-        <w:t xml:space="preserve">#&gt; [115] "total_imitation"        "antique"               </w:t>
-      </w:r>
-      <w:r>
-        <w:br w:type="textWrapping"/>
-      </w:r>
-      <w:r>
-        <w:rPr>
-          <w:rStyle w:val="VerbatimChar"/>
-        </w:rPr>
-        <w:t xml:space="preserve">#&gt; [117] "pithoi1100.1050"        "pithoi1050.1000"       </w:t>
-      </w:r>
-      <w:r>
-        <w:br w:type="textWrapping"/>
-      </w:r>
-      <w:r>
-        <w:rPr>
-          <w:rStyle w:val="VerbatimChar"/>
-        </w:rPr>
-        <w:t xml:space="preserve">#&gt; [119] "pithoi1000.950"         "pithoi950.900"         </w:t>
-      </w:r>
-      <w:r>
-        <w:br w:type="textWrapping"/>
-      </w:r>
-      <w:r>
-        <w:rPr>
-          <w:rStyle w:val="VerbatimChar"/>
-        </w:rPr>
-        <w:t xml:space="preserve">#&gt; [121] "pithoi900.850"          "pithoi850.800"         </w:t>
-      </w:r>
-      <w:r>
-        <w:br w:type="textWrapping"/>
-      </w:r>
-      <w:r>
-        <w:rPr>
-          <w:rStyle w:val="VerbatimChar"/>
-        </w:rPr>
-        <w:t xml:space="preserve">#&gt; [123] "pithoi800.750"          "pithoi750.700"         </w:t>
-      </w:r>
-      <w:r>
-        <w:br w:type="textWrapping"/>
-      </w:r>
-      <w:r>
-        <w:rPr>
-          <w:rStyle w:val="VerbatimChar"/>
-        </w:rPr>
-        <w:t xml:space="preserve">#&gt; [125] "pithoi700.650"          "pithoi650.600"         </w:t>
-      </w:r>
-      <w:r>
-        <w:br w:type="textWrapping"/>
-      </w:r>
-      <w:r>
-        <w:rPr>
-          <w:rStyle w:val="VerbatimChar"/>
-        </w:rPr>
-        <w:t xml:space="preserve">#&gt; [127] "pots1100.1050"          "pots1050.1000"         </w:t>
-      </w:r>
-      <w:r>
-        <w:br w:type="textWrapping"/>
-      </w:r>
-      <w:r>
-        <w:rPr>
-          <w:rStyle w:val="VerbatimChar"/>
-        </w:rPr>
-        <w:t xml:space="preserve">#&gt; [129] "pots1000.950"           "pots950.900"           </w:t>
-      </w:r>
-      <w:r>
-        <w:br w:type="textWrapping"/>
-      </w:r>
-      <w:r>
-        <w:rPr>
-          <w:rStyle w:val="VerbatimChar"/>
-        </w:rPr>
-        <w:t xml:space="preserve">#&gt; [131] "pots900.850"            "pots850.800"           </w:t>
-      </w:r>
-      <w:r>
-        <w:br w:type="textWrapping"/>
-      </w:r>
-      <w:r>
-        <w:rPr>
-          <w:rStyle w:val="VerbatimChar"/>
-        </w:rPr>
-        <w:t xml:space="preserve">#&gt; [133] "pots800.750"            "pots750.700"           </w:t>
-      </w:r>
-      <w:r>
-        <w:br w:type="textWrapping"/>
-      </w:r>
-      <w:r>
-        <w:rPr>
-          <w:rStyle w:val="VerbatimChar"/>
-        </w:rPr>
-        <w:t xml:space="preserve">#&gt; [135] "pots700.650"            "pots650.600"           </w:t>
-      </w:r>
-      <w:r>
-        <w:br w:type="textWrapping"/>
-      </w:r>
-      <w:r>
-        <w:rPr>
-          <w:rStyle w:val="VerbatimChar"/>
-        </w:rPr>
-        <w:t xml:space="preserve">#&gt; [137] "SMpithoi"               "EPGpithoi"             </w:t>
-      </w:r>
-      <w:r>
-        <w:br w:type="textWrapping"/>
-      </w:r>
-      <w:r>
-        <w:rPr>
-          <w:rStyle w:val="VerbatimChar"/>
-        </w:rPr>
-        <w:t xml:space="preserve">#&gt; [139] "MPGpithoi"              "LPGpithoi"             </w:t>
-      </w:r>
-      <w:r>
-        <w:br w:type="textWrapping"/>
-      </w:r>
-      <w:r>
-        <w:rPr>
-          <w:rStyle w:val="VerbatimChar"/>
-        </w:rPr>
-        <w:t xml:space="preserve">#&gt; [141] "PGBpithoi"              "EGpithoi"              </w:t>
-      </w:r>
-      <w:r>
-        <w:br w:type="textWrapping"/>
-      </w:r>
-      <w:r>
-        <w:rPr>
-          <w:rStyle w:val="VerbatimChar"/>
-        </w:rPr>
-        <w:t xml:space="preserve">#&gt; [143] "MGpithoi"               "LGpithoi"              </w:t>
-      </w:r>
-      <w:r>
-        <w:br w:type="textWrapping"/>
-      </w:r>
-      <w:r>
-        <w:rPr>
-          <w:rStyle w:val="VerbatimChar"/>
-        </w:rPr>
-        <w:t xml:space="preserve">#&gt; [145] "EOpithoi"               "LOpithoi"              </w:t>
-      </w:r>
-      <w:r>
-        <w:br w:type="textWrapping"/>
-      </w:r>
-      <w:r>
-        <w:rPr>
-          <w:rStyle w:val="VerbatimChar"/>
-        </w:rPr>
-        <w:t xml:space="preserve">#&gt; [147] "SMpots"                 "EPGpots"               </w:t>
-      </w:r>
-      <w:r>
-        <w:br w:type="textWrapping"/>
-      </w:r>
-      <w:r>
-        <w:rPr>
-          <w:rStyle w:val="VerbatimChar"/>
-        </w:rPr>
-        <w:t xml:space="preserve">#&gt; [149] "MPGpots"                "LPGpots"               </w:t>
-      </w:r>
-      <w:r>
-        <w:br w:type="textWrapping"/>
-      </w:r>
-      <w:r>
-        <w:rPr>
-          <w:rStyle w:val="VerbatimChar"/>
-        </w:rPr>
-        <w:t xml:space="preserve">#&gt; [151] "PGBpots"                "EGpots"                </w:t>
-      </w:r>
-      <w:r>
-        <w:br w:type="textWrapping"/>
-      </w:r>
-      <w:r>
-        <w:rPr>
-          <w:rStyle w:val="VerbatimChar"/>
-        </w:rPr>
-        <w:t xml:space="preserve">#&gt; [153] "MGpots"                 "LGpots"                </w:t>
-      </w:r>
-      <w:r>
-        <w:br w:type="textWrapping"/>
-      </w:r>
-      <w:r>
-        <w:rPr>
-          <w:rStyle w:val="VerbatimChar"/>
-        </w:rPr>
-        <w:t xml:space="preserve">#&gt; [155] "EOpots"                 "LOpots"                </w:t>
-      </w:r>
-      <w:r>
-        <w:br w:type="textWrapping"/>
-      </w:r>
-      <w:r>
-        <w:rPr>
-          <w:rStyle w:val="VerbatimChar"/>
-        </w:rPr>
-        <w:t xml:space="preserve">#&gt; [157] "X1100"                  "X1090"                 </w:t>
-      </w:r>
-      <w:r>
-        <w:br w:type="textWrapping"/>
-      </w:r>
-      <w:r>
-        <w:rPr>
-          <w:rStyle w:val="VerbatimChar"/>
-        </w:rPr>
-        <w:t xml:space="preserve">#&gt; [159] "X1080"                  "X1070"                 </w:t>
-      </w:r>
-      <w:r>
-        <w:br w:type="textWrapping"/>
-      </w:r>
-      <w:r>
-        <w:rPr>
-          <w:rStyle w:val="VerbatimChar"/>
-        </w:rPr>
-        <w:t xml:space="preserve">#&gt; [161] "X1060"                  "X1050"                 </w:t>
-      </w:r>
-      <w:r>
-        <w:br w:type="textWrapping"/>
-      </w:r>
-      <w:r>
-        <w:rPr>
-          <w:rStyle w:val="VerbatimChar"/>
-        </w:rPr>
-        <w:t xml:space="preserve">#&gt; [163] "X1040"                  "X1030"                 </w:t>
-      </w:r>
-      <w:r>
-        <w:br w:type="textWrapping"/>
-      </w:r>
-      <w:r>
-        <w:rPr>
-          <w:rStyle w:val="VerbatimChar"/>
-        </w:rPr>
-        <w:t xml:space="preserve">#&gt; [165] "X1020"                  "X1010"                 </w:t>
-      </w:r>
-      <w:r>
-        <w:br w:type="textWrapping"/>
-      </w:r>
-      <w:r>
-        <w:rPr>
-          <w:rStyle w:val="VerbatimChar"/>
-        </w:rPr>
-        <w:t xml:space="preserve">#&gt; [167] "X1000"                  "X990"                  </w:t>
-      </w:r>
-      <w:r>
-        <w:br w:type="textWrapping"/>
-      </w:r>
-      <w:r>
-        <w:rPr>
-          <w:rStyle w:val="VerbatimChar"/>
-        </w:rPr>
-        <w:t xml:space="preserve">#&gt; [169] "X980"                   "X970"                  </w:t>
-      </w:r>
-      <w:r>
-        <w:br w:type="textWrapping"/>
-      </w:r>
-      <w:r>
-        <w:rPr>
-          <w:rStyle w:val="VerbatimChar"/>
-        </w:rPr>
-        <w:t xml:space="preserve">#&gt; [171] "X960"                   "X950"                  </w:t>
-      </w:r>
-      <w:r>
-        <w:br w:type="textWrapping"/>
-      </w:r>
-      <w:r>
-        <w:rPr>
-          <w:rStyle w:val="VerbatimChar"/>
-        </w:rPr>
-        <w:t xml:space="preserve">#&gt; [173] "X940"                   "X930"                  </w:t>
-      </w:r>
-      <w:r>
-        <w:br w:type="textWrapping"/>
-      </w:r>
-      <w:r>
-        <w:rPr>
-          <w:rStyle w:val="VerbatimChar"/>
-        </w:rPr>
-        <w:t xml:space="preserve">#&gt; [175] "X920"                   "X910"                  </w:t>
-      </w:r>
-      <w:r>
-        <w:br w:type="textWrapping"/>
-      </w:r>
-      <w:r>
-        <w:rPr>
-          <w:rStyle w:val="VerbatimChar"/>
-        </w:rPr>
-        <w:t xml:space="preserve">#&gt; [177] "X900"                   "X890"                  </w:t>
-      </w:r>
-      <w:r>
-        <w:br w:type="textWrapping"/>
-      </w:r>
-      <w:r>
-        <w:rPr>
-          <w:rStyle w:val="VerbatimChar"/>
-        </w:rPr>
-        <w:t xml:space="preserve">#&gt; [179] "X880"                   "X870"                  </w:t>
-      </w:r>
-      <w:r>
-        <w:br w:type="textWrapping"/>
-      </w:r>
-      <w:r>
-        <w:rPr>
-          <w:rStyle w:val="VerbatimChar"/>
-        </w:rPr>
-        <w:t xml:space="preserve">#&gt; [181] "X860"                   "X850"                  </w:t>
-      </w:r>
-      <w:r>
-        <w:br w:type="textWrapping"/>
-      </w:r>
-      <w:r>
-        <w:rPr>
-          <w:rStyle w:val="VerbatimChar"/>
-        </w:rPr>
-        <w:t xml:space="preserve">#&gt; [183] "X840"                   "X830"                  </w:t>
-      </w:r>
-      <w:r>
-        <w:br w:type="textWrapping"/>
-      </w:r>
-      <w:r>
-        <w:rPr>
-          <w:rStyle w:val="VerbatimChar"/>
-        </w:rPr>
-        <w:t xml:space="preserve">#&gt; [185] "X820"                   "X810"                  </w:t>
-      </w:r>
-      <w:r>
-        <w:br w:type="textWrapping"/>
-      </w:r>
-      <w:r>
-        <w:rPr>
-          <w:rStyle w:val="VerbatimChar"/>
-        </w:rPr>
-        <w:t xml:space="preserve">#&gt; [187] "X800"                   "X790"                  </w:t>
-      </w:r>
-      <w:r>
-        <w:br w:type="textWrapping"/>
-      </w:r>
-      <w:r>
-        <w:rPr>
-          <w:rStyle w:val="VerbatimChar"/>
-        </w:rPr>
-        <w:t xml:space="preserve">#&gt; [189] "X780"                   "X770"                  </w:t>
-      </w:r>
-      <w:r>
-        <w:br w:type="textWrapping"/>
-      </w:r>
-      <w:r>
-        <w:rPr>
-          <w:rStyle w:val="VerbatimChar"/>
-        </w:rPr>
-        <w:t xml:space="preserve">#&gt; [191] "X760"                   "X750"                  </w:t>
-      </w:r>
-      <w:r>
-        <w:br w:type="textWrapping"/>
-      </w:r>
-      <w:r>
-        <w:rPr>
-          <w:rStyle w:val="VerbatimChar"/>
-        </w:rPr>
-        <w:t xml:space="preserve">#&gt; [193] "X740"                   "X730"                  </w:t>
-      </w:r>
-      <w:r>
-        <w:br w:type="textWrapping"/>
-      </w:r>
-      <w:r>
-        <w:rPr>
-          <w:rStyle w:val="VerbatimChar"/>
-        </w:rPr>
-        <w:t xml:space="preserve">#&gt; [195] "X720"                   "X710"                  </w:t>
-      </w:r>
-      <w:r>
-        <w:br w:type="textWrapping"/>
-      </w:r>
-      <w:r>
-        <w:rPr>
-          <w:rStyle w:val="VerbatimChar"/>
-        </w:rPr>
-        <w:t xml:space="preserve">#&gt; [197] "X700"                   "X690"                  </w:t>
-      </w:r>
-      <w:r>
-        <w:br w:type="textWrapping"/>
-      </w:r>
-      <w:r>
-        <w:rPr>
-          <w:rStyle w:val="VerbatimChar"/>
-        </w:rPr>
-        <w:t xml:space="preserve">#&gt; [199] "X680"                   "X670"                  </w:t>
-      </w:r>
-      <w:r>
-        <w:br w:type="textWrapping"/>
-      </w:r>
-      <w:r>
-        <w:rPr>
-          <w:rStyle w:val="VerbatimChar"/>
-        </w:rPr>
-        <w:t xml:space="preserve">#&gt; [201] "X660"                   "X650"                  </w:t>
-      </w:r>
-      <w:r>
-        <w:br w:type="textWrapping"/>
-      </w:r>
-      <w:r>
-        <w:rPr>
-          <w:rStyle w:val="VerbatimChar"/>
-        </w:rPr>
-        <w:t xml:space="preserve">#&gt; [203] "X640"                   "X630"                  </w:t>
-      </w:r>
-      <w:r>
-        <w:br w:type="textWrapping"/>
-      </w:r>
-      <w:r>
-        <w:rPr>
-          <w:rStyle w:val="VerbatimChar"/>
-        </w:rPr>
-        <w:t xml:space="preserve">#&gt; [205] "X620"                   "X610"                  </w:t>
-      </w:r>
-      <w:r>
-        <w:br w:type="textWrapping"/>
-      </w:r>
-      <w:r>
-        <w:rPr>
-          <w:rStyle w:val="VerbatimChar"/>
-        </w:rPr>
-        <w:t xml:space="preserve">#&gt; [207] "pithoi1100"             "pithoi1090"            </w:t>
-      </w:r>
-      <w:r>
-        <w:br w:type="textWrapping"/>
-      </w:r>
-      <w:r>
-        <w:rPr>
-          <w:rStyle w:val="VerbatimChar"/>
-        </w:rPr>
-        <w:t xml:space="preserve">#&gt; [209] "pithoi1080"             "pithoi1070"            </w:t>
-      </w:r>
-      <w:r>
-        <w:br w:type="textWrapping"/>
-      </w:r>
-      <w:r>
-        <w:rPr>
-          <w:rStyle w:val="VerbatimChar"/>
-        </w:rPr>
-        <w:t xml:space="preserve">#&gt; [211] "pithoi1060"             "pithoi1050"            </w:t>
-      </w:r>
-      <w:r>
-        <w:br w:type="textWrapping"/>
-      </w:r>
-      <w:r>
-        <w:rPr>
-          <w:rStyle w:val="VerbatimChar"/>
-        </w:rPr>
-        <w:t xml:space="preserve">#&gt; [213] "pithoi1040"             "pithoi1030"            </w:t>
-      </w:r>
-      <w:r>
-        <w:br w:type="textWrapping"/>
-      </w:r>
-      <w:r>
-        <w:rPr>
-          <w:rStyle w:val="VerbatimChar"/>
-        </w:rPr>
-        <w:t xml:space="preserve">#&gt; [215] "pithoi1020"             "pithoi1010"            </w:t>
-      </w:r>
-      <w:r>
-        <w:br w:type="textWrapping"/>
-      </w:r>
-      <w:r>
-        <w:rPr>
-          <w:rStyle w:val="VerbatimChar"/>
-        </w:rPr>
-        <w:t xml:space="preserve">#&gt; [217] "pithoi1000"             "pithoi990"             </w:t>
-      </w:r>
-      <w:r>
-        <w:br w:type="textWrapping"/>
-      </w:r>
-      <w:r>
-        <w:rPr>
-          <w:rStyle w:val="VerbatimChar"/>
-        </w:rPr>
-        <w:t xml:space="preserve">#&gt; [219] "pithoi980"              "pithoi970"             </w:t>
-      </w:r>
-      <w:r>
-        <w:br w:type="textWrapping"/>
-      </w:r>
-      <w:r>
-        <w:rPr>
-          <w:rStyle w:val="VerbatimChar"/>
-        </w:rPr>
-        <w:t xml:space="preserve">#&gt; [221] "pithoi960"              "pithoi950"             </w:t>
-      </w:r>
-      <w:r>
-        <w:br w:type="textWrapping"/>
-      </w:r>
-      <w:r>
-        <w:rPr>
-          <w:rStyle w:val="VerbatimChar"/>
-        </w:rPr>
-        <w:t xml:space="preserve">#&gt; [223] "pithoi940"              "pithoi930"             </w:t>
-      </w:r>
-      <w:r>
-        <w:br w:type="textWrapping"/>
-      </w:r>
-      <w:r>
-        <w:rPr>
-          <w:rStyle w:val="VerbatimChar"/>
-        </w:rPr>
-        <w:t xml:space="preserve">#&gt; [225] "pithoi920"              "pithoi910"             </w:t>
-      </w:r>
-      <w:r>
-        <w:br w:type="textWrapping"/>
-      </w:r>
-      <w:r>
-        <w:rPr>
-          <w:rStyle w:val="VerbatimChar"/>
-        </w:rPr>
-        <w:t xml:space="preserve">#&gt; [227] "pithoi900"              "pithoi890"             </w:t>
-      </w:r>
-      <w:r>
-        <w:br w:type="textWrapping"/>
-      </w:r>
-      <w:r>
-        <w:rPr>
-          <w:rStyle w:val="VerbatimChar"/>
-        </w:rPr>
-        <w:t xml:space="preserve">#&gt; [229] "pithoi880"              "pithoi870"             </w:t>
-      </w:r>
-      <w:r>
-        <w:br w:type="textWrapping"/>
-      </w:r>
-      <w:r>
-        <w:rPr>
-          <w:rStyle w:val="VerbatimChar"/>
-        </w:rPr>
-        <w:t xml:space="preserve">#&gt; [231] "pithoi860"              "pithoi850"             </w:t>
-      </w:r>
-      <w:r>
-        <w:br w:type="textWrapping"/>
-      </w:r>
-      <w:r>
-        <w:rPr>
-          <w:rStyle w:val="VerbatimChar"/>
-        </w:rPr>
-        <w:t xml:space="preserve">#&gt; [233] "pithoi840"              "pithoi830"             </w:t>
-      </w:r>
-      <w:r>
-        <w:br w:type="textWrapping"/>
-      </w:r>
-      <w:r>
-        <w:rPr>
-          <w:rStyle w:val="VerbatimChar"/>
-        </w:rPr>
-        <w:t xml:space="preserve">#&gt; [235] "pithoi820"              "pithoi810"             </w:t>
-      </w:r>
-      <w:r>
-        <w:br w:type="textWrapping"/>
-      </w:r>
-      <w:r>
-        <w:rPr>
-          <w:rStyle w:val="VerbatimChar"/>
-        </w:rPr>
-        <w:t xml:space="preserve">#&gt; [237] "pithoi800"              "pithoi790"             </w:t>
-      </w:r>
-      <w:r>
-        <w:br w:type="textWrapping"/>
-      </w:r>
-      <w:r>
-        <w:rPr>
-          <w:rStyle w:val="VerbatimChar"/>
-        </w:rPr>
-        <w:t xml:space="preserve">#&gt; [239] "pithoi780"              "pithoi770"             </w:t>
-      </w:r>
-      <w:r>
-        <w:br w:type="textWrapping"/>
-      </w:r>
-      <w:r>
-        <w:rPr>
-          <w:rStyle w:val="VerbatimChar"/>
-        </w:rPr>
-        <w:t xml:space="preserve">#&gt; [241] "pithoi760"              "pithoi750"             </w:t>
-      </w:r>
-      <w:r>
-        <w:br w:type="textWrapping"/>
-      </w:r>
-      <w:r>
-        <w:rPr>
-          <w:rStyle w:val="VerbatimChar"/>
-        </w:rPr>
-        <w:t xml:space="preserve">#&gt; [243] "pithoi740"              "pithoi730"             </w:t>
-      </w:r>
-      <w:r>
-        <w:br w:type="textWrapping"/>
-      </w:r>
-      <w:r>
-        <w:rPr>
-          <w:rStyle w:val="VerbatimChar"/>
-        </w:rPr>
-        <w:t xml:space="preserve">#&gt; [245] "pithoi720"              "pithoi710"             </w:t>
-      </w:r>
-      <w:r>
-        <w:br w:type="textWrapping"/>
-      </w:r>
-      <w:r>
-        <w:rPr>
-          <w:rStyle w:val="VerbatimChar"/>
-        </w:rPr>
-        <w:t xml:space="preserve">#&gt; [247] "pithoi700"              "pithoi690"             </w:t>
-      </w:r>
-      <w:r>
-        <w:br w:type="textWrapping"/>
-      </w:r>
-      <w:r>
-        <w:rPr>
-          <w:rStyle w:val="VerbatimChar"/>
-        </w:rPr>
-        <w:t xml:space="preserve">#&gt; [249] "pithoi680"              "pithoi670"             </w:t>
-      </w:r>
-      <w:r>
-        <w:br w:type="textWrapping"/>
-      </w:r>
-      <w:r>
-        <w:rPr>
-          <w:rStyle w:val="VerbatimChar"/>
-        </w:rPr>
-        <w:t xml:space="preserve">#&gt; [251] "pithoi660"              "pithoi650"             </w:t>
-      </w:r>
-      <w:r>
-        <w:br w:type="textWrapping"/>
-      </w:r>
-      <w:r>
-        <w:rPr>
-          <w:rStyle w:val="VerbatimChar"/>
-        </w:rPr>
-        <w:t xml:space="preserve">#&gt; [253] "pithoi640"              "pithoi630"             </w:t>
-      </w:r>
-      <w:r>
-        <w:br w:type="textWrapping"/>
-      </w:r>
-      <w:r>
-        <w:rPr>
-          <w:rStyle w:val="VerbatimChar"/>
-        </w:rPr>
-        <w:t xml:space="preserve">#&gt; [255] "pithoi620"              "pithoi610"</w:t>
-      </w:r>
-    </w:p>
-    <w:p>
-      <w:pPr>
-        <w:pStyle w:val="FirstParagraph"/>
-      </w:pPr>
       <w:r>
         <w:drawing>
           <wp:inline>
@@ -5067,7 +5126,7 @@
               <a:graphicData uri="http://schemas.openxmlformats.org/drawingml/2006/picture">
                 <pic:pic>
                   <pic:nvPicPr>
-                    <pic:cNvPr descr="../figures/aorist_tomb_adjust-3.png" id="0" name="Picture"/>
+                    <pic:cNvPr descr="../figures/aorist_tomb_adjust-5.png" id="0" name="Picture"/>
                     <pic:cNvPicPr>
                       <a:picLocks noChangeArrowheads="1" noChangeAspect="1"/>
                     </pic:cNvPicPr>
@@ -5099,6 +5158,11 @@
           </wp:inline>
         </w:drawing>
       </w:r>
+    </w:p>
+    <w:p>
+      <w:pPr>
+        <w:pStyle w:val="BodyText"/>
+      </w:pPr>
       <w:r>
         <w:drawing>
           <wp:inline>
@@ -5109,7 +5173,7 @@
               <a:graphicData uri="http://schemas.openxmlformats.org/drawingml/2006/picture">
                 <pic:pic>
                   <pic:nvPicPr>
-                    <pic:cNvPr descr="../figures/aorist_tomb_adjust-4.png" id="0" name="Picture"/>
+                    <pic:cNvPr descr="../figures/rates%20of%20burials-1.png" id="0" name="Picture"/>
                     <pic:cNvPicPr>
                       <a:picLocks noChangeArrowheads="1" noChangeAspect="1"/>
                     </pic:cNvPicPr>
@@ -5141,17 +5205,60 @@
           </wp:inline>
         </w:drawing>
       </w:r>
+    </w:p>
+    <w:p>
+      <w:pPr>
+        <w:pStyle w:val="SourceCode"/>
+      </w:pPr>
+      <w:r>
+        <w:rPr>
+          <w:rStyle w:val="VerbatimChar"/>
+        </w:rPr>
+        <w:t xml:space="preserve">#&gt; 'data.frame':    600 obs. of  3 variables:</w:t>
+      </w:r>
+      <w:r>
+        <w:br w:type="textWrapping"/>
+      </w:r>
+      <w:r>
+        <w:rPr>
+          <w:rStyle w:val="VerbatimChar"/>
+        </w:rPr>
+        <w:t xml:space="preserve">#&gt;  $ tomb    : Factor w/ 154 levels "1","100","103",..: 143 61 79 7 58 127 153 122 44 4 ...</w:t>
+      </w:r>
+      <w:r>
+        <w:br w:type="textWrapping"/>
+      </w:r>
+      <w:r>
+        <w:rPr>
+          <w:rStyle w:val="VerbatimChar"/>
+        </w:rPr>
+        <w:t xml:space="preserve">#&gt;  $ variable: Factor w/ 50 levels "1100","1090",..: 1 1 1 1 1 1 1 1 1 1 ...</w:t>
+      </w:r>
+      <w:r>
+        <w:br w:type="textWrapping"/>
+      </w:r>
+      <w:r>
+        <w:rPr>
+          <w:rStyle w:val="VerbatimChar"/>
+        </w:rPr>
+        <w:t xml:space="preserve">#&gt;  $ value   : num  0 0 0 0 0.0556 ...</w:t>
+      </w:r>
+    </w:p>
+    <w:p>
+      <w:pPr>
+        <w:pStyle w:val="FirstParagraph"/>
+      </w:pPr>
       <w:r>
         <w:drawing>
           <wp:inline>
-            <wp:extent cx="4595937" cy="3676749"/>
+            <wp:extent cx="5943600" cy="4245428"/>
             <wp:effectExtent b="0" l="0" r="0" t="0"/>
             <wp:docPr descr="" title="" id="1" name="Picture"/>
             <a:graphic>
               <a:graphicData uri="http://schemas.openxmlformats.org/drawingml/2006/picture">
                 <pic:pic>
                   <pic:nvPicPr>
-                    <pic:cNvPr descr="../figures/aorist_tomb_adjust-5.png" id="0" name="Picture"/>
+                    <pic:cNvPr descr="../figures/top_tombs-1.png" id="0" name="Picture"/>
                     <pic:cNvPicPr>
                       <a:picLocks noChangeArrowheads="1" noChangeAspect="1"/>
                     </pic:cNvPicPr>
@@ -5165,7 +5272,7 @@
                   <pic:spPr bwMode="auto">
                     <a:xfrm>
                       <a:off x="0" y="0"/>
-                      <a:ext cx="4595937" cy="3676749"/>
+                      <a:ext cx="5943600" cy="4245428"/>
                     </a:xfrm>
                     <a:prstGeom prst="rect">
                       <a:avLst/>
@@ -5186,108 +5293,61 @@
     </w:p>
     <w:p>
       <w:pPr>
-        <w:pStyle w:val="BodyText"/>
-      </w:pPr>
-      <w:r>
-        <w:drawing>
-          <wp:inline>
-            <wp:extent cx="4595937" cy="3676749"/>
-            <wp:effectExtent b="0" l="0" r="0" t="0"/>
-            <wp:docPr descr="" title="" id="1" name="Picture"/>
-            <a:graphic>
-              <a:graphicData uri="http://schemas.openxmlformats.org/drawingml/2006/picture">
-                <pic:pic>
-                  <pic:nvPicPr>
-                    <pic:cNvPr descr="../figures/rates%20of%20burials-1.png" id="0" name="Picture"/>
-                    <pic:cNvPicPr>
-                      <a:picLocks noChangeArrowheads="1" noChangeAspect="1"/>
-                    </pic:cNvPicPr>
-                  </pic:nvPicPr>
-                  <pic:blipFill>
-                    <a:blip r:embed="rId59"/>
-                    <a:stretch>
-                      <a:fillRect/>
-                    </a:stretch>
-                  </pic:blipFill>
-                  <pic:spPr bwMode="auto">
-                    <a:xfrm>
-                      <a:off x="0" y="0"/>
-                      <a:ext cx="4595937" cy="3676749"/>
-                    </a:xfrm>
-                    <a:prstGeom prst="rect">
-                      <a:avLst/>
-                    </a:prstGeom>
-                    <a:noFill/>
-                    <a:ln w="9525">
-                      <a:noFill/>
-                      <a:headEnd/>
-                      <a:tailEnd/>
-                    </a:ln>
-                  </pic:spPr>
-                </pic:pic>
-              </a:graphicData>
-            </a:graphic>
-          </wp:inline>
-        </w:drawing>
-      </w:r>
-    </w:p>
-    <w:p>
-      <w:pPr>
         <w:pStyle w:val="Heading1"/>
       </w:pPr>
-      <w:bookmarkStart w:id="60" w:name="results"/>
+      <w:bookmarkStart w:id="59" w:name="results"/>
+      <w:bookmarkEnd w:id="59"/>
+      <w:r>
+        <w:t xml:space="preserve">Results</w:t>
+      </w:r>
+    </w:p>
+    <w:p>
+      <w:pPr>
+        <w:pStyle w:val="Heading1"/>
+      </w:pPr>
+      <w:bookmarkStart w:id="60" w:name="discussion"/>
       <w:bookmarkEnd w:id="60"/>
       <w:r>
-        <w:t xml:space="preserve">Results</w:t>
+        <w:t xml:space="preserve">Discussion</w:t>
       </w:r>
     </w:p>
     <w:p>
       <w:pPr>
         <w:pStyle w:val="Heading1"/>
       </w:pPr>
-      <w:bookmarkStart w:id="61" w:name="discussion"/>
+      <w:bookmarkStart w:id="61" w:name="conclusion"/>
       <w:bookmarkEnd w:id="61"/>
       <w:r>
-        <w:t xml:space="preserve">Discussion</w:t>
+        <w:t xml:space="preserve">Conclusion</w:t>
       </w:r>
     </w:p>
     <w:p>
       <w:pPr>
         <w:pStyle w:val="Heading1"/>
       </w:pPr>
-      <w:bookmarkStart w:id="62" w:name="conclusion"/>
+      <w:bookmarkStart w:id="62" w:name="acknowledgements"/>
       <w:bookmarkEnd w:id="62"/>
       <w:r>
-        <w:t xml:space="preserve">Conclusion</w:t>
+        <w:t xml:space="preserve">Acknowledgements</w:t>
+      </w:r>
+    </w:p>
+    <w:p>
+      <w:pPr>
+        <w:pStyle w:val="Heading5"/>
+      </w:pPr>
+      <w:bookmarkStart w:id="63" w:name="pagebreak"/>
+      <w:bookmarkEnd w:id="63"/>
+      <w:r>
+        <w:t xml:space="preserve">pagebreak</w:t>
       </w:r>
     </w:p>
     <w:p>
       <w:pPr>
         <w:pStyle w:val="Heading1"/>
       </w:pPr>
-      <w:bookmarkStart w:id="63" w:name="acknowledgements"/>
-      <w:bookmarkEnd w:id="63"/>
-      <w:r>
-        <w:t xml:space="preserve">Acknowledgements</w:t>
-      </w:r>
-    </w:p>
-    <w:p>
-      <w:pPr>
-        <w:pStyle w:val="Heading5"/>
-      </w:pPr>
-      <w:bookmarkStart w:id="64" w:name="pagebreak"/>
+      <w:bookmarkStart w:id="64" w:name="references"/>
       <w:bookmarkEnd w:id="64"/>
       <w:r>
-        <w:t xml:space="preserve">pagebreak</w:t>
-      </w:r>
-    </w:p>
-    <w:p>
-      <w:pPr>
-        <w:pStyle w:val="Heading1"/>
-      </w:pPr>
-      <w:bookmarkStart w:id="65" w:name="references"/>
-      <w:bookmarkEnd w:id="65"/>
-      <w:r>
         <w:t xml:space="preserve">References</w:t>
       </w:r>
     </w:p>
@@ -5313,7 +5373,7 @@
       <w:r>
         <w:t xml:space="preserve">98 (3): 389–410. doi:</w:t>
       </w:r>
-      <w:hyperlink r:id="rId66">
+      <w:hyperlink r:id="rId65">
         <w:r>
           <w:rPr>
             <w:rStyle w:val="Hyperlink"/>
@@ -5335,7 +5395,7 @@
       <w:r>
         <w:t xml:space="preserve"> </w:t>
       </w:r>
-      <w:hyperlink r:id="rId67">
+      <w:hyperlink r:id="rId66">
         <w:r>
           <w:rPr>
             <w:rStyle w:val="Hyperlink"/>
@@ -5470,7 +5530,7 @@
         <w:t xml:space="preserve">Knossos North Cemetery: Early Greek Tombs</w:t>
       </w:r>
       <w:r>
-        <w:t xml:space="preserve">, edited by J. N. Coldstream and H W Catling, 651–675. London: The British School at Athens Supplement 28. Vol.II.</w:t>
+        <w:t xml:space="preserve">, edited by J.N. Coldstream and H W Catling, 651–675. London: The British School at Athens Supplement 28. Vol.II.</w:t>
       </w:r>
     </w:p>
     <w:p>
@@ -5478,7 +5538,7 @@
         <w:pStyle w:val="BodyText"/>
       </w:pPr>
       <w:r>
-        <w:t xml:space="preserve">Coldstream, J. N. 1963. “Five Tombs at Knossos.”</w:t>
+        <w:t xml:space="preserve">Coldstream, J N. 1976. “Hero-cults in the age of Homer.”</w:t>
       </w:r>
       <w:r>
         <w:t xml:space="preserve"> </w:t>
@@ -5487,29 +5547,6 @@
         <w:rPr>
           <w:i/>
         </w:rPr>
-        <w:t xml:space="preserve">The Annual of the British School at Athens</w:t>
-      </w:r>
-      <w:r>
-        <w:t xml:space="preserve"> </w:t>
-      </w:r>
-      <w:r>
-        <w:t xml:space="preserve">58: 30–43.</w:t>
-      </w:r>
-    </w:p>
-    <w:p>
-      <w:pPr>
-        <w:pStyle w:val="BodyText"/>
-      </w:pPr>
-      <w:r>
-        <w:t xml:space="preserve">Coldstream, J. N. 1976. “Hero-cults in the age of Homer.”</w:t>
-      </w:r>
-      <w:r>
-        <w:t xml:space="preserve"> </w:t>
-      </w:r>
-      <w:r>
-        <w:rPr>
-          <w:i/>
-        </w:rPr>
         <w:t xml:space="preserve">The Journal of Hellenic Studies</w:t>
       </w:r>
       <w:r>
@@ -5518,7 +5555,7 @@
       <w:r>
         <w:t xml:space="preserve">96 (1976): 8–17. doi:</w:t>
       </w:r>
-      <w:hyperlink r:id="rId68">
+      <w:hyperlink r:id="rId67">
         <w:r>
           <w:rPr>
             <w:rStyle w:val="Hyperlink"/>
@@ -5535,7 +5572,7 @@
         <w:pStyle w:val="BodyText"/>
       </w:pPr>
       <w:r>
-        <w:t xml:space="preserve">Coldstream, J. N. 1977.</w:t>
+        <w:t xml:space="preserve">Coldstream, J N. 1977.</w:t>
       </w:r>
       <w:r>
         <w:t xml:space="preserve"> </w:t>
@@ -5555,7 +5592,7 @@
         <w:pStyle w:val="BodyText"/>
       </w:pPr>
       <w:r>
-        <w:t xml:space="preserve">Coldstream, J. N. 1984a. “A Protogeometric Nature Goddess from Knossos.”</w:t>
+        <w:t xml:space="preserve">Coldstream, J N. 1994. “Urns with Lids: The Visible Face of the Knossian ’Dark Age’.” In</w:t>
       </w:r>
       <w:r>
         <w:t xml:space="preserve"> </w:t>
@@ -5564,6 +5601,115 @@
         <w:rPr>
           <w:i/>
         </w:rPr>
+        <w:t xml:space="preserve">Knossos: A Labyrinth of History. Papers Presented in Honour of Sinclair Hood</w:t>
+      </w:r>
+      <w:r>
+        <w:t xml:space="preserve">, edited by Don Evely, Helen Hughes-Brock, and Nicoletta Momigliano, 105–122. Oxford: The British School at Athens.</w:t>
+      </w:r>
+    </w:p>
+    <w:p>
+      <w:pPr>
+        <w:pStyle w:val="BodyText"/>
+      </w:pPr>
+      <w:r>
+        <w:t xml:space="preserve">Coldstream, J N. 1998. “Minos Redivivus: some nostalgic Knossians of the ninth century BC (a summary).”</w:t>
+      </w:r>
+      <w:r>
+        <w:t xml:space="preserve"> </w:t>
+      </w:r>
+      <w:r>
+        <w:rPr>
+          <w:i/>
+        </w:rPr>
+        <w:t xml:space="preserve">Brtish School at Athens Studies</w:t>
+      </w:r>
+      <w:r>
+        <w:t xml:space="preserve"> </w:t>
+      </w:r>
+      <w:r>
+        <w:t xml:space="preserve">2 (POST-MINOAN CRETE: Proceedings of the First Colloquium on Post-Minoan Crete held by the British School at Athens and the Institute of Archaeology, University College London, 10-11 November 1995): 58–61.</w:t>
+      </w:r>
+    </w:p>
+    <w:p>
+      <w:pPr>
+        <w:pStyle w:val="BodyText"/>
+      </w:pPr>
+      <w:r>
+        <w:t xml:space="preserve">Coldstream, J N, and H W Catling. 1996.</w:t>
+      </w:r>
+      <w:r>
+        <w:t xml:space="preserve"> </w:t>
+      </w:r>
+      <w:r>
+        <w:rPr>
+          <w:i/>
+        </w:rPr>
+        <w:t xml:space="preserve">Knossos North Cemetery: Early Greek Tombs</w:t>
+      </w:r>
+      <w:r>
+        <w:t xml:space="preserve">. Edited by J N Coldstream and H W Catling. London: The British School at Athens Supplement 28. Vol.I-IV.</w:t>
+      </w:r>
+    </w:p>
+    <w:p>
+      <w:pPr>
+        <w:pStyle w:val="BodyText"/>
+      </w:pPr>
+      <w:r>
+        <w:t xml:space="preserve">Coldstream, J. N. 1963. “Five Tombs at Knossos.”</w:t>
+      </w:r>
+      <w:r>
+        <w:t xml:space="preserve"> </w:t>
+      </w:r>
+      <w:r>
+        <w:rPr>
+          <w:i/>
+        </w:rPr>
+        <w:t xml:space="preserve">The Annual of the British School at Athens</w:t>
+      </w:r>
+      <w:r>
+        <w:t xml:space="preserve"> </w:t>
+      </w:r>
+      <w:r>
+        <w:t xml:space="preserve">58: 30–43.</w:t>
+      </w:r>
+    </w:p>
+    <w:p>
+      <w:pPr>
+        <w:pStyle w:val="BodyText"/>
+      </w:pPr>
+      <w:r>
+        <w:t xml:space="preserve">Coldstream, J. N., G. L. Huxley, and V. E. S. Webb. 1999. “Knossos: The Archaic Gap.”</w:t>
+      </w:r>
+      <w:r>
+        <w:t xml:space="preserve"> </w:t>
+      </w:r>
+      <w:r>
+        <w:rPr>
+          <w:i/>
+        </w:rPr>
+        <w:t xml:space="preserve">The Annual of the British School at Athens</w:t>
+      </w:r>
+      <w:r>
+        <w:t xml:space="preserve"> </w:t>
+      </w:r>
+      <w:r>
+        <w:t xml:space="preserve">94: 289–307.</w:t>
+      </w:r>
+    </w:p>
+    <w:p>
+      <w:pPr>
+        <w:pStyle w:val="BodyText"/>
+      </w:pPr>
+      <w:r>
+        <w:t xml:space="preserve">Coldstream, J.N. 1984a. “A Protogeometric Nature Goddess from Knossos.”</w:t>
+      </w:r>
+      <w:r>
+        <w:t xml:space="preserve"> </w:t>
+      </w:r>
+      <w:r>
+        <w:rPr>
+          <w:i/>
+        </w:rPr>
         <w:t xml:space="preserve">Bulletin of the Institute of Classical Studies</w:t>
       </w:r>
       <w:r>
@@ -5578,7 +5724,7 @@
         <w:pStyle w:val="BodyText"/>
       </w:pPr>
       <w:r>
-        <w:t xml:space="preserve">Coldstream, J. N. 1984b. “Dorian Knossos and Aristotle’s Villages.” In</w:t>
+        <w:t xml:space="preserve">Coldstream, J.N. 1984b. “Dorian Knossos and Aristotle’s Villages.” In</w:t>
       </w:r>
       <w:r>
         <w:t xml:space="preserve"> </w:t>
@@ -5598,7 +5744,7 @@
         <w:pStyle w:val="BodyText"/>
       </w:pPr>
       <w:r>
-        <w:t xml:space="preserve">Coldstream, J. N. 1991. “Knossos: An Urban Nucleus in the Dark Age.” In</w:t>
+        <w:t xml:space="preserve">Coldstream, J.N. 1991. “Knossos: An Urban Nucleus in the Dark Age.” In</w:t>
       </w:r>
       <w:r>
         <w:t xml:space="preserve"> </w:t>
@@ -5618,7 +5764,7 @@
         <w:pStyle w:val="BodyText"/>
       </w:pPr>
       <w:r>
-        <w:t xml:space="preserve">Coldstream, J. N. 1994. “Urns with Lids: The Visible Face of the Knossian ’Dark Age’.” In</w:t>
+        <w:t xml:space="preserve">Coldstream, J.N. 2000. “Evans’ Greek Finds: The Early Greek Town of Knossos, and its Encroachment on the Borders of the Minoan Palace.”</w:t>
       </w:r>
       <w:r>
         <w:t xml:space="preserve"> </w:t>
@@ -5627,10 +5773,351 @@
         <w:rPr>
           <w:i/>
         </w:rPr>
+        <w:t xml:space="preserve">BSA</w:t>
+      </w:r>
+      <w:r>
+        <w:t xml:space="preserve"> </w:t>
+      </w:r>
+      <w:r>
+        <w:t xml:space="preserve">95: 260–299.</w:t>
+      </w:r>
+    </w:p>
+    <w:p>
+      <w:pPr>
+        <w:pStyle w:val="BodyText"/>
+      </w:pPr>
+      <w:r>
+        <w:t xml:space="preserve">Coldstream, J.N. 2006. “Knossos in Early Greek Times.” In</w:t>
+      </w:r>
+      <w:r>
+        <w:t xml:space="preserve"> </w:t>
+      </w:r>
+      <w:r>
+        <w:rPr>
+          <w:i/>
+        </w:rPr>
+        <w:t xml:space="preserve">Ancient Greece: From the Mycenaean Palaces to the Age of Homer</w:t>
+      </w:r>
+      <w:r>
+        <w:t xml:space="preserve">, edited by Sigrid Deger-Jalkotzy and Irene S Lemos, 581–596. Edinburgh: Edinburgh University Press.</w:t>
+      </w:r>
+    </w:p>
+    <w:p>
+      <w:pPr>
+        <w:pStyle w:val="BodyText"/>
+      </w:pPr>
+      <w:r>
+        <w:t xml:space="preserve">Coldstream, J.N., and G Huxley. 1996. “Fortetsa 1967 Tombs.” In</w:t>
+      </w:r>
+      <w:r>
+        <w:t xml:space="preserve"> </w:t>
+      </w:r>
+      <w:r>
+        <w:rPr>
+          <w:i/>
+        </w:rPr>
+        <w:t xml:space="preserve">Knossos North Cemetery: Early Greek Tombs</w:t>
+      </w:r>
+      <w:r>
+        <w:t xml:space="preserve">, edited by J.N. Coldstream and H W Catling, 284. London: The British School at Athens Supplement 28. Vol.I.</w:t>
+      </w:r>
+    </w:p>
+    <w:p>
+      <w:pPr>
+        <w:pStyle w:val="BodyText"/>
+      </w:pPr>
+      <w:r>
+        <w:t xml:space="preserve">Crema, Enrico R. 2012. “Modelling Temporal Uncertainty in Archaeological Analysis.”</w:t>
+      </w:r>
+      <w:r>
+        <w:t xml:space="preserve"> </w:t>
+      </w:r>
+      <w:r>
+        <w:rPr>
+          <w:i/>
+        </w:rPr>
+        <w:t xml:space="preserve">Journal of Archaeological Method Theory</w:t>
+      </w:r>
+      <w:r>
+        <w:t xml:space="preserve"> </w:t>
+      </w:r>
+      <w:r>
+        <w:t xml:space="preserve">19 (3): 440–461.</w:t>
+      </w:r>
+    </w:p>
+    <w:p>
+      <w:pPr>
+        <w:pStyle w:val="BodyText"/>
+      </w:pPr>
+      <w:r>
+        <w:t xml:space="preserve">Crema, Enrico R., Andrew Bevan, and Mark W. Lake. 2010. “A probabilistic framework for assessing spatio-temporal point patterns in the archaeological record.”</w:t>
+      </w:r>
+      <w:r>
+        <w:t xml:space="preserve"> </w:t>
+      </w:r>
+      <w:r>
+        <w:rPr>
+          <w:i/>
+        </w:rPr>
+        <w:t xml:space="preserve">Journal of Archaeological Science</w:t>
+      </w:r>
+      <w:r>
+        <w:t xml:space="preserve"> </w:t>
+      </w:r>
+      <w:r>
+        <w:t xml:space="preserve">37 (5): 1118–1130.</w:t>
+      </w:r>
+    </w:p>
+    <w:p>
+      <w:pPr>
+        <w:pStyle w:val="BodyText"/>
+      </w:pPr>
+      <w:r>
+        <w:t xml:space="preserve">Crowe, Alice. 2016. “The Minoan Past in the Past: Bronze Age Objects in Early Iron Age Burials at Knossos, Crete.”</w:t>
+      </w:r>
+      <w:r>
+        <w:t xml:space="preserve"> </w:t>
+      </w:r>
+      <w:r>
+        <w:rPr>
+          <w:i/>
+        </w:rPr>
+        <w:t xml:space="preserve">Unpublished Master’s Dissertation.</w:t>
+      </w:r>
+    </w:p>
+    <w:p>
+      <w:pPr>
+        <w:pStyle w:val="BodyText"/>
+      </w:pPr>
+      <w:r>
+        <w:t xml:space="preserve">Davaras, C. 1968. “Two Geometric Tombs at Atsalenio near Knossos.”</w:t>
+      </w:r>
+      <w:r>
+        <w:t xml:space="preserve"> </w:t>
+      </w:r>
+      <w:r>
+        <w:rPr>
+          <w:i/>
+        </w:rPr>
+        <w:t xml:space="preserve">BSA</w:t>
+      </w:r>
+      <w:r>
+        <w:t xml:space="preserve"> </w:t>
+      </w:r>
+      <w:r>
+        <w:t xml:space="preserve">63: 133–146.</w:t>
+      </w:r>
+    </w:p>
+    <w:p>
+      <w:pPr>
+        <w:pStyle w:val="BodyText"/>
+      </w:pPr>
+      <w:r>
+        <w:t xml:space="preserve">Desborough, Vincent Robin d’Arba. 1972.</w:t>
+      </w:r>
+      <w:r>
+        <w:t xml:space="preserve"> </w:t>
+      </w:r>
+      <w:r>
+        <w:rPr>
+          <w:i/>
+        </w:rPr>
+        <w:t xml:space="preserve">The Greek Dark Ages</w:t>
+      </w:r>
+      <w:r>
+        <w:t xml:space="preserve">. London: Benn.</w:t>
+      </w:r>
+    </w:p>
+    <w:p>
+      <w:pPr>
+        <w:pStyle w:val="BodyText"/>
+      </w:pPr>
+      <w:r>
+        <w:t xml:space="preserve">Evans, Arthur. 1921.</w:t>
+      </w:r>
+      <w:r>
+        <w:t xml:space="preserve"> </w:t>
+      </w:r>
+      <w:r>
+        <w:rPr>
+          <w:i/>
+        </w:rPr>
+        <w:t xml:space="preserve">The palace of Minos: a comparative account of the successive stages of the early Cretan civilization as illustrated by the discoveries at Knossos I</w:t>
+      </w:r>
+      <w:r>
+        <w:t xml:space="preserve">. London: Macmillan.</w:t>
+      </w:r>
+    </w:p>
+    <w:p>
+      <w:pPr>
+        <w:pStyle w:val="BodyText"/>
+      </w:pPr>
+      <w:r>
+        <w:t xml:space="preserve">Evans, Arthur. 1928.</w:t>
+      </w:r>
+      <w:r>
+        <w:t xml:space="preserve"> </w:t>
+      </w:r>
+      <w:r>
+        <w:rPr>
+          <w:i/>
+        </w:rPr>
+        <w:t xml:space="preserve">The palace of Minos: a comparative account of the successive stages of the early Cretan civilization as illustrated by the discoveries at Knossos II</w:t>
+      </w:r>
+      <w:r>
+        <w:t xml:space="preserve">. London: Macmillan.</w:t>
+      </w:r>
+    </w:p>
+    <w:p>
+      <w:pPr>
+        <w:pStyle w:val="BodyText"/>
+      </w:pPr>
+      <w:r>
+        <w:t xml:space="preserve">Evans, Arthur. 1930.</w:t>
+      </w:r>
+      <w:r>
+        <w:t xml:space="preserve"> </w:t>
+      </w:r>
+      <w:r>
+        <w:rPr>
+          <w:i/>
+        </w:rPr>
+        <w:t xml:space="preserve">The palace of Minos: a comparative account of the successive stages of the early Cretan civilization as illustrated by the discoveries at Knossos III</w:t>
+      </w:r>
+      <w:r>
+        <w:t xml:space="preserve">. London: Macmillan.</w:t>
+      </w:r>
+    </w:p>
+    <w:p>
+      <w:pPr>
+        <w:pStyle w:val="BodyText"/>
+      </w:pPr>
+      <w:r>
+        <w:t xml:space="preserve">Hallager, Birgitta P. 2010. “The elusive Late IIIC and the ill-named Subminoan.”</w:t>
+      </w:r>
+      <w:r>
+        <w:t xml:space="preserve"> </w:t>
+      </w:r>
+      <w:r>
+        <w:rPr>
+          <w:i/>
+        </w:rPr>
+        <w:t xml:space="preserve">British School at Athens Studies</w:t>
+      </w:r>
+      <w:r>
+        <w:t xml:space="preserve"> </w:t>
+      </w:r>
+      <w:r>
+        <w:t xml:space="preserve">18 (CRETAN OFFERINGS: Studies in honour of Peter Warren): 141–155.</w:t>
+      </w:r>
+    </w:p>
+    <w:p>
+      <w:pPr>
+        <w:pStyle w:val="BodyText"/>
+      </w:pPr>
+      <w:r>
+        <w:t xml:space="preserve">Hoffman, Gail L. 1997.</w:t>
+      </w:r>
+      <w:r>
+        <w:t xml:space="preserve"> </w:t>
+      </w:r>
+      <w:r>
+        <w:rPr>
+          <w:i/>
+        </w:rPr>
+        <w:t xml:space="preserve">Imports and Immigrants: Near Eastern Contacts with Iron Age Crete</w:t>
+      </w:r>
+      <w:r>
+        <w:t xml:space="preserve">. Ann Arbor: University of Michigan Press.</w:t>
+      </w:r>
+    </w:p>
+    <w:p>
+      <w:pPr>
+        <w:pStyle w:val="BodyText"/>
+      </w:pPr>
+      <w:r>
+        <w:t xml:space="preserve">Hogarth, D.G. 1899. “Knossos: Early Town and Cemeteries.”</w:t>
+      </w:r>
+      <w:r>
+        <w:t xml:space="preserve"> </w:t>
+      </w:r>
+      <w:r>
+        <w:rPr>
+          <w:i/>
+        </w:rPr>
+        <w:t xml:space="preserve">BSA</w:t>
+      </w:r>
+      <w:r>
+        <w:t xml:space="preserve"> </w:t>
+      </w:r>
+      <w:r>
+        <w:t xml:space="preserve">6: 70–85.</w:t>
+      </w:r>
+    </w:p>
+    <w:p>
+      <w:pPr>
+        <w:pStyle w:val="BodyText"/>
+      </w:pPr>
+      <w:r>
+        <w:t xml:space="preserve">Hood, Sinclair, and David Smyth. 1981.</w:t>
+      </w:r>
+      <w:r>
+        <w:t xml:space="preserve"> </w:t>
+      </w:r>
+      <w:r>
+        <w:rPr>
+          <w:i/>
+        </w:rPr>
+        <w:t xml:space="preserve">Archaeological Survey of the Knossos Area. The British School at Athens Supplementary Volumes, No. 14.</w:t>
+      </w:r>
+      <w:r>
+        <w:t xml:space="preserve"> </w:t>
+      </w:r>
+      <w:r>
+        <w:t xml:space="preserve">2nd ed. London: Thames; Hudson.</w:t>
+      </w:r>
+    </w:p>
+    <w:p>
+      <w:pPr>
+        <w:pStyle w:val="BodyText"/>
+      </w:pPr>
+      <w:r>
+        <w:t xml:space="preserve">Hutchinson, R.W., and John Boardman. 1954. “The Khaniale Tekke Tombs.”</w:t>
+      </w:r>
+      <w:r>
+        <w:t xml:space="preserve"> </w:t>
+      </w:r>
+      <w:r>
+        <w:rPr>
+          <w:i/>
+        </w:rPr>
+        <w:t xml:space="preserve">BSA</w:t>
+      </w:r>
+      <w:r>
+        <w:t xml:space="preserve"> </w:t>
+      </w:r>
+      <w:r>
+        <w:t xml:space="preserve">49: 215–230.</w:t>
+      </w:r>
+    </w:p>
+    <w:p>
+      <w:pPr>
+        <w:pStyle w:val="BodyText"/>
+      </w:pPr>
+      <w:r>
+        <w:t xml:space="preserve">Huxley, G. 1994. “On Knossos and her Neighbours (7th Century to Mid-4th Century B.C.).” In</w:t>
+      </w:r>
+      <w:r>
+        <w:t xml:space="preserve"> </w:t>
+      </w:r>
+      <w:r>
+        <w:rPr>
+          <w:i/>
+        </w:rPr>
         <w:t xml:space="preserve">Knossos: A Labyrinth of History. Papers Presented in Honour of Sinclair Hood</w:t>
       </w:r>
       <w:r>
-        <w:t xml:space="preserve">, edited by Don Evely, Helen Hughes-Brock, and Nicoletta Momigliano, 105–122. Oxford: The British School at Athens.</w:t>
+        <w:t xml:space="preserve">, edited by Don Evely, Helen Hughes-Brock, and Nicoletta Momigliano, 123–134. Oxford: The British School at Athens.</w:t>
       </w:r>
     </w:p>
     <w:p>
@@ -5638,7 +6125,7 @@
         <w:pStyle w:val="BodyText"/>
       </w:pPr>
       <w:r>
-        <w:t xml:space="preserve">Coldstream, J. N. 1998. “Minos Redivivus: some nostalgic Knossians of the ninth century BC (a summary).”</w:t>
+        <w:t xml:space="preserve">Johnson, Ian. 2004. “Aorisitc Analysis: Seeds of a new approach to mapping archaeological distributions through time.” In</w:t>
       </w:r>
       <w:r>
         <w:t xml:space="preserve"> </w:t>
@@ -5647,371 +6134,10 @@
         <w:rPr>
           <w:i/>
         </w:rPr>
-        <w:t xml:space="preserve">Brtish School at Athens Studies</w:t>
-      </w:r>
-      <w:r>
-        <w:t xml:space="preserve"> </w:t>
-      </w:r>
-      <w:r>
-        <w:t xml:space="preserve">2 (POST-MINOAN CRETE: Proceedings of the First Colloquium on Post-Minoan Crete held by the British School at Athens and the Institute of Archaeology, University College London, 10-11 November 1995): 58–61.</w:t>
-      </w:r>
-    </w:p>
-    <w:p>
-      <w:pPr>
-        <w:pStyle w:val="BodyText"/>
-      </w:pPr>
-      <w:r>
-        <w:t xml:space="preserve">Coldstream, J. N. 2000. “Evans’ Greek Finds: The Early Greek Town of Knossos, and its Encroachment on the Borders of the Minoan Palace.”</w:t>
-      </w:r>
-      <w:r>
-        <w:t xml:space="preserve"> </w:t>
-      </w:r>
-      <w:r>
-        <w:rPr>
-          <w:i/>
-        </w:rPr>
-        <w:t xml:space="preserve">BSA</w:t>
-      </w:r>
-      <w:r>
-        <w:t xml:space="preserve"> </w:t>
-      </w:r>
-      <w:r>
-        <w:t xml:space="preserve">95: 260–299.</w:t>
-      </w:r>
-    </w:p>
-    <w:p>
-      <w:pPr>
-        <w:pStyle w:val="BodyText"/>
-      </w:pPr>
-      <w:r>
-        <w:t xml:space="preserve">Coldstream, J. N. 2006. “Knossos in Early Greek Times.” In</w:t>
-      </w:r>
-      <w:r>
-        <w:t xml:space="preserve"> </w:t>
-      </w:r>
-      <w:r>
-        <w:rPr>
-          <w:i/>
-        </w:rPr>
-        <w:t xml:space="preserve">Ancient Greece: From the Mycenaean Palaces to the Age of Homer</w:t>
-      </w:r>
-      <w:r>
-        <w:t xml:space="preserve">, edited by Sigrid Deger-Jalkotzy and Irene S Lemos, 581–596. Edinburgh: Edinburgh University Press.</w:t>
-      </w:r>
-    </w:p>
-    <w:p>
-      <w:pPr>
-        <w:pStyle w:val="BodyText"/>
-      </w:pPr>
-      <w:r>
-        <w:t xml:space="preserve">Coldstream, J. N., and H W Catling. 1996.</w:t>
-      </w:r>
-      <w:r>
-        <w:t xml:space="preserve"> </w:t>
-      </w:r>
-      <w:r>
-        <w:rPr>
-          <w:i/>
-        </w:rPr>
-        <w:t xml:space="preserve">Knossos North Cemetery: Early Greek Tombs</w:t>
-      </w:r>
-      <w:r>
-        <w:t xml:space="preserve">. Edited by J. N. Coldstream and H W Catling. London: The British School at Athens Supplement 28. Vol.I-IV.</w:t>
-      </w:r>
-    </w:p>
-    <w:p>
-      <w:pPr>
-        <w:pStyle w:val="BodyText"/>
-      </w:pPr>
-      <w:r>
-        <w:t xml:space="preserve">Coldstream, J. N., and G Huxley. 1996. “Fortetsa 1967 Tombs.” In</w:t>
-      </w:r>
-      <w:r>
-        <w:t xml:space="preserve"> </w:t>
-      </w:r>
-      <w:r>
-        <w:rPr>
-          <w:i/>
-        </w:rPr>
-        <w:t xml:space="preserve">Knossos North Cemetery: Early Greek Tombs</w:t>
-      </w:r>
-      <w:r>
-        <w:t xml:space="preserve">, edited by J. N. Coldstream and H W Catling, 284. London: The British School at Athens Supplement 28. Vol.I.</w:t>
-      </w:r>
-    </w:p>
-    <w:p>
-      <w:pPr>
-        <w:pStyle w:val="BodyText"/>
-      </w:pPr>
-      <w:r>
-        <w:t xml:space="preserve">Coldstream, J. N., G. L. Huxley, and V. E. S. Webb. 1999. “Knossos: The Archaic Gap.”</w:t>
-      </w:r>
-      <w:r>
-        <w:t xml:space="preserve"> </w:t>
-      </w:r>
-      <w:r>
-        <w:rPr>
-          <w:i/>
-        </w:rPr>
-        <w:t xml:space="preserve">The Annual of the British School at Athens</w:t>
-      </w:r>
-      <w:r>
-        <w:t xml:space="preserve"> </w:t>
-      </w:r>
-      <w:r>
-        <w:t xml:space="preserve">94: 289–307.</w:t>
-      </w:r>
-    </w:p>
-    <w:p>
-      <w:pPr>
-        <w:pStyle w:val="BodyText"/>
-      </w:pPr>
-      <w:r>
-        <w:t xml:space="preserve">Crowe, Alice. 2016. “The Minoan Past in the Past: Bronze Age Objects in Early Iron Age Burials at Knossos, Crete.”</w:t>
-      </w:r>
-      <w:r>
-        <w:t xml:space="preserve"> </w:t>
-      </w:r>
-      <w:r>
-        <w:rPr>
-          <w:i/>
-        </w:rPr>
-        <w:t xml:space="preserve">Unpublished Master’s Dissertation.</w:t>
-      </w:r>
-    </w:p>
-    <w:p>
-      <w:pPr>
-        <w:pStyle w:val="BodyText"/>
-      </w:pPr>
-      <w:r>
-        <w:t xml:space="preserve">Davaras, C. 1968. “Two Geometric Tombs at Atsalenio near Knossos.”</w:t>
-      </w:r>
-      <w:r>
-        <w:t xml:space="preserve"> </w:t>
-      </w:r>
-      <w:r>
-        <w:rPr>
-          <w:i/>
-        </w:rPr>
-        <w:t xml:space="preserve">BSA</w:t>
-      </w:r>
-      <w:r>
-        <w:t xml:space="preserve"> </w:t>
-      </w:r>
-      <w:r>
-        <w:t xml:space="preserve">63: 133–146.</w:t>
-      </w:r>
-    </w:p>
-    <w:p>
-      <w:pPr>
-        <w:pStyle w:val="BodyText"/>
-      </w:pPr>
-      <w:r>
-        <w:t xml:space="preserve">Desborough, Vincent Robin d’Arba. 1972.</w:t>
-      </w:r>
-      <w:r>
-        <w:t xml:space="preserve"> </w:t>
-      </w:r>
-      <w:r>
-        <w:rPr>
-          <w:i/>
-        </w:rPr>
-        <w:t xml:space="preserve">The Greek Dark Ages</w:t>
-      </w:r>
-      <w:r>
-        <w:t xml:space="preserve">. London: Benn.</w:t>
-      </w:r>
-    </w:p>
-    <w:p>
-      <w:pPr>
-        <w:pStyle w:val="BodyText"/>
-      </w:pPr>
-      <w:r>
-        <w:t xml:space="preserve">Evans, Arthur. 1921.</w:t>
-      </w:r>
-      <w:r>
-        <w:t xml:space="preserve"> </w:t>
-      </w:r>
-      <w:r>
-        <w:rPr>
-          <w:i/>
-        </w:rPr>
-        <w:t xml:space="preserve">The palace of Minos: a comparative account of the successive stages of the early Cretan civilization as illustrated by the discoveries at Knossos I</w:t>
-      </w:r>
-      <w:r>
-        <w:t xml:space="preserve">. London: Macmillan.</w:t>
-      </w:r>
-    </w:p>
-    <w:p>
-      <w:pPr>
-        <w:pStyle w:val="BodyText"/>
-      </w:pPr>
-      <w:r>
-        <w:t xml:space="preserve">Evans, Arthur. 1928.</w:t>
-      </w:r>
-      <w:r>
-        <w:t xml:space="preserve"> </w:t>
-      </w:r>
-      <w:r>
-        <w:rPr>
-          <w:i/>
-        </w:rPr>
-        <w:t xml:space="preserve">The palace of Minos: a comparative account of the successive stages of the early Cretan civilization as illustrated by the discoveries at Knossos II</w:t>
-      </w:r>
-      <w:r>
-        <w:t xml:space="preserve">. London: Macmillan.</w:t>
-      </w:r>
-    </w:p>
-    <w:p>
-      <w:pPr>
-        <w:pStyle w:val="BodyText"/>
-      </w:pPr>
-      <w:r>
-        <w:t xml:space="preserve">Evans, Arthur. 1930.</w:t>
-      </w:r>
-      <w:r>
-        <w:t xml:space="preserve"> </w:t>
-      </w:r>
-      <w:r>
-        <w:rPr>
-          <w:i/>
-        </w:rPr>
-        <w:t xml:space="preserve">The palace of Minos: a comparative account of the successive stages of the early Cretan civilization as illustrated by the discoveries at Knossos III</w:t>
-      </w:r>
-      <w:r>
-        <w:t xml:space="preserve">. London: Macmillan.</w:t>
-      </w:r>
-    </w:p>
-    <w:p>
-      <w:pPr>
-        <w:pStyle w:val="BodyText"/>
-      </w:pPr>
-      <w:r>
-        <w:t xml:space="preserve">Hallager, Birgitta P. 2010. “The elusive Late IIIC and the ill-named Subminoan.”</w:t>
-      </w:r>
-      <w:r>
-        <w:t xml:space="preserve"> </w:t>
-      </w:r>
-      <w:r>
-        <w:rPr>
-          <w:i/>
-        </w:rPr>
-        <w:t xml:space="preserve">British School at Athens Studies</w:t>
-      </w:r>
-      <w:r>
-        <w:t xml:space="preserve"> </w:t>
-      </w:r>
-      <w:r>
-        <w:t xml:space="preserve">18 (CRETAN OFFERINGS: Studies in honour of Peter Warren): 141–155.</w:t>
-      </w:r>
-    </w:p>
-    <w:p>
-      <w:pPr>
-        <w:pStyle w:val="BodyText"/>
-      </w:pPr>
-      <w:r>
-        <w:t xml:space="preserve">Hoffman, Gail L. 1997.</w:t>
-      </w:r>
-      <w:r>
-        <w:t xml:space="preserve"> </w:t>
-      </w:r>
-      <w:r>
-        <w:rPr>
-          <w:i/>
-        </w:rPr>
-        <w:t xml:space="preserve">Imports and Immigrants: Near Eastern Contacts with Iron Age Crete</w:t>
-      </w:r>
-      <w:r>
-        <w:t xml:space="preserve">. Ann Arbor: University of Michigan Press.</w:t>
-      </w:r>
-    </w:p>
-    <w:p>
-      <w:pPr>
-        <w:pStyle w:val="BodyText"/>
-      </w:pPr>
-      <w:r>
-        <w:t xml:space="preserve">Hogarth, D.G. 1899. “Knossos: Early Town and Cemeteries.”</w:t>
-      </w:r>
-      <w:r>
-        <w:t xml:space="preserve"> </w:t>
-      </w:r>
-      <w:r>
-        <w:rPr>
-          <w:i/>
-        </w:rPr>
-        <w:t xml:space="preserve">BSA</w:t>
-      </w:r>
-      <w:r>
-        <w:t xml:space="preserve"> </w:t>
-      </w:r>
-      <w:r>
-        <w:t xml:space="preserve">6: 70–85.</w:t>
-      </w:r>
-    </w:p>
-    <w:p>
-      <w:pPr>
-        <w:pStyle w:val="BodyText"/>
-      </w:pPr>
-      <w:r>
-        <w:t xml:space="preserve">Hood, Sinclair, and David Smyth. 1981.</w:t>
-      </w:r>
-      <w:r>
-        <w:t xml:space="preserve"> </w:t>
-      </w:r>
-      <w:r>
-        <w:rPr>
-          <w:i/>
-        </w:rPr>
-        <w:t xml:space="preserve">Archaeological Survey of the Knossos Area. The British School at Athens Supplementary Volumes, No. 14.</w:t>
-      </w:r>
-      <w:r>
-        <w:t xml:space="preserve"> </w:t>
-      </w:r>
-      <w:r>
-        <w:t xml:space="preserve">2nd ed. London: Thames; Hudson.</w:t>
-      </w:r>
-    </w:p>
-    <w:p>
-      <w:pPr>
-        <w:pStyle w:val="BodyText"/>
-      </w:pPr>
-      <w:r>
-        <w:t xml:space="preserve">Hutchinson, R.W., and John Boardman. 1954. “The Khaniale Tekke Tombs.”</w:t>
-      </w:r>
-      <w:r>
-        <w:t xml:space="preserve"> </w:t>
-      </w:r>
-      <w:r>
-        <w:rPr>
-          <w:i/>
-        </w:rPr>
-        <w:t xml:space="preserve">BSA</w:t>
-      </w:r>
-      <w:r>
-        <w:t xml:space="preserve"> </w:t>
-      </w:r>
-      <w:r>
-        <w:t xml:space="preserve">49: 215–230.</w:t>
-      </w:r>
-    </w:p>
-    <w:p>
-      <w:pPr>
-        <w:pStyle w:val="BodyText"/>
-      </w:pPr>
-      <w:r>
-        <w:t xml:space="preserve">Huxley, G. 1994. “On Knossos and her Neighbours (7th Century to Mid-4th Century B.C.).” In</w:t>
-      </w:r>
-      <w:r>
-        <w:t xml:space="preserve"> </w:t>
-      </w:r>
-      <w:r>
-        <w:rPr>
-          <w:i/>
-        </w:rPr>
-        <w:t xml:space="preserve">Knossos: A Labyrinth of History. Papers Presented in Honour of Sinclair Hood</w:t>
-      </w:r>
-      <w:r>
-        <w:t xml:space="preserve">, edited by Don Evely, Helen Hughes-Brock, and Nicoletta Momigliano, 123–134. Oxford: The British School at Athens.</w:t>
+        <w:t xml:space="preserve">[Enter the Past]. the E-Way into the Four Dimensions of Cultural Heritage. Caa 2003. Computer Applications and Quantitative Methods in Archaeology. Proceedings of the 31st Conference, Vienna, Austria, April 2003</w:t>
+      </w:r>
+      <w:r>
+        <w:t xml:space="preserve">, edited by K Ausserer Fischer, W Börner, M Goriany, and L Karlhuber-Vöckl, 448–452. Oxford: BAR International Series 1227.</w:t>
       </w:r>
     </w:p>
     <w:p>
@@ -6481,7 +6607,7 @@
       <w:r>
         <w:t xml:space="preserve">24 (2). Springer US: 424–450. doi:</w:t>
       </w:r>
-      <w:hyperlink r:id="rId69">
+      <w:hyperlink r:id="rId68">
         <w:r>
           <w:rPr>
             <w:rStyle w:val="Hyperlink"/>
@@ -6558,6 +6684,29 @@
         <w:pStyle w:val="BodyText"/>
       </w:pPr>
       <w:r>
+        <w:t xml:space="preserve">Ratcliffe, Jerry H. 2000. “Aoristic analysis: the spatial interpretation of unspecific temporal events.”</w:t>
+      </w:r>
+      <w:r>
+        <w:t xml:space="preserve"> </w:t>
+      </w:r>
+      <w:r>
+        <w:rPr>
+          <w:i/>
+        </w:rPr>
+        <w:t xml:space="preserve">International Journal of Geographical Information Science</w:t>
+      </w:r>
+      <w:r>
+        <w:t xml:space="preserve"> </w:t>
+      </w:r>
+      <w:r>
+        <w:t xml:space="preserve">14 (7): 669–679.</w:t>
+      </w:r>
+    </w:p>
+    <w:p>
+      <w:pPr>
+        <w:pStyle w:val="BodyText"/>
+      </w:pPr>
+      <w:r>
         <w:t xml:space="preserve">Schreiber, N. 2003.</w:t>
       </w:r>
       <w:r>
@@ -6658,7 +6807,7 @@
       <w:r>
         <w:t xml:space="preserve">132 (4): 667–670. doi:</w:t>
       </w:r>
-      <w:hyperlink r:id="rId70">
+      <w:hyperlink r:id="rId69">
         <w:r>
           <w:rPr>
             <w:rStyle w:val="Hyperlink"/>
@@ -7044,19 +7193,19 @@
       <w:pPr>
         <w:pStyle w:val="Heading5"/>
       </w:pPr>
-      <w:bookmarkStart w:id="71" w:name="pagebreak-1"/>
+      <w:bookmarkStart w:id="70" w:name="pagebreak-1"/>
+      <w:bookmarkEnd w:id="70"/>
+      <w:r>
+        <w:t xml:space="preserve">pagebreak</w:t>
+      </w:r>
+    </w:p>
+    <w:p>
+      <w:pPr>
+        <w:pStyle w:val="Heading3"/>
+      </w:pPr>
+      <w:bookmarkStart w:id="71" w:name="colophon"/>
       <w:bookmarkEnd w:id="71"/>
       <w:r>
-        <w:t xml:space="preserve">pagebreak</w:t>
-      </w:r>
-    </w:p>
-    <w:p>
-      <w:pPr>
-        <w:pStyle w:val="Heading3"/>
-      </w:pPr>
-      <w:bookmarkStart w:id="72" w:name="colophon"/>
-      <w:bookmarkEnd w:id="72"/>
-      <w:r>
         <w:t xml:space="preserve">Colophon</w:t>
       </w:r>
     </w:p>
@@ -7065,7 +7214,7 @@
         <w:pStyle w:val="FirstParagraph"/>
       </w:pPr>
       <w:r>
-        <w:t xml:space="preserve">This report was generated on 2019-04-10 15:42:02 using the following computational environment and dependencies:</w:t>
+        <w:t xml:space="preserve">This report was generated on 2019-05-13 13:58:23 using the following computational environment and dependencies:</w:t>
       </w:r>
     </w:p>
     <w:p>
@@ -7166,7 +7315,7 @@
         <w:rPr>
           <w:rStyle w:val="VerbatimChar"/>
         </w:rPr>
-        <w:t xml:space="preserve">#&gt;  date     2019-04-10                  </w:t>
+        <w:t xml:space="preserve">#&gt;  date     2019-05-13                  </w:t>
       </w:r>
       <w:r>
         <w:br w:type="textWrapping"/>
@@ -7526,7 +7675,7 @@
         <w:rPr>
           <w:rStyle w:val="VerbatimChar"/>
         </w:rPr>
-        <w:t xml:space="preserve">#&gt;  plyr           1.8.4   2016-06-08 [1] CRAN (R 3.5.2)</w:t>
+        <w:t xml:space="preserve">#&gt;  plyr         * 1.8.4   2016-06-08 [1] CRAN (R 3.5.2)</w:t>
       </w:r>
       <w:r>
         <w:br w:type="textWrapping"/>
@@ -7806,7 +7955,7 @@
         <w:rPr>
           <w:rStyle w:val="VerbatimChar"/>
         </w:rPr>
-        <w:t xml:space="preserve">#&gt; Head:     [29bc685] 2019-04-03: Writing up</w:t>
+        <w:t xml:space="preserve">#&gt; Head:     [7d939f7] 2019-04-11: Figure creation and writing</w:t>
       </w:r>
     </w:p>
     <w:sectPr>
@@ -8393,7 +8542,7 @@
     </w:lvl>
   </w:abstractNum>
   <w:abstractNum w:abstractNumId="990">
-    <w:nsid w:val="dd1f5ec6"/>
+    <w:nsid w:val="9f0ce0ad"/>
     <w:multiLevelType w:val="multilevel"/>
     <w:lvl w:ilvl="0">
       <w:numFmt w:val="bullet"/>

</xml_diff>

<commit_message>
Cut downs and edits
</commit_message>
<xml_diff>
--- a/analysis/paper/paper.docx
+++ b/analysis/paper/paper.docx
@@ -156,7 +156,7 @@
         <w:pStyle w:val="Date"/>
       </w:pPr>
       <w:r>
-        <w:t xml:space="preserve">14</w:t>
+        <w:t xml:space="preserve">15</w:t>
       </w:r>
       <w:r>
         <w:t xml:space="preserve"> </w:t>
@@ -4609,7 +4609,7 @@
       <w:r>
         <w:drawing>
           <wp:inline>
-            <wp:extent cx="5943600" cy="3302000"/>
+            <wp:extent cx="5943600" cy="3396342"/>
             <wp:effectExtent b="0" l="0" r="0" t="0"/>
             <wp:docPr descr="" title="" id="1" name="Picture"/>
             <a:graphic>
@@ -4630,7 +4630,7 @@
                   <pic:spPr bwMode="auto">
                     <a:xfrm>
                       <a:off x="0" y="0"/>
-                      <a:ext cx="5943600" cy="3302000"/>
+                      <a:ext cx="5943600" cy="3396342"/>
                     </a:xfrm>
                     <a:prstGeom prst="rect">
                       <a:avLst/>
@@ -4648,22 +4648,17 @@
           </wp:inline>
         </w:drawing>
       </w:r>
-    </w:p>
-    <w:p>
-      <w:pPr>
-        <w:pStyle w:val="BodyText"/>
-      </w:pPr>
       <w:r>
         <w:drawing>
           <wp:inline>
-            <wp:extent cx="4579632" cy="3663706"/>
+            <wp:extent cx="5943600" cy="3396342"/>
             <wp:effectExtent b="0" l="0" r="0" t="0"/>
             <wp:docPr descr="" title="" id="1" name="Picture"/>
             <a:graphic>
               <a:graphicData uri="http://schemas.openxmlformats.org/drawingml/2006/picture">
                 <pic:pic>
                   <pic:nvPicPr>
-                    <pic:cNvPr descr="../figures/unnamed-chunk-2-1.png" id="0" name="Picture"/>
+                    <pic:cNvPr descr="../figures/boxplot-2.png" id="0" name="Picture"/>
                     <pic:cNvPicPr>
                       <a:picLocks noChangeArrowheads="1" noChangeAspect="1"/>
                     </pic:cNvPicPr>
@@ -4677,7 +4672,7 @@
                   <pic:spPr bwMode="auto">
                     <a:xfrm>
                       <a:off x="0" y="0"/>
-                      <a:ext cx="4579632" cy="3663706"/>
+                      <a:ext cx="5943600" cy="3396342"/>
                     </a:xfrm>
                     <a:prstGeom prst="rect">
                       <a:avLst/>
@@ -4695,6 +4690,11 @@
           </wp:inline>
         </w:drawing>
       </w:r>
+    </w:p>
+    <w:p>
+      <w:pPr>
+        <w:pStyle w:val="BodyText"/>
+      </w:pPr>
       <w:r>
         <w:drawing>
           <wp:inline>
@@ -4705,7 +4705,7 @@
               <a:graphicData uri="http://schemas.openxmlformats.org/drawingml/2006/picture">
                 <pic:pic>
                   <pic:nvPicPr>
-                    <pic:cNvPr descr="../figures/unnamed-chunk-2-2.png" id="0" name="Picture"/>
+                    <pic:cNvPr descr="../figures/unnamed-chunk-2-1.png" id="0" name="Picture"/>
                     <pic:cNvPicPr>
                       <a:picLocks noChangeArrowheads="1" noChangeAspect="1"/>
                     </pic:cNvPicPr>
@@ -4747,7 +4747,7 @@
               <a:graphicData uri="http://schemas.openxmlformats.org/drawingml/2006/picture">
                 <pic:pic>
                   <pic:nvPicPr>
-                    <pic:cNvPr descr="../figures/unnamed-chunk-2-3.png" id="0" name="Picture"/>
+                    <pic:cNvPr descr="../figures/unnamed-chunk-2-2.png" id="0" name="Picture"/>
                     <pic:cNvPicPr>
                       <a:picLocks noChangeArrowheads="1" noChangeAspect="1"/>
                     </pic:cNvPicPr>
@@ -4779,22 +4779,17 @@
           </wp:inline>
         </w:drawing>
       </w:r>
-    </w:p>
-    <w:p>
-      <w:pPr>
-        <w:pStyle w:val="BodyText"/>
-      </w:pPr>
       <w:r>
         <w:drawing>
           <wp:inline>
-            <wp:extent cx="4595937" cy="3676749"/>
+            <wp:extent cx="4579632" cy="3663706"/>
             <wp:effectExtent b="0" l="0" r="0" t="0"/>
             <wp:docPr descr="" title="" id="1" name="Picture"/>
             <a:graphic>
               <a:graphicData uri="http://schemas.openxmlformats.org/drawingml/2006/picture">
                 <pic:pic>
                   <pic:nvPicPr>
-                    <pic:cNvPr descr="../figures/aorist_burials-1.png" id="0" name="Picture"/>
+                    <pic:cNvPr descr="../figures/unnamed-chunk-2-3.png" id="0" name="Picture"/>
                     <pic:cNvPicPr>
                       <a:picLocks noChangeArrowheads="1" noChangeAspect="1"/>
                     </pic:cNvPicPr>
@@ -4808,7 +4803,7 @@
                   <pic:spPr bwMode="auto">
                     <a:xfrm>
                       <a:off x="0" y="0"/>
-                      <a:ext cx="4595937" cy="3676749"/>
+                      <a:ext cx="4579632" cy="3663706"/>
                     </a:xfrm>
                     <a:prstGeom prst="rect">
                       <a:avLst/>
@@ -4841,7 +4836,7 @@
               <a:graphicData uri="http://schemas.openxmlformats.org/drawingml/2006/picture">
                 <pic:pic>
                   <pic:nvPicPr>
-                    <pic:cNvPr descr="../figures/aorist_tomb_adjust-1.png" id="0" name="Picture"/>
+                    <pic:cNvPr descr="../figures/aorist_burials-1.png" id="0" name="Picture"/>
                     <pic:cNvPicPr>
                       <a:picLocks noChangeArrowheads="1" noChangeAspect="1"/>
                     </pic:cNvPicPr>
@@ -4873,6 +4868,11 @@
           </wp:inline>
         </w:drawing>
       </w:r>
+    </w:p>
+    <w:p>
+      <w:pPr>
+        <w:pStyle w:val="BodyText"/>
+      </w:pPr>
       <w:r>
         <w:drawing>
           <wp:inline>
@@ -4883,7 +4883,7 @@
               <a:graphicData uri="http://schemas.openxmlformats.org/drawingml/2006/picture">
                 <pic:pic>
                   <pic:nvPicPr>
-                    <pic:cNvPr descr="../figures/aorist_tomb_adjust-2.png" id="0" name="Picture"/>
+                    <pic:cNvPr descr="../figures/aorist_tomb_adjust-1.png" id="0" name="Picture"/>
                     <pic:cNvPicPr>
                       <a:picLocks noChangeArrowheads="1" noChangeAspect="1"/>
                     </pic:cNvPicPr>
@@ -4915,1174 +4915,6 @@
           </wp:inline>
         </w:drawing>
       </w:r>
-    </w:p>
-    <w:p>
-      <w:pPr>
-        <w:pStyle w:val="SourceCode"/>
-      </w:pPr>
-      <w:r>
-        <w:rPr>
-          <w:rStyle w:val="VerbatimChar"/>
-        </w:rPr>
-        <w:t xml:space="preserve">#&gt;   [1] "tomb"                   "cemetery"              </w:t>
-      </w:r>
-      <w:r>
-        <w:br w:type="textWrapping"/>
-      </w:r>
-      <w:r>
-        <w:rPr>
-          <w:rStyle w:val="VerbatimChar"/>
-        </w:rPr>
-        <w:t xml:space="preserve">#&gt;   [3] "cem_condensed"          "tomb_type"             </w:t>
-      </w:r>
-      <w:r>
-        <w:br w:type="textWrapping"/>
-      </w:r>
-      <w:r>
-        <w:rPr>
-          <w:rStyle w:val="VerbatimChar"/>
-        </w:rPr>
-        <w:t xml:space="preserve">#&gt;   [5] "tomb_type_condensed"    "SM"                    </w:t>
-      </w:r>
-      <w:r>
-        <w:br w:type="textWrapping"/>
-      </w:r>
-      <w:r>
-        <w:rPr>
-          <w:rStyle w:val="VerbatimChar"/>
-        </w:rPr>
-        <w:t xml:space="preserve">#&gt;   [7] "EPG"                    "MPG"                   </w:t>
-      </w:r>
-      <w:r>
-        <w:br w:type="textWrapping"/>
-      </w:r>
-      <w:r>
-        <w:rPr>
-          <w:rStyle w:val="VerbatimChar"/>
-        </w:rPr>
-        <w:t xml:space="preserve">#&gt;   [9] "LPG"                    "PGB"                   </w:t>
-      </w:r>
-      <w:r>
-        <w:br w:type="textWrapping"/>
-      </w:r>
-      <w:r>
-        <w:rPr>
-          <w:rStyle w:val="VerbatimChar"/>
-        </w:rPr>
-        <w:t xml:space="preserve">#&gt;  [11] "EG"                     "MG"                    </w:t>
-      </w:r>
-      <w:r>
-        <w:br w:type="textWrapping"/>
-      </w:r>
-      <w:r>
-        <w:rPr>
-          <w:rStyle w:val="VerbatimChar"/>
-        </w:rPr>
-        <w:t xml:space="preserve">#&gt;  [13] "LG"                     "EO"                    </w:t>
-      </w:r>
-      <w:r>
-        <w:br w:type="textWrapping"/>
-      </w:r>
-      <w:r>
-        <w:rPr>
-          <w:rStyle w:val="VerbatimChar"/>
-        </w:rPr>
-        <w:t xml:space="preserve">#&gt;  [15] "LO"                     "start_period"          </w:t>
-      </w:r>
-      <w:r>
-        <w:br w:type="textWrapping"/>
-      </w:r>
-      <w:r>
-        <w:rPr>
-          <w:rStyle w:val="VerbatimChar"/>
-        </w:rPr>
-        <w:t xml:space="preserve">#&gt;  [17] "period_use"             "start_date"            </w:t>
-      </w:r>
-      <w:r>
-        <w:br w:type="textWrapping"/>
-      </w:r>
-      <w:r>
-        <w:rPr>
-          <w:rStyle w:val="VerbatimChar"/>
-        </w:rPr>
-        <w:t xml:space="preserve">#&gt;  [19] "end_date"               "time_in_use"           </w:t>
-      </w:r>
-      <w:r>
-        <w:br w:type="textWrapping"/>
-      </w:r>
-      <w:r>
-        <w:rPr>
-          <w:rStyle w:val="VerbatimChar"/>
-        </w:rPr>
-        <w:t xml:space="preserve">#&gt;  [21] "century_built"          "chamber_diameter"      </w:t>
-      </w:r>
-      <w:r>
-        <w:br w:type="textWrapping"/>
-      </w:r>
-      <w:r>
-        <w:rPr>
-          <w:rStyle w:val="VerbatimChar"/>
-        </w:rPr>
-        <w:t xml:space="preserve">#&gt;  [23] "chamber_width"          "chamber_depth"         </w:t>
-      </w:r>
-      <w:r>
-        <w:br w:type="textWrapping"/>
-      </w:r>
-      <w:r>
-        <w:rPr>
-          <w:rStyle w:val="VerbatimChar"/>
-        </w:rPr>
-        <w:t xml:space="preserve">#&gt;  [25] "chamber_area"           "stomion_width"         </w:t>
-      </w:r>
-      <w:r>
-        <w:br w:type="textWrapping"/>
-      </w:r>
-      <w:r>
-        <w:rPr>
-          <w:rStyle w:val="VerbatimChar"/>
-        </w:rPr>
-        <w:t xml:space="preserve">#&gt;  [27] "stomion_depth"          "dromos_length"         </w:t>
-      </w:r>
-      <w:r>
-        <w:br w:type="textWrapping"/>
-      </w:r>
-      <w:r>
-        <w:rPr>
-          <w:rStyle w:val="VerbatimChar"/>
-        </w:rPr>
-        <w:t xml:space="preserve">#&gt;  [29] "dromos_width"           "chamber_burials"       </w:t>
-      </w:r>
-      <w:r>
-        <w:br w:type="textWrapping"/>
-      </w:r>
-      <w:r>
-        <w:rPr>
-          <w:rStyle w:val="VerbatimChar"/>
-        </w:rPr>
-        <w:t xml:space="preserve">#&gt;  [31] "dromos_burials"         "total_burials"         </w:t>
-      </w:r>
-      <w:r>
-        <w:br w:type="textWrapping"/>
-      </w:r>
-      <w:r>
-        <w:rPr>
-          <w:rStyle w:val="VerbatimChar"/>
-        </w:rPr>
-        <w:t xml:space="preserve">#&gt;  [33] "pithoi"                 "all_urns"              </w:t>
-      </w:r>
-      <w:r>
-        <w:br w:type="textWrapping"/>
-      </w:r>
-      <w:r>
-        <w:rPr>
-          <w:rStyle w:val="VerbatimChar"/>
-        </w:rPr>
-        <w:t xml:space="preserve">#&gt;  [35] "est_burials"            "gold"                  </w:t>
-      </w:r>
-      <w:r>
-        <w:br w:type="textWrapping"/>
-      </w:r>
-      <w:r>
-        <w:rPr>
-          <w:rStyle w:val="VerbatimChar"/>
-        </w:rPr>
-        <w:t xml:space="preserve">#&gt;  [37] "iron"                   "bronze"                </w:t>
-      </w:r>
-      <w:r>
-        <w:br w:type="textWrapping"/>
-      </w:r>
-      <w:r>
-        <w:rPr>
-          <w:rStyle w:val="VerbatimChar"/>
-        </w:rPr>
-        <w:t xml:space="preserve">#&gt;  [39] "silver"                 "lead"                  </w:t>
-      </w:r>
-      <w:r>
-        <w:br w:type="textWrapping"/>
-      </w:r>
-      <w:r>
-        <w:rPr>
-          <w:rStyle w:val="VerbatimChar"/>
-        </w:rPr>
-        <w:t xml:space="preserve">#&gt;  [41] "electrum"               "other_metal"           </w:t>
-      </w:r>
-      <w:r>
-        <w:br w:type="textWrapping"/>
-      </w:r>
-      <w:r>
-        <w:rPr>
-          <w:rStyle w:val="VerbatimChar"/>
-        </w:rPr>
-        <w:t xml:space="preserve">#&gt;  [43] "total_metal"            "bone_ivory"            </w:t>
-      </w:r>
-      <w:r>
-        <w:br w:type="textWrapping"/>
-      </w:r>
-      <w:r>
-        <w:rPr>
-          <w:rStyle w:val="VerbatimChar"/>
-        </w:rPr>
-        <w:t xml:space="preserve">#&gt;  [45] "faience_blue"           "amber"                 </w:t>
-      </w:r>
-      <w:r>
-        <w:br w:type="textWrapping"/>
-      </w:r>
-      <w:r>
-        <w:rPr>
-          <w:rStyle w:val="VerbatimChar"/>
-        </w:rPr>
-        <w:t xml:space="preserve">#&gt;  [47] "organics"               "stone"                 </w:t>
-      </w:r>
-      <w:r>
-        <w:br w:type="textWrapping"/>
-      </w:r>
-      <w:r>
-        <w:rPr>
-          <w:rStyle w:val="VerbatimChar"/>
-        </w:rPr>
-        <w:t xml:space="preserve">#&gt;  [49] "glass_paste"            "clay"                  </w:t>
-      </w:r>
-      <w:r>
-        <w:br w:type="textWrapping"/>
-      </w:r>
-      <w:r>
-        <w:rPr>
-          <w:rStyle w:val="VerbatimChar"/>
-        </w:rPr>
-        <w:t xml:space="preserve">#&gt;  [51] "unknown_mat"            "total_object"          </w:t>
-      </w:r>
-      <w:r>
-        <w:br w:type="textWrapping"/>
-      </w:r>
-      <w:r>
-        <w:rPr>
-          <w:rStyle w:val="VerbatimChar"/>
-        </w:rPr>
-        <w:t xml:space="preserve">#&gt;  [53] "adornment"              "tool"                  </w:t>
-      </w:r>
-      <w:r>
-        <w:br w:type="textWrapping"/>
-      </w:r>
-      <w:r>
-        <w:rPr>
-          <w:rStyle w:val="VerbatimChar"/>
-        </w:rPr>
-        <w:t xml:space="preserve">#&gt;  [55] "weapon"                 "model"                 </w:t>
-      </w:r>
-      <w:r>
-        <w:br w:type="textWrapping"/>
-      </w:r>
-      <w:r>
-        <w:rPr>
-          <w:rStyle w:val="VerbatimChar"/>
-        </w:rPr>
-        <w:t xml:space="preserve">#&gt;  [57] "jewellery"              "strip"                 </w:t>
-      </w:r>
-      <w:r>
-        <w:br w:type="textWrapping"/>
-      </w:r>
-      <w:r>
-        <w:rPr>
-          <w:rStyle w:val="VerbatimChar"/>
-        </w:rPr>
-        <w:t xml:space="preserve">#&gt;  [59] "sheet"                  "cooking"               </w:t>
-      </w:r>
-      <w:r>
-        <w:br w:type="textWrapping"/>
-      </w:r>
-      <w:r>
-        <w:rPr>
-          <w:rStyle w:val="VerbatimChar"/>
-        </w:rPr>
-        <w:t xml:space="preserve">#&gt;  [61] "loom"                   "clothing_armour"       </w:t>
-      </w:r>
-      <w:r>
-        <w:br w:type="textWrapping"/>
-      </w:r>
-      <w:r>
-        <w:rPr>
-          <w:rStyle w:val="VerbatimChar"/>
-        </w:rPr>
-        <w:t xml:space="preserve">#&gt;  [63] "scarab"                 "coin"                  </w:t>
-      </w:r>
-      <w:r>
-        <w:br w:type="textWrapping"/>
-      </w:r>
-      <w:r>
-        <w:rPr>
-          <w:rStyle w:val="VerbatimChar"/>
-        </w:rPr>
-        <w:t xml:space="preserve">#&gt;  [65] "component"              "seal"                  </w:t>
-      </w:r>
-      <w:r>
-        <w:br w:type="textWrapping"/>
-      </w:r>
-      <w:r>
-        <w:rPr>
-          <w:rStyle w:val="VerbatimChar"/>
-        </w:rPr>
-        <w:t xml:space="preserve">#&gt;  [67] "ornament"               "fitting"               </w:t>
-      </w:r>
-      <w:r>
-        <w:br w:type="textWrapping"/>
-      </w:r>
-      <w:r>
-        <w:rPr>
-          <w:rStyle w:val="VerbatimChar"/>
-        </w:rPr>
-        <w:t xml:space="preserve">#&gt;  [69] "vessel"                 "unidentified_use"      </w:t>
-      </w:r>
-      <w:r>
-        <w:br w:type="textWrapping"/>
-      </w:r>
-      <w:r>
-        <w:rPr>
-          <w:rStyle w:val="VerbatimChar"/>
-        </w:rPr>
-        <w:t xml:space="preserve">#&gt;  [71] "other_use"              "stirrup_jar"           </w:t>
-      </w:r>
-      <w:r>
-        <w:br w:type="textWrapping"/>
-      </w:r>
-      <w:r>
-        <w:rPr>
-          <w:rStyle w:val="VerbatimChar"/>
-        </w:rPr>
-        <w:t xml:space="preserve">#&gt;  [73] "jar"                    "flask"                 </w:t>
-      </w:r>
-      <w:r>
-        <w:br w:type="textWrapping"/>
-      </w:r>
-      <w:r>
-        <w:rPr>
-          <w:rStyle w:val="VerbatimChar"/>
-        </w:rPr>
-        <w:t xml:space="preserve">#&gt;  [75] "oinochoai"              "amphora"               </w:t>
-      </w:r>
-      <w:r>
-        <w:br w:type="textWrapping"/>
-      </w:r>
-      <w:r>
-        <w:rPr>
-          <w:rStyle w:val="VerbatimChar"/>
-        </w:rPr>
-        <w:t xml:space="preserve">#&gt;  [77] "thelastron"             "amphoriskos"           </w:t>
-      </w:r>
-      <w:r>
-        <w:br w:type="textWrapping"/>
-      </w:r>
-      <w:r>
-        <w:rPr>
-          <w:rStyle w:val="VerbatimChar"/>
-        </w:rPr>
-        <w:t xml:space="preserve">#&gt;  [79] "hydria"                 "pithos"                </w:t>
-      </w:r>
-      <w:r>
-        <w:br w:type="textWrapping"/>
-      </w:r>
-      <w:r>
-        <w:rPr>
-          <w:rStyle w:val="VerbatimChar"/>
-        </w:rPr>
-        <w:t xml:space="preserve">#&gt;  [81] "jug_let"                "olpe"                  </w:t>
-      </w:r>
-      <w:r>
-        <w:br w:type="textWrapping"/>
-      </w:r>
-      <w:r>
-        <w:rPr>
-          <w:rStyle w:val="VerbatimChar"/>
-        </w:rPr>
-        <w:t xml:space="preserve">#&gt;  [83] "alabastron"             "lentoid_flask"         </w:t>
-      </w:r>
-      <w:r>
-        <w:br w:type="textWrapping"/>
-      </w:r>
-      <w:r>
-        <w:rPr>
-          <w:rStyle w:val="VerbatimChar"/>
-        </w:rPr>
-        <w:t xml:space="preserve">#&gt;  [85] "lekythos"               "alabastron_aryballos"  </w:t>
-      </w:r>
-      <w:r>
-        <w:br w:type="textWrapping"/>
-      </w:r>
-      <w:r>
-        <w:rPr>
-          <w:rStyle w:val="VerbatimChar"/>
-        </w:rPr>
-        <w:t xml:space="preserve">#&gt;  [87] "aryballos"              "bottle"                </w:t>
-      </w:r>
-      <w:r>
-        <w:br w:type="textWrapping"/>
-      </w:r>
-      <w:r>
-        <w:rPr>
-          <w:rStyle w:val="VerbatimChar"/>
-        </w:rPr>
-        <w:t xml:space="preserve">#&gt;  [89] "bird_askos"             "pyxis"                 </w:t>
-      </w:r>
-      <w:r>
-        <w:br w:type="textWrapping"/>
-      </w:r>
-      <w:r>
-        <w:rPr>
-          <w:rStyle w:val="VerbatimChar"/>
-        </w:rPr>
-        <w:t xml:space="preserve">#&gt;  [91] "dinos"                  "krater"                </w:t>
-      </w:r>
-      <w:r>
-        <w:br w:type="textWrapping"/>
-      </w:r>
-      <w:r>
-        <w:rPr>
-          <w:rStyle w:val="VerbatimChar"/>
-        </w:rPr>
-        <w:t xml:space="preserve">#&gt;  [93] "krateriskos"            "lekanis"               </w:t>
-      </w:r>
-      <w:r>
-        <w:br w:type="textWrapping"/>
-      </w:r>
-      <w:r>
-        <w:rPr>
-          <w:rStyle w:val="VerbatimChar"/>
-        </w:rPr>
-        <w:t xml:space="preserve">#&gt;  [95] "skyphos"                "bowl"                  </w:t>
-      </w:r>
-      <w:r>
-        <w:br w:type="textWrapping"/>
-      </w:r>
-      <w:r>
-        <w:rPr>
-          <w:rStyle w:val="VerbatimChar"/>
-        </w:rPr>
-        <w:t xml:space="preserve">#&gt;  [97] "cup"                    "kantharos"             </w:t>
-      </w:r>
-      <w:r>
-        <w:br w:type="textWrapping"/>
-      </w:r>
-      <w:r>
-        <w:rPr>
-          <w:rStyle w:val="VerbatimChar"/>
-        </w:rPr>
-        <w:t xml:space="preserve">#&gt;  [99] "plate_tray"             "kotyle"                </w:t>
-      </w:r>
-      <w:r>
-        <w:br w:type="textWrapping"/>
-      </w:r>
-      <w:r>
-        <w:rPr>
-          <w:rStyle w:val="VerbatimChar"/>
-        </w:rPr>
-        <w:t xml:space="preserve">#&gt; [101] "kalathos"               "lid"                   </w:t>
-      </w:r>
-      <w:r>
-        <w:br w:type="textWrapping"/>
-      </w:r>
-      <w:r>
-        <w:rPr>
-          <w:rStyle w:val="VerbatimChar"/>
-        </w:rPr>
-        <w:t xml:space="preserve">#&gt; [103] "larnax"                 "stand"                 </w:t>
-      </w:r>
-      <w:r>
-        <w:br w:type="textWrapping"/>
-      </w:r>
-      <w:r>
-        <w:rPr>
-          <w:rStyle w:val="VerbatimChar"/>
-        </w:rPr>
-        <w:t xml:space="preserve">#&gt; [105] "house_model"            "kernos"                </w:t>
-      </w:r>
-      <w:r>
-        <w:br w:type="textWrapping"/>
-      </w:r>
-      <w:r>
-        <w:rPr>
-          <w:rStyle w:val="VerbatimChar"/>
-        </w:rPr>
-        <w:t xml:space="preserve">#&gt; [107] "other_vessel"           "unidentified_vessel"   </w:t>
-      </w:r>
-      <w:r>
-        <w:br w:type="textWrapping"/>
-      </w:r>
-      <w:r>
-        <w:rPr>
-          <w:rStyle w:val="VerbatimChar"/>
-        </w:rPr>
-        <w:t xml:space="preserve">#&gt; [109] "total_open_vessel"      "total_closed_vessel"   </w:t>
-      </w:r>
-      <w:r>
-        <w:br w:type="textWrapping"/>
-      </w:r>
-      <w:r>
-        <w:rPr>
-          <w:rStyle w:val="VerbatimChar"/>
-        </w:rPr>
-        <w:t xml:space="preserve">#&gt; [111] "total_other_vessel"     "total_pottery"         </w:t>
-      </w:r>
-      <w:r>
-        <w:br w:type="textWrapping"/>
-      </w:r>
-      <w:r>
-        <w:rPr>
-          <w:rStyle w:val="VerbatimChar"/>
-        </w:rPr>
-        <w:t xml:space="preserve">#&gt; [113] "total_finds"            "total_import"          </w:t>
-      </w:r>
-      <w:r>
-        <w:br w:type="textWrapping"/>
-      </w:r>
-      <w:r>
-        <w:rPr>
-          <w:rStyle w:val="VerbatimChar"/>
-        </w:rPr>
-        <w:t xml:space="preserve">#&gt; [115] "total_import_imitation" "total_imitation"       </w:t>
-      </w:r>
-      <w:r>
-        <w:br w:type="textWrapping"/>
-      </w:r>
-      <w:r>
-        <w:rPr>
-          <w:rStyle w:val="VerbatimChar"/>
-        </w:rPr>
-        <w:t xml:space="preserve">#&gt; [117] "antique"                "pithoi1100.1050"       </w:t>
-      </w:r>
-      <w:r>
-        <w:br w:type="textWrapping"/>
-      </w:r>
-      <w:r>
-        <w:rPr>
-          <w:rStyle w:val="VerbatimChar"/>
-        </w:rPr>
-        <w:t xml:space="preserve">#&gt; [119] "pithoi1050.1000"        "pithoi1000.950"        </w:t>
-      </w:r>
-      <w:r>
-        <w:br w:type="textWrapping"/>
-      </w:r>
-      <w:r>
-        <w:rPr>
-          <w:rStyle w:val="VerbatimChar"/>
-        </w:rPr>
-        <w:t xml:space="preserve">#&gt; [121] "pithoi950.900"          "pithoi900.850"         </w:t>
-      </w:r>
-      <w:r>
-        <w:br w:type="textWrapping"/>
-      </w:r>
-      <w:r>
-        <w:rPr>
-          <w:rStyle w:val="VerbatimChar"/>
-        </w:rPr>
-        <w:t xml:space="preserve">#&gt; [123] "pithoi850.800"          "pithoi800.750"         </w:t>
-      </w:r>
-      <w:r>
-        <w:br w:type="textWrapping"/>
-      </w:r>
-      <w:r>
-        <w:rPr>
-          <w:rStyle w:val="VerbatimChar"/>
-        </w:rPr>
-        <w:t xml:space="preserve">#&gt; [125] "pithoi750.700"          "pithoi700.650"         </w:t>
-      </w:r>
-      <w:r>
-        <w:br w:type="textWrapping"/>
-      </w:r>
-      <w:r>
-        <w:rPr>
-          <w:rStyle w:val="VerbatimChar"/>
-        </w:rPr>
-        <w:t xml:space="preserve">#&gt; [127] "pithoi650.600"          "pots1100.1050"         </w:t>
-      </w:r>
-      <w:r>
-        <w:br w:type="textWrapping"/>
-      </w:r>
-      <w:r>
-        <w:rPr>
-          <w:rStyle w:val="VerbatimChar"/>
-        </w:rPr>
-        <w:t xml:space="preserve">#&gt; [129] "pots1050.1000"          "pots1000.950"          </w:t>
-      </w:r>
-      <w:r>
-        <w:br w:type="textWrapping"/>
-      </w:r>
-      <w:r>
-        <w:rPr>
-          <w:rStyle w:val="VerbatimChar"/>
-        </w:rPr>
-        <w:t xml:space="preserve">#&gt; [131] "pots950.900"            "pots900.850"           </w:t>
-      </w:r>
-      <w:r>
-        <w:br w:type="textWrapping"/>
-      </w:r>
-      <w:r>
-        <w:rPr>
-          <w:rStyle w:val="VerbatimChar"/>
-        </w:rPr>
-        <w:t xml:space="preserve">#&gt; [133] "pots850.800"            "pots800.750"           </w:t>
-      </w:r>
-      <w:r>
-        <w:br w:type="textWrapping"/>
-      </w:r>
-      <w:r>
-        <w:rPr>
-          <w:rStyle w:val="VerbatimChar"/>
-        </w:rPr>
-        <w:t xml:space="preserve">#&gt; [135] "pots750.700"            "pots700.650"           </w:t>
-      </w:r>
-      <w:r>
-        <w:br w:type="textWrapping"/>
-      </w:r>
-      <w:r>
-        <w:rPr>
-          <w:rStyle w:val="VerbatimChar"/>
-        </w:rPr>
-        <w:t xml:space="preserve">#&gt; [137] "pots650.600"            "SMpithoi"              </w:t>
-      </w:r>
-      <w:r>
-        <w:br w:type="textWrapping"/>
-      </w:r>
-      <w:r>
-        <w:rPr>
-          <w:rStyle w:val="VerbatimChar"/>
-        </w:rPr>
-        <w:t xml:space="preserve">#&gt; [139] "EPGpithoi"              "MPGpithoi"             </w:t>
-      </w:r>
-      <w:r>
-        <w:br w:type="textWrapping"/>
-      </w:r>
-      <w:r>
-        <w:rPr>
-          <w:rStyle w:val="VerbatimChar"/>
-        </w:rPr>
-        <w:t xml:space="preserve">#&gt; [141] "LPGpithoi"              "PGBpithoi"             </w:t>
-      </w:r>
-      <w:r>
-        <w:br w:type="textWrapping"/>
-      </w:r>
-      <w:r>
-        <w:rPr>
-          <w:rStyle w:val="VerbatimChar"/>
-        </w:rPr>
-        <w:t xml:space="preserve">#&gt; [143] "EGpithoi"               "MGpithoi"              </w:t>
-      </w:r>
-      <w:r>
-        <w:br w:type="textWrapping"/>
-      </w:r>
-      <w:r>
-        <w:rPr>
-          <w:rStyle w:val="VerbatimChar"/>
-        </w:rPr>
-        <w:t xml:space="preserve">#&gt; [145] "LGpithoi"               "EOpithoi"              </w:t>
-      </w:r>
-      <w:r>
-        <w:br w:type="textWrapping"/>
-      </w:r>
-      <w:r>
-        <w:rPr>
-          <w:rStyle w:val="VerbatimChar"/>
-        </w:rPr>
-        <w:t xml:space="preserve">#&gt; [147] "LOpithoi"               "SMpots"                </w:t>
-      </w:r>
-      <w:r>
-        <w:br w:type="textWrapping"/>
-      </w:r>
-      <w:r>
-        <w:rPr>
-          <w:rStyle w:val="VerbatimChar"/>
-        </w:rPr>
-        <w:t xml:space="preserve">#&gt; [149] "EPGpots"                "MPGpots"               </w:t>
-      </w:r>
-      <w:r>
-        <w:br w:type="textWrapping"/>
-      </w:r>
-      <w:r>
-        <w:rPr>
-          <w:rStyle w:val="VerbatimChar"/>
-        </w:rPr>
-        <w:t xml:space="preserve">#&gt; [151] "LPGpots"                "PGBpots"               </w:t>
-      </w:r>
-      <w:r>
-        <w:br w:type="textWrapping"/>
-      </w:r>
-      <w:r>
-        <w:rPr>
-          <w:rStyle w:val="VerbatimChar"/>
-        </w:rPr>
-        <w:t xml:space="preserve">#&gt; [153] "EGpots"                 "MGpots"                </w:t>
-      </w:r>
-      <w:r>
-        <w:br w:type="textWrapping"/>
-      </w:r>
-      <w:r>
-        <w:rPr>
-          <w:rStyle w:val="VerbatimChar"/>
-        </w:rPr>
-        <w:t xml:space="preserve">#&gt; [155] "LGpots"                 "EOpots"                </w:t>
-      </w:r>
-      <w:r>
-        <w:br w:type="textWrapping"/>
-      </w:r>
-      <w:r>
-        <w:rPr>
-          <w:rStyle w:val="VerbatimChar"/>
-        </w:rPr>
-        <w:t xml:space="preserve">#&gt; [157] "LOpots"                 "X1100"                 </w:t>
-      </w:r>
-      <w:r>
-        <w:br w:type="textWrapping"/>
-      </w:r>
-      <w:r>
-        <w:rPr>
-          <w:rStyle w:val="VerbatimChar"/>
-        </w:rPr>
-        <w:t xml:space="preserve">#&gt; [159] "X1090"                  "X1080"                 </w:t>
-      </w:r>
-      <w:r>
-        <w:br w:type="textWrapping"/>
-      </w:r>
-      <w:r>
-        <w:rPr>
-          <w:rStyle w:val="VerbatimChar"/>
-        </w:rPr>
-        <w:t xml:space="preserve">#&gt; [161] "X1070"                  "X1060"                 </w:t>
-      </w:r>
-      <w:r>
-        <w:br w:type="textWrapping"/>
-      </w:r>
-      <w:r>
-        <w:rPr>
-          <w:rStyle w:val="VerbatimChar"/>
-        </w:rPr>
-        <w:t xml:space="preserve">#&gt; [163] "X1050"                  "X1040"                 </w:t>
-      </w:r>
-      <w:r>
-        <w:br w:type="textWrapping"/>
-      </w:r>
-      <w:r>
-        <w:rPr>
-          <w:rStyle w:val="VerbatimChar"/>
-        </w:rPr>
-        <w:t xml:space="preserve">#&gt; [165] "X1030"                  "X1020"                 </w:t>
-      </w:r>
-      <w:r>
-        <w:br w:type="textWrapping"/>
-      </w:r>
-      <w:r>
-        <w:rPr>
-          <w:rStyle w:val="VerbatimChar"/>
-        </w:rPr>
-        <w:t xml:space="preserve">#&gt; [167] "X1010"                  "X1000"                 </w:t>
-      </w:r>
-      <w:r>
-        <w:br w:type="textWrapping"/>
-      </w:r>
-      <w:r>
-        <w:rPr>
-          <w:rStyle w:val="VerbatimChar"/>
-        </w:rPr>
-        <w:t xml:space="preserve">#&gt; [169] "X990"                   "X980"                  </w:t>
-      </w:r>
-      <w:r>
-        <w:br w:type="textWrapping"/>
-      </w:r>
-      <w:r>
-        <w:rPr>
-          <w:rStyle w:val="VerbatimChar"/>
-        </w:rPr>
-        <w:t xml:space="preserve">#&gt; [171] "X970"                   "X960"                  </w:t>
-      </w:r>
-      <w:r>
-        <w:br w:type="textWrapping"/>
-      </w:r>
-      <w:r>
-        <w:rPr>
-          <w:rStyle w:val="VerbatimChar"/>
-        </w:rPr>
-        <w:t xml:space="preserve">#&gt; [173] "X950"                   "X940"                  </w:t>
-      </w:r>
-      <w:r>
-        <w:br w:type="textWrapping"/>
-      </w:r>
-      <w:r>
-        <w:rPr>
-          <w:rStyle w:val="VerbatimChar"/>
-        </w:rPr>
-        <w:t xml:space="preserve">#&gt; [175] "X930"                   "X920"                  </w:t>
-      </w:r>
-      <w:r>
-        <w:br w:type="textWrapping"/>
-      </w:r>
-      <w:r>
-        <w:rPr>
-          <w:rStyle w:val="VerbatimChar"/>
-        </w:rPr>
-        <w:t xml:space="preserve">#&gt; [177] "X910"                   "X900"                  </w:t>
-      </w:r>
-      <w:r>
-        <w:br w:type="textWrapping"/>
-      </w:r>
-      <w:r>
-        <w:rPr>
-          <w:rStyle w:val="VerbatimChar"/>
-        </w:rPr>
-        <w:t xml:space="preserve">#&gt; [179] "X890"                   "X880"                  </w:t>
-      </w:r>
-      <w:r>
-        <w:br w:type="textWrapping"/>
-      </w:r>
-      <w:r>
-        <w:rPr>
-          <w:rStyle w:val="VerbatimChar"/>
-        </w:rPr>
-        <w:t xml:space="preserve">#&gt; [181] "X870"                   "X860"                  </w:t>
-      </w:r>
-      <w:r>
-        <w:br w:type="textWrapping"/>
-      </w:r>
-      <w:r>
-        <w:rPr>
-          <w:rStyle w:val="VerbatimChar"/>
-        </w:rPr>
-        <w:t xml:space="preserve">#&gt; [183] "X850"                   "X840"                  </w:t>
-      </w:r>
-      <w:r>
-        <w:br w:type="textWrapping"/>
-      </w:r>
-      <w:r>
-        <w:rPr>
-          <w:rStyle w:val="VerbatimChar"/>
-        </w:rPr>
-        <w:t xml:space="preserve">#&gt; [185] "X830"                   "X820"                  </w:t>
-      </w:r>
-      <w:r>
-        <w:br w:type="textWrapping"/>
-      </w:r>
-      <w:r>
-        <w:rPr>
-          <w:rStyle w:val="VerbatimChar"/>
-        </w:rPr>
-        <w:t xml:space="preserve">#&gt; [187] "X810"                   "X800"                  </w:t>
-      </w:r>
-      <w:r>
-        <w:br w:type="textWrapping"/>
-      </w:r>
-      <w:r>
-        <w:rPr>
-          <w:rStyle w:val="VerbatimChar"/>
-        </w:rPr>
-        <w:t xml:space="preserve">#&gt; [189] "X790"                   "X780"                  </w:t>
-      </w:r>
-      <w:r>
-        <w:br w:type="textWrapping"/>
-      </w:r>
-      <w:r>
-        <w:rPr>
-          <w:rStyle w:val="VerbatimChar"/>
-        </w:rPr>
-        <w:t xml:space="preserve">#&gt; [191] "X770"                   "X760"                  </w:t>
-      </w:r>
-      <w:r>
-        <w:br w:type="textWrapping"/>
-      </w:r>
-      <w:r>
-        <w:rPr>
-          <w:rStyle w:val="VerbatimChar"/>
-        </w:rPr>
-        <w:t xml:space="preserve">#&gt; [193] "X750"                   "X740"                  </w:t>
-      </w:r>
-      <w:r>
-        <w:br w:type="textWrapping"/>
-      </w:r>
-      <w:r>
-        <w:rPr>
-          <w:rStyle w:val="VerbatimChar"/>
-        </w:rPr>
-        <w:t xml:space="preserve">#&gt; [195] "X730"                   "X720"                  </w:t>
-      </w:r>
-      <w:r>
-        <w:br w:type="textWrapping"/>
-      </w:r>
-      <w:r>
-        <w:rPr>
-          <w:rStyle w:val="VerbatimChar"/>
-        </w:rPr>
-        <w:t xml:space="preserve">#&gt; [197] "X710"                   "X700"                  </w:t>
-      </w:r>
-      <w:r>
-        <w:br w:type="textWrapping"/>
-      </w:r>
-      <w:r>
-        <w:rPr>
-          <w:rStyle w:val="VerbatimChar"/>
-        </w:rPr>
-        <w:t xml:space="preserve">#&gt; [199] "X690"                   "X680"                  </w:t>
-      </w:r>
-      <w:r>
-        <w:br w:type="textWrapping"/>
-      </w:r>
-      <w:r>
-        <w:rPr>
-          <w:rStyle w:val="VerbatimChar"/>
-        </w:rPr>
-        <w:t xml:space="preserve">#&gt; [201] "X670"                   "X660"                  </w:t>
-      </w:r>
-      <w:r>
-        <w:br w:type="textWrapping"/>
-      </w:r>
-      <w:r>
-        <w:rPr>
-          <w:rStyle w:val="VerbatimChar"/>
-        </w:rPr>
-        <w:t xml:space="preserve">#&gt; [203] "X650"                   "X640"                  </w:t>
-      </w:r>
-      <w:r>
-        <w:br w:type="textWrapping"/>
-      </w:r>
-      <w:r>
-        <w:rPr>
-          <w:rStyle w:val="VerbatimChar"/>
-        </w:rPr>
-        <w:t xml:space="preserve">#&gt; [205] "X630"                   "X620"                  </w:t>
-      </w:r>
-      <w:r>
-        <w:br w:type="textWrapping"/>
-      </w:r>
-      <w:r>
-        <w:rPr>
-          <w:rStyle w:val="VerbatimChar"/>
-        </w:rPr>
-        <w:t xml:space="preserve">#&gt; [207] "X610"                   "pithoi1100"            </w:t>
-      </w:r>
-      <w:r>
-        <w:br w:type="textWrapping"/>
-      </w:r>
-      <w:r>
-        <w:rPr>
-          <w:rStyle w:val="VerbatimChar"/>
-        </w:rPr>
-        <w:t xml:space="preserve">#&gt; [209] "pithoi1090"             "pithoi1080"            </w:t>
-      </w:r>
-      <w:r>
-        <w:br w:type="textWrapping"/>
-      </w:r>
-      <w:r>
-        <w:rPr>
-          <w:rStyle w:val="VerbatimChar"/>
-        </w:rPr>
-        <w:t xml:space="preserve">#&gt; [211] "pithoi1070"             "pithoi1060"            </w:t>
-      </w:r>
-      <w:r>
-        <w:br w:type="textWrapping"/>
-      </w:r>
-      <w:r>
-        <w:rPr>
-          <w:rStyle w:val="VerbatimChar"/>
-        </w:rPr>
-        <w:t xml:space="preserve">#&gt; [213] "pithoi1050"             "pithoi1040"            </w:t>
-      </w:r>
-      <w:r>
-        <w:br w:type="textWrapping"/>
-      </w:r>
-      <w:r>
-        <w:rPr>
-          <w:rStyle w:val="VerbatimChar"/>
-        </w:rPr>
-        <w:t xml:space="preserve">#&gt; [215] "pithoi1030"             "pithoi1020"            </w:t>
-      </w:r>
-      <w:r>
-        <w:br w:type="textWrapping"/>
-      </w:r>
-      <w:r>
-        <w:rPr>
-          <w:rStyle w:val="VerbatimChar"/>
-        </w:rPr>
-        <w:t xml:space="preserve">#&gt; [217] "pithoi1010"             "pithoi1000"            </w:t>
-      </w:r>
-      <w:r>
-        <w:br w:type="textWrapping"/>
-      </w:r>
-      <w:r>
-        <w:rPr>
-          <w:rStyle w:val="VerbatimChar"/>
-        </w:rPr>
-        <w:t xml:space="preserve">#&gt; [219] "pithoi990"              "pithoi980"             </w:t>
-      </w:r>
-      <w:r>
-        <w:br w:type="textWrapping"/>
-      </w:r>
-      <w:r>
-        <w:rPr>
-          <w:rStyle w:val="VerbatimChar"/>
-        </w:rPr>
-        <w:t xml:space="preserve">#&gt; [221] "pithoi970"              "pithoi960"             </w:t>
-      </w:r>
-      <w:r>
-        <w:br w:type="textWrapping"/>
-      </w:r>
-      <w:r>
-        <w:rPr>
-          <w:rStyle w:val="VerbatimChar"/>
-        </w:rPr>
-        <w:t xml:space="preserve">#&gt; [223] "pithoi950"              "pithoi940"             </w:t>
-      </w:r>
-      <w:r>
-        <w:br w:type="textWrapping"/>
-      </w:r>
-      <w:r>
-        <w:rPr>
-          <w:rStyle w:val="VerbatimChar"/>
-        </w:rPr>
-        <w:t xml:space="preserve">#&gt; [225] "pithoi930"              "pithoi920"             </w:t>
-      </w:r>
-      <w:r>
-        <w:br w:type="textWrapping"/>
-      </w:r>
-      <w:r>
-        <w:rPr>
-          <w:rStyle w:val="VerbatimChar"/>
-        </w:rPr>
-        <w:t xml:space="preserve">#&gt; [227] "pithoi910"              "pithoi900"             </w:t>
-      </w:r>
-      <w:r>
-        <w:br w:type="textWrapping"/>
-      </w:r>
-      <w:r>
-        <w:rPr>
-          <w:rStyle w:val="VerbatimChar"/>
-        </w:rPr>
-        <w:t xml:space="preserve">#&gt; [229] "pithoi890"              "pithoi880"             </w:t>
-      </w:r>
-      <w:r>
-        <w:br w:type="textWrapping"/>
-      </w:r>
-      <w:r>
-        <w:rPr>
-          <w:rStyle w:val="VerbatimChar"/>
-        </w:rPr>
-        <w:t xml:space="preserve">#&gt; [231] "pithoi870"              "pithoi860"             </w:t>
-      </w:r>
-      <w:r>
-        <w:br w:type="textWrapping"/>
-      </w:r>
-      <w:r>
-        <w:rPr>
-          <w:rStyle w:val="VerbatimChar"/>
-        </w:rPr>
-        <w:t xml:space="preserve">#&gt; [233] "pithoi850"              "pithoi840"             </w:t>
-      </w:r>
-      <w:r>
-        <w:br w:type="textWrapping"/>
-      </w:r>
-      <w:r>
-        <w:rPr>
-          <w:rStyle w:val="VerbatimChar"/>
-        </w:rPr>
-        <w:t xml:space="preserve">#&gt; [235] "pithoi830"              "pithoi820"             </w:t>
-      </w:r>
-      <w:r>
-        <w:br w:type="textWrapping"/>
-      </w:r>
-      <w:r>
-        <w:rPr>
-          <w:rStyle w:val="VerbatimChar"/>
-        </w:rPr>
-        <w:t xml:space="preserve">#&gt; [237] "pithoi810"              "pithoi800"             </w:t>
-      </w:r>
-      <w:r>
-        <w:br w:type="textWrapping"/>
-      </w:r>
-      <w:r>
-        <w:rPr>
-          <w:rStyle w:val="VerbatimChar"/>
-        </w:rPr>
-        <w:t xml:space="preserve">#&gt; [239] "pithoi790"              "pithoi780"             </w:t>
-      </w:r>
-      <w:r>
-        <w:br w:type="textWrapping"/>
-      </w:r>
-      <w:r>
-        <w:rPr>
-          <w:rStyle w:val="VerbatimChar"/>
-        </w:rPr>
-        <w:t xml:space="preserve">#&gt; [241] "pithoi770"              "pithoi760"             </w:t>
-      </w:r>
-      <w:r>
-        <w:br w:type="textWrapping"/>
-      </w:r>
-      <w:r>
-        <w:rPr>
-          <w:rStyle w:val="VerbatimChar"/>
-        </w:rPr>
-        <w:t xml:space="preserve">#&gt; [243] "pithoi750"              "pithoi740"             </w:t>
-      </w:r>
-      <w:r>
-        <w:br w:type="textWrapping"/>
-      </w:r>
-      <w:r>
-        <w:rPr>
-          <w:rStyle w:val="VerbatimChar"/>
-        </w:rPr>
-        <w:t xml:space="preserve">#&gt; [245] "pithoi730"              "pithoi720"             </w:t>
-      </w:r>
-      <w:r>
-        <w:br w:type="textWrapping"/>
-      </w:r>
-      <w:r>
-        <w:rPr>
-          <w:rStyle w:val="VerbatimChar"/>
-        </w:rPr>
-        <w:t xml:space="preserve">#&gt; [247] "pithoi710"              "pithoi700"             </w:t>
-      </w:r>
-      <w:r>
-        <w:br w:type="textWrapping"/>
-      </w:r>
-      <w:r>
-        <w:rPr>
-          <w:rStyle w:val="VerbatimChar"/>
-        </w:rPr>
-        <w:t xml:space="preserve">#&gt; [249] "pithoi690"              "pithoi680"             </w:t>
-      </w:r>
-      <w:r>
-        <w:br w:type="textWrapping"/>
-      </w:r>
-      <w:r>
-        <w:rPr>
-          <w:rStyle w:val="VerbatimChar"/>
-        </w:rPr>
-        <w:t xml:space="preserve">#&gt; [251] "pithoi670"              "pithoi660"             </w:t>
-      </w:r>
-      <w:r>
-        <w:br w:type="textWrapping"/>
-      </w:r>
-      <w:r>
-        <w:rPr>
-          <w:rStyle w:val="VerbatimChar"/>
-        </w:rPr>
-        <w:t xml:space="preserve">#&gt; [253] "pithoi650"              "pithoi640"             </w:t>
-      </w:r>
-      <w:r>
-        <w:br w:type="textWrapping"/>
-      </w:r>
-      <w:r>
-        <w:rPr>
-          <w:rStyle w:val="VerbatimChar"/>
-        </w:rPr>
-        <w:t xml:space="preserve">#&gt; [255] "pithoi630"              "pithoi620"             </w:t>
-      </w:r>
-      <w:r>
-        <w:br w:type="textWrapping"/>
-      </w:r>
-      <w:r>
-        <w:rPr>
-          <w:rStyle w:val="VerbatimChar"/>
-        </w:rPr>
-        <w:t xml:space="preserve">#&gt; [257] "pithoi610"</w:t>
-      </w:r>
-    </w:p>
-    <w:p>
-      <w:pPr>
-        <w:pStyle w:val="FirstParagraph"/>
-      </w:pPr>
       <w:r>
         <w:drawing>
           <wp:inline>
@@ -6093,7 +4925,7 @@
               <a:graphicData uri="http://schemas.openxmlformats.org/drawingml/2006/picture">
                 <pic:pic>
                   <pic:nvPicPr>
-                    <pic:cNvPr descr="../figures/aorist_tomb_adjust-3.png" id="0" name="Picture"/>
+                    <pic:cNvPr descr="../figures/aorist_tomb_adjust-2.png" id="0" name="Picture"/>
                     <pic:cNvPicPr>
                       <a:picLocks noChangeArrowheads="1" noChangeAspect="1"/>
                     </pic:cNvPicPr>
@@ -6125,6 +4957,1174 @@
           </wp:inline>
         </w:drawing>
       </w:r>
+    </w:p>
+    <w:p>
+      <w:pPr>
+        <w:pStyle w:val="SourceCode"/>
+      </w:pPr>
+      <w:r>
+        <w:rPr>
+          <w:rStyle w:val="VerbatimChar"/>
+        </w:rPr>
+        <w:t xml:space="preserve">#&gt;   [1] "tomb"                   "cemetery"              </w:t>
+      </w:r>
+      <w:r>
+        <w:br w:type="textWrapping"/>
+      </w:r>
+      <w:r>
+        <w:rPr>
+          <w:rStyle w:val="VerbatimChar"/>
+        </w:rPr>
+        <w:t xml:space="preserve">#&gt;   [3] "cem_condensed"          "tomb_type"             </w:t>
+      </w:r>
+      <w:r>
+        <w:br w:type="textWrapping"/>
+      </w:r>
+      <w:r>
+        <w:rPr>
+          <w:rStyle w:val="VerbatimChar"/>
+        </w:rPr>
+        <w:t xml:space="preserve">#&gt;   [5] "tomb_type_condensed"    "SM"                    </w:t>
+      </w:r>
+      <w:r>
+        <w:br w:type="textWrapping"/>
+      </w:r>
+      <w:r>
+        <w:rPr>
+          <w:rStyle w:val="VerbatimChar"/>
+        </w:rPr>
+        <w:t xml:space="preserve">#&gt;   [7] "EPG"                    "MPG"                   </w:t>
+      </w:r>
+      <w:r>
+        <w:br w:type="textWrapping"/>
+      </w:r>
+      <w:r>
+        <w:rPr>
+          <w:rStyle w:val="VerbatimChar"/>
+        </w:rPr>
+        <w:t xml:space="preserve">#&gt;   [9] "LPG"                    "PGB"                   </w:t>
+      </w:r>
+      <w:r>
+        <w:br w:type="textWrapping"/>
+      </w:r>
+      <w:r>
+        <w:rPr>
+          <w:rStyle w:val="VerbatimChar"/>
+        </w:rPr>
+        <w:t xml:space="preserve">#&gt;  [11] "EG"                     "MG"                    </w:t>
+      </w:r>
+      <w:r>
+        <w:br w:type="textWrapping"/>
+      </w:r>
+      <w:r>
+        <w:rPr>
+          <w:rStyle w:val="VerbatimChar"/>
+        </w:rPr>
+        <w:t xml:space="preserve">#&gt;  [13] "LG"                     "EO"                    </w:t>
+      </w:r>
+      <w:r>
+        <w:br w:type="textWrapping"/>
+      </w:r>
+      <w:r>
+        <w:rPr>
+          <w:rStyle w:val="VerbatimChar"/>
+        </w:rPr>
+        <w:t xml:space="preserve">#&gt;  [15] "LO"                     "start_period"          </w:t>
+      </w:r>
+      <w:r>
+        <w:br w:type="textWrapping"/>
+      </w:r>
+      <w:r>
+        <w:rPr>
+          <w:rStyle w:val="VerbatimChar"/>
+        </w:rPr>
+        <w:t xml:space="preserve">#&gt;  [17] "period_use"             "start_date"            </w:t>
+      </w:r>
+      <w:r>
+        <w:br w:type="textWrapping"/>
+      </w:r>
+      <w:r>
+        <w:rPr>
+          <w:rStyle w:val="VerbatimChar"/>
+        </w:rPr>
+        <w:t xml:space="preserve">#&gt;  [19] "end_date"               "time_in_use"           </w:t>
+      </w:r>
+      <w:r>
+        <w:br w:type="textWrapping"/>
+      </w:r>
+      <w:r>
+        <w:rPr>
+          <w:rStyle w:val="VerbatimChar"/>
+        </w:rPr>
+        <w:t xml:space="preserve">#&gt;  [21] "century_built"          "chamber_diameter"      </w:t>
+      </w:r>
+      <w:r>
+        <w:br w:type="textWrapping"/>
+      </w:r>
+      <w:r>
+        <w:rPr>
+          <w:rStyle w:val="VerbatimChar"/>
+        </w:rPr>
+        <w:t xml:space="preserve">#&gt;  [23] "chamber_width"          "chamber_depth"         </w:t>
+      </w:r>
+      <w:r>
+        <w:br w:type="textWrapping"/>
+      </w:r>
+      <w:r>
+        <w:rPr>
+          <w:rStyle w:val="VerbatimChar"/>
+        </w:rPr>
+        <w:t xml:space="preserve">#&gt;  [25] "chamber_area"           "stomion_width"         </w:t>
+      </w:r>
+      <w:r>
+        <w:br w:type="textWrapping"/>
+      </w:r>
+      <w:r>
+        <w:rPr>
+          <w:rStyle w:val="VerbatimChar"/>
+        </w:rPr>
+        <w:t xml:space="preserve">#&gt;  [27] "stomion_depth"          "dromos_length"         </w:t>
+      </w:r>
+      <w:r>
+        <w:br w:type="textWrapping"/>
+      </w:r>
+      <w:r>
+        <w:rPr>
+          <w:rStyle w:val="VerbatimChar"/>
+        </w:rPr>
+        <w:t xml:space="preserve">#&gt;  [29] "dromos_width"           "chamber_burials"       </w:t>
+      </w:r>
+      <w:r>
+        <w:br w:type="textWrapping"/>
+      </w:r>
+      <w:r>
+        <w:rPr>
+          <w:rStyle w:val="VerbatimChar"/>
+        </w:rPr>
+        <w:t xml:space="preserve">#&gt;  [31] "dromos_burials"         "total_burials"         </w:t>
+      </w:r>
+      <w:r>
+        <w:br w:type="textWrapping"/>
+      </w:r>
+      <w:r>
+        <w:rPr>
+          <w:rStyle w:val="VerbatimChar"/>
+        </w:rPr>
+        <w:t xml:space="preserve">#&gt;  [33] "pithoi"                 "all_urns"              </w:t>
+      </w:r>
+      <w:r>
+        <w:br w:type="textWrapping"/>
+      </w:r>
+      <w:r>
+        <w:rPr>
+          <w:rStyle w:val="VerbatimChar"/>
+        </w:rPr>
+        <w:t xml:space="preserve">#&gt;  [35] "est_burials"            "gold"                  </w:t>
+      </w:r>
+      <w:r>
+        <w:br w:type="textWrapping"/>
+      </w:r>
+      <w:r>
+        <w:rPr>
+          <w:rStyle w:val="VerbatimChar"/>
+        </w:rPr>
+        <w:t xml:space="preserve">#&gt;  [37] "iron"                   "bronze"                </w:t>
+      </w:r>
+      <w:r>
+        <w:br w:type="textWrapping"/>
+      </w:r>
+      <w:r>
+        <w:rPr>
+          <w:rStyle w:val="VerbatimChar"/>
+        </w:rPr>
+        <w:t xml:space="preserve">#&gt;  [39] "silver"                 "lead"                  </w:t>
+      </w:r>
+      <w:r>
+        <w:br w:type="textWrapping"/>
+      </w:r>
+      <w:r>
+        <w:rPr>
+          <w:rStyle w:val="VerbatimChar"/>
+        </w:rPr>
+        <w:t xml:space="preserve">#&gt;  [41] "electrum"               "other_metal"           </w:t>
+      </w:r>
+      <w:r>
+        <w:br w:type="textWrapping"/>
+      </w:r>
+      <w:r>
+        <w:rPr>
+          <w:rStyle w:val="VerbatimChar"/>
+        </w:rPr>
+        <w:t xml:space="preserve">#&gt;  [43] "total_metal"            "bone_ivory"            </w:t>
+      </w:r>
+      <w:r>
+        <w:br w:type="textWrapping"/>
+      </w:r>
+      <w:r>
+        <w:rPr>
+          <w:rStyle w:val="VerbatimChar"/>
+        </w:rPr>
+        <w:t xml:space="preserve">#&gt;  [45] "faience_blue"           "amber"                 </w:t>
+      </w:r>
+      <w:r>
+        <w:br w:type="textWrapping"/>
+      </w:r>
+      <w:r>
+        <w:rPr>
+          <w:rStyle w:val="VerbatimChar"/>
+        </w:rPr>
+        <w:t xml:space="preserve">#&gt;  [47] "organics"               "stone"                 </w:t>
+      </w:r>
+      <w:r>
+        <w:br w:type="textWrapping"/>
+      </w:r>
+      <w:r>
+        <w:rPr>
+          <w:rStyle w:val="VerbatimChar"/>
+        </w:rPr>
+        <w:t xml:space="preserve">#&gt;  [49] "glass_paste"            "clay"                  </w:t>
+      </w:r>
+      <w:r>
+        <w:br w:type="textWrapping"/>
+      </w:r>
+      <w:r>
+        <w:rPr>
+          <w:rStyle w:val="VerbatimChar"/>
+        </w:rPr>
+        <w:t xml:space="preserve">#&gt;  [51] "unknown_mat"            "total_object"          </w:t>
+      </w:r>
+      <w:r>
+        <w:br w:type="textWrapping"/>
+      </w:r>
+      <w:r>
+        <w:rPr>
+          <w:rStyle w:val="VerbatimChar"/>
+        </w:rPr>
+        <w:t xml:space="preserve">#&gt;  [53] "adornment"              "tool"                  </w:t>
+      </w:r>
+      <w:r>
+        <w:br w:type="textWrapping"/>
+      </w:r>
+      <w:r>
+        <w:rPr>
+          <w:rStyle w:val="VerbatimChar"/>
+        </w:rPr>
+        <w:t xml:space="preserve">#&gt;  [55] "weapon"                 "model"                 </w:t>
+      </w:r>
+      <w:r>
+        <w:br w:type="textWrapping"/>
+      </w:r>
+      <w:r>
+        <w:rPr>
+          <w:rStyle w:val="VerbatimChar"/>
+        </w:rPr>
+        <w:t xml:space="preserve">#&gt;  [57] "jewellery"              "strip"                 </w:t>
+      </w:r>
+      <w:r>
+        <w:br w:type="textWrapping"/>
+      </w:r>
+      <w:r>
+        <w:rPr>
+          <w:rStyle w:val="VerbatimChar"/>
+        </w:rPr>
+        <w:t xml:space="preserve">#&gt;  [59] "sheet"                  "cooking"               </w:t>
+      </w:r>
+      <w:r>
+        <w:br w:type="textWrapping"/>
+      </w:r>
+      <w:r>
+        <w:rPr>
+          <w:rStyle w:val="VerbatimChar"/>
+        </w:rPr>
+        <w:t xml:space="preserve">#&gt;  [61] "loom"                   "clothing_armour"       </w:t>
+      </w:r>
+      <w:r>
+        <w:br w:type="textWrapping"/>
+      </w:r>
+      <w:r>
+        <w:rPr>
+          <w:rStyle w:val="VerbatimChar"/>
+        </w:rPr>
+        <w:t xml:space="preserve">#&gt;  [63] "scarab"                 "coin"                  </w:t>
+      </w:r>
+      <w:r>
+        <w:br w:type="textWrapping"/>
+      </w:r>
+      <w:r>
+        <w:rPr>
+          <w:rStyle w:val="VerbatimChar"/>
+        </w:rPr>
+        <w:t xml:space="preserve">#&gt;  [65] "component"              "seal"                  </w:t>
+      </w:r>
+      <w:r>
+        <w:br w:type="textWrapping"/>
+      </w:r>
+      <w:r>
+        <w:rPr>
+          <w:rStyle w:val="VerbatimChar"/>
+        </w:rPr>
+        <w:t xml:space="preserve">#&gt;  [67] "ornament"               "fitting"               </w:t>
+      </w:r>
+      <w:r>
+        <w:br w:type="textWrapping"/>
+      </w:r>
+      <w:r>
+        <w:rPr>
+          <w:rStyle w:val="VerbatimChar"/>
+        </w:rPr>
+        <w:t xml:space="preserve">#&gt;  [69] "vessel"                 "unidentified_use"      </w:t>
+      </w:r>
+      <w:r>
+        <w:br w:type="textWrapping"/>
+      </w:r>
+      <w:r>
+        <w:rPr>
+          <w:rStyle w:val="VerbatimChar"/>
+        </w:rPr>
+        <w:t xml:space="preserve">#&gt;  [71] "other_use"              "stirrup_jar"           </w:t>
+      </w:r>
+      <w:r>
+        <w:br w:type="textWrapping"/>
+      </w:r>
+      <w:r>
+        <w:rPr>
+          <w:rStyle w:val="VerbatimChar"/>
+        </w:rPr>
+        <w:t xml:space="preserve">#&gt;  [73] "jar"                    "flask"                 </w:t>
+      </w:r>
+      <w:r>
+        <w:br w:type="textWrapping"/>
+      </w:r>
+      <w:r>
+        <w:rPr>
+          <w:rStyle w:val="VerbatimChar"/>
+        </w:rPr>
+        <w:t xml:space="preserve">#&gt;  [75] "oinochoai"              "amphora"               </w:t>
+      </w:r>
+      <w:r>
+        <w:br w:type="textWrapping"/>
+      </w:r>
+      <w:r>
+        <w:rPr>
+          <w:rStyle w:val="VerbatimChar"/>
+        </w:rPr>
+        <w:t xml:space="preserve">#&gt;  [77] "thelastron"             "amphoriskos"           </w:t>
+      </w:r>
+      <w:r>
+        <w:br w:type="textWrapping"/>
+      </w:r>
+      <w:r>
+        <w:rPr>
+          <w:rStyle w:val="VerbatimChar"/>
+        </w:rPr>
+        <w:t xml:space="preserve">#&gt;  [79] "hydria"                 "pithos"                </w:t>
+      </w:r>
+      <w:r>
+        <w:br w:type="textWrapping"/>
+      </w:r>
+      <w:r>
+        <w:rPr>
+          <w:rStyle w:val="VerbatimChar"/>
+        </w:rPr>
+        <w:t xml:space="preserve">#&gt;  [81] "jug_let"                "olpe"                  </w:t>
+      </w:r>
+      <w:r>
+        <w:br w:type="textWrapping"/>
+      </w:r>
+      <w:r>
+        <w:rPr>
+          <w:rStyle w:val="VerbatimChar"/>
+        </w:rPr>
+        <w:t xml:space="preserve">#&gt;  [83] "alabastron"             "lentoid_flask"         </w:t>
+      </w:r>
+      <w:r>
+        <w:br w:type="textWrapping"/>
+      </w:r>
+      <w:r>
+        <w:rPr>
+          <w:rStyle w:val="VerbatimChar"/>
+        </w:rPr>
+        <w:t xml:space="preserve">#&gt;  [85] "lekythos"               "alabastron_aryballos"  </w:t>
+      </w:r>
+      <w:r>
+        <w:br w:type="textWrapping"/>
+      </w:r>
+      <w:r>
+        <w:rPr>
+          <w:rStyle w:val="VerbatimChar"/>
+        </w:rPr>
+        <w:t xml:space="preserve">#&gt;  [87] "aryballos"              "bottle"                </w:t>
+      </w:r>
+      <w:r>
+        <w:br w:type="textWrapping"/>
+      </w:r>
+      <w:r>
+        <w:rPr>
+          <w:rStyle w:val="VerbatimChar"/>
+        </w:rPr>
+        <w:t xml:space="preserve">#&gt;  [89] "bird_askos"             "pyxis"                 </w:t>
+      </w:r>
+      <w:r>
+        <w:br w:type="textWrapping"/>
+      </w:r>
+      <w:r>
+        <w:rPr>
+          <w:rStyle w:val="VerbatimChar"/>
+        </w:rPr>
+        <w:t xml:space="preserve">#&gt;  [91] "dinos"                  "krater"                </w:t>
+      </w:r>
+      <w:r>
+        <w:br w:type="textWrapping"/>
+      </w:r>
+      <w:r>
+        <w:rPr>
+          <w:rStyle w:val="VerbatimChar"/>
+        </w:rPr>
+        <w:t xml:space="preserve">#&gt;  [93] "krateriskos"            "lekanis"               </w:t>
+      </w:r>
+      <w:r>
+        <w:br w:type="textWrapping"/>
+      </w:r>
+      <w:r>
+        <w:rPr>
+          <w:rStyle w:val="VerbatimChar"/>
+        </w:rPr>
+        <w:t xml:space="preserve">#&gt;  [95] "skyphos"                "bowl"                  </w:t>
+      </w:r>
+      <w:r>
+        <w:br w:type="textWrapping"/>
+      </w:r>
+      <w:r>
+        <w:rPr>
+          <w:rStyle w:val="VerbatimChar"/>
+        </w:rPr>
+        <w:t xml:space="preserve">#&gt;  [97] "cup"                    "kantharos"             </w:t>
+      </w:r>
+      <w:r>
+        <w:br w:type="textWrapping"/>
+      </w:r>
+      <w:r>
+        <w:rPr>
+          <w:rStyle w:val="VerbatimChar"/>
+        </w:rPr>
+        <w:t xml:space="preserve">#&gt;  [99] "plate_tray"             "kotyle"                </w:t>
+      </w:r>
+      <w:r>
+        <w:br w:type="textWrapping"/>
+      </w:r>
+      <w:r>
+        <w:rPr>
+          <w:rStyle w:val="VerbatimChar"/>
+        </w:rPr>
+        <w:t xml:space="preserve">#&gt; [101] "kalathos"               "lid"                   </w:t>
+      </w:r>
+      <w:r>
+        <w:br w:type="textWrapping"/>
+      </w:r>
+      <w:r>
+        <w:rPr>
+          <w:rStyle w:val="VerbatimChar"/>
+        </w:rPr>
+        <w:t xml:space="preserve">#&gt; [103] "larnax"                 "stand"                 </w:t>
+      </w:r>
+      <w:r>
+        <w:br w:type="textWrapping"/>
+      </w:r>
+      <w:r>
+        <w:rPr>
+          <w:rStyle w:val="VerbatimChar"/>
+        </w:rPr>
+        <w:t xml:space="preserve">#&gt; [105] "house_model"            "kernos"                </w:t>
+      </w:r>
+      <w:r>
+        <w:br w:type="textWrapping"/>
+      </w:r>
+      <w:r>
+        <w:rPr>
+          <w:rStyle w:val="VerbatimChar"/>
+        </w:rPr>
+        <w:t xml:space="preserve">#&gt; [107] "other_vessel"           "unidentified_vessel"   </w:t>
+      </w:r>
+      <w:r>
+        <w:br w:type="textWrapping"/>
+      </w:r>
+      <w:r>
+        <w:rPr>
+          <w:rStyle w:val="VerbatimChar"/>
+        </w:rPr>
+        <w:t xml:space="preserve">#&gt; [109] "total_open_vessel"      "total_closed_vessel"   </w:t>
+      </w:r>
+      <w:r>
+        <w:br w:type="textWrapping"/>
+      </w:r>
+      <w:r>
+        <w:rPr>
+          <w:rStyle w:val="VerbatimChar"/>
+        </w:rPr>
+        <w:t xml:space="preserve">#&gt; [111] "total_other_vessel"     "total_pottery"         </w:t>
+      </w:r>
+      <w:r>
+        <w:br w:type="textWrapping"/>
+      </w:r>
+      <w:r>
+        <w:rPr>
+          <w:rStyle w:val="VerbatimChar"/>
+        </w:rPr>
+        <w:t xml:space="preserve">#&gt; [113] "total_finds"            "total_import"          </w:t>
+      </w:r>
+      <w:r>
+        <w:br w:type="textWrapping"/>
+      </w:r>
+      <w:r>
+        <w:rPr>
+          <w:rStyle w:val="VerbatimChar"/>
+        </w:rPr>
+        <w:t xml:space="preserve">#&gt; [115] "total_import_imitation" "total_imitation"       </w:t>
+      </w:r>
+      <w:r>
+        <w:br w:type="textWrapping"/>
+      </w:r>
+      <w:r>
+        <w:rPr>
+          <w:rStyle w:val="VerbatimChar"/>
+        </w:rPr>
+        <w:t xml:space="preserve">#&gt; [117] "antique"                "pithoi1100.1050"       </w:t>
+      </w:r>
+      <w:r>
+        <w:br w:type="textWrapping"/>
+      </w:r>
+      <w:r>
+        <w:rPr>
+          <w:rStyle w:val="VerbatimChar"/>
+        </w:rPr>
+        <w:t xml:space="preserve">#&gt; [119] "pithoi1050.1000"        "pithoi1000.950"        </w:t>
+      </w:r>
+      <w:r>
+        <w:br w:type="textWrapping"/>
+      </w:r>
+      <w:r>
+        <w:rPr>
+          <w:rStyle w:val="VerbatimChar"/>
+        </w:rPr>
+        <w:t xml:space="preserve">#&gt; [121] "pithoi950.900"          "pithoi900.850"         </w:t>
+      </w:r>
+      <w:r>
+        <w:br w:type="textWrapping"/>
+      </w:r>
+      <w:r>
+        <w:rPr>
+          <w:rStyle w:val="VerbatimChar"/>
+        </w:rPr>
+        <w:t xml:space="preserve">#&gt; [123] "pithoi850.800"          "pithoi800.750"         </w:t>
+      </w:r>
+      <w:r>
+        <w:br w:type="textWrapping"/>
+      </w:r>
+      <w:r>
+        <w:rPr>
+          <w:rStyle w:val="VerbatimChar"/>
+        </w:rPr>
+        <w:t xml:space="preserve">#&gt; [125] "pithoi750.700"          "pithoi700.650"         </w:t>
+      </w:r>
+      <w:r>
+        <w:br w:type="textWrapping"/>
+      </w:r>
+      <w:r>
+        <w:rPr>
+          <w:rStyle w:val="VerbatimChar"/>
+        </w:rPr>
+        <w:t xml:space="preserve">#&gt; [127] "pithoi650.600"          "pots1100.1050"         </w:t>
+      </w:r>
+      <w:r>
+        <w:br w:type="textWrapping"/>
+      </w:r>
+      <w:r>
+        <w:rPr>
+          <w:rStyle w:val="VerbatimChar"/>
+        </w:rPr>
+        <w:t xml:space="preserve">#&gt; [129] "pots1050.1000"          "pots1000.950"          </w:t>
+      </w:r>
+      <w:r>
+        <w:br w:type="textWrapping"/>
+      </w:r>
+      <w:r>
+        <w:rPr>
+          <w:rStyle w:val="VerbatimChar"/>
+        </w:rPr>
+        <w:t xml:space="preserve">#&gt; [131] "pots950.900"            "pots900.850"           </w:t>
+      </w:r>
+      <w:r>
+        <w:br w:type="textWrapping"/>
+      </w:r>
+      <w:r>
+        <w:rPr>
+          <w:rStyle w:val="VerbatimChar"/>
+        </w:rPr>
+        <w:t xml:space="preserve">#&gt; [133] "pots850.800"            "pots800.750"           </w:t>
+      </w:r>
+      <w:r>
+        <w:br w:type="textWrapping"/>
+      </w:r>
+      <w:r>
+        <w:rPr>
+          <w:rStyle w:val="VerbatimChar"/>
+        </w:rPr>
+        <w:t xml:space="preserve">#&gt; [135] "pots750.700"            "pots700.650"           </w:t>
+      </w:r>
+      <w:r>
+        <w:br w:type="textWrapping"/>
+      </w:r>
+      <w:r>
+        <w:rPr>
+          <w:rStyle w:val="VerbatimChar"/>
+        </w:rPr>
+        <w:t xml:space="preserve">#&gt; [137] "pots650.600"            "SMpithoi"              </w:t>
+      </w:r>
+      <w:r>
+        <w:br w:type="textWrapping"/>
+      </w:r>
+      <w:r>
+        <w:rPr>
+          <w:rStyle w:val="VerbatimChar"/>
+        </w:rPr>
+        <w:t xml:space="preserve">#&gt; [139] "EPGpithoi"              "MPGpithoi"             </w:t>
+      </w:r>
+      <w:r>
+        <w:br w:type="textWrapping"/>
+      </w:r>
+      <w:r>
+        <w:rPr>
+          <w:rStyle w:val="VerbatimChar"/>
+        </w:rPr>
+        <w:t xml:space="preserve">#&gt; [141] "LPGpithoi"              "PGBpithoi"             </w:t>
+      </w:r>
+      <w:r>
+        <w:br w:type="textWrapping"/>
+      </w:r>
+      <w:r>
+        <w:rPr>
+          <w:rStyle w:val="VerbatimChar"/>
+        </w:rPr>
+        <w:t xml:space="preserve">#&gt; [143] "EGpithoi"               "MGpithoi"              </w:t>
+      </w:r>
+      <w:r>
+        <w:br w:type="textWrapping"/>
+      </w:r>
+      <w:r>
+        <w:rPr>
+          <w:rStyle w:val="VerbatimChar"/>
+        </w:rPr>
+        <w:t xml:space="preserve">#&gt; [145] "LGpithoi"               "EOpithoi"              </w:t>
+      </w:r>
+      <w:r>
+        <w:br w:type="textWrapping"/>
+      </w:r>
+      <w:r>
+        <w:rPr>
+          <w:rStyle w:val="VerbatimChar"/>
+        </w:rPr>
+        <w:t xml:space="preserve">#&gt; [147] "LOpithoi"               "SMpots"                </w:t>
+      </w:r>
+      <w:r>
+        <w:br w:type="textWrapping"/>
+      </w:r>
+      <w:r>
+        <w:rPr>
+          <w:rStyle w:val="VerbatimChar"/>
+        </w:rPr>
+        <w:t xml:space="preserve">#&gt; [149] "EPGpots"                "MPGpots"               </w:t>
+      </w:r>
+      <w:r>
+        <w:br w:type="textWrapping"/>
+      </w:r>
+      <w:r>
+        <w:rPr>
+          <w:rStyle w:val="VerbatimChar"/>
+        </w:rPr>
+        <w:t xml:space="preserve">#&gt; [151] "LPGpots"                "PGBpots"               </w:t>
+      </w:r>
+      <w:r>
+        <w:br w:type="textWrapping"/>
+      </w:r>
+      <w:r>
+        <w:rPr>
+          <w:rStyle w:val="VerbatimChar"/>
+        </w:rPr>
+        <w:t xml:space="preserve">#&gt; [153] "EGpots"                 "MGpots"                </w:t>
+      </w:r>
+      <w:r>
+        <w:br w:type="textWrapping"/>
+      </w:r>
+      <w:r>
+        <w:rPr>
+          <w:rStyle w:val="VerbatimChar"/>
+        </w:rPr>
+        <w:t xml:space="preserve">#&gt; [155] "LGpots"                 "EOpots"                </w:t>
+      </w:r>
+      <w:r>
+        <w:br w:type="textWrapping"/>
+      </w:r>
+      <w:r>
+        <w:rPr>
+          <w:rStyle w:val="VerbatimChar"/>
+        </w:rPr>
+        <w:t xml:space="preserve">#&gt; [157] "LOpots"                 "X1100"                 </w:t>
+      </w:r>
+      <w:r>
+        <w:br w:type="textWrapping"/>
+      </w:r>
+      <w:r>
+        <w:rPr>
+          <w:rStyle w:val="VerbatimChar"/>
+        </w:rPr>
+        <w:t xml:space="preserve">#&gt; [159] "X1090"                  "X1080"                 </w:t>
+      </w:r>
+      <w:r>
+        <w:br w:type="textWrapping"/>
+      </w:r>
+      <w:r>
+        <w:rPr>
+          <w:rStyle w:val="VerbatimChar"/>
+        </w:rPr>
+        <w:t xml:space="preserve">#&gt; [161] "X1070"                  "X1060"                 </w:t>
+      </w:r>
+      <w:r>
+        <w:br w:type="textWrapping"/>
+      </w:r>
+      <w:r>
+        <w:rPr>
+          <w:rStyle w:val="VerbatimChar"/>
+        </w:rPr>
+        <w:t xml:space="preserve">#&gt; [163] "X1050"                  "X1040"                 </w:t>
+      </w:r>
+      <w:r>
+        <w:br w:type="textWrapping"/>
+      </w:r>
+      <w:r>
+        <w:rPr>
+          <w:rStyle w:val="VerbatimChar"/>
+        </w:rPr>
+        <w:t xml:space="preserve">#&gt; [165] "X1030"                  "X1020"                 </w:t>
+      </w:r>
+      <w:r>
+        <w:br w:type="textWrapping"/>
+      </w:r>
+      <w:r>
+        <w:rPr>
+          <w:rStyle w:val="VerbatimChar"/>
+        </w:rPr>
+        <w:t xml:space="preserve">#&gt; [167] "X1010"                  "X1000"                 </w:t>
+      </w:r>
+      <w:r>
+        <w:br w:type="textWrapping"/>
+      </w:r>
+      <w:r>
+        <w:rPr>
+          <w:rStyle w:val="VerbatimChar"/>
+        </w:rPr>
+        <w:t xml:space="preserve">#&gt; [169] "X990"                   "X980"                  </w:t>
+      </w:r>
+      <w:r>
+        <w:br w:type="textWrapping"/>
+      </w:r>
+      <w:r>
+        <w:rPr>
+          <w:rStyle w:val="VerbatimChar"/>
+        </w:rPr>
+        <w:t xml:space="preserve">#&gt; [171] "X970"                   "X960"                  </w:t>
+      </w:r>
+      <w:r>
+        <w:br w:type="textWrapping"/>
+      </w:r>
+      <w:r>
+        <w:rPr>
+          <w:rStyle w:val="VerbatimChar"/>
+        </w:rPr>
+        <w:t xml:space="preserve">#&gt; [173] "X950"                   "X940"                  </w:t>
+      </w:r>
+      <w:r>
+        <w:br w:type="textWrapping"/>
+      </w:r>
+      <w:r>
+        <w:rPr>
+          <w:rStyle w:val="VerbatimChar"/>
+        </w:rPr>
+        <w:t xml:space="preserve">#&gt; [175] "X930"                   "X920"                  </w:t>
+      </w:r>
+      <w:r>
+        <w:br w:type="textWrapping"/>
+      </w:r>
+      <w:r>
+        <w:rPr>
+          <w:rStyle w:val="VerbatimChar"/>
+        </w:rPr>
+        <w:t xml:space="preserve">#&gt; [177] "X910"                   "X900"                  </w:t>
+      </w:r>
+      <w:r>
+        <w:br w:type="textWrapping"/>
+      </w:r>
+      <w:r>
+        <w:rPr>
+          <w:rStyle w:val="VerbatimChar"/>
+        </w:rPr>
+        <w:t xml:space="preserve">#&gt; [179] "X890"                   "X880"                  </w:t>
+      </w:r>
+      <w:r>
+        <w:br w:type="textWrapping"/>
+      </w:r>
+      <w:r>
+        <w:rPr>
+          <w:rStyle w:val="VerbatimChar"/>
+        </w:rPr>
+        <w:t xml:space="preserve">#&gt; [181] "X870"                   "X860"                  </w:t>
+      </w:r>
+      <w:r>
+        <w:br w:type="textWrapping"/>
+      </w:r>
+      <w:r>
+        <w:rPr>
+          <w:rStyle w:val="VerbatimChar"/>
+        </w:rPr>
+        <w:t xml:space="preserve">#&gt; [183] "X850"                   "X840"                  </w:t>
+      </w:r>
+      <w:r>
+        <w:br w:type="textWrapping"/>
+      </w:r>
+      <w:r>
+        <w:rPr>
+          <w:rStyle w:val="VerbatimChar"/>
+        </w:rPr>
+        <w:t xml:space="preserve">#&gt; [185] "X830"                   "X820"                  </w:t>
+      </w:r>
+      <w:r>
+        <w:br w:type="textWrapping"/>
+      </w:r>
+      <w:r>
+        <w:rPr>
+          <w:rStyle w:val="VerbatimChar"/>
+        </w:rPr>
+        <w:t xml:space="preserve">#&gt; [187] "X810"                   "X800"                  </w:t>
+      </w:r>
+      <w:r>
+        <w:br w:type="textWrapping"/>
+      </w:r>
+      <w:r>
+        <w:rPr>
+          <w:rStyle w:val="VerbatimChar"/>
+        </w:rPr>
+        <w:t xml:space="preserve">#&gt; [189] "X790"                   "X780"                  </w:t>
+      </w:r>
+      <w:r>
+        <w:br w:type="textWrapping"/>
+      </w:r>
+      <w:r>
+        <w:rPr>
+          <w:rStyle w:val="VerbatimChar"/>
+        </w:rPr>
+        <w:t xml:space="preserve">#&gt; [191] "X770"                   "X760"                  </w:t>
+      </w:r>
+      <w:r>
+        <w:br w:type="textWrapping"/>
+      </w:r>
+      <w:r>
+        <w:rPr>
+          <w:rStyle w:val="VerbatimChar"/>
+        </w:rPr>
+        <w:t xml:space="preserve">#&gt; [193] "X750"                   "X740"                  </w:t>
+      </w:r>
+      <w:r>
+        <w:br w:type="textWrapping"/>
+      </w:r>
+      <w:r>
+        <w:rPr>
+          <w:rStyle w:val="VerbatimChar"/>
+        </w:rPr>
+        <w:t xml:space="preserve">#&gt; [195] "X730"                   "X720"                  </w:t>
+      </w:r>
+      <w:r>
+        <w:br w:type="textWrapping"/>
+      </w:r>
+      <w:r>
+        <w:rPr>
+          <w:rStyle w:val="VerbatimChar"/>
+        </w:rPr>
+        <w:t xml:space="preserve">#&gt; [197] "X710"                   "X700"                  </w:t>
+      </w:r>
+      <w:r>
+        <w:br w:type="textWrapping"/>
+      </w:r>
+      <w:r>
+        <w:rPr>
+          <w:rStyle w:val="VerbatimChar"/>
+        </w:rPr>
+        <w:t xml:space="preserve">#&gt; [199] "X690"                   "X680"                  </w:t>
+      </w:r>
+      <w:r>
+        <w:br w:type="textWrapping"/>
+      </w:r>
+      <w:r>
+        <w:rPr>
+          <w:rStyle w:val="VerbatimChar"/>
+        </w:rPr>
+        <w:t xml:space="preserve">#&gt; [201] "X670"                   "X660"                  </w:t>
+      </w:r>
+      <w:r>
+        <w:br w:type="textWrapping"/>
+      </w:r>
+      <w:r>
+        <w:rPr>
+          <w:rStyle w:val="VerbatimChar"/>
+        </w:rPr>
+        <w:t xml:space="preserve">#&gt; [203] "X650"                   "X640"                  </w:t>
+      </w:r>
+      <w:r>
+        <w:br w:type="textWrapping"/>
+      </w:r>
+      <w:r>
+        <w:rPr>
+          <w:rStyle w:val="VerbatimChar"/>
+        </w:rPr>
+        <w:t xml:space="preserve">#&gt; [205] "X630"                   "X620"                  </w:t>
+      </w:r>
+      <w:r>
+        <w:br w:type="textWrapping"/>
+      </w:r>
+      <w:r>
+        <w:rPr>
+          <w:rStyle w:val="VerbatimChar"/>
+        </w:rPr>
+        <w:t xml:space="preserve">#&gt; [207] "X610"                   "pithoi1100"            </w:t>
+      </w:r>
+      <w:r>
+        <w:br w:type="textWrapping"/>
+      </w:r>
+      <w:r>
+        <w:rPr>
+          <w:rStyle w:val="VerbatimChar"/>
+        </w:rPr>
+        <w:t xml:space="preserve">#&gt; [209] "pithoi1090"             "pithoi1080"            </w:t>
+      </w:r>
+      <w:r>
+        <w:br w:type="textWrapping"/>
+      </w:r>
+      <w:r>
+        <w:rPr>
+          <w:rStyle w:val="VerbatimChar"/>
+        </w:rPr>
+        <w:t xml:space="preserve">#&gt; [211] "pithoi1070"             "pithoi1060"            </w:t>
+      </w:r>
+      <w:r>
+        <w:br w:type="textWrapping"/>
+      </w:r>
+      <w:r>
+        <w:rPr>
+          <w:rStyle w:val="VerbatimChar"/>
+        </w:rPr>
+        <w:t xml:space="preserve">#&gt; [213] "pithoi1050"             "pithoi1040"            </w:t>
+      </w:r>
+      <w:r>
+        <w:br w:type="textWrapping"/>
+      </w:r>
+      <w:r>
+        <w:rPr>
+          <w:rStyle w:val="VerbatimChar"/>
+        </w:rPr>
+        <w:t xml:space="preserve">#&gt; [215] "pithoi1030"             "pithoi1020"            </w:t>
+      </w:r>
+      <w:r>
+        <w:br w:type="textWrapping"/>
+      </w:r>
+      <w:r>
+        <w:rPr>
+          <w:rStyle w:val="VerbatimChar"/>
+        </w:rPr>
+        <w:t xml:space="preserve">#&gt; [217] "pithoi1010"             "pithoi1000"            </w:t>
+      </w:r>
+      <w:r>
+        <w:br w:type="textWrapping"/>
+      </w:r>
+      <w:r>
+        <w:rPr>
+          <w:rStyle w:val="VerbatimChar"/>
+        </w:rPr>
+        <w:t xml:space="preserve">#&gt; [219] "pithoi990"              "pithoi980"             </w:t>
+      </w:r>
+      <w:r>
+        <w:br w:type="textWrapping"/>
+      </w:r>
+      <w:r>
+        <w:rPr>
+          <w:rStyle w:val="VerbatimChar"/>
+        </w:rPr>
+        <w:t xml:space="preserve">#&gt; [221] "pithoi970"              "pithoi960"             </w:t>
+      </w:r>
+      <w:r>
+        <w:br w:type="textWrapping"/>
+      </w:r>
+      <w:r>
+        <w:rPr>
+          <w:rStyle w:val="VerbatimChar"/>
+        </w:rPr>
+        <w:t xml:space="preserve">#&gt; [223] "pithoi950"              "pithoi940"             </w:t>
+      </w:r>
+      <w:r>
+        <w:br w:type="textWrapping"/>
+      </w:r>
+      <w:r>
+        <w:rPr>
+          <w:rStyle w:val="VerbatimChar"/>
+        </w:rPr>
+        <w:t xml:space="preserve">#&gt; [225] "pithoi930"              "pithoi920"             </w:t>
+      </w:r>
+      <w:r>
+        <w:br w:type="textWrapping"/>
+      </w:r>
+      <w:r>
+        <w:rPr>
+          <w:rStyle w:val="VerbatimChar"/>
+        </w:rPr>
+        <w:t xml:space="preserve">#&gt; [227] "pithoi910"              "pithoi900"             </w:t>
+      </w:r>
+      <w:r>
+        <w:br w:type="textWrapping"/>
+      </w:r>
+      <w:r>
+        <w:rPr>
+          <w:rStyle w:val="VerbatimChar"/>
+        </w:rPr>
+        <w:t xml:space="preserve">#&gt; [229] "pithoi890"              "pithoi880"             </w:t>
+      </w:r>
+      <w:r>
+        <w:br w:type="textWrapping"/>
+      </w:r>
+      <w:r>
+        <w:rPr>
+          <w:rStyle w:val="VerbatimChar"/>
+        </w:rPr>
+        <w:t xml:space="preserve">#&gt; [231] "pithoi870"              "pithoi860"             </w:t>
+      </w:r>
+      <w:r>
+        <w:br w:type="textWrapping"/>
+      </w:r>
+      <w:r>
+        <w:rPr>
+          <w:rStyle w:val="VerbatimChar"/>
+        </w:rPr>
+        <w:t xml:space="preserve">#&gt; [233] "pithoi850"              "pithoi840"             </w:t>
+      </w:r>
+      <w:r>
+        <w:br w:type="textWrapping"/>
+      </w:r>
+      <w:r>
+        <w:rPr>
+          <w:rStyle w:val="VerbatimChar"/>
+        </w:rPr>
+        <w:t xml:space="preserve">#&gt; [235] "pithoi830"              "pithoi820"             </w:t>
+      </w:r>
+      <w:r>
+        <w:br w:type="textWrapping"/>
+      </w:r>
+      <w:r>
+        <w:rPr>
+          <w:rStyle w:val="VerbatimChar"/>
+        </w:rPr>
+        <w:t xml:space="preserve">#&gt; [237] "pithoi810"              "pithoi800"             </w:t>
+      </w:r>
+      <w:r>
+        <w:br w:type="textWrapping"/>
+      </w:r>
+      <w:r>
+        <w:rPr>
+          <w:rStyle w:val="VerbatimChar"/>
+        </w:rPr>
+        <w:t xml:space="preserve">#&gt; [239] "pithoi790"              "pithoi780"             </w:t>
+      </w:r>
+      <w:r>
+        <w:br w:type="textWrapping"/>
+      </w:r>
+      <w:r>
+        <w:rPr>
+          <w:rStyle w:val="VerbatimChar"/>
+        </w:rPr>
+        <w:t xml:space="preserve">#&gt; [241] "pithoi770"              "pithoi760"             </w:t>
+      </w:r>
+      <w:r>
+        <w:br w:type="textWrapping"/>
+      </w:r>
+      <w:r>
+        <w:rPr>
+          <w:rStyle w:val="VerbatimChar"/>
+        </w:rPr>
+        <w:t xml:space="preserve">#&gt; [243] "pithoi750"              "pithoi740"             </w:t>
+      </w:r>
+      <w:r>
+        <w:br w:type="textWrapping"/>
+      </w:r>
+      <w:r>
+        <w:rPr>
+          <w:rStyle w:val="VerbatimChar"/>
+        </w:rPr>
+        <w:t xml:space="preserve">#&gt; [245] "pithoi730"              "pithoi720"             </w:t>
+      </w:r>
+      <w:r>
+        <w:br w:type="textWrapping"/>
+      </w:r>
+      <w:r>
+        <w:rPr>
+          <w:rStyle w:val="VerbatimChar"/>
+        </w:rPr>
+        <w:t xml:space="preserve">#&gt; [247] "pithoi710"              "pithoi700"             </w:t>
+      </w:r>
+      <w:r>
+        <w:br w:type="textWrapping"/>
+      </w:r>
+      <w:r>
+        <w:rPr>
+          <w:rStyle w:val="VerbatimChar"/>
+        </w:rPr>
+        <w:t xml:space="preserve">#&gt; [249] "pithoi690"              "pithoi680"             </w:t>
+      </w:r>
+      <w:r>
+        <w:br w:type="textWrapping"/>
+      </w:r>
+      <w:r>
+        <w:rPr>
+          <w:rStyle w:val="VerbatimChar"/>
+        </w:rPr>
+        <w:t xml:space="preserve">#&gt; [251] "pithoi670"              "pithoi660"             </w:t>
+      </w:r>
+      <w:r>
+        <w:br w:type="textWrapping"/>
+      </w:r>
+      <w:r>
+        <w:rPr>
+          <w:rStyle w:val="VerbatimChar"/>
+        </w:rPr>
+        <w:t xml:space="preserve">#&gt; [253] "pithoi650"              "pithoi640"             </w:t>
+      </w:r>
+      <w:r>
+        <w:br w:type="textWrapping"/>
+      </w:r>
+      <w:r>
+        <w:rPr>
+          <w:rStyle w:val="VerbatimChar"/>
+        </w:rPr>
+        <w:t xml:space="preserve">#&gt; [255] "pithoi630"              "pithoi620"             </w:t>
+      </w:r>
+      <w:r>
+        <w:br w:type="textWrapping"/>
+      </w:r>
+      <w:r>
+        <w:rPr>
+          <w:rStyle w:val="VerbatimChar"/>
+        </w:rPr>
+        <w:t xml:space="preserve">#&gt; [257] "pithoi610"</w:t>
+      </w:r>
+    </w:p>
+    <w:p>
+      <w:pPr>
+        <w:pStyle w:val="FirstParagraph"/>
+      </w:pPr>
       <w:r>
         <w:drawing>
           <wp:inline>
@@ -6135,7 +6135,7 @@
               <a:graphicData uri="http://schemas.openxmlformats.org/drawingml/2006/picture">
                 <pic:pic>
                   <pic:nvPicPr>
-                    <pic:cNvPr descr="../figures/aorist_tomb_adjust-4.png" id="0" name="Picture"/>
+                    <pic:cNvPr descr="../figures/aorist_tomb_adjust-3.png" id="0" name="Picture"/>
                     <pic:cNvPicPr>
                       <a:picLocks noChangeArrowheads="1" noChangeAspect="1"/>
                     </pic:cNvPicPr>
@@ -6177,7 +6177,7 @@
               <a:graphicData uri="http://schemas.openxmlformats.org/drawingml/2006/picture">
                 <pic:pic>
                   <pic:nvPicPr>
-                    <pic:cNvPr descr="../figures/aorist_tomb_adjust-5.png" id="0" name="Picture"/>
+                    <pic:cNvPr descr="../figures/aorist_tomb_adjust-4.png" id="0" name="Picture"/>
                     <pic:cNvPicPr>
                       <a:picLocks noChangeArrowheads="1" noChangeAspect="1"/>
                     </pic:cNvPicPr>
@@ -6209,11 +6209,6 @@
           </wp:inline>
         </w:drawing>
       </w:r>
-    </w:p>
-    <w:p>
-      <w:pPr>
-        <w:pStyle w:val="BodyText"/>
-      </w:pPr>
       <w:r>
         <w:drawing>
           <wp:inline>
@@ -6224,7 +6219,7 @@
               <a:graphicData uri="http://schemas.openxmlformats.org/drawingml/2006/picture">
                 <pic:pic>
                   <pic:nvPicPr>
-                    <pic:cNvPr descr="../figures/rates%20of%20burials-1.png" id="0" name="Picture"/>
+                    <pic:cNvPr descr="../figures/aorist_tomb_adjust-5.png" id="0" name="Picture"/>
                     <pic:cNvPicPr>
                       <a:picLocks noChangeArrowheads="1" noChangeAspect="1"/>
                     </pic:cNvPicPr>
@@ -6259,57 +6254,19 @@
     </w:p>
     <w:p>
       <w:pPr>
-        <w:pStyle w:val="SourceCode"/>
-      </w:pPr>
-      <w:r>
-        <w:rPr>
-          <w:rStyle w:val="VerbatimChar"/>
-        </w:rPr>
-        <w:t xml:space="preserve">#&gt; 'data.frame':    600 obs. of  3 variables:</w:t>
-      </w:r>
-      <w:r>
-        <w:br w:type="textWrapping"/>
-      </w:r>
-      <w:r>
-        <w:rPr>
-          <w:rStyle w:val="VerbatimChar"/>
-        </w:rPr>
-        <w:t xml:space="preserve">#&gt;  $ tomb    : Factor w/ 154 levels "1","100","103",..: 143 61 79 7 58 127 153 122 44 4 ...</w:t>
-      </w:r>
-      <w:r>
-        <w:br w:type="textWrapping"/>
-      </w:r>
-      <w:r>
-        <w:rPr>
-          <w:rStyle w:val="VerbatimChar"/>
-        </w:rPr>
-        <w:t xml:space="preserve">#&gt;  $ variable: Factor w/ 50 levels "1100","1090",..: 1 1 1 1 1 1 1 1 1 1 ...</w:t>
-      </w:r>
-      <w:r>
-        <w:br w:type="textWrapping"/>
-      </w:r>
-      <w:r>
-        <w:rPr>
-          <w:rStyle w:val="VerbatimChar"/>
-        </w:rPr>
-        <w:t xml:space="preserve">#&gt;  $ value   : num  0 0 0 0 0.0556 ...</w:t>
-      </w:r>
-    </w:p>
-    <w:p>
-      <w:pPr>
-        <w:pStyle w:val="FirstParagraph"/>
+        <w:pStyle w:val="BodyText"/>
       </w:pPr>
       <w:r>
         <w:drawing>
           <wp:inline>
-            <wp:extent cx="5943600" cy="4245428"/>
+            <wp:extent cx="4595937" cy="3676749"/>
             <wp:effectExtent b="0" l="0" r="0" t="0"/>
             <wp:docPr descr="" title="" id="1" name="Picture"/>
             <a:graphic>
               <a:graphicData uri="http://schemas.openxmlformats.org/drawingml/2006/picture">
                 <pic:pic>
                   <pic:nvPicPr>
-                    <pic:cNvPr descr="../figures/top_tombs-1.png" id="0" name="Picture"/>
+                    <pic:cNvPr descr="../figures/rates%20of%20burials-1.png" id="0" name="Picture"/>
                     <pic:cNvPicPr>
                       <a:picLocks noChangeArrowheads="1" noChangeAspect="1"/>
                     </pic:cNvPicPr>
@@ -6323,7 +6280,7 @@
                   <pic:spPr bwMode="auto">
                     <a:xfrm>
                       <a:off x="0" y="0"/>
-                      <a:ext cx="5943600" cy="4245428"/>
+                      <a:ext cx="4595937" cy="3676749"/>
                     </a:xfrm>
                     <a:prstGeom prst="rect">
                       <a:avLst/>
@@ -6344,10 +6301,95 @@
     </w:p>
     <w:p>
       <w:pPr>
+        <w:pStyle w:val="SourceCode"/>
+      </w:pPr>
+      <w:r>
+        <w:rPr>
+          <w:rStyle w:val="VerbatimChar"/>
+        </w:rPr>
+        <w:t xml:space="preserve">#&gt; 'data.frame':    600 obs. of  3 variables:</w:t>
+      </w:r>
+      <w:r>
+        <w:br w:type="textWrapping"/>
+      </w:r>
+      <w:r>
+        <w:rPr>
+          <w:rStyle w:val="VerbatimChar"/>
+        </w:rPr>
+        <w:t xml:space="preserve">#&gt;  $ tomb    : Factor w/ 154 levels "1","100","103",..: 143 61 79 7 58 127 153 122 44 4 ...</w:t>
+      </w:r>
+      <w:r>
+        <w:br w:type="textWrapping"/>
+      </w:r>
+      <w:r>
+        <w:rPr>
+          <w:rStyle w:val="VerbatimChar"/>
+        </w:rPr>
+        <w:t xml:space="preserve">#&gt;  $ variable: Factor w/ 50 levels "1100","1090",..: 1 1 1 1 1 1 1 1 1 1 ...</w:t>
+      </w:r>
+      <w:r>
+        <w:br w:type="textWrapping"/>
+      </w:r>
+      <w:r>
+        <w:rPr>
+          <w:rStyle w:val="VerbatimChar"/>
+        </w:rPr>
+        <w:t xml:space="preserve">#&gt;  $ value   : num  0 0 0 0 0.0556 ...</w:t>
+      </w:r>
+    </w:p>
+    <w:p>
+      <w:pPr>
+        <w:pStyle w:val="FirstParagraph"/>
+      </w:pPr>
+      <w:r>
+        <w:drawing>
+          <wp:inline>
+            <wp:extent cx="5943600" cy="2971800"/>
+            <wp:effectExtent b="0" l="0" r="0" t="0"/>
+            <wp:docPr descr="" title="" id="1" name="Picture"/>
+            <a:graphic>
+              <a:graphicData uri="http://schemas.openxmlformats.org/drawingml/2006/picture">
+                <pic:pic>
+                  <pic:nvPicPr>
+                    <pic:cNvPr descr="../figures/top_tombs-1.png" id="0" name="Picture"/>
+                    <pic:cNvPicPr>
+                      <a:picLocks noChangeArrowheads="1" noChangeAspect="1"/>
+                    </pic:cNvPicPr>
+                  </pic:nvPicPr>
+                  <pic:blipFill>
+                    <a:blip r:embed="rId60"/>
+                    <a:stretch>
+                      <a:fillRect/>
+                    </a:stretch>
+                  </pic:blipFill>
+                  <pic:spPr bwMode="auto">
+                    <a:xfrm>
+                      <a:off x="0" y="0"/>
+                      <a:ext cx="5943600" cy="2971800"/>
+                    </a:xfrm>
+                    <a:prstGeom prst="rect">
+                      <a:avLst/>
+                    </a:prstGeom>
+                    <a:noFill/>
+                    <a:ln w="9525">
+                      <a:noFill/>
+                      <a:headEnd/>
+                      <a:tailEnd/>
+                    </a:ln>
+                  </pic:spPr>
+                </pic:pic>
+              </a:graphicData>
+            </a:graphic>
+          </wp:inline>
+        </w:drawing>
+      </w:r>
+    </w:p>
+    <w:p>
+      <w:pPr>
         <w:pStyle w:val="Heading1"/>
       </w:pPr>
-      <w:bookmarkStart w:id="60" w:name="results"/>
-      <w:bookmarkEnd w:id="60"/>
+      <w:bookmarkStart w:id="61" w:name="results"/>
+      <w:bookmarkEnd w:id="61"/>
       <w:r>
         <w:t xml:space="preserve">Results</w:t>
       </w:r>
@@ -6356,8 +6398,8 @@
       <w:pPr>
         <w:pStyle w:val="Heading1"/>
       </w:pPr>
-      <w:bookmarkStart w:id="61" w:name="discussion"/>
-      <w:bookmarkEnd w:id="61"/>
+      <w:bookmarkStart w:id="62" w:name="discussion"/>
+      <w:bookmarkEnd w:id="62"/>
       <w:r>
         <w:t xml:space="preserve">Discussion</w:t>
       </w:r>
@@ -6366,8 +6408,8 @@
       <w:pPr>
         <w:pStyle w:val="Heading1"/>
       </w:pPr>
-      <w:bookmarkStart w:id="62" w:name="conclusion"/>
-      <w:bookmarkEnd w:id="62"/>
+      <w:bookmarkStart w:id="63" w:name="conclusion"/>
+      <w:bookmarkEnd w:id="63"/>
       <w:r>
         <w:t xml:space="preserve">Conclusion</w:t>
       </w:r>
@@ -6376,8 +6418,8 @@
       <w:pPr>
         <w:pStyle w:val="Heading1"/>
       </w:pPr>
-      <w:bookmarkStart w:id="63" w:name="acknowledgements"/>
-      <w:bookmarkEnd w:id="63"/>
+      <w:bookmarkStart w:id="64" w:name="acknowledgements"/>
+      <w:bookmarkEnd w:id="64"/>
       <w:r>
         <w:t xml:space="preserve">Acknowledgements</w:t>
       </w:r>
@@ -6386,8 +6428,8 @@
       <w:pPr>
         <w:pStyle w:val="Heading5"/>
       </w:pPr>
-      <w:bookmarkStart w:id="64" w:name="pagebreak"/>
-      <w:bookmarkEnd w:id="64"/>
+      <w:bookmarkStart w:id="65" w:name="pagebreak"/>
+      <w:bookmarkEnd w:id="65"/>
       <w:r>
         <w:t xml:space="preserve">pagebreak</w:t>
       </w:r>
@@ -6396,8 +6438,8 @@
       <w:pPr>
         <w:pStyle w:val="Heading1"/>
       </w:pPr>
-      <w:bookmarkStart w:id="65" w:name="references"/>
-      <w:bookmarkEnd w:id="65"/>
+      <w:bookmarkStart w:id="66" w:name="references"/>
+      <w:bookmarkEnd w:id="66"/>
       <w:r>
         <w:t xml:space="preserve">References</w:t>
       </w:r>
@@ -6424,7 +6466,7 @@
       <w:r>
         <w:t xml:space="preserve">98 (3): 389–410. doi:</w:t>
       </w:r>
-      <w:hyperlink r:id="rId66">
+      <w:hyperlink r:id="rId67">
         <w:r>
           <w:rPr>
             <w:rStyle w:val="Hyperlink"/>
@@ -6446,7 +6488,7 @@
       <w:r>
         <w:t xml:space="preserve"> </w:t>
       </w:r>
-      <w:hyperlink r:id="rId67">
+      <w:hyperlink r:id="rId68">
         <w:r>
           <w:rPr>
             <w:rStyle w:val="Hyperlink"/>
@@ -6606,7 +6648,7 @@
       <w:r>
         <w:t xml:space="preserve">96 (1976): 8–17. doi:</w:t>
       </w:r>
-      <w:hyperlink r:id="rId68">
+      <w:hyperlink r:id="rId69">
         <w:r>
           <w:rPr>
             <w:rStyle w:val="Hyperlink"/>
@@ -7658,7 +7700,7 @@
       <w:r>
         <w:t xml:space="preserve">24 (2). Springer US: 424–450. doi:</w:t>
       </w:r>
-      <w:hyperlink r:id="rId69">
+      <w:hyperlink r:id="rId70">
         <w:r>
           <w:rPr>
             <w:rStyle w:val="Hyperlink"/>
@@ -7858,7 +7900,7 @@
       <w:r>
         <w:t xml:space="preserve">132 (4): 667–670. doi:</w:t>
       </w:r>
-      <w:hyperlink r:id="rId70">
+      <w:hyperlink r:id="rId71">
         <w:r>
           <w:rPr>
             <w:rStyle w:val="Hyperlink"/>
@@ -8244,8 +8286,8 @@
       <w:pPr>
         <w:pStyle w:val="Heading5"/>
       </w:pPr>
-      <w:bookmarkStart w:id="71" w:name="pagebreak-1"/>
-      <w:bookmarkEnd w:id="71"/>
+      <w:bookmarkStart w:id="72" w:name="pagebreak-1"/>
+      <w:bookmarkEnd w:id="72"/>
       <w:r>
         <w:t xml:space="preserve">pagebreak</w:t>
       </w:r>
@@ -8254,8 +8296,8 @@
       <w:pPr>
         <w:pStyle w:val="Heading3"/>
       </w:pPr>
-      <w:bookmarkStart w:id="72" w:name="colophon"/>
-      <w:bookmarkEnd w:id="72"/>
+      <w:bookmarkStart w:id="73" w:name="colophon"/>
+      <w:bookmarkEnd w:id="73"/>
       <w:r>
         <w:t xml:space="preserve">Colophon</w:t>
       </w:r>
@@ -8265,7 +8307,7 @@
         <w:pStyle w:val="FirstParagraph"/>
       </w:pPr>
       <w:r>
-        <w:t xml:space="preserve">This report was generated on 2019-05-14 18:35:24 using the following computational environment and dependencies:</w:t>
+        <w:t xml:space="preserve">This report was generated on 2019-05-15 10:49:39 using the following computational environment and dependencies:</w:t>
       </w:r>
     </w:p>
     <w:p>
@@ -8366,7 +8408,7 @@
         <w:rPr>
           <w:rStyle w:val="VerbatimChar"/>
         </w:rPr>
-        <w:t xml:space="preserve">#&gt;  date     2019-05-14                  </w:t>
+        <w:t xml:space="preserve">#&gt;  date     2019-05-15                  </w:t>
       </w:r>
       <w:r>
         <w:br w:type="textWrapping"/>
@@ -9051,7 +9093,7 @@
         <w:rPr>
           <w:rStyle w:val="VerbatimChar"/>
         </w:rPr>
-        <w:t xml:space="preserve">#&gt; Head:     [39634fd] 2019-05-13: Writing analysis part 1</w:t>
+        <w:t xml:space="preserve">#&gt; Head:     [567372a] 2019-05-14: Continuing writing analysis</w:t>
       </w:r>
     </w:p>
     <w:sectPr>
@@ -9730,7 +9772,7 @@
     </w:lvl>
   </w:abstractNum>
   <w:abstractNum w:abstractNumId="990">
-    <w:nsid w:val="a72c9785"/>
+    <w:nsid w:val="fe5ce6c3"/>
     <w:multiLevelType w:val="multilevel"/>
     <w:lvl w:ilvl="0">
       <w:numFmt w:val="bullet"/>

</xml_diff>

<commit_message>
Figs complete and csl edited
</commit_message>
<xml_diff>
--- a/analysis/paper/paper.docx
+++ b/analysis/paper/paper.docx
@@ -86,6 +86,44 @@
       </w:r>
       <w:r>
         <w:t xml:space="preserve">Crete</w:t>
+      </w:r>
+    </w:p>
+    <w:p>
+      <w:pPr>
+        <w:pStyle w:val="Subtitle"/>
+      </w:pPr>
+      <w:r>
+        <w:t xml:space="preserve">Early</w:t>
+      </w:r>
+      <w:r>
+        <w:t xml:space="preserve"> </w:t>
+      </w:r>
+      <w:r>
+        <w:t xml:space="preserve">Iron</w:t>
+      </w:r>
+      <w:r>
+        <w:t xml:space="preserve"> </w:t>
+      </w:r>
+      <w:r>
+        <w:t xml:space="preserve">Age</w:t>
+      </w:r>
+      <w:r>
+        <w:t xml:space="preserve"> </w:t>
+      </w:r>
+      <w:r>
+        <w:t xml:space="preserve">Cemeteries</w:t>
+      </w:r>
+      <w:r>
+        <w:t xml:space="preserve"> </w:t>
+      </w:r>
+      <w:r>
+        <w:t xml:space="preserve">at</w:t>
+      </w:r>
+      <w:r>
+        <w:t xml:space="preserve"> </w:t>
+      </w:r>
+      <w:r>
+        <w:t xml:space="preserve">Knossos</w:t>
       </w:r>
     </w:p>
     <w:p>
@@ -3353,7 +3391,7 @@
       <w:r>
         <w:drawing>
           <wp:inline>
-            <wp:extent cx="5943600" cy="2971800"/>
+            <wp:extent cx="5943600" cy="3169919"/>
             <wp:effectExtent b="0" l="0" r="0" t="0"/>
             <wp:docPr descr="Figure 5 Visulations of tomb construction through time at both cemeteries. On the left are counts based on the earliest dated pottery in each tomb, while on the left are aoristic sums likewise based on the earliest ceramic-based assignations. In both cases, tombs lacking any securely dateable pottery (i.e. N/As) are excluded." title="" id="1" name="Picture"/>
             <a:graphic>
@@ -3374,7 +3412,7 @@
                   <pic:spPr bwMode="auto">
                     <a:xfrm>
                       <a:off x="0" y="0"/>
-                      <a:ext cx="5943600" cy="2971800"/>
+                      <a:ext cx="5943600" cy="3169919"/>
                     </a:xfrm>
                     <a:prstGeom prst="rect">
                       <a:avLst/>
@@ -3662,7 +3700,7 @@
       <w:r>
         <w:drawing>
           <wp:inline>
-            <wp:extent cx="5943600" cy="2971800"/>
+            <wp:extent cx="5943600" cy="3396342"/>
             <wp:effectExtent b="0" l="0" r="0" t="0"/>
             <wp:docPr descr="Figure 8 Counts of vessels from across all tombs in both cemeteries, arranged, on the left, by the century to which they are assigned based on their ceramic period and, on the right, by the centuries in which the tombs they come from were built." title="" id="1" name="Picture"/>
             <a:graphic>
@@ -3683,7 +3721,7 @@
                   <pic:spPr bwMode="auto">
                     <a:xfrm>
                       <a:off x="0" y="0"/>
-                      <a:ext cx="5943600" cy="2971800"/>
+                      <a:ext cx="5943600" cy="3396342"/>
                     </a:xfrm>
                     <a:prstGeom prst="rect">
                       <a:avLst/>
@@ -3758,6 +3796,16 @@
       </w:r>
       <w:r>
         <w:t xml:space="preserve">, we see that the number of 9th and 10th century tombs in use by the late 8th and early 7th centuries were declining.</w:t>
+      </w:r>
+    </w:p>
+    <w:p>
+      <w:pPr>
+        <w:pStyle w:val="Heading5"/>
+      </w:pPr>
+      <w:bookmarkStart w:id="48" w:name="pagebreak"/>
+      <w:bookmarkEnd w:id="48"/>
+      <w:r>
+        <w:t xml:space="preserve">pagebreak</w:t>
       </w:r>
     </w:p>
     <w:p>
@@ -4010,7 +4058,7 @@
               <w:jc w:val="left"/>
             </w:pPr>
             <w:r>
-              <w:t xml:space="preserve">44</w:t>
+              <w:t xml:space="preserve">46</w:t>
             </w:r>
           </w:p>
         </w:tc>
@@ -4021,7 +4069,7 @@
               <w:jc w:val="left"/>
             </w:pPr>
             <w:r>
-              <w:t xml:space="preserve">16</w:t>
+              <w:t xml:space="preserve">17</w:t>
             </w:r>
           </w:p>
         </w:tc>
@@ -4032,7 +4080,7 @@
               <w:jc w:val="left"/>
             </w:pPr>
             <w:r>
-              <w:t xml:space="preserve">2.75</w:t>
+              <w:t xml:space="preserve">2.71</w:t>
             </w:r>
           </w:p>
         </w:tc>
@@ -4213,7 +4261,7 @@
               <w:jc w:val="left"/>
             </w:pPr>
             <w:r>
-              <w:t xml:space="preserve">56</w:t>
+              <w:t xml:space="preserve">54</w:t>
             </w:r>
           </w:p>
         </w:tc>
@@ -4224,7 +4272,7 @@
               <w:jc w:val="left"/>
             </w:pPr>
             <w:r>
-              <w:t xml:space="preserve">20</w:t>
+              <w:t xml:space="preserve">19</w:t>
             </w:r>
           </w:p>
         </w:tc>
@@ -4235,7 +4283,7 @@
               <w:jc w:val="left"/>
             </w:pPr>
             <w:r>
-              <w:t xml:space="preserve">2.8</w:t>
+              <w:t xml:space="preserve">2.84</w:t>
             </w:r>
           </w:p>
         </w:tc>
@@ -4277,7 +4325,7 @@
               <w:jc w:val="left"/>
             </w:pPr>
             <w:r>
-              <w:t xml:space="preserve">28</w:t>
+              <w:t xml:space="preserve">29</w:t>
             </w:r>
           </w:p>
         </w:tc>
@@ -4288,7 +4336,7 @@
               <w:jc w:val="left"/>
             </w:pPr>
             <w:r>
-              <w:t xml:space="preserve">6.57</w:t>
+              <w:t xml:space="preserve">6.34</w:t>
             </w:r>
           </w:p>
         </w:tc>
@@ -4427,7 +4475,7 @@
               <w:jc w:val="left"/>
             </w:pPr>
             <w:r>
-              <w:t xml:space="preserve">14</w:t>
+              <w:t xml:space="preserve">15</w:t>
             </w:r>
           </w:p>
         </w:tc>
@@ -4438,7 +4486,7 @@
               <w:jc w:val="left"/>
             </w:pPr>
             <w:r>
-              <w:t xml:space="preserve">2.43</w:t>
+              <w:t xml:space="preserve">2.27</w:t>
             </w:r>
           </w:p>
         </w:tc>
@@ -4647,7 +4695,7 @@
                     </pic:cNvPicPr>
                   </pic:nvPicPr>
                   <pic:blipFill>
-                    <a:blip r:embed="rId48"/>
+                    <a:blip r:embed="rId49"/>
                     <a:stretch>
                       <a:fillRect/>
                     </a:stretch>
@@ -4715,8 +4763,8 @@
       <w:pPr>
         <w:pStyle w:val="Heading2"/>
       </w:pPr>
-      <w:bookmarkStart w:id="49" w:name="tomb-characteristics-and-the-composition-of-the-burial-assemblages"/>
-      <w:bookmarkEnd w:id="49"/>
+      <w:bookmarkStart w:id="50" w:name="tomb-characteristics-and-the-composition-of-the-burial-assemblages"/>
+      <w:bookmarkEnd w:id="50"/>
       <w:r>
         <w:t xml:space="preserve">Tomb characteristics and the composition of the burial assemblages</w:t>
       </w:r>
@@ -4738,7 +4786,7 @@
           <wp:inline>
             <wp:extent cx="5943600" cy="3169919"/>
             <wp:effectExtent b="0" l="0" r="0" t="0"/>
-            <wp:docPr descr="Figure 10 Scatterplots" title="" id="1" name="Picture"/>
+            <wp:docPr descr="Figure 10 Scatterplots comparing tomb dimensions (chamber area and dromos length) to estimated total burials by tomb." title="" id="1" name="Picture"/>
             <a:graphic>
               <a:graphicData uri="http://schemas.openxmlformats.org/drawingml/2006/picture">
                 <pic:pic>
@@ -4749,7 +4797,7 @@
                     </pic:cNvPicPr>
                   </pic:nvPicPr>
                   <pic:blipFill>
-                    <a:blip r:embed="rId50"/>
+                    <a:blip r:embed="rId51"/>
                     <a:stretch>
                       <a:fillRect/>
                     </a:stretch>
@@ -4781,7 +4829,22 @@
         <w:pStyle w:val="ImageCaption"/>
       </w:pPr>
       <w:r>
-        <w:t xml:space="preserve">Figure 10 Scatterplots</w:t>
+        <w:t xml:space="preserve">Figure 10 Scatterplots comparing tomb dimensions (chamber area and</w:t>
+      </w:r>
+      <w:r>
+        <w:t xml:space="preserve"> </w:t>
+      </w:r>
+      <w:r>
+        <w:rPr>
+          <w:i/>
+        </w:rPr>
+        <w:t xml:space="preserve">dromos</w:t>
+      </w:r>
+      <w:r>
+        <w:t xml:space="preserve"> </w:t>
+      </w:r>
+      <w:r>
+        <w:t xml:space="preserve">length) to estimated total burials by tomb.</w:t>
       </w:r>
     </w:p>
     <w:p>
@@ -4794,25 +4857,252 @@
     </w:p>
     <w:p>
       <w:pPr>
-        <w:pStyle w:val="BodyText"/>
+        <w:pStyle w:val="FigureWithCaption"/>
       </w:pPr>
       <w:r>
         <w:drawing>
           <wp:inline>
-            <wp:extent cx="5943600" cy="2971800"/>
+            <wp:extent cx="5495559" cy="4579632"/>
             <wp:effectExtent b="0" l="0" r="0" t="0"/>
-            <wp:docPr descr="" title="" id="1" name="Picture"/>
+            <wp:docPr descr="Figure 11 Boxplots comparing various tomb dimensions as they vary by the century of tomb construction." title="" id="1" name="Picture"/>
             <a:graphic>
               <a:graphicData uri="http://schemas.openxmlformats.org/drawingml/2006/picture">
                 <pic:pic>
                   <pic:nvPicPr>
-                    <pic:cNvPr descr="../figures/dimensions%20boxplots-1.png" id="0" name="Picture"/>
+                    <pic:cNvPr descr="../figures/dimensionsboxplots-1.png" id="0" name="Picture"/>
                     <pic:cNvPicPr>
                       <a:picLocks noChangeArrowheads="1" noChangeAspect="1"/>
                     </pic:cNvPicPr>
                   </pic:nvPicPr>
                   <pic:blipFill>
-                    <a:blip r:embed="rId51"/>
+                    <a:blip r:embed="rId52"/>
+                    <a:stretch>
+                      <a:fillRect/>
+                    </a:stretch>
+                  </pic:blipFill>
+                  <pic:spPr bwMode="auto">
+                    <a:xfrm>
+                      <a:off x="0" y="0"/>
+                      <a:ext cx="5495559" cy="4579632"/>
+                    </a:xfrm>
+                    <a:prstGeom prst="rect">
+                      <a:avLst/>
+                    </a:prstGeom>
+                    <a:noFill/>
+                    <a:ln w="9525">
+                      <a:noFill/>
+                      <a:headEnd/>
+                      <a:tailEnd/>
+                    </a:ln>
+                  </pic:spPr>
+                </pic:pic>
+              </a:graphicData>
+            </a:graphic>
+          </wp:inline>
+        </w:drawing>
+      </w:r>
+    </w:p>
+    <w:p>
+      <w:pPr>
+        <w:pStyle w:val="ImageCaption"/>
+      </w:pPr>
+      <w:r>
+        <w:t xml:space="preserve">Figure 11 Boxplots comparing various tomb dimensions as they vary by the century of tomb construction.</w:t>
+      </w:r>
+    </w:p>
+    <w:p>
+      <w:pPr>
+        <w:pStyle w:val="BodyText"/>
+      </w:pPr>
+      <w:r>
+        <w:t xml:space="preserve">Looking at … we can see that, through the centuries, the dimensions of the tombs varied, sometimes consistently, as with the trend toward narrower</w:t>
+      </w:r>
+      <w:r>
+        <w:t xml:space="preserve"> </w:t>
+      </w:r>
+      <w:r>
+        <w:rPr>
+          <w:b/>
+        </w:rPr>
+        <w:t xml:space="preserve">dromoi</w:t>
+      </w:r>
+      <w:r>
+        <w:t xml:space="preserve">. Tombs of the 9th century do not particularly stand out here, though it is worth noting that this period did witness the peak in the size of the actual chambers of tombs, as well as being the period in which these sizes varied most. But, then again, even the largest chambers are not exactly cavernous, and the extra labour expended on the construction of the larger chambers would have been limited. The dromos is a plausible area for conspicuous demonstrations of scale but, with their frequently poor preservation, we cannot be confident in assessing this. It appears at any rate that they were gradually declining in size, albeit with some notable outliers.</w:t>
+      </w:r>
+    </w:p>
+    <w:p>
+      <w:pPr>
+        <w:pStyle w:val="BodyText"/>
+      </w:pPr>
+      <w:r>
+        <w:t xml:space="preserve">What these figures do suggest, though, is that if tomb size carried a social meaning at the time of construction, this proved irrelevant in the selection of certain tombs for extensive later reuse. That is, the tomb’s later popularity seems not have been foreseen. Many large tombs had niches cut in their dromoi, or the stomion extended, to fit in later burial urns. Sometimes, urns from within the tomb itself were placed in such niches to make space for new interments in the chamber itself. There is an impression of individuals vying to be included in the chamber itself. That extra space had to be made, and competition was fierce for inclusion into the sepulchral group, supports the idea that the tombs’ original builders little anticipated their eventual popularity and so did not scale their tombs accordingly.</w:t>
+      </w:r>
+    </w:p>
+    <w:p>
+      <w:pPr>
+        <w:pStyle w:val="FigureWithCaption"/>
+      </w:pPr>
+      <w:r>
+        <w:drawing>
+          <wp:inline>
+            <wp:extent cx="5943600" cy="3396342"/>
+            <wp:effectExtent b="0" l="0" r="0" t="0"/>
+            <wp:docPr descr="Figure 12 Counts of vessels belonging to the 9th, 8th and 7th centuries, found in tombs dating to the 10th or 9th century which yielded upwards of 50 vessels when excavated. The seven large tombs with late peaks in burial activity identified earlier are shown in green." title="" id="1" name="Picture"/>
+            <a:graphic>
+              <a:graphicData uri="http://schemas.openxmlformats.org/drawingml/2006/picture">
+                <pic:pic>
+                  <pic:nvPicPr>
+                    <pic:cNvPr descr="../figures/tombscompthroughtime-1.png" id="0" name="Picture"/>
+                    <pic:cNvPicPr>
+                      <a:picLocks noChangeArrowheads="1" noChangeAspect="1"/>
+                    </pic:cNvPicPr>
+                  </pic:nvPicPr>
+                  <pic:blipFill>
+                    <a:blip r:embed="rId53"/>
+                    <a:stretch>
+                      <a:fillRect/>
+                    </a:stretch>
+                  </pic:blipFill>
+                  <pic:spPr bwMode="auto">
+                    <a:xfrm>
+                      <a:off x="0" y="0"/>
+                      <a:ext cx="5943600" cy="3396342"/>
+                    </a:xfrm>
+                    <a:prstGeom prst="rect">
+                      <a:avLst/>
+                    </a:prstGeom>
+                    <a:noFill/>
+                    <a:ln w="9525">
+                      <a:noFill/>
+                      <a:headEnd/>
+                      <a:tailEnd/>
+                    </a:ln>
+                  </pic:spPr>
+                </pic:pic>
+              </a:graphicData>
+            </a:graphic>
+          </wp:inline>
+        </w:drawing>
+      </w:r>
+    </w:p>
+    <w:p>
+      <w:pPr>
+        <w:pStyle w:val="ImageCaption"/>
+      </w:pPr>
+      <w:r>
+        <w:t xml:space="preserve">Figure 12 Counts of vessels belonging to the 9th, 8th and 7th centuries, found in tombs dating to the 10th or 9th century which yielded upwards of 50 vessels when excavated. The seven large tombs with late peaks in burial activity identified earlier are shown in green.</w:t>
+      </w:r>
+    </w:p>
+    <w:p>
+      <w:pPr>
+        <w:pStyle w:val="BodyText"/>
+      </w:pPr>
+      <w:r>
+        <w:t xml:space="preserve">Though it may not be immediately apparent from the dimensions of the tombs, however, the late 9th and early 8th centuries are consistently interpreted as periods of artistic development, increased overseas trade, and renewed vigour in the construction of tombs and the visibility of the burial rite. The PGB style, first identified by Brock, purportedly reflects a uniquely Cretan (perhaps even Knossian) melding of Attic and Near Eastern forms and motifs, while the appearance of Bronze Age</w:t>
+      </w:r>
+      <w:r>
+        <w:t xml:space="preserve"> </w:t>
+      </w:r>
+      <w:r>
+        <w:t xml:space="preserve">‘</w:t>
+      </w:r>
+      <w:r>
+        <w:t xml:space="preserve">antiques</w:t>
+      </w:r>
+      <w:r>
+        <w:t xml:space="preserve">’</w:t>
+      </w:r>
+      <w:r>
+        <w:t xml:space="preserve"> </w:t>
+      </w:r>
+      <w:r>
+        <w:t xml:space="preserve">in the tombs from this period onwards is felt to reflect renewed, even competitive interest in the Minoan past, as a tool for mortuary display or even lineage affirmation. We can</w:t>
+      </w:r>
+    </w:p>
+    <w:p>
+      <w:pPr>
+        <w:pStyle w:val="FigureWithCaption"/>
+      </w:pPr>
+      <w:r>
+        <w:drawing>
+          <wp:inline>
+            <wp:extent cx="5943600" cy="3396342"/>
+            <wp:effectExtent b="0" l="0" r="0" t="0"/>
+            <wp:docPr descr="Figure 13 Aoristic sums of imported ceramics through time across both cemeteries, colour-coded by the broad regional origin of the vessels." title="" id="1" name="Picture"/>
+            <a:graphic>
+              <a:graphicData uri="http://schemas.openxmlformats.org/drawingml/2006/picture">
+                <pic:pic>
+                  <pic:nvPicPr>
+                    <pic:cNvPr descr="../figures/imports-1.png" id="0" name="Picture"/>
+                    <pic:cNvPicPr>
+                      <a:picLocks noChangeArrowheads="1" noChangeAspect="1"/>
+                    </pic:cNvPicPr>
+                  </pic:nvPicPr>
+                  <pic:blipFill>
+                    <a:blip r:embed="rId54"/>
+                    <a:stretch>
+                      <a:fillRect/>
+                    </a:stretch>
+                  </pic:blipFill>
+                  <pic:spPr bwMode="auto">
+                    <a:xfrm>
+                      <a:off x="0" y="0"/>
+                      <a:ext cx="5943600" cy="3396342"/>
+                    </a:xfrm>
+                    <a:prstGeom prst="rect">
+                      <a:avLst/>
+                    </a:prstGeom>
+                    <a:noFill/>
+                    <a:ln w="9525">
+                      <a:noFill/>
+                      <a:headEnd/>
+                      <a:tailEnd/>
+                    </a:ln>
+                  </pic:spPr>
+                </pic:pic>
+              </a:graphicData>
+            </a:graphic>
+          </wp:inline>
+        </w:drawing>
+      </w:r>
+    </w:p>
+    <w:p>
+      <w:pPr>
+        <w:pStyle w:val="ImageCaption"/>
+      </w:pPr>
+      <w:r>
+        <w:t xml:space="preserve">Figure 13 Aoristic sums of imported ceramics through time across both cemeteries, colour-coded by the broad regional origin of the vessels.</w:t>
+      </w:r>
+    </w:p>
+    <w:p>
+      <w:pPr>
+        <w:pStyle w:val="BodyText"/>
+      </w:pPr>
+      <w:r>
+        <w:t xml:space="preserve">The rise in imported items is clearly reflected in the tomb assemblages, with a succession of increased Greek and Near Eastern imports respectively in the late 9th and early 8th centuries. Yet whilst confirming some of the prior inferences about the LPG-EG periods, the deposition of these imported wares can also cast light on the original pattern drawn out in the present analysis: the late surge in burial activity among some select 9th and 10th century tombs.</w:t>
+      </w:r>
+    </w:p>
+    <w:p>
+      <w:pPr>
+        <w:pStyle w:val="FigureWithCaption"/>
+      </w:pPr>
+      <w:r>
+        <w:drawing>
+          <wp:inline>
+            <wp:extent cx="5943600" cy="2971800"/>
+            <wp:effectExtent b="0" l="0" r="0" t="0"/>
+            <wp:docPr descr="Figure 14 Aoristic sums of imported vessels through time, from tombs built in the 11th through 9th centuries." title="" id="1" name="Picture"/>
+            <a:graphic>
+              <a:graphicData uri="http://schemas.openxmlformats.org/drawingml/2006/picture">
+                <pic:pic>
+                  <pic:nvPicPr>
+                    <pic:cNvPr descr="../figures/importstombcenturies-1.png" id="0" name="Picture"/>
+                    <pic:cNvPicPr>
+                      <a:picLocks noChangeArrowheads="1" noChangeAspect="1"/>
+                    </pic:cNvPicPr>
+                  </pic:nvPicPr>
+                  <pic:blipFill>
+                    <a:blip r:embed="rId55"/>
                     <a:stretch>
                       <a:fillRect/>
                     </a:stretch>
@@ -4841,79 +5131,325 @@
     </w:p>
     <w:p>
       <w:pPr>
+        <w:pStyle w:val="ImageCaption"/>
+      </w:pPr>
+      <w:r>
+        <w:t xml:space="preserve">Figure 14 Aoristic sums of imported vessels through time, from tombs built in the 11th through 9th centuries.</w:t>
+      </w:r>
+    </w:p>
+    <w:p>
+      <w:pPr>
         <w:pStyle w:val="BodyText"/>
       </w:pPr>
       <w:r>
-        <w:t xml:space="preserve">Looking at … we can see that, through the centuries, the dimensions of the tombs varied, sometimes consistently, as with the trend toward narrower</w:t>
-      </w:r>
-      <w:r>
-        <w:t xml:space="preserve"> </w:t>
-      </w:r>
-      <w:r>
-        <w:rPr>
-          <w:b/>
-        </w:rPr>
-        <w:t xml:space="preserve">dromoi</w:t>
-      </w:r>
-      <w:r>
-        <w:t xml:space="preserve">. Tombs of the 9th century do not particularly stand out here, though it is worth noting that this period did witness the peak in the size of the actual chambers of tombs, as well as being the period in which these sizes varied most. But, then again, even the largest chambers are not exactly cavernous, and the extra labour expended on the construction of the larger chambers would have been limited. The dromos is a plausible area for conspicuous demonstrations of scale but, with their frequently poor preservation, we cannot be confident in assessing this. It appears at any rate that they were gradually declining in size, albeit with some notable outliers.</w:t>
-      </w:r>
-    </w:p>
-    <w:p>
-      <w:pPr>
-        <w:pStyle w:val="BodyText"/>
-      </w:pPr>
-      <w:r>
-        <w:t xml:space="preserve">What these figures do suggest, though, is that if tomb size carried a social meaning at the time of construction, this proved irrelevant in the selection of certain tombs for extensive later reuse. That is, the tomb’s later popularity seems not have been foreseen. Many large tombs had niches cut in their dromoi, or the stomion extended, to fit in later burial urns. Sometimes, urns from within the tomb itself were placed in such niches to make space for new interments in the chamber itself. There is an impression of individuals vying to be included in the chamber itself. That extra space had to be made, and competition was fierce for inclusion into the sepulchral group, supports the idea that the tombs’ original builders little anticipated their eventual popularity and so did not scale their tombs accordingly.</w:t>
-      </w:r>
-    </w:p>
-    <w:p>
-      <w:pPr>
-        <w:pStyle w:val="BodyText"/>
-      </w:pPr>
-      <w:r>
-        <w:t xml:space="preserve">Though it may not be immediately apparent from the dimensions of the tombs, however, the late 9th and early 8th centuries are consistently interpreted as periods of artistic development, increased overseas trade, and renewed vigour in the construction of tombs and the visibility of the burial rite. The PGB style, first identified by Brock, purportedly reflects a uniquely Cretan (perhaps even Knossian) melding of Attic and Near Eastern forms and motifs, while the appearance of Bronze Age</w:t>
-      </w:r>
-      <w:r>
-        <w:t xml:space="preserve"> </w:t>
-      </w:r>
-      <w:r>
-        <w:t xml:space="preserve">‘</w:t>
-      </w:r>
-      <w:r>
-        <w:t xml:space="preserve">antiques</w:t>
-      </w:r>
-      <w:r>
-        <w:t xml:space="preserve">’</w:t>
-      </w:r>
-      <w:r>
-        <w:t xml:space="preserve"> </w:t>
-      </w:r>
-      <w:r>
-        <w:t xml:space="preserve">in the tombs from this period onwards is felt to reflect renewed, even competitive interest in the Minoan past, as a tool for mortuary display or even lineage affirmation. We can</w:t>
-      </w:r>
-    </w:p>
-    <w:p>
-      <w:pPr>
-        <w:pStyle w:val="BodyText"/>
+        <w:t xml:space="preserve">Leaving aside the later tombs for a moment, we can see in Figure … that the tombs already built by the end of the PGB period, particularly those built in the 9th and, to a lesser extent, 10th centuries, were major beneficiaries of the influx of imported items during this time, but that, in the following centuries, in line with the rest of the cemetery, the number of imported items deposited within them declined. Imported ceramics are used here as something of a proxy for items of status value, a shorthand that would ideally be bolstered by other artefacts (such as precious vessels, weapons, jewellery etc.) which, owing to their less developed chronologies, must unfortunately be left out of such diachronic analyses. But the beginnings of my final argument are seen here in Figure …, namely that the late surge in burial activity seen across both cemeteries in the late 8th and early 7th centuries would appear to be of a different kind to that of a century earlier.</w:t>
+      </w:r>
+    </w:p>
+    <w:p>
+      <w:pPr>
+        <w:pStyle w:val="FigureWithCaption"/>
       </w:pPr>
       <w:r>
         <w:drawing>
           <wp:inline>
-            <wp:extent cx="5495559" cy="3663706"/>
+            <wp:extent cx="5943600" cy="3396342"/>
             <wp:effectExtent b="0" l="0" r="0" t="0"/>
-            <wp:docPr descr="" title="" id="1" name="Picture"/>
+            <wp:docPr descr="Figure 15 Boxplot for the aoristic sums of all vessels across both cemeteries through time, colour-coded by ceramic period. Boxes represent the interquartile range, horizontal lines the median value, whiskers values within 1.5 times the interquartile range, and points outliers beyond this." title="" id="1" name="Picture"/>
             <a:graphic>
               <a:graphicData uri="http://schemas.openxmlformats.org/drawingml/2006/picture">
                 <pic:pic>
                   <pic:nvPicPr>
-                    <pic:cNvPr descr="../figures/imports-1.png" id="0" name="Picture"/>
+                    <pic:cNvPr descr="../figures/bigbox-1.png" id="0" name="Picture"/>
                     <pic:cNvPicPr>
                       <a:picLocks noChangeArrowheads="1" noChangeAspect="1"/>
                     </pic:cNvPicPr>
                   </pic:nvPicPr>
                   <pic:blipFill>
-                    <a:blip r:embed="rId52"/>
+                    <a:blip r:embed="rId56"/>
+                    <a:stretch>
+                      <a:fillRect/>
+                    </a:stretch>
+                  </pic:blipFill>
+                  <pic:spPr bwMode="auto">
+                    <a:xfrm>
+                      <a:off x="0" y="0"/>
+                      <a:ext cx="5943600" cy="3396342"/>
+                    </a:xfrm>
+                    <a:prstGeom prst="rect">
+                      <a:avLst/>
+                    </a:prstGeom>
+                    <a:noFill/>
+                    <a:ln w="9525">
+                      <a:noFill/>
+                      <a:headEnd/>
+                      <a:tailEnd/>
+                    </a:ln>
+                  </pic:spPr>
+                </pic:pic>
+              </a:graphicData>
+            </a:graphic>
+          </wp:inline>
+        </w:drawing>
+      </w:r>
+    </w:p>
+    <w:p>
+      <w:pPr>
+        <w:pStyle w:val="ImageCaption"/>
+      </w:pPr>
+      <w:r>
+        <w:t xml:space="preserve">Figure 15 Boxplot for the aoristic sums of all vessels across both cemeteries through time, colour-coded by ceramic period. Boxes represent the interquartile range, horizontal lines the median value, whiskers values within 1.5 times the interquartile range, and points outliers beyond this.</w:t>
+      </w:r>
+    </w:p>
+    <w:p>
+      <w:pPr>
+        <w:pStyle w:val="BodyText"/>
+      </w:pPr>
+      <w:r>
+        <w:t xml:space="preserve">Figure … is a boxplot for the aoristic sums of each decade across both cemeteries, colour-coded by ceramic phase. Note that, for clarity, tomb G in the EG period, and tomb P in the late EO-LO period are excluded, with values ranging from 29-34, and 36-44 respectively. The important observation is that the PGB and EG exhibit the largest interquartile ranges (IQRs) of any period, and each possess only a single outlier (beyond 1.5 times the IQR). The Orientalising period, on the other hand, exhibit much reduced IQRs, and a proliferation of outliers far and above the range of the other tombs. In other words, while both the PGB-EG and EO-LO periods witnessed an expanding volume and range of burial activity, in the earlier period this was shared somewhat more equally among the total burying population. One speaks of increasing plurality, the other of divergence.</w:t>
+      </w:r>
+    </w:p>
+    <w:p>
+      <w:pPr>
+        <w:pStyle w:val="FigureWithCaption"/>
+      </w:pPr>
+      <w:r>
+        <w:drawing>
+          <wp:inline>
+            <wp:extent cx="5943600" cy="3396342"/>
+            <wp:effectExtent b="0" l="0" r="0" t="0"/>
+            <wp:docPr descr="Figure 16 Gini coefficient values through time based on the aoristic sums for all vessels across both cemeteries. Background colours correspond to ceramic periods." title="" id="1" name="Picture"/>
+            <a:graphic>
+              <a:graphicData uri="http://schemas.openxmlformats.org/drawingml/2006/picture">
+                <pic:pic>
+                  <pic:nvPicPr>
+                    <pic:cNvPr descr="../figures/gini-1.png" id="0" name="Picture"/>
+                    <pic:cNvPicPr>
+                      <a:picLocks noChangeArrowheads="1" noChangeAspect="1"/>
+                    </pic:cNvPicPr>
+                  </pic:nvPicPr>
+                  <pic:blipFill>
+                    <a:blip r:embed="rId57"/>
+                    <a:stretch>
+                      <a:fillRect/>
+                    </a:stretch>
+                  </pic:blipFill>
+                  <pic:spPr bwMode="auto">
+                    <a:xfrm>
+                      <a:off x="0" y="0"/>
+                      <a:ext cx="5943600" cy="3396342"/>
+                    </a:xfrm>
+                    <a:prstGeom prst="rect">
+                      <a:avLst/>
+                    </a:prstGeom>
+                    <a:noFill/>
+                    <a:ln w="9525">
+                      <a:noFill/>
+                      <a:headEnd/>
+                      <a:tailEnd/>
+                    </a:ln>
+                  </pic:spPr>
+                </pic:pic>
+              </a:graphicData>
+            </a:graphic>
+          </wp:inline>
+        </w:drawing>
+      </w:r>
+    </w:p>
+    <w:p>
+      <w:pPr>
+        <w:pStyle w:val="ImageCaption"/>
+      </w:pPr>
+      <w:r>
+        <w:t xml:space="preserve">Figure 16 Gini coefficient values through time based on the aoristic sums for all vessels across both cemeteries. Background colours correspond to ceramic periods.</w:t>
+      </w:r>
+    </w:p>
+    <w:p>
+      <w:pPr>
+        <w:pStyle w:val="BodyText"/>
+      </w:pPr>
+      <w:r>
+        <w:t xml:space="preserve">This possibility is furthered somewhat by considering the gini coefficient of the distribution of pottery between the tombs. Using the aoristic sums as a probablistically-weighted estimate of the volume of material deposited in each tomb in each decade, use of the gini coefficient can give an (albeit rough) estimate of how unevenly distributed that material was. And what we see is that, though values were always relatively high (i.e. unequal) within the cemeteries, the major spike in the gini coefficient seen in the Orientalising period contrasts markedly with the modest rise and plateau of the PGB-EG. The gini coefficient is most commonly used in the assessment of income inequality, but I want to stress here that it is not</w:t>
+      </w:r>
+      <w:r>
+        <w:t xml:space="preserve"> </w:t>
+      </w:r>
+      <w:r>
+        <w:t xml:space="preserve">“</w:t>
+      </w:r>
+      <w:r>
+        <w:t xml:space="preserve">wealth</w:t>
+      </w:r>
+      <w:r>
+        <w:t xml:space="preserve">”</w:t>
+      </w:r>
+      <w:r>
+        <w:t xml:space="preserve"> </w:t>
+      </w:r>
+      <w:r>
+        <w:t xml:space="preserve">in any meaningful sense that we are talking about here. Indeed, if anything, the late flourit of burial activity here discussed may be a case of quantity, and not quality.</w:t>
+      </w:r>
+    </w:p>
+    <w:p>
+      <w:pPr>
+        <w:pStyle w:val="FigureWithCaption"/>
+      </w:pPr>
+      <w:r>
+        <w:drawing>
+          <wp:inline>
+            <wp:extent cx="5943600" cy="3396342"/>
+            <wp:effectExtent b="0" l="0" r="0" t="0"/>
+            <wp:docPr descr="Figure 17 Plots showing the composition of the total pottery assemblage for each century across both cemeteries, and among the 7 notable tombs drawn out earlier in the analysis." title="" id="1" name="Picture"/>
+            <a:graphic>
+              <a:graphicData uri="http://schemas.openxmlformats.org/drawingml/2006/picture">
+                <pic:pic>
+                  <pic:nvPicPr>
+                    <pic:cNvPr descr="../figures/comps-1.png" id="0" name="Picture"/>
+                    <pic:cNvPicPr>
+                      <a:picLocks noChangeArrowheads="1" noChangeAspect="1"/>
+                    </pic:cNvPicPr>
+                  </pic:nvPicPr>
+                  <pic:blipFill>
+                    <a:blip r:embed="rId58"/>
+                    <a:stretch>
+                      <a:fillRect/>
+                    </a:stretch>
+                  </pic:blipFill>
+                  <pic:spPr bwMode="auto">
+                    <a:xfrm>
+                      <a:off x="0" y="0"/>
+                      <a:ext cx="5943600" cy="3396342"/>
+                    </a:xfrm>
+                    <a:prstGeom prst="rect">
+                      <a:avLst/>
+                    </a:prstGeom>
+                    <a:noFill/>
+                    <a:ln w="9525">
+                      <a:noFill/>
+                      <a:headEnd/>
+                      <a:tailEnd/>
+                    </a:ln>
+                  </pic:spPr>
+                </pic:pic>
+              </a:graphicData>
+            </a:graphic>
+          </wp:inline>
+        </w:drawing>
+      </w:r>
+    </w:p>
+    <w:p>
+      <w:pPr>
+        <w:pStyle w:val="ImageCaption"/>
+      </w:pPr>
+      <w:r>
+        <w:t xml:space="preserve">Figure 17 Plots showing the composition of the total pottery assemblage for each century across both cemeteries, and among the 7 notable tombs drawn out earlier in the analysis.</w:t>
+      </w:r>
+    </w:p>
+    <w:p>
+      <w:pPr>
+        <w:pStyle w:val="BodyText"/>
+      </w:pPr>
+      <w:r>
+        <w:t xml:space="preserve">Figure … shows the composition of the total pottery assemblage from each cemetery, and from the seven tombs drawn out earlier, through the centuries. In all cases, there appears to be the steady crystallisation of a basic</w:t>
+      </w:r>
+      <w:r>
+        <w:t xml:space="preserve"> </w:t>
+      </w:r>
+      <w:r>
+        <w:t xml:space="preserve">‘</w:t>
+      </w:r>
+      <w:r>
+        <w:t xml:space="preserve">burial kit</w:t>
+      </w:r>
+      <w:r>
+        <w:t xml:space="preserve">’</w:t>
+      </w:r>
+      <w:r>
+        <w:t xml:space="preserve">, comprising a pithos and lid, an oil vessel, a jug, and a drinking vessel. The proportion of grave goods comprising</w:t>
+      </w:r>
+      <w:r>
+        <w:t xml:space="preserve"> </w:t>
+      </w:r>
+      <w:r>
+        <w:t xml:space="preserve">‘</w:t>
+      </w:r>
+      <w:r>
+        <w:t xml:space="preserve">other</w:t>
+      </w:r>
+      <w:r>
+        <w:t xml:space="preserve">’</w:t>
+      </w:r>
+      <w:r>
+        <w:t xml:space="preserve"> </w:t>
+      </w:r>
+      <w:r>
+        <w:t xml:space="preserve">vessels - pyxides, askoi, trays, stands, dinoi, kernoi, kraters, lekanai and more - declines to become only a minor part of the standardised repertoire of the 7th century. The seven tombs that underpinned the dramatic increase in burial activity in the later 8th century did not break with this mould, and their assemblages seem as conventional as any other during the last century of use in the cemeteries.</w:t>
+      </w:r>
+    </w:p>
+    <w:p>
+      <w:pPr>
+        <w:pStyle w:val="BodyText"/>
+      </w:pPr>
+      <w:r>
+        <w:t xml:space="preserve">It has no doubt been apparent that the main focus of this article has been on pottery and not other artefacts of metal, stone, glass, and organic materials. This is largely because the chronologies for these artefacts are insufficiently developed to allow for the kind of diachronic analysis made thus far. But I do want to briefly comment on one aspect of the distribution of non-ceramic artefacts that may make more sense in the light of the foregoing discussion. There is, perhaps unsurprisingly, a relatively strong (Spearman’s rank correlation of 0.7152995) correlation between the number of ceramic and non-ceramic finds across the tombs, and, certainly, many of the most unique and precious objects were recovered from among the larger tombs. But, the monopoly those tombs would appear to have over such objects, perhaps tempting one initially to speak of</w:t>
+      </w:r>
+      <w:r>
+        <w:t xml:space="preserve"> </w:t>
+      </w:r>
+      <w:r>
+        <w:t xml:space="preserve">‘</w:t>
+      </w:r>
+      <w:r>
+        <w:t xml:space="preserve">elite</w:t>
+      </w:r>
+      <w:r>
+        <w:t xml:space="preserve">’</w:t>
+      </w:r>
+      <w:r>
+        <w:t xml:space="preserve"> </w:t>
+      </w:r>
+      <w:r>
+        <w:t xml:space="preserve">or</w:t>
+      </w:r>
+      <w:r>
+        <w:t xml:space="preserve"> </w:t>
+      </w:r>
+      <w:r>
+        <w:t xml:space="preserve">‘</w:t>
+      </w:r>
+      <w:r>
+        <w:t xml:space="preserve">high-status</w:t>
+      </w:r>
+      <w:r>
+        <w:t xml:space="preserve">’</w:t>
+      </w:r>
+      <w:r>
+        <w:t xml:space="preserve"> </w:t>
+      </w:r>
+      <w:r>
+        <w:t xml:space="preserve">tombs, evaporates when the number of those objects is divided by the number of burials represented.</w:t>
+      </w:r>
+    </w:p>
+    <w:p>
+      <w:pPr>
+        <w:pStyle w:val="FigureWithCaption"/>
+      </w:pPr>
+      <w:r>
+        <w:drawing>
+          <wp:inline>
+            <wp:extent cx="5495559" cy="3663706"/>
+            <wp:effectExtent b="0" l="0" r="0" t="0"/>
+            <wp:docPr descr="Figure 18 Histograms relating, first, to counts of non-ceramic artefacts, metal objects, and imported items across all tombs in both cemeteries and, secondly, to those counts divided by the estimated number of burials in each tomb." title="" id="1" name="Picture"/>
+            <a:graphic>
+              <a:graphicData uri="http://schemas.openxmlformats.org/drawingml/2006/picture">
+                <pic:pic>
+                  <pic:nvPicPr>
+                    <pic:cNvPr descr="../figures/hists-1.png" id="0" name="Picture"/>
+                    <pic:cNvPicPr>
+                      <a:picLocks noChangeArrowheads="1" noChangeAspect="1"/>
+                    </pic:cNvPicPr>
+                  </pic:nvPicPr>
+                  <pic:blipFill>
+                    <a:blip r:embed="rId59"/>
                     <a:stretch>
                       <a:fillRect/>
                     </a:stretch>
@@ -4942,123 +5478,104 @@
     </w:p>
     <w:p>
       <w:pPr>
+        <w:pStyle w:val="ImageCaption"/>
+      </w:pPr>
+      <w:r>
+        <w:t xml:space="preserve">Figure 18 Histograms relating, first, to counts of non-ceramic artefacts, metal objects, and imported items across all tombs in both cemeteries and, secondly, to those counts divided by the estimated number of burials in each tomb.</w:t>
+      </w:r>
+    </w:p>
+    <w:p>
+      <w:pPr>
         <w:pStyle w:val="BodyText"/>
       </w:pPr>
       <w:r>
-        <w:t xml:space="preserve">The rise in imported items is clearly reflected in the tomb assemblages, with a succession of increased Greek and Near Eastern imports respectively in the late 9th and early 8th centuries. Yet whilst confirming some of the prior inferences about the LPG-EG periods, the deposition of these imported wares can also cast light on the original pattern drawn out in the present analysis: the late surge in burial activity among some select 9th and 10th century tombs.</w:t>
-      </w:r>
-    </w:p>
-    <w:p>
-      <w:pPr>
-        <w:pStyle w:val="BodyText"/>
-      </w:pPr>
-      <w:r>
-        <w:drawing>
-          <wp:inline>
-            <wp:extent cx="5943600" cy="2971800"/>
-            <wp:effectExtent b="0" l="0" r="0" t="0"/>
-            <wp:docPr descr="" title="" id="1" name="Picture"/>
-            <a:graphic>
-              <a:graphicData uri="http://schemas.openxmlformats.org/drawingml/2006/picture">
-                <pic:pic>
-                  <pic:nvPicPr>
-                    <pic:cNvPr descr="../figures/importstombcenturies-1.png" id="0" name="Picture"/>
-                    <pic:cNvPicPr>
-                      <a:picLocks noChangeArrowheads="1" noChangeAspect="1"/>
-                    </pic:cNvPicPr>
-                  </pic:nvPicPr>
-                  <pic:blipFill>
-                    <a:blip r:embed="rId53"/>
-                    <a:stretch>
-                      <a:fillRect/>
-                    </a:stretch>
-                  </pic:blipFill>
-                  <pic:spPr bwMode="auto">
-                    <a:xfrm>
-                      <a:off x="0" y="0"/>
-                      <a:ext cx="5943600" cy="2971800"/>
-                    </a:xfrm>
-                    <a:prstGeom prst="rect">
-                      <a:avLst/>
-                    </a:prstGeom>
-                    <a:noFill/>
-                    <a:ln w="9525">
-                      <a:noFill/>
-                      <a:headEnd/>
-                      <a:tailEnd/>
-                    </a:ln>
-                  </pic:spPr>
-                </pic:pic>
-              </a:graphicData>
-            </a:graphic>
-          </wp:inline>
-        </w:drawing>
-      </w:r>
-    </w:p>
-    <w:p>
-      <w:pPr>
-        <w:pStyle w:val="BodyText"/>
-      </w:pPr>
-      <w:r>
-        <w:t xml:space="preserve">Leaving aside the later tombs for a moment, we can see in Figure … that the tombs already built by the end of the PGB period, particularly those built in the 9th and, to a lesser extent, 10th centuries, were major beneficiaries of the influx of imported items during this time, but that, in the following centuries, in line with the rest of the cemetery, the number of imported items deposited within them declined. Imported ceramics are used here as something of a proxy for items of status value, a shorthand that would ideally be bolstered by other artefacts (such as precious vessels, weapons, jewellery etc.) which, owing to their less developed chronologies, must unfortunately be left out of such diachronic analyses. But the beginnings of my final argument are seen here in Figure …, namely that the late surge in burial activity seen across both cemeteries in the late 8th and early 7th centuries would appear to be of a different kind to that of a century earlier.</w:t>
-      </w:r>
-    </w:p>
-    <w:p>
-      <w:pPr>
-        <w:pStyle w:val="BodyText"/>
-      </w:pPr>
-      <w:r>
-        <w:drawing>
-          <wp:inline>
-            <wp:extent cx="5943600" cy="2971800"/>
-            <wp:effectExtent b="0" l="0" r="0" t="0"/>
-            <wp:docPr descr="" title="" id="1" name="Picture"/>
-            <a:graphic>
-              <a:graphicData uri="http://schemas.openxmlformats.org/drawingml/2006/picture">
-                <pic:pic>
-                  <pic:nvPicPr>
-                    <pic:cNvPr descr="../figures/bigbox-1.png" id="0" name="Picture"/>
-                    <pic:cNvPicPr>
-                      <a:picLocks noChangeArrowheads="1" noChangeAspect="1"/>
-                    </pic:cNvPicPr>
-                  </pic:nvPicPr>
-                  <pic:blipFill>
-                    <a:blip r:embed="rId54"/>
-                    <a:stretch>
-                      <a:fillRect/>
-                    </a:stretch>
-                  </pic:blipFill>
-                  <pic:spPr bwMode="auto">
-                    <a:xfrm>
-                      <a:off x="0" y="0"/>
-                      <a:ext cx="5943600" cy="2971800"/>
-                    </a:xfrm>
-                    <a:prstGeom prst="rect">
-                      <a:avLst/>
-                    </a:prstGeom>
-                    <a:noFill/>
-                    <a:ln w="9525">
-                      <a:noFill/>
-                      <a:headEnd/>
-                      <a:tailEnd/>
-                    </a:ln>
-                  </pic:spPr>
-                </pic:pic>
-              </a:graphicData>
-            </a:graphic>
-          </wp:inline>
-        </w:drawing>
-      </w:r>
-    </w:p>
-    <w:p>
-      <w:pPr>
-        <w:pStyle w:val="SourceCode"/>
-      </w:pPr>
-      <w:r>
-        <w:rPr>
-          <w:rStyle w:val="VerbatimChar"/>
-        </w:rPr>
-        <w:t xml:space="preserve">#&gt; [1] 43.38043</w:t>
+        <w:t xml:space="preserve">Figure … thus supports the view which has emerged from the preceeding analysis, that the major increase in burial activity at both Fortetsa and the KNC was not a phenomenon linked in any straightforward way to simple principles of</w:t>
+      </w:r>
+      <w:r>
+        <w:t xml:space="preserve"> </w:t>
+      </w:r>
+      <w:r>
+        <w:t xml:space="preserve">‘</w:t>
+      </w:r>
+      <w:r>
+        <w:t xml:space="preserve">elite</w:t>
+      </w:r>
+      <w:r>
+        <w:t xml:space="preserve">’</w:t>
+      </w:r>
+      <w:r>
+        <w:t xml:space="preserve"> </w:t>
+      </w:r>
+      <w:r>
+        <w:t xml:space="preserve">or</w:t>
+      </w:r>
+      <w:r>
+        <w:t xml:space="preserve"> </w:t>
+      </w:r>
+      <w:r>
+        <w:t xml:space="preserve">‘</w:t>
+      </w:r>
+      <w:r>
+        <w:t xml:space="preserve">wealthy</w:t>
+      </w:r>
+      <w:r>
+        <w:t xml:space="preserve">’</w:t>
+      </w:r>
+      <w:r>
+        <w:t xml:space="preserve"> </w:t>
+      </w:r>
+      <w:r>
+        <w:t xml:space="preserve">burial. To summarise, towards the end of 8th century BC, a select group of tombs, all of which had been constructed back in the 9th or 10th, became the foci of a major increase in burials, something which did not occur among the tombs built around the same time. We have seen how this surge in acivity occurred against the backdrop of a declining number of tombs dating back to the 10th and 9th centuries, and I have suggested that the rates of change are too rapid, and unevenly distributed, to be explicable through population growth alone. We have seen how little about the physical dimensions of these tombs presaged their later popularity, and that, while a similar, if smaller, increase in burial activity occurred around a century earlier, in the PGB-EG periods, this contrasts in the comparative diversity of its associated assemblages, and their distribution across the cemetries. The later burials were marked by great uniformity in the associated grave goods, and this apparently limited and consistent repertoire may explain why many of the most used tombs prove exceptional only in the absolute quantity of artefacts, and not the accoutrements of each individual burial.</w:t>
+      </w:r>
+    </w:p>
+    <w:p>
+      <w:pPr>
+        <w:pStyle w:val="Heading1"/>
+      </w:pPr>
+      <w:bookmarkStart w:id="60" w:name="discussion"/>
+      <w:bookmarkEnd w:id="60"/>
+      <w:r>
+        <w:t xml:space="preserve">Discussion</w:t>
+      </w:r>
+    </w:p>
+    <w:p>
+      <w:pPr>
+        <w:pStyle w:val="Heading1"/>
+      </w:pPr>
+      <w:bookmarkStart w:id="61" w:name="conclusion"/>
+      <w:bookmarkEnd w:id="61"/>
+      <w:r>
+        <w:t xml:space="preserve">Conclusion</w:t>
+      </w:r>
+    </w:p>
+    <w:p>
+      <w:pPr>
+        <w:pStyle w:val="Heading1"/>
+      </w:pPr>
+      <w:bookmarkStart w:id="62" w:name="acknowledgements"/>
+      <w:bookmarkEnd w:id="62"/>
+      <w:r>
+        <w:t xml:space="preserve">Acknowledgements</w:t>
+      </w:r>
+    </w:p>
+    <w:p>
+      <w:pPr>
+        <w:pStyle w:val="Heading5"/>
+      </w:pPr>
+      <w:bookmarkStart w:id="63" w:name="pagebreak-1"/>
+      <w:bookmarkEnd w:id="63"/>
+      <w:r>
+        <w:t xml:space="preserve">pagebreak</w:t>
+      </w:r>
+    </w:p>
+    <w:p>
+      <w:pPr>
+        <w:pStyle w:val="Heading1"/>
+      </w:pPr>
+      <w:bookmarkStart w:id="64" w:name="references"/>
+      <w:bookmarkEnd w:id="64"/>
+      <w:r>
+        <w:t xml:space="preserve">References</w:t>
       </w:r>
     </w:p>
     <w:p>
@@ -5066,360 +5583,6 @@
         <w:pStyle w:val="FirstParagraph"/>
       </w:pPr>
       <w:r>
-        <w:t xml:space="preserve">Figure … is a boxplot for the aoristic sums of each decade across both cemeteries, colour-coded by ceramic phase. Note that, for clarity, tomb G in the EG period, and tomb P in the late EO-LO period are excluded, with values ranging from 29-34, and 36-44 respectively. The important observation is that the PGB and EG exhibit the largest interquartile ranges (IQRs) of any period, and each possess only a single outlier (beyond 1.5 times the IQR). The Orientalising period, on the other hand, exhibit much reduced IQRs, and a proliferation of outliers far and above the range of the other tombs. In other words, while both the PGB-EG and EO-LO periods witnessed an expanding volume and range of burial activity, in the earlier period this was shared somewhat more equally among the total burying population. One speaks of increasing plurality, the other of divergence.</w:t>
-      </w:r>
-    </w:p>
-    <w:p>
-      <w:pPr>
-        <w:pStyle w:val="BodyText"/>
-      </w:pPr>
-      <w:r>
-        <w:drawing>
-          <wp:inline>
-            <wp:extent cx="5943600" cy="3396342"/>
-            <wp:effectExtent b="0" l="0" r="0" t="0"/>
-            <wp:docPr descr="" title="" id="1" name="Picture"/>
-            <a:graphic>
-              <a:graphicData uri="http://schemas.openxmlformats.org/drawingml/2006/picture">
-                <pic:pic>
-                  <pic:nvPicPr>
-                    <pic:cNvPr descr="../figures/gini-1.png" id="0" name="Picture"/>
-                    <pic:cNvPicPr>
-                      <a:picLocks noChangeArrowheads="1" noChangeAspect="1"/>
-                    </pic:cNvPicPr>
-                  </pic:nvPicPr>
-                  <pic:blipFill>
-                    <a:blip r:embed="rId55"/>
-                    <a:stretch>
-                      <a:fillRect/>
-                    </a:stretch>
-                  </pic:blipFill>
-                  <pic:spPr bwMode="auto">
-                    <a:xfrm>
-                      <a:off x="0" y="0"/>
-                      <a:ext cx="5943600" cy="3396342"/>
-                    </a:xfrm>
-                    <a:prstGeom prst="rect">
-                      <a:avLst/>
-                    </a:prstGeom>
-                    <a:noFill/>
-                    <a:ln w="9525">
-                      <a:noFill/>
-                      <a:headEnd/>
-                      <a:tailEnd/>
-                    </a:ln>
-                  </pic:spPr>
-                </pic:pic>
-              </a:graphicData>
-            </a:graphic>
-          </wp:inline>
-        </w:drawing>
-      </w:r>
-    </w:p>
-    <w:p>
-      <w:pPr>
-        <w:pStyle w:val="BodyText"/>
-      </w:pPr>
-      <w:r>
-        <w:t xml:space="preserve">This possibility is furthered somewhat by considering the gini coefficient of the distribution of pottery between the tombs. Using the aoristic sums as a probablistically-weighted estimate of the volume of material deposited in each tomb in each decade, use of the gini coefficient can give an (albeit rough) estimate of how unevenly distributed that material was. And what we see is that, though values were always relatively high (i.e. unequal) within the cemeteries, the major spike in the gini coefficient seen in the Orientalising period contrasts markedly with the modest rise and plateau of the PGB-EG. The gini coefficient is most commonly used in the assessment of income inequality, but I want to stress here that it is not</w:t>
-      </w:r>
-      <w:r>
-        <w:t xml:space="preserve"> </w:t>
-      </w:r>
-      <w:r>
-        <w:t xml:space="preserve">“</w:t>
-      </w:r>
-      <w:r>
-        <w:t xml:space="preserve">wealth</w:t>
-      </w:r>
-      <w:r>
-        <w:t xml:space="preserve">”</w:t>
-      </w:r>
-      <w:r>
-        <w:t xml:space="preserve"> </w:t>
-      </w:r>
-      <w:r>
-        <w:t xml:space="preserve">in any meaningful sense that we are talking about here. Indeed, if anything, the late flourit of burial activity here discussed may be a case of quantity, and not quality.</w:t>
-      </w:r>
-    </w:p>
-    <w:p>
-      <w:pPr>
-        <w:pStyle w:val="BodyText"/>
-      </w:pPr>
-      <w:r>
-        <w:drawing>
-          <wp:inline>
-            <wp:extent cx="5943600" cy="2971800"/>
-            <wp:effectExtent b="0" l="0" r="0" t="0"/>
-            <wp:docPr descr="" title="" id="1" name="Picture"/>
-            <a:graphic>
-              <a:graphicData uri="http://schemas.openxmlformats.org/drawingml/2006/picture">
-                <pic:pic>
-                  <pic:nvPicPr>
-                    <pic:cNvPr descr="../figures/comps-1.png" id="0" name="Picture"/>
-                    <pic:cNvPicPr>
-                      <a:picLocks noChangeArrowheads="1" noChangeAspect="1"/>
-                    </pic:cNvPicPr>
-                  </pic:nvPicPr>
-                  <pic:blipFill>
-                    <a:blip r:embed="rId56"/>
-                    <a:stretch>
-                      <a:fillRect/>
-                    </a:stretch>
-                  </pic:blipFill>
-                  <pic:spPr bwMode="auto">
-                    <a:xfrm>
-                      <a:off x="0" y="0"/>
-                      <a:ext cx="5943600" cy="2971800"/>
-                    </a:xfrm>
-                    <a:prstGeom prst="rect">
-                      <a:avLst/>
-                    </a:prstGeom>
-                    <a:noFill/>
-                    <a:ln w="9525">
-                      <a:noFill/>
-                      <a:headEnd/>
-                      <a:tailEnd/>
-                    </a:ln>
-                  </pic:spPr>
-                </pic:pic>
-              </a:graphicData>
-            </a:graphic>
-          </wp:inline>
-        </w:drawing>
-      </w:r>
-    </w:p>
-    <w:p>
-      <w:pPr>
-        <w:pStyle w:val="BodyText"/>
-      </w:pPr>
-      <w:r>
-        <w:t xml:space="preserve">Figure … shows the composition of the total pottery assemblage from each cemetery, and from the seven tombs drawn out earlier, through the centuries. In all cases, there appears to be the steady crystallisation of a basic</w:t>
-      </w:r>
-      <w:r>
-        <w:t xml:space="preserve"> </w:t>
-      </w:r>
-      <w:r>
-        <w:t xml:space="preserve">‘</w:t>
-      </w:r>
-      <w:r>
-        <w:t xml:space="preserve">burial kit</w:t>
-      </w:r>
-      <w:r>
-        <w:t xml:space="preserve">’</w:t>
-      </w:r>
-      <w:r>
-        <w:t xml:space="preserve">, comprising a pithos and lid, an oil vessel, a jug, and a drinking vessel. The proportion of grave goods comprising</w:t>
-      </w:r>
-      <w:r>
-        <w:t xml:space="preserve"> </w:t>
-      </w:r>
-      <w:r>
-        <w:t xml:space="preserve">‘</w:t>
-      </w:r>
-      <w:r>
-        <w:t xml:space="preserve">other</w:t>
-      </w:r>
-      <w:r>
-        <w:t xml:space="preserve">’</w:t>
-      </w:r>
-      <w:r>
-        <w:t xml:space="preserve"> </w:t>
-      </w:r>
-      <w:r>
-        <w:t xml:space="preserve">vessels - pyxides, askoi, trays, stands, dinoi, kernoi, kraters, lekanai and more - declines to become only a minor part of the standardised repertoire of the 7th century. The seven tombs that underpinned the dramatic increase in burial activity in the later 8th century did not break with this mould, and their assemblages seem as conventional as any other during the last century of use in the cemeteries.</w:t>
-      </w:r>
-    </w:p>
-    <w:p>
-      <w:pPr>
-        <w:pStyle w:val="BodyText"/>
-      </w:pPr>
-      <w:r>
-        <w:t xml:space="preserve">It has no doubt been apparent that the main focus of this article has been on pottery and not other artefacts of metal, stone, glass, and organic materials. This is largely because the chronologies for these artefacts are insufficiently developed to allow for the kind of diachronic analysis made thus far. But I do want to briefly comment on one aspect of the distribution of non-ceramic artefacts that may make more sense in the light of the foregoing discussion. There is, perhaps unsurprisingly, a relatively strong (Spearman’s rank correlation of 0.7152995) correlation between the number of ceramic and non-ceramic finds across the tombs, and, certainly, many of the most unique and precious objects were recovered from among the larger tombs. But, the monopoly those tombs would appear to have over such objects, perhaps tempting one initially to speak of</w:t>
-      </w:r>
-      <w:r>
-        <w:t xml:space="preserve"> </w:t>
-      </w:r>
-      <w:r>
-        <w:t xml:space="preserve">‘</w:t>
-      </w:r>
-      <w:r>
-        <w:t xml:space="preserve">elite</w:t>
-      </w:r>
-      <w:r>
-        <w:t xml:space="preserve">’</w:t>
-      </w:r>
-      <w:r>
-        <w:t xml:space="preserve"> </w:t>
-      </w:r>
-      <w:r>
-        <w:t xml:space="preserve">or</w:t>
-      </w:r>
-      <w:r>
-        <w:t xml:space="preserve"> </w:t>
-      </w:r>
-      <w:r>
-        <w:t xml:space="preserve">‘</w:t>
-      </w:r>
-      <w:r>
-        <w:t xml:space="preserve">high-status</w:t>
-      </w:r>
-      <w:r>
-        <w:t xml:space="preserve">’</w:t>
-      </w:r>
-      <w:r>
-        <w:t xml:space="preserve"> </w:t>
-      </w:r>
-      <w:r>
-        <w:t xml:space="preserve">tombs, evaporates when the number of those objects is divided by the number of burials represented.</w:t>
-      </w:r>
-    </w:p>
-    <w:p>
-      <w:pPr>
-        <w:pStyle w:val="BodyText"/>
-      </w:pPr>
-      <w:r>
-        <w:drawing>
-          <wp:inline>
-            <wp:extent cx="5943600" cy="2971800"/>
-            <wp:effectExtent b="0" l="0" r="0" t="0"/>
-            <wp:docPr descr="" title="" id="1" name="Picture"/>
-            <a:graphic>
-              <a:graphicData uri="http://schemas.openxmlformats.org/drawingml/2006/picture">
-                <pic:pic>
-                  <pic:nvPicPr>
-                    <pic:cNvPr descr="../figures/hists-1.png" id="0" name="Picture"/>
-                    <pic:cNvPicPr>
-                      <a:picLocks noChangeArrowheads="1" noChangeAspect="1"/>
-                    </pic:cNvPicPr>
-                  </pic:nvPicPr>
-                  <pic:blipFill>
-                    <a:blip r:embed="rId57"/>
-                    <a:stretch>
-                      <a:fillRect/>
-                    </a:stretch>
-                  </pic:blipFill>
-                  <pic:spPr bwMode="auto">
-                    <a:xfrm>
-                      <a:off x="0" y="0"/>
-                      <a:ext cx="5943600" cy="2971800"/>
-                    </a:xfrm>
-                    <a:prstGeom prst="rect">
-                      <a:avLst/>
-                    </a:prstGeom>
-                    <a:noFill/>
-                    <a:ln w="9525">
-                      <a:noFill/>
-                      <a:headEnd/>
-                      <a:tailEnd/>
-                    </a:ln>
-                  </pic:spPr>
-                </pic:pic>
-              </a:graphicData>
-            </a:graphic>
-          </wp:inline>
-        </w:drawing>
-      </w:r>
-    </w:p>
-    <w:p>
-      <w:pPr>
-        <w:pStyle w:val="BodyText"/>
-      </w:pPr>
-      <w:r>
-        <w:t xml:space="preserve">Figure … thus supports the view which has emerged from the preceeding analysis, that the major increase in burial activity at both Fortetsa and the KNC was not a phenomenon linked in any straightforward way to simple principles of</w:t>
-      </w:r>
-      <w:r>
-        <w:t xml:space="preserve"> </w:t>
-      </w:r>
-      <w:r>
-        <w:t xml:space="preserve">‘</w:t>
-      </w:r>
-      <w:r>
-        <w:t xml:space="preserve">elite</w:t>
-      </w:r>
-      <w:r>
-        <w:t xml:space="preserve">’</w:t>
-      </w:r>
-      <w:r>
-        <w:t xml:space="preserve"> </w:t>
-      </w:r>
-      <w:r>
-        <w:t xml:space="preserve">or</w:t>
-      </w:r>
-      <w:r>
-        <w:t xml:space="preserve"> </w:t>
-      </w:r>
-      <w:r>
-        <w:t xml:space="preserve">‘</w:t>
-      </w:r>
-      <w:r>
-        <w:t xml:space="preserve">wealthy</w:t>
-      </w:r>
-      <w:r>
-        <w:t xml:space="preserve">’</w:t>
-      </w:r>
-      <w:r>
-        <w:t xml:space="preserve"> </w:t>
-      </w:r>
-      <w:r>
-        <w:t xml:space="preserve">burial. To summarise, towards the end of 8th century BC, a select group of tombs, all of which had been constructed back in the 9th or 10th, became the foci of a major increase in burials, something which did not occur among the tombs built around the same time. We have seen how this surge in acivity occurred against the backdrop of a declining number of tombs dating back to the 10th and 9th centuries, and I have suggested that the rates of change are too rapid, and unevenly distributed, to be explicable through population growth alone. We have seen how little about the physical dimensions of these tombs presaged their later popularity, and that, while a similar, if smaller, increase in burial activity occurred around a century earlier, in the PGB-EG periods, this contrasts in the comparative diversity of its associated assemblages, and their distribution across the cemetries. The later burials were marked by great uniformity in the associated grave goods, and this apparently limited and consistent repertoire may explain why many of the most used tombs prove exceptional only in the absolute quantity of artefacts, and not the accoutrements of each individual burial.</w:t>
-      </w:r>
-    </w:p>
-    <w:p>
-      <w:pPr>
-        <w:pStyle w:val="Heading1"/>
-      </w:pPr>
-      <w:bookmarkStart w:id="58" w:name="discussion"/>
-      <w:bookmarkEnd w:id="58"/>
-      <w:r>
-        <w:t xml:space="preserve">Discussion</w:t>
-      </w:r>
-    </w:p>
-    <w:p>
-      <w:pPr>
-        <w:pStyle w:val="Heading1"/>
-      </w:pPr>
-      <w:bookmarkStart w:id="59" w:name="conclusion"/>
-      <w:bookmarkEnd w:id="59"/>
-      <w:r>
-        <w:t xml:space="preserve">Conclusion</w:t>
-      </w:r>
-    </w:p>
-    <w:p>
-      <w:pPr>
-        <w:pStyle w:val="Heading1"/>
-      </w:pPr>
-      <w:bookmarkStart w:id="60" w:name="acknowledgements"/>
-      <w:bookmarkEnd w:id="60"/>
-      <w:r>
-        <w:t xml:space="preserve">Acknowledgements</w:t>
-      </w:r>
-    </w:p>
-    <w:p>
-      <w:pPr>
-        <w:pStyle w:val="Heading5"/>
-      </w:pPr>
-      <w:bookmarkStart w:id="61" w:name="pagebreak"/>
-      <w:bookmarkEnd w:id="61"/>
-      <w:r>
-        <w:t xml:space="preserve">pagebreak</w:t>
-      </w:r>
-    </w:p>
-    <w:p>
-      <w:pPr>
-        <w:pStyle w:val="Heading1"/>
-      </w:pPr>
-      <w:bookmarkStart w:id="62" w:name="references"/>
-      <w:bookmarkEnd w:id="62"/>
-      <w:r>
-        <w:t xml:space="preserve">References</w:t>
-      </w:r>
-    </w:p>
-    <w:p>
-      <w:pPr>
-        <w:pStyle w:val="FirstParagraph"/>
-      </w:pPr>
-      <w:r>
         <w:t xml:space="preserve">Antonaccio, Carla M. 1994. “Contesting the Past : Hero Cult, Tomb Cult, and Epic in Early Greece.”</w:t>
       </w:r>
       <w:r>
@@ -5437,7 +5600,7 @@
       <w:r>
         <w:t xml:space="preserve">98 (3): 389–410. doi:</w:t>
       </w:r>
-      <w:hyperlink r:id="rId63">
+      <w:hyperlink r:id="rId65">
         <w:r>
           <w:rPr>
             <w:rStyle w:val="Hyperlink"/>
@@ -5459,7 +5622,7 @@
       <w:r>
         <w:t xml:space="preserve"> </w:t>
       </w:r>
-      <w:hyperlink r:id="rId64">
+      <w:hyperlink r:id="rId66">
         <w:r>
           <w:rPr>
             <w:rStyle w:val="Hyperlink"/>
@@ -5619,7 +5782,7 @@
       <w:r>
         <w:t xml:space="preserve">96 (1976): 8–17. doi:</w:t>
       </w:r>
-      <w:hyperlink r:id="rId65">
+      <w:hyperlink r:id="rId67">
         <w:r>
           <w:rPr>
             <w:rStyle w:val="Hyperlink"/>
@@ -6671,7 +6834,7 @@
       <w:r>
         <w:t xml:space="preserve">24 (2). Springer US: 424–450. doi:</w:t>
       </w:r>
-      <w:hyperlink r:id="rId66">
+      <w:hyperlink r:id="rId68">
         <w:r>
           <w:rPr>
             <w:rStyle w:val="Hyperlink"/>
@@ -6871,7 +7034,7 @@
       <w:r>
         <w:t xml:space="preserve">132 (4): 667–670. doi:</w:t>
       </w:r>
-      <w:hyperlink r:id="rId67">
+      <w:hyperlink r:id="rId69">
         <w:r>
           <w:rPr>
             <w:rStyle w:val="Hyperlink"/>
@@ -7257,8 +7420,8 @@
       <w:pPr>
         <w:pStyle w:val="Heading5"/>
       </w:pPr>
-      <w:bookmarkStart w:id="68" w:name="pagebreak-1"/>
-      <w:bookmarkEnd w:id="68"/>
+      <w:bookmarkStart w:id="70" w:name="pagebreak-2"/>
+      <w:bookmarkEnd w:id="70"/>
       <w:r>
         <w:t xml:space="preserve">pagebreak</w:t>
       </w:r>
@@ -7267,8 +7430,8 @@
       <w:pPr>
         <w:pStyle w:val="Heading3"/>
       </w:pPr>
-      <w:bookmarkStart w:id="69" w:name="colophon"/>
-      <w:bookmarkEnd w:id="69"/>
+      <w:bookmarkStart w:id="71" w:name="colophon"/>
+      <w:bookmarkEnd w:id="71"/>
       <w:r>
         <w:t xml:space="preserve">Colophon</w:t>
       </w:r>
@@ -7278,7 +7441,7 @@
         <w:pStyle w:val="FirstParagraph"/>
       </w:pPr>
       <w:r>
-        <w:t xml:space="preserve">This report was generated on 2019-05-20 09:39:40 using the following computational environment and dependencies:</w:t>
+        <w:t xml:space="preserve">This report was generated on 2019-05-20 15:19:28 using the following computational environment and dependencies:</w:t>
       </w:r>
     </w:p>
     <w:p>
@@ -8064,7 +8227,7 @@
         <w:rPr>
           <w:rStyle w:val="VerbatimChar"/>
         </w:rPr>
-        <w:t xml:space="preserve">#&gt; Head:     [4402e24] 2019-05-17: Analysis first draft</w:t>
+        <w:t xml:space="preserve">#&gt; Head:     [e141b14] 2019-05-20: First draft analysis</w:t>
       </w:r>
     </w:p>
     <w:sectPr>
@@ -8743,7 +8906,7 @@
     </w:lvl>
   </w:abstractNum>
   <w:abstractNum w:abstractNumId="990">
-    <w:nsid w:val="e4cb3ae1"/>
+    <w:nsid w:val="fc9a5486"/>
     <w:multiLevelType w:val="multilevel"/>
     <w:lvl w:ilvl="0">
       <w:numFmt w:val="bullet"/>

</xml_diff>